<commit_message>
Adding pseudo code :muscle: :astonished: :fist:
</commit_message>
<xml_diff>
--- a/The source of all charisma/Souris Cochon.docx
+++ b/The source of all charisma/Souris Cochon.docx
@@ -60,7 +60,7 @@
                     <pic:cNvPicPr/>
                   </pic:nvPicPr>
                   <pic:blipFill>
-                    <a:blip r:embed="rId6">
+                    <a:blip r:embed="rId7">
                       <a:extLst>
                         <a:ext uri="{28A0092B-C50C-407E-A947-70E740481C1C}">
                           <a14:useLocalDpi xmlns:a14="http://schemas.microsoft.com/office/drawing/2010/main" val="0"/>
@@ -1019,7 +1019,7 @@
                     <pic:cNvPicPr/>
                   </pic:nvPicPr>
                   <pic:blipFill>
-                    <a:blip r:embed="rId7" cstate="print">
+                    <a:blip r:embed="rId8" cstate="print">
                       <a:extLst>
                         <a:ext uri="{28A0092B-C50C-407E-A947-70E740481C1C}">
                           <a14:useLocalDpi xmlns:a14="http://schemas.microsoft.com/office/drawing/2010/main" val="0"/>
@@ -1275,7 +1275,7 @@
                     <pic:cNvPicPr/>
                   </pic:nvPicPr>
                   <pic:blipFill>
-                    <a:blip r:embed="rId8" cstate="print">
+                    <a:blip r:embed="rId9" cstate="print">
                       <a:extLst>
                         <a:ext uri="{28A0092B-C50C-407E-A947-70E740481C1C}">
                           <a14:useLocalDpi xmlns:a14="http://schemas.microsoft.com/office/drawing/2010/main" val="0"/>
@@ -1370,7 +1370,7 @@
                     <pic:cNvPicPr/>
                   </pic:nvPicPr>
                   <pic:blipFill rotWithShape="1">
-                    <a:blip r:embed="rId9" cstate="print">
+                    <a:blip r:embed="rId10" cstate="print">
                       <a:extLst>
                         <a:ext uri="{28A0092B-C50C-407E-A947-70E740481C1C}">
                           <a14:useLocalDpi xmlns:a14="http://schemas.microsoft.com/office/drawing/2010/main" val="0"/>
@@ -1550,7 +1550,7 @@
                     <pic:cNvPicPr/>
                   </pic:nvPicPr>
                   <pic:blipFill>
-                    <a:blip r:embed="rId10" cstate="print">
+                    <a:blip r:embed="rId11" cstate="print">
                       <a:extLst>
                         <a:ext uri="{28A0092B-C50C-407E-A947-70E740481C1C}">
                           <a14:useLocalDpi xmlns:a14="http://schemas.microsoft.com/office/drawing/2010/main" val="0"/>
@@ -1653,7 +1653,7 @@
                     <pic:cNvPicPr/>
                   </pic:nvPicPr>
                   <pic:blipFill rotWithShape="1">
-                    <a:blip r:embed="rId9" cstate="print">
+                    <a:blip r:embed="rId10" cstate="print">
                       <a:extLst>
                         <a:ext uri="{28A0092B-C50C-407E-A947-70E740481C1C}">
                           <a14:useLocalDpi xmlns:a14="http://schemas.microsoft.com/office/drawing/2010/main" val="0"/>
@@ -2152,35 +2152,497 @@
     </w:p>
     <w:p>
       <w:pPr>
-        <w:rPr>
-          <w:noProof/>
-          <w:lang w:eastAsia="fr-FR"/>
-        </w:rPr>
-      </w:pPr>
-    </w:p>
-    <w:p>
-      <w:pPr>
-        <w:rPr>
-          <w:noProof/>
-          <w:lang w:eastAsia="fr-FR"/>
-        </w:rPr>
-      </w:pPr>
-    </w:p>
-    <w:p>
-      <w:pPr>
-        <w:rPr>
-          <w:noProof/>
-          <w:lang w:eastAsia="fr-FR"/>
-        </w:rPr>
-      </w:pPr>
-    </w:p>
-    <w:p>
-      <w:pPr>
-        <w:rPr>
-          <w:noProof/>
-          <w:lang w:eastAsia="fr-FR"/>
-        </w:rPr>
-      </w:pPr>
+        <w:pStyle w:val="Heading2"/>
+        <w:rPr>
+          <w:noProof/>
+          <w:lang w:eastAsia="fr-FR"/>
+        </w:rPr>
+      </w:pPr>
+      <w:r>
+        <w:rPr>
+          <w:noProof/>
+          <w:lang w:eastAsia="fr-FR"/>
+        </w:rPr>
+        <w:t>Pseudo code</w:t>
+      </w:r>
+    </w:p>
+    <w:p>
+      <w:pPr>
+        <w:rPr>
+          <w:lang w:eastAsia="fr-FR"/>
+        </w:rPr>
+      </w:pPr>
+    </w:p>
+    <w:p>
+      <w:pPr>
+        <w:pStyle w:val="ListParagraph"/>
+        <w:numPr>
+          <w:ilvl w:val="0"/>
+          <w:numId w:val="1"/>
+        </w:numPr>
+        <w:rPr>
+          <w:lang w:eastAsia="fr-FR"/>
+        </w:rPr>
+      </w:pPr>
+      <w:r>
+        <w:rPr>
+          <w:lang w:eastAsia="fr-FR"/>
+        </w:rPr>
+        <w:t>EtatRobot ::[toutes les méthodes]</w:t>
+      </w:r>
+    </w:p>
+    <w:p>
+      <w:pPr>
+        <w:rPr>
+          <w:lang w:eastAsia="fr-FR"/>
+        </w:rPr>
+      </w:pPr>
+    </w:p>
+    <w:p>
+      <w:pPr>
+        <w:pStyle w:val="Subtitle"/>
+        <w:rPr>
+          <w:lang w:eastAsia="fr-FR"/>
+        </w:rPr>
+      </w:pPr>
+      <w:r>
+        <w:rPr>
+          <w:lang w:eastAsia="fr-FR"/>
+        </w:rPr>
+        <w:t>EtatRobot methodeDansEtatRobot()</w:t>
+      </w:r>
+    </w:p>
+    <w:p>
+      <w:pPr>
+        <w:pStyle w:val="Subtitle"/>
+        <w:rPr>
+          <w:lang w:eastAsia="fr-FR"/>
+        </w:rPr>
+      </w:pPr>
+      <w:r>
+        <w:rPr>
+          <w:lang w:eastAsia="fr-FR"/>
+        </w:rPr>
+        <w:t>{</w:t>
+      </w:r>
+    </w:p>
+    <w:p>
+      <w:pPr>
+        <w:pStyle w:val="Subtitle"/>
+        <w:rPr>
+          <w:lang w:eastAsia="fr-FR"/>
+        </w:rPr>
+      </w:pPr>
+      <w:r>
+        <w:rPr>
+          <w:lang w:eastAsia="fr-FR"/>
+        </w:rPr>
+        <w:tab/>
+      </w:r>
+      <w:r>
+        <w:rPr>
+          <w:lang w:eastAsia="fr-FR"/>
+        </w:rPr>
+        <w:t>throw UnauthorizedCallException ;</w:t>
+      </w:r>
+    </w:p>
+    <w:p>
+      <w:pPr>
+        <w:pStyle w:val="Subtitle"/>
+        <w:rPr>
+          <w:lang w:eastAsia="fr-FR"/>
+        </w:rPr>
+      </w:pPr>
+      <w:r>
+        <w:rPr>
+          <w:lang w:eastAsia="fr-FR"/>
+        </w:rPr>
+        <w:t>}</w:t>
+      </w:r>
+    </w:p>
+    <w:p>
+      <w:pPr>
+        <w:rPr>
+          <w:lang w:eastAsia="fr-FR"/>
+        </w:rPr>
+      </w:pPr>
+    </w:p>
+    <w:p>
+      <w:pPr>
+        <w:rPr>
+          <w:lang w:eastAsia="fr-FR"/>
+        </w:rPr>
+      </w:pPr>
+    </w:p>
+    <w:p>
+      <w:pPr>
+        <w:pStyle w:val="ListParagraph"/>
+        <w:numPr>
+          <w:ilvl w:val="0"/>
+          <w:numId w:val="1"/>
+        </w:numPr>
+        <w:rPr>
+          <w:lang w:eastAsia="fr-FR"/>
+        </w:rPr>
+      </w:pPr>
+      <w:r>
+        <w:rPr>
+          <w:lang w:eastAsia="fr-FR"/>
+        </w:rPr>
+        <w:t>EtatAVideFacePlot ::saisir()</w:t>
+      </w:r>
+    </w:p>
+    <w:p>
+      <w:pPr>
+        <w:pStyle w:val="Subtitle"/>
+        <w:rPr>
+          <w:noProof/>
+          <w:lang w:eastAsia="fr-FR"/>
+        </w:rPr>
+      </w:pPr>
+      <w:r>
+        <w:rPr>
+          <w:noProof/>
+          <w:lang w:eastAsia="fr-FR"/>
+        </w:rPr>
+        <w:t>EtatRobot</w:t>
+      </w:r>
+      <w:r>
+        <w:rPr>
+          <w:noProof/>
+          <w:lang w:eastAsia="fr-FR"/>
+        </w:rPr>
+        <w:t> saisir()</w:t>
+      </w:r>
+    </w:p>
+    <w:p>
+      <w:pPr>
+        <w:pStyle w:val="Subtitle"/>
+        <w:rPr>
+          <w:noProof/>
+          <w:lang w:eastAsia="fr-FR"/>
+        </w:rPr>
+      </w:pPr>
+      <w:r>
+        <w:rPr>
+          <w:noProof/>
+          <w:lang w:eastAsia="fr-FR"/>
+        </w:rPr>
+        <w:t>{</w:t>
+      </w:r>
+    </w:p>
+    <w:p>
+      <w:pPr>
+        <w:pStyle w:val="Subtitle"/>
+        <w:rPr>
+          <w:noProof/>
+          <w:lang w:eastAsia="fr-FR"/>
+        </w:rPr>
+      </w:pPr>
+      <w:r>
+        <w:rPr>
+          <w:noProof/>
+          <w:lang w:eastAsia="fr-FR"/>
+        </w:rPr>
+        <w:tab/>
+        <w:t>return EtatEnCHargeFacePlot ::getInstance()</w:t>
+      </w:r>
+      <w:r>
+        <w:rPr>
+          <w:noProof/>
+          <w:lang w:eastAsia="fr-FR"/>
+        </w:rPr>
+        <w:t> ;</w:t>
+      </w:r>
+    </w:p>
+    <w:p>
+      <w:pPr>
+        <w:pStyle w:val="Subtitle"/>
+        <w:rPr>
+          <w:noProof/>
+          <w:lang w:eastAsia="fr-FR"/>
+        </w:rPr>
+      </w:pPr>
+      <w:r>
+        <w:rPr>
+          <w:noProof/>
+          <w:lang w:eastAsia="fr-FR"/>
+        </w:rPr>
+        <w:t>}</w:t>
+      </w:r>
+    </w:p>
+    <w:p>
+      <w:pPr>
+        <w:rPr>
+          <w:rFonts w:ascii="Quicksand" w:hAnsi="Quicksand"/>
+          <w:noProof/>
+          <w:lang w:eastAsia="fr-FR"/>
+        </w:rPr>
+      </w:pPr>
+    </w:p>
+    <w:p>
+      <w:pPr>
+        <w:rPr>
+          <w:rFonts w:ascii="Quicksand" w:hAnsi="Quicksand"/>
+          <w:noProof/>
+          <w:lang w:eastAsia="fr-FR"/>
+        </w:rPr>
+      </w:pPr>
+    </w:p>
+    <w:p>
+      <w:pPr>
+        <w:pStyle w:val="ListParagraph"/>
+        <w:numPr>
+          <w:ilvl w:val="0"/>
+          <w:numId w:val="1"/>
+        </w:numPr>
+        <w:rPr>
+          <w:noProof/>
+          <w:lang w:eastAsia="fr-FR"/>
+        </w:rPr>
+      </w:pPr>
+      <w:r>
+        <w:rPr>
+          <w:noProof/>
+          <w:lang w:eastAsia="fr-FR"/>
+        </w:rPr>
+        <w:t>EtatEnChargefacePlot</w:t>
+      </w:r>
+      <w:r>
+        <w:rPr>
+          <w:noProof/>
+          <w:lang w:eastAsia="fr-FR"/>
+        </w:rPr>
+        <w:t> ::figer()</w:t>
+      </w:r>
+      <w:r>
+        <w:rPr>
+          <w:noProof/>
+          <w:lang w:eastAsia="fr-FR"/>
+        </w:rPr>
+        <w:t xml:space="preserve"> (qui est celle hérité de EtatEnRoute</w:t>
+      </w:r>
+      <w:r>
+        <w:rPr>
+          <w:noProof/>
+          <w:lang w:eastAsia="fr-FR"/>
+        </w:rPr>
+        <w:t>)</w:t>
+      </w:r>
+    </w:p>
+    <w:p>
+      <w:pPr>
+        <w:pStyle w:val="Subtitle"/>
+        <w:rPr>
+          <w:noProof/>
+          <w:lang w:eastAsia="fr-FR"/>
+        </w:rPr>
+      </w:pPr>
+      <w:r>
+        <w:rPr>
+          <w:noProof/>
+          <w:lang w:eastAsia="fr-FR"/>
+        </w:rPr>
+        <w:t>Etat</w:t>
+      </w:r>
+      <w:r>
+        <w:rPr>
+          <w:noProof/>
+          <w:lang w:eastAsia="fr-FR"/>
+        </w:rPr>
+        <w:t>Robot figer()</w:t>
+      </w:r>
+    </w:p>
+    <w:p>
+      <w:pPr>
+        <w:pStyle w:val="Subtitle"/>
+        <w:rPr>
+          <w:lang w:eastAsia="fr-FR"/>
+        </w:rPr>
+      </w:pPr>
+      <w:r>
+        <w:rPr>
+          <w:lang w:eastAsia="fr-FR"/>
+        </w:rPr>
+        <w:t>{</w:t>
+      </w:r>
+    </w:p>
+    <w:p>
+      <w:pPr>
+        <w:pStyle w:val="Subtitle"/>
+        <w:rPr>
+          <w:lang w:eastAsia="fr-FR"/>
+        </w:rPr>
+      </w:pPr>
+      <w:r>
+        <w:rPr>
+          <w:lang w:eastAsia="fr-FR"/>
+        </w:rPr>
+        <w:tab/>
+      </w:r>
+      <w:r>
+        <w:rPr>
+          <w:lang w:eastAsia="fr-FR"/>
+        </w:rPr>
+        <w:t>return EtatFige ::getInstance(this)</w:t>
+      </w:r>
+      <w:r>
+        <w:rPr>
+          <w:lang w:eastAsia="fr-FR"/>
+        </w:rPr>
+        <w:t> ;</w:t>
+      </w:r>
+    </w:p>
+    <w:p>
+      <w:pPr>
+        <w:pStyle w:val="Subtitle"/>
+        <w:rPr>
+          <w:lang w:eastAsia="fr-FR"/>
+        </w:rPr>
+      </w:pPr>
+      <w:r>
+        <w:rPr>
+          <w:lang w:eastAsia="fr-FR"/>
+        </w:rPr>
+        <w:t>}</w:t>
+      </w:r>
+    </w:p>
+    <w:p>
+      <w:pPr>
+        <w:rPr>
+          <w:lang w:eastAsia="fr-FR"/>
+        </w:rPr>
+      </w:pPr>
+      <w:r>
+        <w:rPr>
+          <w:lang w:eastAsia="fr-FR"/>
+        </w:rPr>
+        <w:tab/>
+      </w:r>
+    </w:p>
+    <w:p>
+      <w:pPr>
+        <w:rPr>
+          <w:lang w:eastAsia="fr-FR"/>
+        </w:rPr>
+      </w:pPr>
+    </w:p>
+    <w:p>
+      <w:pPr>
+        <w:rPr>
+          <w:lang w:eastAsia="fr-FR"/>
+        </w:rPr>
+      </w:pPr>
+      <w:bookmarkStart w:id="0" w:name="_GoBack"/>
+      <w:bookmarkEnd w:id="0"/>
+    </w:p>
+    <w:p>
+      <w:pPr>
+        <w:rPr>
+          <w:noProof/>
+          <w:lang w:eastAsia="fr-FR"/>
+        </w:rPr>
+      </w:pPr>
+    </w:p>
+    <w:p>
+      <w:pPr>
+        <w:pStyle w:val="ListParagraph"/>
+        <w:numPr>
+          <w:ilvl w:val="0"/>
+          <w:numId w:val="1"/>
+        </w:numPr>
+        <w:rPr>
+          <w:noProof/>
+          <w:lang w:eastAsia="fr-FR"/>
+        </w:rPr>
+      </w:pPr>
+      <w:r>
+        <w:rPr>
+          <w:noProof/>
+          <w:lang w:eastAsia="fr-FR"/>
+        </w:rPr>
+        <w:lastRenderedPageBreak/>
+        <w:t>EtatFige ::repartir</w:t>
+      </w:r>
+      <w:r>
+        <w:rPr>
+          <w:noProof/>
+          <w:lang w:eastAsia="fr-FR"/>
+        </w:rPr>
+        <w:t>()</w:t>
+      </w:r>
+    </w:p>
+    <w:p>
+      <w:pPr>
+        <w:pStyle w:val="Subtitle"/>
+        <w:rPr>
+          <w:noProof/>
+          <w:lang w:eastAsia="fr-FR"/>
+        </w:rPr>
+      </w:pPr>
+      <w:r>
+        <w:rPr>
+          <w:noProof/>
+          <w:lang w:eastAsia="fr-FR"/>
+        </w:rPr>
+        <w:t>Etat</w:t>
+      </w:r>
+      <w:r>
+        <w:rPr>
+          <w:noProof/>
+          <w:lang w:eastAsia="fr-FR"/>
+        </w:rPr>
+        <w:t>Robot repartir()</w:t>
+      </w:r>
+    </w:p>
+    <w:p>
+      <w:pPr>
+        <w:pStyle w:val="Subtitle"/>
+        <w:rPr>
+          <w:noProof/>
+          <w:lang w:eastAsia="fr-FR"/>
+        </w:rPr>
+      </w:pPr>
+      <w:r>
+        <w:rPr>
+          <w:noProof/>
+          <w:lang w:eastAsia="fr-FR"/>
+        </w:rPr>
+        <w:t>{</w:t>
+      </w:r>
+    </w:p>
+    <w:p>
+      <w:pPr>
+        <w:pStyle w:val="Subtitle"/>
+        <w:rPr>
+          <w:noProof/>
+          <w:lang w:eastAsia="fr-FR"/>
+        </w:rPr>
+      </w:pPr>
+      <w:r>
+        <w:rPr>
+          <w:noProof/>
+          <w:lang w:eastAsia="fr-FR"/>
+        </w:rPr>
+        <w:tab/>
+        <w:t>return ancienEtatRobot ;</w:t>
+      </w:r>
+    </w:p>
+    <w:p>
+      <w:pPr>
+        <w:pStyle w:val="Subtitle"/>
+        <w:rPr>
+          <w:noProof/>
+          <w:lang w:eastAsia="fr-FR"/>
+        </w:rPr>
+      </w:pPr>
+      <w:r>
+        <w:rPr>
+          <w:noProof/>
+          <w:lang w:eastAsia="fr-FR"/>
+        </w:rPr>
+        <w:t>}</w:t>
+      </w:r>
     </w:p>
     <w:p>
       <w:pPr>
@@ -2324,7 +2786,6 @@
           <w:noProof/>
           <w:lang w:eastAsia="fr-FR"/>
         </w:rPr>
-        <w:lastRenderedPageBreak/>
         <mc:AlternateContent>
           <mc:Choice Requires="wps">
             <w:drawing>
@@ -2426,7 +2887,7 @@
                     <pic:cNvPicPr/>
                   </pic:nvPicPr>
                   <pic:blipFill>
-                    <a:blip r:embed="rId11" cstate="print">
+                    <a:blip r:embed="rId12" cstate="print">
                       <a:extLst>
                         <a:ext uri="{28A0092B-C50C-407E-A947-70E740481C1C}">
                           <a14:useLocalDpi xmlns:a14="http://schemas.microsoft.com/office/drawing/2010/main" val="0"/>
@@ -2510,6 +2971,7 @@
           <w:noProof/>
           <w:lang w:eastAsia="fr-FR"/>
         </w:rPr>
+        <w:lastRenderedPageBreak/>
         <w:drawing>
           <wp:anchor distT="0" distB="0" distL="114300" distR="114300" simplePos="0" relativeHeight="251670528" behindDoc="1" locked="0" layoutInCell="1" allowOverlap="1" wp14:anchorId="761D873D" wp14:editId="65DA361B">
             <wp:simplePos x="0" y="0"/>
@@ -2542,7 +3004,7 @@
                     <pic:cNvPicPr/>
                   </pic:nvPicPr>
                   <pic:blipFill rotWithShape="1">
-                    <a:blip r:embed="rId9" cstate="print">
+                    <a:blip r:embed="rId10" cstate="print">
                       <a:extLst>
                         <a:ext uri="{28A0092B-C50C-407E-A947-70E740481C1C}">
                           <a14:useLocalDpi xmlns:a14="http://schemas.microsoft.com/office/drawing/2010/main" val="0"/>
@@ -2614,15 +3076,7 @@
         <w:jc w:val="both"/>
       </w:pPr>
       <w:r>
-        <w:t xml:space="preserve">Ensuite, le stockage des afficheurs dans le Robot (un </w:t>
-      </w:r>
-      <w:proofErr w:type="spellStart"/>
-      <w:r>
-        <w:t>vector</w:t>
-      </w:r>
-      <w:proofErr w:type="spellEnd"/>
-      <w:r>
-        <w:t xml:space="preserve"> d’Afficheur) nous permet d’enlever ou d’ajouter dynamiquement des Afficheurs. Par exemple, le passage dans un nouvel état peut requérir la création d’un nouvel afficheur, chargé d’afficher des données jusque-là absentes.</w:t>
+        <w:t>Ensuite, le stockage des afficheurs dans le Robot (un vector d’Afficheur) nous permet d’enlever ou d’ajouter dynamiquement des Afficheurs. Par exemple, le passage dans un nouvel état peut requérir la création d’un nouvel afficheur, chargé d’afficher des données jusque-là absentes.</w:t>
       </w:r>
     </w:p>
     <w:p>
@@ -2630,23 +3084,7 @@
         <w:jc w:val="both"/>
       </w:pPr>
       <w:r>
-        <w:t xml:space="preserve">Enfin, la puissance de la fonction </w:t>
-      </w:r>
-      <w:proofErr w:type="gramStart"/>
-      <w:r>
-        <w:t>notifier(</w:t>
-      </w:r>
-      <w:proofErr w:type="gramEnd"/>
-      <w:r>
-        <w:t xml:space="preserve">) se révèle être fort pratique pour synchroniser les afficheurs avec le Robot. Utilisée avec l’héritage et le polymorphisme pour les afficheurs (via update()), </w:t>
-      </w:r>
-      <w:proofErr w:type="gramStart"/>
-      <w:r>
-        <w:t>notifier(</w:t>
-      </w:r>
-      <w:proofErr w:type="gramEnd"/>
-      <w:r>
-        <w:t>) permet d’appeler update() pour chaque Afficheur.</w:t>
+        <w:t>Enfin, la puissance de la fonction notifier() se révèle être fort pratique pour synchroniser les afficheurs avec le Robot. Utilisée avec l’héritage et le polymorphisme pour les afficheurs (via update()), notifier() permet d’appeler update() pour chaque Afficheur.</w:t>
       </w:r>
       <w:r>
         <w:t xml:space="preserve"> Elle garantit ainsi la cohérence des données</w:t>
@@ -2669,179 +3107,163 @@
         <w:pStyle w:val="Heading2"/>
       </w:pPr>
       <w:r>
+        <w:t>Quelles sont les conséquences</w:t>
+      </w:r>
+      <w:r>
+        <w:t> ?</w:t>
+      </w:r>
+    </w:p>
+    <w:p/>
+    <w:p>
+      <w:pPr>
+        <w:jc w:val="both"/>
+      </w:pPr>
+      <w:r>
+        <w:t xml:space="preserve">Nous pouvons </w:t>
+      </w:r>
+      <w:r>
+        <w:t>maintenant</w:t>
+      </w:r>
+      <w:r>
+        <w:t xml:space="preserve"> modifier l’objet Robot sans avoir besoin de communiquer ce changement aux afficheurs. Il n’y a qu’à utiliser notifier() qui va mettre à jour les afficheurs. Ces derniers disposant du Robot, il n’y a pas besoin</w:t>
+      </w:r>
+      <w:r>
+        <w:t xml:space="preserve"> </w:t>
+      </w:r>
+      <w:r>
+        <w:t xml:space="preserve">de </w:t>
+      </w:r>
+      <w:r>
+        <w:t>leur</w:t>
+      </w:r>
+      <w:r>
+        <w:t xml:space="preserve"> transmettre les nouvelles données.</w:t>
+      </w:r>
+    </w:p>
+    <w:p>
+      <w:pPr>
+        <w:jc w:val="both"/>
+      </w:pPr>
+      <w:r>
+        <w:t xml:space="preserve">L’ajout d’un nouveau type d’Afficheur peut se faire </w:t>
+      </w:r>
+      <w:r>
+        <w:t>simplement</w:t>
+      </w:r>
+      <w:r>
+        <w:t>. En créent une classe héritant d’Afficheur, en implémentant update() pour cette classe, et en ajoutant une instance de cette classe dans la</w:t>
+      </w:r>
+      <w:r>
+        <w:t xml:space="preserve"> </w:t>
+      </w:r>
+      <w:r>
+        <w:t>liste d’afficheurs du Robot.</w:t>
+      </w:r>
+    </w:p>
+    <w:p>
+      <w:pPr>
+        <w:jc w:val="both"/>
+      </w:pPr>
+      <w:r>
         <w:lastRenderedPageBreak/>
-        <w:t>Quelles sont les conséquences</w:t>
-      </w:r>
-      <w:r>
-        <w:t> ?</w:t>
-      </w:r>
-    </w:p>
-    <w:p/>
+        <w:t xml:space="preserve">Nous </w:t>
+      </w:r>
+      <w:r>
+        <w:t>disposons</w:t>
+      </w:r>
+      <w:r>
+        <w:t xml:space="preserve"> d’un faible couplage entre le Robot et ses Afficheurs, le comportement de l’un ne dépend pas be</w:t>
+      </w:r>
+      <w:r>
+        <w:t>a</w:t>
+      </w:r>
+      <w:r>
+        <w:t>u</w:t>
+      </w:r>
+      <w:r>
+        <w:t xml:space="preserve">coup du comportement de l’autre. Seule la mise à jour des données affichées dans les afficheurs crée une légère </w:t>
+      </w:r>
+      <w:r>
+        <w:t>dépendance</w:t>
+      </w:r>
+      <w:r>
+        <w:t>.</w:t>
+      </w:r>
+      <w:r>
+        <w:t xml:space="preserve"> </w:t>
+      </w:r>
+    </w:p>
+    <w:p/>
+    <w:p/>
+    <w:p>
+      <w:pPr>
+        <w:pStyle w:val="Heading2"/>
+      </w:pPr>
+      <w:r>
+        <w:t>Choix particuliers et problèmes</w:t>
+      </w:r>
+    </w:p>
     <w:p>
       <w:pPr>
         <w:jc w:val="both"/>
       </w:pPr>
-      <w:r>
-        <w:t xml:space="preserve">Nous pouvons </w:t>
-      </w:r>
-      <w:r>
-        <w:t>maintenant</w:t>
-      </w:r>
-      <w:r>
-        <w:t xml:space="preserve"> modifier l’objet Robot sans avoir besoin de communiquer ce changement aux afficheurs. Il n’y a qu’à utiliser </w:t>
-      </w:r>
-      <w:proofErr w:type="gramStart"/>
-      <w:r>
-        <w:t>notifier(</w:t>
-      </w:r>
-      <w:proofErr w:type="gramEnd"/>
-      <w:r>
-        <w:t>) qui va mettre à jour les afficheurs. Ces derniers disposant du Robot, il n’y a pas besoin</w:t>
+    </w:p>
+    <w:p>
+      <w:pPr>
+        <w:jc w:val="both"/>
+      </w:pPr>
+      <w:r>
+        <w:t xml:space="preserve">Nous avons choisi de passer le Robot en paramètre à la construction de chaque Afficheur. Même si un </w:t>
+      </w:r>
+      <w:r>
+        <w:t>Afficheur</w:t>
+      </w:r>
+      <w:r>
+        <w:t xml:space="preserve"> n’a pas forcément besoin de toutes les données d’un Robot, il est plus pratique de passer le Robot à la création et de sélectionner </w:t>
+      </w:r>
+      <w:r>
+        <w:t>seulement</w:t>
+      </w:r>
+      <w:r>
+        <w:t xml:space="preserve"> les données utiles dan</w:t>
+      </w:r>
+      <w:r>
+        <w:t>s</w:t>
+      </w:r>
+      <w:r>
+        <w:t xml:space="preserve"> l’Afficheur</w:t>
+      </w:r>
+      <w:r>
+        <w:t>, plutôt que de faire cette sélection au niveau du Robot et donc modifier les paramètres à la construction pour chaque Afficheur.</w:t>
+      </w:r>
+    </w:p>
+    <w:p>
+      <w:pPr>
+        <w:jc w:val="both"/>
+      </w:pPr>
+      <w:r>
+        <w:t>Le premier problème est justement que nous passons tout le Robot en paramètre, alors qu’un Afficheur n’a pas besoin de toutes ses informations. Toutefois, c’est un compromis nécessaire pour garantir la simplicité de création des afficheurs.</w:t>
+      </w:r>
+    </w:p>
+    <w:p>
+      <w:pPr>
+        <w:jc w:val="both"/>
+      </w:pPr>
+      <w:r>
+        <w:t>Un problème similaire à l’état est l’obligation de créer une classe par Afficheur. Là aussi, ce compromis présente plus d’avantages que d’inconvénients (notamment la séparation claire et extensible des affichages).</w:t>
+      </w:r>
+    </w:p>
+    <w:p>
+      <w:pPr>
+        <w:jc w:val="both"/>
+      </w:pPr>
+      <w:r>
+        <w:t>Un autre problème léger est que, de base, l’ordre des afficheurs n’est pas fixé. Ainsi, si certains afficheurs doivent être mis à jour avant d’autres, il faut rajouter une couche de traitement pour savoir lesquels notifier en premier. Par exemple, si on imagine une interface graphique basée sur cette application, et que le Robot trouve un Plot,</w:t>
       </w:r>
       <w:r>
         <w:t xml:space="preserve"> </w:t>
       </w:r>
       <w:r>
-        <w:t xml:space="preserve">de </w:t>
-      </w:r>
-      <w:r>
-        <w:t>leur</w:t>
-      </w:r>
-      <w:r>
-        <w:t xml:space="preserve"> transmettre les nouvelles données.</w:t>
-      </w:r>
-    </w:p>
-    <w:p>
-      <w:pPr>
-        <w:jc w:val="both"/>
-      </w:pPr>
-      <w:r>
-        <w:t xml:space="preserve">L’ajout d’un nouveau type d’Afficheur peut se faire </w:t>
-      </w:r>
-      <w:r>
-        <w:t>simplement</w:t>
-      </w:r>
-      <w:r>
-        <w:t xml:space="preserve">. En créent une classe héritant d’Afficheur, en implémentant </w:t>
-      </w:r>
-      <w:proofErr w:type="gramStart"/>
-      <w:r>
-        <w:t>update(</w:t>
-      </w:r>
-      <w:proofErr w:type="gramEnd"/>
-      <w:r>
-        <w:t>) pour cette classe, et en ajoutant une instance de cette classe dans la</w:t>
-      </w:r>
-      <w:r>
-        <w:t xml:space="preserve"> </w:t>
-      </w:r>
-      <w:r>
-        <w:t>liste d’afficheurs du Robot.</w:t>
-      </w:r>
-    </w:p>
-    <w:p>
-      <w:pPr>
-        <w:jc w:val="both"/>
-      </w:pPr>
-      <w:r>
-        <w:t xml:space="preserve">Nous </w:t>
-      </w:r>
-      <w:r>
-        <w:t>disposons</w:t>
-      </w:r>
-      <w:r>
-        <w:t xml:space="preserve"> d’un faible couplage entre le Robot et ses Afficheurs, le comportement de l’un ne dépend pas be</w:t>
-      </w:r>
-      <w:r>
-        <w:t>a</w:t>
-      </w:r>
-      <w:r>
-        <w:t>u</w:t>
-      </w:r>
-      <w:r>
-        <w:t xml:space="preserve">coup du comportement de l’autre. Seule la mise à jour des données affichées dans les afficheurs crée une légère </w:t>
-      </w:r>
-      <w:r>
-        <w:t>dépendance</w:t>
-      </w:r>
-      <w:r>
-        <w:t>.</w:t>
-      </w:r>
-      <w:r>
-        <w:t xml:space="preserve"> </w:t>
-      </w:r>
-    </w:p>
-    <w:p/>
-    <w:p/>
-    <w:p>
-      <w:pPr>
-        <w:pStyle w:val="Heading2"/>
-      </w:pPr>
-      <w:r>
-        <w:t>Choix particuliers et problèmes</w:t>
-      </w:r>
-    </w:p>
-    <w:p>
-      <w:pPr>
-        <w:jc w:val="both"/>
-      </w:pPr>
-    </w:p>
-    <w:p>
-      <w:pPr>
-        <w:jc w:val="both"/>
-      </w:pPr>
-      <w:r>
-        <w:t xml:space="preserve">Nous avons choisi de passer le Robot en paramètre à la construction de chaque Afficheur. Même si un </w:t>
-      </w:r>
-      <w:r>
-        <w:t>Afficheur</w:t>
-      </w:r>
-      <w:r>
-        <w:t xml:space="preserve"> n’a pas forcément besoin de toutes les données d’un Robot, il est plus pratique de passer le Robot à la création et de sélectionner </w:t>
-      </w:r>
-      <w:r>
-        <w:t>seulement</w:t>
-      </w:r>
-      <w:r>
-        <w:t xml:space="preserve"> les données utiles dan</w:t>
-      </w:r>
-      <w:r>
-        <w:t>s</w:t>
-      </w:r>
-      <w:r>
-        <w:t xml:space="preserve"> l’Afficheur</w:t>
-      </w:r>
-      <w:r>
-        <w:t>, plutôt que de faire cette sélection au niveau du Robot et donc modifier les paramètres à la construction pour chaque Afficheur.</w:t>
-      </w:r>
-    </w:p>
-    <w:p>
-      <w:pPr>
-        <w:jc w:val="both"/>
-      </w:pPr>
-      <w:r>
-        <w:t>Le premier problème est justement que nous passons tout le Robot en paramètre, alors qu’un Afficheur n’a pas besoin de toutes ses informations. Toutefois, c’est un compromis nécessaire pour garantir la simplicité de création des afficheurs.</w:t>
-      </w:r>
-    </w:p>
-    <w:p>
-      <w:pPr>
-        <w:jc w:val="both"/>
-      </w:pPr>
-      <w:r>
-        <w:t>Un problème similaire à l’état est l’obligation de créer une classe par Afficheur. Là aussi, ce compromis présente plus d’avantages que d’inconvénients (notamment la séparation claire et extensible des affichages).</w:t>
-      </w:r>
-    </w:p>
-    <w:p>
-      <w:pPr>
-        <w:jc w:val="both"/>
-      </w:pPr>
-      <w:r>
-        <w:t>Un autre problème léger est que, de base, l’ordre des afficheurs n’est pas fixé. Ainsi, si certains afficheurs doivent être mis à jour avant d’autres, il faut rajouter une couche de traitement pour savoir lesquels notifier en premier. Par exemple, si on imagine une interface graphique basée sur cette application, et que le Robot trouve un Plot,</w:t>
-      </w:r>
-      <w:r>
-        <w:t xml:space="preserve"> </w:t>
-      </w:r>
-      <w:r>
         <w:t xml:space="preserve">il serait judicieux de mettre à jour les données affichées sur le Robot lui-même, et ensuite </w:t>
       </w:r>
       <w:r>
@@ -2857,10 +3279,7 @@
     <w:p/>
     <w:p/>
     <w:p/>
-    <w:p>
-      <w:bookmarkStart w:id="0" w:name="_GoBack"/>
-      <w:bookmarkEnd w:id="0"/>
-    </w:p>
+    <w:p/>
     <w:p/>
     <w:p/>
     <w:p/>
@@ -2969,6 +3388,126 @@
     </w:p>
   </w:footnote>
 </w:footnotes>
+</file>
+
+<file path=word/numbering.xml><?xml version="1.0" encoding="utf-8"?>
+<w:numbering xmlns:wpc="http://schemas.microsoft.com/office/word/2010/wordprocessingCanvas" xmlns:mc="http://schemas.openxmlformats.org/markup-compatibility/2006" xmlns:o="urn:schemas-microsoft-com:office:office" xmlns:r="http://schemas.openxmlformats.org/officeDocument/2006/relationships" xmlns:m="http://schemas.openxmlformats.org/officeDocument/2006/math" xmlns:v="urn:schemas-microsoft-com:vml" xmlns:wp14="http://schemas.microsoft.com/office/word/2010/wordprocessingDrawing" xmlns:wp="http://schemas.openxmlformats.org/drawingml/2006/wordprocessingDrawing" xmlns:w10="urn:schemas-microsoft-com:office:word" xmlns:w="http://schemas.openxmlformats.org/wordprocessingml/2006/main" xmlns:w14="http://schemas.microsoft.com/office/word/2010/wordml" xmlns:w15="http://schemas.microsoft.com/office/word/2012/wordml" xmlns:wpg="http://schemas.microsoft.com/office/word/2010/wordprocessingGroup" xmlns:wpi="http://schemas.microsoft.com/office/word/2010/wordprocessingInk" xmlns:wne="http://schemas.microsoft.com/office/word/2006/wordml" xmlns:wps="http://schemas.microsoft.com/office/word/2010/wordprocessingShape" mc:Ignorable="w14 w15 wp14">
+  <w:abstractNum w:abstractNumId="0" w15:restartNumberingAfterBreak="0">
+    <w:nsid w:val="38D03AE1"/>
+    <w:multiLevelType w:val="hybridMultilevel"/>
+    <w:tmpl w:val="539AC52A"/>
+    <w:lvl w:ilvl="0" w:tplc="481E1CDA">
+      <w:numFmt w:val="bullet"/>
+      <w:lvlText w:val=""/>
+      <w:lvlJc w:val="left"/>
+      <w:pPr>
+        <w:ind w:left="720" w:hanging="360"/>
+      </w:pPr>
+      <w:rPr>
+        <w:rFonts w:ascii="Wingdings" w:eastAsiaTheme="minorHAnsi" w:hAnsi="Wingdings" w:cstheme="minorBidi" w:hint="default"/>
+      </w:rPr>
+    </w:lvl>
+    <w:lvl w:ilvl="1" w:tplc="040C0003" w:tentative="1">
+      <w:start w:val="1"/>
+      <w:numFmt w:val="bullet"/>
+      <w:lvlText w:val="o"/>
+      <w:lvlJc w:val="left"/>
+      <w:pPr>
+        <w:ind w:left="1440" w:hanging="360"/>
+      </w:pPr>
+      <w:rPr>
+        <w:rFonts w:ascii="Courier New" w:hAnsi="Courier New" w:cs="Courier New" w:hint="default"/>
+      </w:rPr>
+    </w:lvl>
+    <w:lvl w:ilvl="2" w:tplc="040C0005" w:tentative="1">
+      <w:start w:val="1"/>
+      <w:numFmt w:val="bullet"/>
+      <w:lvlText w:val=""/>
+      <w:lvlJc w:val="left"/>
+      <w:pPr>
+        <w:ind w:left="2160" w:hanging="360"/>
+      </w:pPr>
+      <w:rPr>
+        <w:rFonts w:ascii="Wingdings" w:hAnsi="Wingdings" w:hint="default"/>
+      </w:rPr>
+    </w:lvl>
+    <w:lvl w:ilvl="3" w:tplc="040C0001" w:tentative="1">
+      <w:start w:val="1"/>
+      <w:numFmt w:val="bullet"/>
+      <w:lvlText w:val=""/>
+      <w:lvlJc w:val="left"/>
+      <w:pPr>
+        <w:ind w:left="2880" w:hanging="360"/>
+      </w:pPr>
+      <w:rPr>
+        <w:rFonts w:ascii="Symbol" w:hAnsi="Symbol" w:hint="default"/>
+      </w:rPr>
+    </w:lvl>
+    <w:lvl w:ilvl="4" w:tplc="040C0003" w:tentative="1">
+      <w:start w:val="1"/>
+      <w:numFmt w:val="bullet"/>
+      <w:lvlText w:val="o"/>
+      <w:lvlJc w:val="left"/>
+      <w:pPr>
+        <w:ind w:left="3600" w:hanging="360"/>
+      </w:pPr>
+      <w:rPr>
+        <w:rFonts w:ascii="Courier New" w:hAnsi="Courier New" w:cs="Courier New" w:hint="default"/>
+      </w:rPr>
+    </w:lvl>
+    <w:lvl w:ilvl="5" w:tplc="040C0005" w:tentative="1">
+      <w:start w:val="1"/>
+      <w:numFmt w:val="bullet"/>
+      <w:lvlText w:val=""/>
+      <w:lvlJc w:val="left"/>
+      <w:pPr>
+        <w:ind w:left="4320" w:hanging="360"/>
+      </w:pPr>
+      <w:rPr>
+        <w:rFonts w:ascii="Wingdings" w:hAnsi="Wingdings" w:hint="default"/>
+      </w:rPr>
+    </w:lvl>
+    <w:lvl w:ilvl="6" w:tplc="040C0001" w:tentative="1">
+      <w:start w:val="1"/>
+      <w:numFmt w:val="bullet"/>
+      <w:lvlText w:val=""/>
+      <w:lvlJc w:val="left"/>
+      <w:pPr>
+        <w:ind w:left="5040" w:hanging="360"/>
+      </w:pPr>
+      <w:rPr>
+        <w:rFonts w:ascii="Symbol" w:hAnsi="Symbol" w:hint="default"/>
+      </w:rPr>
+    </w:lvl>
+    <w:lvl w:ilvl="7" w:tplc="040C0003" w:tentative="1">
+      <w:start w:val="1"/>
+      <w:numFmt w:val="bullet"/>
+      <w:lvlText w:val="o"/>
+      <w:lvlJc w:val="left"/>
+      <w:pPr>
+        <w:ind w:left="5760" w:hanging="360"/>
+      </w:pPr>
+      <w:rPr>
+        <w:rFonts w:ascii="Courier New" w:hAnsi="Courier New" w:cs="Courier New" w:hint="default"/>
+      </w:rPr>
+    </w:lvl>
+    <w:lvl w:ilvl="8" w:tplc="040C0005" w:tentative="1">
+      <w:start w:val="1"/>
+      <w:numFmt w:val="bullet"/>
+      <w:lvlText w:val=""/>
+      <w:lvlJc w:val="left"/>
+      <w:pPr>
+        <w:ind w:left="6480" w:hanging="360"/>
+      </w:pPr>
+      <w:rPr>
+        <w:rFonts w:ascii="Wingdings" w:hAnsi="Wingdings" w:hint="default"/>
+      </w:rPr>
+    </w:lvl>
+  </w:abstractNum>
+  <w:num w:numId="1">
+    <w:abstractNumId w:val="0"/>
+  </w:num>
+</w:numbering>
 </file>
 
 <file path=word/styles.xml><?xml version="1.0" encoding="utf-8"?>
@@ -3553,6 +4092,49 @@
       <w:color w:val="808080" w:themeColor="background1" w:themeShade="80"/>
     </w:rPr>
   </w:style>
+  <w:style w:type="paragraph" w:styleId="Subtitle">
+    <w:name w:val="Subtitle"/>
+    <w:basedOn w:val="Normal"/>
+    <w:next w:val="Normal"/>
+    <w:link w:val="SubtitleChar"/>
+    <w:uiPriority w:val="11"/>
+    <w:qFormat/>
+    <w:rsid w:val="00226979"/>
+    <w:pPr>
+      <w:numPr>
+        <w:ilvl w:val="1"/>
+      </w:numPr>
+      <w:spacing w:after="0"/>
+    </w:pPr>
+    <w:rPr>
+      <w:rFonts w:ascii="Quicksand" w:eastAsiaTheme="minorEastAsia" w:hAnsi="Quicksand"/>
+      <w:color w:val="5A5A5A" w:themeColor="text1" w:themeTint="A5"/>
+      <w:spacing w:val="15"/>
+    </w:rPr>
+  </w:style>
+  <w:style w:type="character" w:customStyle="1" w:styleId="SubtitleChar">
+    <w:name w:val="Subtitle Char"/>
+    <w:basedOn w:val="DefaultParagraphFont"/>
+    <w:link w:val="Subtitle"/>
+    <w:uiPriority w:val="11"/>
+    <w:rsid w:val="00226979"/>
+    <w:rPr>
+      <w:rFonts w:ascii="Quicksand" w:eastAsiaTheme="minorEastAsia" w:hAnsi="Quicksand"/>
+      <w:color w:val="5A5A5A" w:themeColor="text1" w:themeTint="A5"/>
+      <w:spacing w:val="15"/>
+    </w:rPr>
+  </w:style>
+  <w:style w:type="paragraph" w:styleId="ListParagraph">
+    <w:name w:val="List Paragraph"/>
+    <w:basedOn w:val="Normal"/>
+    <w:uiPriority w:val="34"/>
+    <w:qFormat/>
+    <w:rsid w:val="000169D7"/>
+    <w:pPr>
+      <w:ind w:left="720"/>
+      <w:contextualSpacing/>
+    </w:pPr>
+  </w:style>
 </w:styles>
 </file>
 

</xml_diff>

<commit_message>
OH IT'S ON NOW !
</commit_message>
<xml_diff>
--- a/The source of all charisma/Souris Cochon.docx
+++ b/The source of all charisma/Souris Cochon.docx
@@ -980,7 +980,7 @@
           </mc:Choice>
           <mc:Fallback>
             <w:pict>
-              <v:line w14:anchorId="4F66FB15" id="Straight Connector 12" o:spid="_x0000_s1026" style="position:absolute;z-index:251673600;visibility:visible;mso-wrap-style:square;mso-width-percent:0;mso-height-percent:0;mso-wrap-distance-left:9pt;mso-wrap-distance-top:0;mso-wrap-distance-right:9pt;mso-wrap-distance-bottom:0;mso-position-horizontal:absolute;mso-position-horizontal-relative:text;mso-position-vertical:absolute;mso-position-vertical-relative:text;mso-width-percent:0;mso-height-percent:0;mso-width-relative:margin;mso-height-relative:margin" from="116.15pt,19pt" to="116.3pt,92.7pt" o:gfxdata="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" strokecolor="#a5a5a5 [2092]" strokeweight=".5pt">
+              <v:line w14:anchorId="4C277EB1" id="Straight Connector 12" o:spid="_x0000_s1026" style="position:absolute;z-index:251673600;visibility:visible;mso-wrap-style:square;mso-width-percent:0;mso-height-percent:0;mso-wrap-distance-left:9pt;mso-wrap-distance-top:0;mso-wrap-distance-right:9pt;mso-wrap-distance-bottom:0;mso-position-horizontal:absolute;mso-position-horizontal-relative:text;mso-position-vertical:absolute;mso-position-vertical-relative:text;mso-width-percent:0;mso-height-percent:0;mso-width-relative:margin;mso-height-relative:margin" from="116.15pt,19pt" to="116.3pt,92.7pt" o:gfxdata="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" strokecolor="#a5a5a5 [2092]" strokeweight=".5pt">
                 <v:stroke joinstyle="miter"/>
               </v:line>
             </w:pict>
@@ -1162,7 +1162,133 @@
     <w:p/>
     <w:p/>
     <w:p/>
-    <w:p/>
+    <w:p>
+      <w:r>
+        <w:rPr>
+          <w:rFonts w:ascii="Zona Pro Thin" w:hAnsi="Zona Pro Thin"/>
+          <w:noProof/>
+          <w:color w:val="63393E"/>
+          <w:sz w:val="48"/>
+          <w:lang w:eastAsia="fr-FR"/>
+        </w:rPr>
+        <w:drawing>
+          <wp:anchor distT="0" distB="0" distL="114300" distR="114300" simplePos="0" relativeHeight="251712512" behindDoc="1" locked="0" layoutInCell="1" allowOverlap="1" wp14:anchorId="5B97EA30" wp14:editId="6E000EFF">
+            <wp:simplePos x="0" y="0"/>
+            <wp:positionH relativeFrom="rightMargin">
+              <wp:align>left</wp:align>
+            </wp:positionH>
+            <wp:positionV relativeFrom="paragraph">
+              <wp:posOffset>1650365</wp:posOffset>
+            </wp:positionV>
+            <wp:extent cx="392400" cy="392400"/>
+            <wp:effectExtent l="0" t="0" r="8255" b="8255"/>
+            <wp:wrapNone/>
+            <wp:docPr id="32" name="Picture 32"/>
+            <wp:cNvGraphicFramePr>
+              <a:graphicFrameLocks xmlns:a="http://schemas.openxmlformats.org/drawingml/2006/main" noChangeAspect="1"/>
+            </wp:cNvGraphicFramePr>
+            <a:graphic xmlns:a="http://schemas.openxmlformats.org/drawingml/2006/main">
+              <a:graphicData uri="http://schemas.openxmlformats.org/drawingml/2006/picture">
+                <pic:pic xmlns:pic="http://schemas.openxmlformats.org/drawingml/2006/picture">
+                  <pic:nvPicPr>
+                    <pic:cNvPr id="11" name="route.png"/>
+                    <pic:cNvPicPr/>
+                  </pic:nvPicPr>
+                  <pic:blipFill>
+                    <a:blip r:embed="rId9" cstate="print">
+                      <a:extLst>
+                        <a:ext uri="{28A0092B-C50C-407E-A947-70E740481C1C}">
+                          <a14:useLocalDpi xmlns:a14="http://schemas.microsoft.com/office/drawing/2010/main" val="0"/>
+                        </a:ext>
+                      </a:extLst>
+                    </a:blip>
+                    <a:stretch>
+                      <a:fillRect/>
+                    </a:stretch>
+                  </pic:blipFill>
+                  <pic:spPr>
+                    <a:xfrm>
+                      <a:off x="0" y="0"/>
+                      <a:ext cx="392400" cy="392400"/>
+                    </a:xfrm>
+                    <a:prstGeom prst="rect">
+                      <a:avLst/>
+                    </a:prstGeom>
+                  </pic:spPr>
+                </pic:pic>
+              </a:graphicData>
+            </a:graphic>
+            <wp14:sizeRelH relativeFrom="margin">
+              <wp14:pctWidth>0</wp14:pctWidth>
+            </wp14:sizeRelH>
+            <wp14:sizeRelV relativeFrom="margin">
+              <wp14:pctHeight>0</wp14:pctHeight>
+            </wp14:sizeRelV>
+          </wp:anchor>
+        </w:drawing>
+      </w:r>
+      <w:r>
+        <w:rPr>
+          <w:noProof/>
+          <w:lang w:eastAsia="fr-FR"/>
+        </w:rPr>
+        <w:drawing>
+          <wp:anchor distT="0" distB="0" distL="114300" distR="114300" simplePos="0" relativeHeight="251692032" behindDoc="1" locked="0" layoutInCell="1" allowOverlap="1" wp14:anchorId="3A300473" wp14:editId="5F278139">
+            <wp:simplePos x="0" y="0"/>
+            <wp:positionH relativeFrom="leftMargin">
+              <wp:align>right</wp:align>
+            </wp:positionH>
+            <wp:positionV relativeFrom="paragraph">
+              <wp:posOffset>1664335</wp:posOffset>
+            </wp:positionV>
+            <wp:extent cx="391795" cy="391795"/>
+            <wp:effectExtent l="0" t="0" r="8255" b="8255"/>
+            <wp:wrapNone/>
+            <wp:docPr id="8" name="Picture 8"/>
+            <wp:cNvGraphicFramePr>
+              <a:graphicFrameLocks xmlns:a="http://schemas.openxmlformats.org/drawingml/2006/main" noChangeAspect="1"/>
+            </wp:cNvGraphicFramePr>
+            <a:graphic xmlns:a="http://schemas.openxmlformats.org/drawingml/2006/main">
+              <a:graphicData uri="http://schemas.openxmlformats.org/drawingml/2006/picture">
+                <pic:pic xmlns:pic="http://schemas.openxmlformats.org/drawingml/2006/picture">
+                  <pic:nvPicPr>
+                    <pic:cNvPr id="1" name="pen.png"/>
+                    <pic:cNvPicPr/>
+                  </pic:nvPicPr>
+                  <pic:blipFill>
+                    <a:blip r:embed="rId10" cstate="print">
+                      <a:extLst>
+                        <a:ext uri="{28A0092B-C50C-407E-A947-70E740481C1C}">
+                          <a14:useLocalDpi xmlns:a14="http://schemas.microsoft.com/office/drawing/2010/main" val="0"/>
+                        </a:ext>
+                      </a:extLst>
+                    </a:blip>
+                    <a:stretch>
+                      <a:fillRect/>
+                    </a:stretch>
+                  </pic:blipFill>
+                  <pic:spPr>
+                    <a:xfrm>
+                      <a:off x="0" y="0"/>
+                      <a:ext cx="391795" cy="391795"/>
+                    </a:xfrm>
+                    <a:prstGeom prst="rect">
+                      <a:avLst/>
+                    </a:prstGeom>
+                  </pic:spPr>
+                </pic:pic>
+              </a:graphicData>
+            </a:graphic>
+            <wp14:sizeRelH relativeFrom="margin">
+              <wp14:pctWidth>0</wp14:pctWidth>
+            </wp14:sizeRelH>
+            <wp14:sizeRelV relativeFrom="margin">
+              <wp14:pctHeight>0</wp14:pctHeight>
+            </wp14:sizeRelV>
+          </wp:anchor>
+        </w:drawing>
+      </w:r>
+    </w:p>
     <w:p>
       <w:pPr>
         <w:pStyle w:val="Heading1"/>
@@ -1275,7 +1401,7 @@
                     <pic:cNvPicPr/>
                   </pic:nvPicPr>
                   <pic:blipFill>
-                    <a:blip r:embed="rId9" cstate="print">
+                    <a:blip r:embed="rId11" cstate="print">
                       <a:extLst>
                         <a:ext uri="{28A0092B-C50C-407E-A947-70E740481C1C}">
                           <a14:useLocalDpi xmlns:a14="http://schemas.microsoft.com/office/drawing/2010/main" val="0"/>
@@ -1340,6 +1466,62 @@
           <w:lang w:eastAsia="fr-FR"/>
         </w:rPr>
       </w:pPr>
+    </w:p>
+    <w:p>
+      <w:pPr>
+        <w:rPr>
+          <w:lang w:eastAsia="fr-FR"/>
+        </w:rPr>
+      </w:pPr>
+    </w:p>
+    <w:p>
+      <w:pPr>
+        <w:rPr>
+          <w:lang w:eastAsia="fr-FR"/>
+        </w:rPr>
+      </w:pPr>
+    </w:p>
+    <w:p>
+      <w:pPr>
+        <w:rPr>
+          <w:lang w:eastAsia="fr-FR"/>
+        </w:rPr>
+      </w:pPr>
+    </w:p>
+    <w:p>
+      <w:pPr>
+        <w:rPr>
+          <w:lang w:eastAsia="fr-FR"/>
+        </w:rPr>
+      </w:pPr>
+    </w:p>
+    <w:p>
+      <w:pPr>
+        <w:rPr>
+          <w:lang w:eastAsia="fr-FR"/>
+        </w:rPr>
+      </w:pPr>
+    </w:p>
+    <w:p>
+      <w:pPr>
+        <w:rPr>
+          <w:lang w:eastAsia="fr-FR"/>
+        </w:rPr>
+      </w:pPr>
+    </w:p>
+    <w:p>
+      <w:pPr>
+        <w:rPr>
+          <w:lang w:eastAsia="fr-FR"/>
+        </w:rPr>
+      </w:pPr>
+    </w:p>
+    <w:p>
+      <w:pPr>
+        <w:rPr>
+          <w:lang w:eastAsia="fr-FR"/>
+        </w:rPr>
+      </w:pPr>
       <w:r>
         <w:rPr>
           <w:noProof/>
@@ -1352,7 +1534,7 @@
               <wp:align>center</wp:align>
             </wp:positionH>
             <wp:positionV relativeFrom="paragraph">
-              <wp:posOffset>674370</wp:posOffset>
+              <wp:posOffset>-1553845</wp:posOffset>
             </wp:positionV>
             <wp:extent cx="7449185" cy="4872355"/>
             <wp:effectExtent l="0" t="6985" r="0" b="0"/>
@@ -1369,7 +1551,7 @@
                     <pic:cNvPicPr/>
                   </pic:nvPicPr>
                   <pic:blipFill rotWithShape="1">
-                    <a:blip r:embed="rId10" cstate="print">
+                    <a:blip r:embed="rId12" cstate="print">
                       <a:extLst>
                         <a:ext uri="{28A0092B-C50C-407E-A947-70E740481C1C}">
                           <a14:useLocalDpi xmlns:a14="http://schemas.microsoft.com/office/drawing/2010/main" val="0"/>
@@ -1457,62 +1639,128 @@
           <w:lang w:eastAsia="fr-FR"/>
         </w:rPr>
       </w:pPr>
-    </w:p>
-    <w:p>
-      <w:pPr>
-        <w:rPr>
-          <w:lang w:eastAsia="fr-FR"/>
-        </w:rPr>
-      </w:pPr>
-    </w:p>
-    <w:p>
-      <w:pPr>
-        <w:rPr>
-          <w:lang w:eastAsia="fr-FR"/>
-        </w:rPr>
-      </w:pPr>
-    </w:p>
-    <w:p>
-      <w:pPr>
-        <w:rPr>
-          <w:lang w:eastAsia="fr-FR"/>
-        </w:rPr>
-      </w:pPr>
-    </w:p>
-    <w:p>
-      <w:pPr>
-        <w:rPr>
-          <w:lang w:eastAsia="fr-FR"/>
-        </w:rPr>
-      </w:pPr>
-    </w:p>
-    <w:p>
-      <w:pPr>
-        <w:rPr>
-          <w:lang w:eastAsia="fr-FR"/>
-        </w:rPr>
-      </w:pPr>
-    </w:p>
-    <w:p>
-      <w:pPr>
-        <w:rPr>
-          <w:lang w:eastAsia="fr-FR"/>
-        </w:rPr>
-      </w:pPr>
-    </w:p>
-    <w:p>
-      <w:pPr>
-        <w:rPr>
-          <w:lang w:eastAsia="fr-FR"/>
-        </w:rPr>
-      </w:pPr>
-    </w:p>
-    <w:p>
-      <w:pPr>
-        <w:rPr>
-          <w:lang w:eastAsia="fr-FR"/>
-        </w:rPr>
-      </w:pPr>
+      <w:r>
+        <w:rPr>
+          <w:noProof/>
+          <w:lang w:eastAsia="fr-FR"/>
+        </w:rPr>
+        <w:drawing>
+          <wp:anchor distT="0" distB="0" distL="114300" distR="114300" simplePos="0" relativeHeight="251714560" behindDoc="1" locked="0" layoutInCell="1" allowOverlap="1" wp14:anchorId="52908CF6" wp14:editId="0E7C9130">
+            <wp:simplePos x="0" y="0"/>
+            <wp:positionH relativeFrom="rightMargin">
+              <wp:align>left</wp:align>
+            </wp:positionH>
+            <wp:positionV relativeFrom="paragraph">
+              <wp:posOffset>2640330</wp:posOffset>
+            </wp:positionV>
+            <wp:extent cx="392400" cy="392400"/>
+            <wp:effectExtent l="0" t="0" r="8255" b="8255"/>
+            <wp:wrapNone/>
+            <wp:docPr id="33" name="Picture 33"/>
+            <wp:cNvGraphicFramePr>
+              <a:graphicFrameLocks xmlns:a="http://schemas.openxmlformats.org/drawingml/2006/main" noChangeAspect="1"/>
+            </wp:cNvGraphicFramePr>
+            <a:graphic xmlns:a="http://schemas.openxmlformats.org/drawingml/2006/main">
+              <a:graphicData uri="http://schemas.openxmlformats.org/drawingml/2006/picture">
+                <pic:pic xmlns:pic="http://schemas.openxmlformats.org/drawingml/2006/picture">
+                  <pic:nvPicPr>
+                    <pic:cNvPr id="13" name="business.png"/>
+                    <pic:cNvPicPr/>
+                  </pic:nvPicPr>
+                  <pic:blipFill>
+                    <a:blip r:embed="rId11" cstate="print">
+                      <a:extLst>
+                        <a:ext uri="{28A0092B-C50C-407E-A947-70E740481C1C}">
+                          <a14:useLocalDpi xmlns:a14="http://schemas.microsoft.com/office/drawing/2010/main" val="0"/>
+                        </a:ext>
+                      </a:extLst>
+                    </a:blip>
+                    <a:stretch>
+                      <a:fillRect/>
+                    </a:stretch>
+                  </pic:blipFill>
+                  <pic:spPr>
+                    <a:xfrm>
+                      <a:off x="0" y="0"/>
+                      <a:ext cx="392400" cy="392400"/>
+                    </a:xfrm>
+                    <a:prstGeom prst="rect">
+                      <a:avLst/>
+                    </a:prstGeom>
+                  </pic:spPr>
+                </pic:pic>
+              </a:graphicData>
+            </a:graphic>
+            <wp14:sizeRelH relativeFrom="margin">
+              <wp14:pctWidth>0</wp14:pctWidth>
+            </wp14:sizeRelH>
+            <wp14:sizeRelV relativeFrom="margin">
+              <wp14:pctHeight>0</wp14:pctHeight>
+            </wp14:sizeRelV>
+          </wp:anchor>
+        </w:drawing>
+      </w:r>
+      <w:r>
+        <w:rPr>
+          <w:noProof/>
+          <w:lang w:eastAsia="fr-FR"/>
+        </w:rPr>
+        <w:drawing>
+          <wp:anchor distT="0" distB="0" distL="114300" distR="114300" simplePos="0" relativeHeight="251694080" behindDoc="1" locked="0" layoutInCell="1" allowOverlap="1" wp14:anchorId="0FC87136" wp14:editId="17ABE4FC">
+            <wp:simplePos x="0" y="0"/>
+            <wp:positionH relativeFrom="leftMargin">
+              <wp:align>right</wp:align>
+            </wp:positionH>
+            <wp:positionV relativeFrom="paragraph">
+              <wp:posOffset>2648607</wp:posOffset>
+            </wp:positionV>
+            <wp:extent cx="391795" cy="391795"/>
+            <wp:effectExtent l="0" t="0" r="8255" b="8255"/>
+            <wp:wrapNone/>
+            <wp:docPr id="9" name="Picture 9"/>
+            <wp:cNvGraphicFramePr>
+              <a:graphicFrameLocks xmlns:a="http://schemas.openxmlformats.org/drawingml/2006/main" noChangeAspect="1"/>
+            </wp:cNvGraphicFramePr>
+            <a:graphic xmlns:a="http://schemas.openxmlformats.org/drawingml/2006/main">
+              <a:graphicData uri="http://schemas.openxmlformats.org/drawingml/2006/picture">
+                <pic:pic xmlns:pic="http://schemas.openxmlformats.org/drawingml/2006/picture">
+                  <pic:nvPicPr>
+                    <pic:cNvPr id="1" name="pen.png"/>
+                    <pic:cNvPicPr/>
+                  </pic:nvPicPr>
+                  <pic:blipFill>
+                    <a:blip r:embed="rId10" cstate="print">
+                      <a:extLst>
+                        <a:ext uri="{28A0092B-C50C-407E-A947-70E740481C1C}">
+                          <a14:useLocalDpi xmlns:a14="http://schemas.microsoft.com/office/drawing/2010/main" val="0"/>
+                        </a:ext>
+                      </a:extLst>
+                    </a:blip>
+                    <a:stretch>
+                      <a:fillRect/>
+                    </a:stretch>
+                  </pic:blipFill>
+                  <pic:spPr>
+                    <a:xfrm>
+                      <a:off x="0" y="0"/>
+                      <a:ext cx="391795" cy="391795"/>
+                    </a:xfrm>
+                    <a:prstGeom prst="rect">
+                      <a:avLst/>
+                    </a:prstGeom>
+                  </pic:spPr>
+                </pic:pic>
+              </a:graphicData>
+            </a:graphic>
+            <wp14:sizeRelH relativeFrom="margin">
+              <wp14:pctWidth>0</wp14:pctWidth>
+            </wp14:sizeRelH>
+            <wp14:sizeRelV relativeFrom="margin">
+              <wp14:pctHeight>0</wp14:pctHeight>
+            </wp14:sizeRelV>
+          </wp:anchor>
+        </w:drawing>
+      </w:r>
     </w:p>
     <w:p>
       <w:pPr>
@@ -1630,7 +1878,7 @@
                     <pic:cNvPicPr/>
                   </pic:nvPicPr>
                   <pic:blipFill>
-                    <a:blip r:embed="rId11" cstate="print">
+                    <a:blip r:embed="rId13" cstate="print">
                       <a:extLst>
                         <a:ext uri="{28A0092B-C50C-407E-A947-70E740481C1C}">
                           <a14:useLocalDpi xmlns:a14="http://schemas.microsoft.com/office/drawing/2010/main" val="0"/>
@@ -1733,7 +1981,7 @@
                     <pic:cNvPicPr/>
                   </pic:nvPicPr>
                   <pic:blipFill rotWithShape="1">
-                    <a:blip r:embed="rId12">
+                    <a:blip r:embed="rId14">
                       <a:extLst>
                         <a:ext uri="{28A0092B-C50C-407E-A947-70E740481C1C}">
                           <a14:useLocalDpi xmlns:a14="http://schemas.microsoft.com/office/drawing/2010/main" val="0"/>
@@ -1782,6 +2030,81 @@
           <w:lang w:eastAsia="fr-FR"/>
         </w:rPr>
       </w:pPr>
+      <w:r>
+        <w:rPr>
+          <w:noProof/>
+          <w:lang w:eastAsia="fr-FR"/>
+        </w:rPr>
+        <mc:AlternateContent>
+          <mc:Choice Requires="wps">
+            <w:drawing>
+              <wp:anchor distT="0" distB="0" distL="114300" distR="114300" simplePos="0" relativeHeight="251731968" behindDoc="0" locked="0" layoutInCell="1" allowOverlap="1">
+                <wp:simplePos x="0" y="0"/>
+                <wp:positionH relativeFrom="column">
+                  <wp:posOffset>-341358</wp:posOffset>
+                </wp:positionH>
+                <wp:positionV relativeFrom="paragraph">
+                  <wp:posOffset>216981</wp:posOffset>
+                </wp:positionV>
+                <wp:extent cx="0" cy="360000"/>
+                <wp:effectExtent l="0" t="0" r="19050" b="21590"/>
+                <wp:wrapNone/>
+                <wp:docPr id="44" name="Straight Connector 44"/>
+                <wp:cNvGraphicFramePr/>
+                <a:graphic xmlns:a="http://schemas.openxmlformats.org/drawingml/2006/main">
+                  <a:graphicData uri="http://schemas.microsoft.com/office/word/2010/wordprocessingShape">
+                    <wps:wsp>
+                      <wps:cNvCnPr/>
+                      <wps:spPr>
+                        <a:xfrm>
+                          <a:off x="0" y="0"/>
+                          <a:ext cx="0" cy="360000"/>
+                        </a:xfrm>
+                        <a:prstGeom prst="line">
+                          <a:avLst/>
+                        </a:prstGeom>
+                        <a:ln>
+                          <a:solidFill>
+                            <a:srgbClr val="AA00FF"/>
+                          </a:solidFill>
+                        </a:ln>
+                      </wps:spPr>
+                      <wps:style>
+                        <a:lnRef idx="1">
+                          <a:schemeClr val="accent1"/>
+                        </a:lnRef>
+                        <a:fillRef idx="0">
+                          <a:schemeClr val="accent1"/>
+                        </a:fillRef>
+                        <a:effectRef idx="0">
+                          <a:schemeClr val="accent1"/>
+                        </a:effectRef>
+                        <a:fontRef idx="minor">
+                          <a:schemeClr val="tx1"/>
+                        </a:fontRef>
+                      </wps:style>
+                      <wps:bodyPr/>
+                    </wps:wsp>
+                  </a:graphicData>
+                </a:graphic>
+                <wp14:sizeRelH relativeFrom="margin">
+                  <wp14:pctWidth>0</wp14:pctWidth>
+                </wp14:sizeRelH>
+                <wp14:sizeRelV relativeFrom="margin">
+                  <wp14:pctHeight>0</wp14:pctHeight>
+                </wp14:sizeRelV>
+              </wp:anchor>
+            </w:drawing>
+          </mc:Choice>
+          <mc:Fallback>
+            <w:pict>
+              <v:line w14:anchorId="3872A95A" id="Straight Connector 44" o:spid="_x0000_s1026" style="position:absolute;z-index:251731968;visibility:visible;mso-wrap-style:square;mso-width-percent:0;mso-height-percent:0;mso-wrap-distance-left:9pt;mso-wrap-distance-top:0;mso-wrap-distance-right:9pt;mso-wrap-distance-bottom:0;mso-position-horizontal:absolute;mso-position-horizontal-relative:text;mso-position-vertical:absolute;mso-position-vertical-relative:text;mso-width-percent:0;mso-height-percent:0;mso-width-relative:margin;mso-height-relative:margin" from="-26.9pt,17.1pt" to="-26.9pt,45.45pt" o:gfxdata="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" strokecolor="#a0f" strokeweight=".5pt">
+                <v:stroke joinstyle="miter"/>
+              </v:line>
+            </w:pict>
+          </mc:Fallback>
+        </mc:AlternateContent>
+      </w:r>
     </w:p>
     <w:p>
       <w:pPr>
@@ -1820,6 +2143,128 @@
           <w:noProof/>
           <w:lang w:eastAsia="fr-FR"/>
         </w:rPr>
+        <w:drawing>
+          <wp:anchor distT="0" distB="0" distL="114300" distR="114300" simplePos="0" relativeHeight="251716608" behindDoc="1" locked="0" layoutInCell="1" allowOverlap="1" wp14:anchorId="286E5ED5" wp14:editId="2D38D437">
+            <wp:simplePos x="0" y="0"/>
+            <wp:positionH relativeFrom="rightMargin">
+              <wp:align>left</wp:align>
+            </wp:positionH>
+            <wp:positionV relativeFrom="paragraph">
+              <wp:posOffset>1059180</wp:posOffset>
+            </wp:positionV>
+            <wp:extent cx="392400" cy="392400"/>
+            <wp:effectExtent l="0" t="0" r="8255" b="8255"/>
+            <wp:wrapNone/>
+            <wp:docPr id="34" name="Picture 34"/>
+            <wp:cNvGraphicFramePr>
+              <a:graphicFrameLocks xmlns:a="http://schemas.openxmlformats.org/drawingml/2006/main" noChangeAspect="1"/>
+            </wp:cNvGraphicFramePr>
+            <a:graphic xmlns:a="http://schemas.openxmlformats.org/drawingml/2006/main">
+              <a:graphicData uri="http://schemas.openxmlformats.org/drawingml/2006/picture">
+                <pic:pic xmlns:pic="http://schemas.openxmlformats.org/drawingml/2006/picture">
+                  <pic:nvPicPr>
+                    <pic:cNvPr id="16" name="move.png"/>
+                    <pic:cNvPicPr/>
+                  </pic:nvPicPr>
+                  <pic:blipFill>
+                    <a:blip r:embed="rId13" cstate="print">
+                      <a:extLst>
+                        <a:ext uri="{28A0092B-C50C-407E-A947-70E740481C1C}">
+                          <a14:useLocalDpi xmlns:a14="http://schemas.microsoft.com/office/drawing/2010/main" val="0"/>
+                        </a:ext>
+                      </a:extLst>
+                    </a:blip>
+                    <a:stretch>
+                      <a:fillRect/>
+                    </a:stretch>
+                  </pic:blipFill>
+                  <pic:spPr>
+                    <a:xfrm>
+                      <a:off x="0" y="0"/>
+                      <a:ext cx="392400" cy="392400"/>
+                    </a:xfrm>
+                    <a:prstGeom prst="rect">
+                      <a:avLst/>
+                    </a:prstGeom>
+                  </pic:spPr>
+                </pic:pic>
+              </a:graphicData>
+            </a:graphic>
+            <wp14:sizeRelH relativeFrom="margin">
+              <wp14:pctWidth>0</wp14:pctWidth>
+            </wp14:sizeRelH>
+            <wp14:sizeRelV relativeFrom="margin">
+              <wp14:pctHeight>0</wp14:pctHeight>
+            </wp14:sizeRelV>
+          </wp:anchor>
+        </w:drawing>
+      </w:r>
+      <w:r>
+        <w:rPr>
+          <w:noProof/>
+          <w:lang w:eastAsia="fr-FR"/>
+        </w:rPr>
+        <w:drawing>
+          <wp:anchor distT="0" distB="0" distL="114300" distR="114300" simplePos="0" relativeHeight="251696128" behindDoc="1" locked="0" layoutInCell="1" allowOverlap="1" wp14:anchorId="0FC87136" wp14:editId="17ABE4FC">
+            <wp:simplePos x="0" y="0"/>
+            <wp:positionH relativeFrom="leftMargin">
+              <wp:align>right</wp:align>
+            </wp:positionH>
+            <wp:positionV relativeFrom="paragraph">
+              <wp:posOffset>1066253</wp:posOffset>
+            </wp:positionV>
+            <wp:extent cx="391795" cy="391795"/>
+            <wp:effectExtent l="0" t="0" r="8255" b="8255"/>
+            <wp:wrapNone/>
+            <wp:docPr id="10" name="Picture 10"/>
+            <wp:cNvGraphicFramePr>
+              <a:graphicFrameLocks xmlns:a="http://schemas.openxmlformats.org/drawingml/2006/main" noChangeAspect="1"/>
+            </wp:cNvGraphicFramePr>
+            <a:graphic xmlns:a="http://schemas.openxmlformats.org/drawingml/2006/main">
+              <a:graphicData uri="http://schemas.openxmlformats.org/drawingml/2006/picture">
+                <pic:pic xmlns:pic="http://schemas.openxmlformats.org/drawingml/2006/picture">
+                  <pic:nvPicPr>
+                    <pic:cNvPr id="1" name="pen.png"/>
+                    <pic:cNvPicPr/>
+                  </pic:nvPicPr>
+                  <pic:blipFill>
+                    <a:blip r:embed="rId10" cstate="print">
+                      <a:extLst>
+                        <a:ext uri="{28A0092B-C50C-407E-A947-70E740481C1C}">
+                          <a14:useLocalDpi xmlns:a14="http://schemas.microsoft.com/office/drawing/2010/main" val="0"/>
+                        </a:ext>
+                      </a:extLst>
+                    </a:blip>
+                    <a:stretch>
+                      <a:fillRect/>
+                    </a:stretch>
+                  </pic:blipFill>
+                  <pic:spPr>
+                    <a:xfrm>
+                      <a:off x="0" y="0"/>
+                      <a:ext cx="391795" cy="391795"/>
+                    </a:xfrm>
+                    <a:prstGeom prst="rect">
+                      <a:avLst/>
+                    </a:prstGeom>
+                  </pic:spPr>
+                </pic:pic>
+              </a:graphicData>
+            </a:graphic>
+            <wp14:sizeRelH relativeFrom="margin">
+              <wp14:pctWidth>0</wp14:pctWidth>
+            </wp14:sizeRelH>
+            <wp14:sizeRelV relativeFrom="margin">
+              <wp14:pctHeight>0</wp14:pctHeight>
+            </wp14:sizeRelV>
+          </wp:anchor>
+        </w:drawing>
+      </w:r>
+      <w:r>
+        <w:rPr>
+          <w:noProof/>
+          <w:lang w:eastAsia="fr-FR"/>
+        </w:rPr>
         <w:t>Nous avions besin d’un schéma qui pouvant modéliser le fait que le robot puisse changer d’état, et que son état indique quelles actions il peut faire.</w:t>
       </w:r>
       <w:r>
@@ -1856,6 +2301,13 @@
           <w:lang w:eastAsia="fr-FR"/>
         </w:rPr>
         <w:t>actions effectuées par le robot.</w:t>
+      </w:r>
+      <w:r>
+        <w:rPr>
+          <w:noProof/>
+          <w:lang w:eastAsia="fr-FR"/>
+        </w:rPr>
+        <w:t xml:space="preserve"> </w:t>
       </w:r>
     </w:p>
     <w:p>
@@ -1971,6 +2423,81 @@
           <w:lang w:eastAsia="fr-FR"/>
         </w:rPr>
       </w:pPr>
+      <w:r>
+        <w:rPr>
+          <w:noProof/>
+          <w:lang w:eastAsia="fr-FR"/>
+        </w:rPr>
+        <mc:AlternateContent>
+          <mc:Choice Requires="wps">
+            <w:drawing>
+              <wp:anchor distT="0" distB="0" distL="114300" distR="114300" simplePos="0" relativeHeight="251734016" behindDoc="0" locked="0" layoutInCell="1" allowOverlap="1" wp14:anchorId="20E8EB61" wp14:editId="229A9C77">
+                <wp:simplePos x="0" y="0"/>
+                <wp:positionH relativeFrom="column">
+                  <wp:posOffset>-293547</wp:posOffset>
+                </wp:positionH>
+                <wp:positionV relativeFrom="paragraph">
+                  <wp:posOffset>213868</wp:posOffset>
+                </wp:positionV>
+                <wp:extent cx="0" cy="360000"/>
+                <wp:effectExtent l="0" t="0" r="19050" b="21590"/>
+                <wp:wrapNone/>
+                <wp:docPr id="45" name="Straight Connector 45"/>
+                <wp:cNvGraphicFramePr/>
+                <a:graphic xmlns:a="http://schemas.openxmlformats.org/drawingml/2006/main">
+                  <a:graphicData uri="http://schemas.microsoft.com/office/word/2010/wordprocessingShape">
+                    <wps:wsp>
+                      <wps:cNvCnPr/>
+                      <wps:spPr>
+                        <a:xfrm>
+                          <a:off x="0" y="0"/>
+                          <a:ext cx="0" cy="360000"/>
+                        </a:xfrm>
+                        <a:prstGeom prst="line">
+                          <a:avLst/>
+                        </a:prstGeom>
+                        <a:ln>
+                          <a:solidFill>
+                            <a:srgbClr val="AA00FF"/>
+                          </a:solidFill>
+                        </a:ln>
+                      </wps:spPr>
+                      <wps:style>
+                        <a:lnRef idx="1">
+                          <a:schemeClr val="accent1"/>
+                        </a:lnRef>
+                        <a:fillRef idx="0">
+                          <a:schemeClr val="accent1"/>
+                        </a:fillRef>
+                        <a:effectRef idx="0">
+                          <a:schemeClr val="accent1"/>
+                        </a:effectRef>
+                        <a:fontRef idx="minor">
+                          <a:schemeClr val="tx1"/>
+                        </a:fontRef>
+                      </wps:style>
+                      <wps:bodyPr/>
+                    </wps:wsp>
+                  </a:graphicData>
+                </a:graphic>
+                <wp14:sizeRelH relativeFrom="margin">
+                  <wp14:pctWidth>0</wp14:pctWidth>
+                </wp14:sizeRelH>
+                <wp14:sizeRelV relativeFrom="margin">
+                  <wp14:pctHeight>0</wp14:pctHeight>
+                </wp14:sizeRelV>
+              </wp:anchor>
+            </w:drawing>
+          </mc:Choice>
+          <mc:Fallback>
+            <w:pict>
+              <v:line w14:anchorId="783DF66D" id="Straight Connector 45" o:spid="_x0000_s1026" style="position:absolute;z-index:251734016;visibility:visible;mso-wrap-style:square;mso-width-percent:0;mso-height-percent:0;mso-wrap-distance-left:9pt;mso-wrap-distance-top:0;mso-wrap-distance-right:9pt;mso-wrap-distance-bottom:0;mso-position-horizontal:absolute;mso-position-horizontal-relative:text;mso-position-vertical:absolute;mso-position-vertical-relative:text;mso-width-percent:0;mso-height-percent:0;mso-width-relative:margin;mso-height-relative:margin" from="-23.1pt,16.85pt" to="-23.1pt,45.2pt" o:gfxdata="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" strokecolor="#a0f" strokeweight=".5pt">
+                <v:stroke joinstyle="miter"/>
+              </v:line>
+            </w:pict>
+          </mc:Fallback>
+        </mc:AlternateContent>
+      </w:r>
     </w:p>
     <w:p>
       <w:pPr>
@@ -2088,6 +2615,81 @@
           <w:lang w:eastAsia="fr-FR"/>
         </w:rPr>
       </w:pPr>
+      <w:r>
+        <w:rPr>
+          <w:noProof/>
+          <w:lang w:eastAsia="fr-FR"/>
+        </w:rPr>
+        <mc:AlternateContent>
+          <mc:Choice Requires="wps">
+            <w:drawing>
+              <wp:anchor distT="0" distB="0" distL="114300" distR="114300" simplePos="0" relativeHeight="251736064" behindDoc="0" locked="0" layoutInCell="1" allowOverlap="1" wp14:anchorId="20E8EB61" wp14:editId="229A9C77">
+                <wp:simplePos x="0" y="0"/>
+                <wp:positionH relativeFrom="column">
+                  <wp:posOffset>-264058</wp:posOffset>
+                </wp:positionH>
+                <wp:positionV relativeFrom="paragraph">
+                  <wp:posOffset>219507</wp:posOffset>
+                </wp:positionV>
+                <wp:extent cx="0" cy="360000"/>
+                <wp:effectExtent l="0" t="0" r="19050" b="21590"/>
+                <wp:wrapNone/>
+                <wp:docPr id="46" name="Straight Connector 46"/>
+                <wp:cNvGraphicFramePr/>
+                <a:graphic xmlns:a="http://schemas.openxmlformats.org/drawingml/2006/main">
+                  <a:graphicData uri="http://schemas.microsoft.com/office/word/2010/wordprocessingShape">
+                    <wps:wsp>
+                      <wps:cNvCnPr/>
+                      <wps:spPr>
+                        <a:xfrm>
+                          <a:off x="0" y="0"/>
+                          <a:ext cx="0" cy="360000"/>
+                        </a:xfrm>
+                        <a:prstGeom prst="line">
+                          <a:avLst/>
+                        </a:prstGeom>
+                        <a:ln>
+                          <a:solidFill>
+                            <a:srgbClr val="AA00FF"/>
+                          </a:solidFill>
+                        </a:ln>
+                      </wps:spPr>
+                      <wps:style>
+                        <a:lnRef idx="1">
+                          <a:schemeClr val="accent1"/>
+                        </a:lnRef>
+                        <a:fillRef idx="0">
+                          <a:schemeClr val="accent1"/>
+                        </a:fillRef>
+                        <a:effectRef idx="0">
+                          <a:schemeClr val="accent1"/>
+                        </a:effectRef>
+                        <a:fontRef idx="minor">
+                          <a:schemeClr val="tx1"/>
+                        </a:fontRef>
+                      </wps:style>
+                      <wps:bodyPr/>
+                    </wps:wsp>
+                  </a:graphicData>
+                </a:graphic>
+                <wp14:sizeRelH relativeFrom="margin">
+                  <wp14:pctWidth>0</wp14:pctWidth>
+                </wp14:sizeRelH>
+                <wp14:sizeRelV relativeFrom="margin">
+                  <wp14:pctHeight>0</wp14:pctHeight>
+                </wp14:sizeRelV>
+              </wp:anchor>
+            </w:drawing>
+          </mc:Choice>
+          <mc:Fallback>
+            <w:pict>
+              <v:line w14:anchorId="3F5CBE3C" id="Straight Connector 46" o:spid="_x0000_s1026" style="position:absolute;z-index:251736064;visibility:visible;mso-wrap-style:square;mso-width-percent:0;mso-height-percent:0;mso-wrap-distance-left:9pt;mso-wrap-distance-top:0;mso-wrap-distance-right:9pt;mso-wrap-distance-bottom:0;mso-position-horizontal:absolute;mso-position-horizontal-relative:text;mso-position-vertical:absolute;mso-position-vertical-relative:text;mso-width-percent:0;mso-height-percent:0;mso-width-relative:margin;mso-height-relative:margin" from="-20.8pt,17.3pt" to="-20.8pt,45.65pt" o:gfxdata="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" strokecolor="#a0f" strokeweight=".5pt">
+                <v:stroke joinstyle="miter"/>
+              </v:line>
+            </w:pict>
+          </mc:Fallback>
+        </mc:AlternateContent>
+      </w:r>
     </w:p>
     <w:p>
       <w:pPr>
@@ -2137,6 +2739,128 @@
           <w:lang w:eastAsia="fr-FR"/>
         </w:rPr>
       </w:pPr>
+      <w:r>
+        <w:rPr>
+          <w:noProof/>
+          <w:lang w:eastAsia="fr-FR"/>
+        </w:rPr>
+        <w:drawing>
+          <wp:anchor distT="0" distB="0" distL="114300" distR="114300" simplePos="0" relativeHeight="251718656" behindDoc="1" locked="0" layoutInCell="1" allowOverlap="1" wp14:anchorId="0253E1D5" wp14:editId="670B6691">
+            <wp:simplePos x="0" y="0"/>
+            <wp:positionH relativeFrom="rightMargin">
+              <wp:align>left</wp:align>
+            </wp:positionH>
+            <wp:positionV relativeFrom="paragraph">
+              <wp:posOffset>488315</wp:posOffset>
+            </wp:positionV>
+            <wp:extent cx="392400" cy="392400"/>
+            <wp:effectExtent l="0" t="0" r="8255" b="8255"/>
+            <wp:wrapNone/>
+            <wp:docPr id="36" name="Picture 36"/>
+            <wp:cNvGraphicFramePr>
+              <a:graphicFrameLocks xmlns:a="http://schemas.openxmlformats.org/drawingml/2006/main" noChangeAspect="1"/>
+            </wp:cNvGraphicFramePr>
+            <a:graphic xmlns:a="http://schemas.openxmlformats.org/drawingml/2006/main">
+              <a:graphicData uri="http://schemas.openxmlformats.org/drawingml/2006/picture">
+                <pic:pic xmlns:pic="http://schemas.openxmlformats.org/drawingml/2006/picture">
+                  <pic:nvPicPr>
+                    <pic:cNvPr id="16" name="move.png"/>
+                    <pic:cNvPicPr/>
+                  </pic:nvPicPr>
+                  <pic:blipFill>
+                    <a:blip r:embed="rId13" cstate="print">
+                      <a:extLst>
+                        <a:ext uri="{28A0092B-C50C-407E-A947-70E740481C1C}">
+                          <a14:useLocalDpi xmlns:a14="http://schemas.microsoft.com/office/drawing/2010/main" val="0"/>
+                        </a:ext>
+                      </a:extLst>
+                    </a:blip>
+                    <a:stretch>
+                      <a:fillRect/>
+                    </a:stretch>
+                  </pic:blipFill>
+                  <pic:spPr>
+                    <a:xfrm>
+                      <a:off x="0" y="0"/>
+                      <a:ext cx="392400" cy="392400"/>
+                    </a:xfrm>
+                    <a:prstGeom prst="rect">
+                      <a:avLst/>
+                    </a:prstGeom>
+                  </pic:spPr>
+                </pic:pic>
+              </a:graphicData>
+            </a:graphic>
+            <wp14:sizeRelH relativeFrom="margin">
+              <wp14:pctWidth>0</wp14:pctWidth>
+            </wp14:sizeRelH>
+            <wp14:sizeRelV relativeFrom="margin">
+              <wp14:pctHeight>0</wp14:pctHeight>
+            </wp14:sizeRelV>
+          </wp:anchor>
+        </w:drawing>
+      </w:r>
+      <w:r>
+        <w:rPr>
+          <w:noProof/>
+          <w:lang w:eastAsia="fr-FR"/>
+        </w:rPr>
+        <w:drawing>
+          <wp:anchor distT="0" distB="0" distL="114300" distR="114300" simplePos="0" relativeHeight="251698176" behindDoc="1" locked="0" layoutInCell="1" allowOverlap="1" wp14:anchorId="0FC87136" wp14:editId="17ABE4FC">
+            <wp:simplePos x="0" y="0"/>
+            <wp:positionH relativeFrom="leftMargin">
+              <wp:align>right</wp:align>
+            </wp:positionH>
+            <wp:positionV relativeFrom="paragraph">
+              <wp:posOffset>491840</wp:posOffset>
+            </wp:positionV>
+            <wp:extent cx="391795" cy="391795"/>
+            <wp:effectExtent l="0" t="0" r="8255" b="8255"/>
+            <wp:wrapNone/>
+            <wp:docPr id="24" name="Picture 24"/>
+            <wp:cNvGraphicFramePr>
+              <a:graphicFrameLocks xmlns:a="http://schemas.openxmlformats.org/drawingml/2006/main" noChangeAspect="1"/>
+            </wp:cNvGraphicFramePr>
+            <a:graphic xmlns:a="http://schemas.openxmlformats.org/drawingml/2006/main">
+              <a:graphicData uri="http://schemas.openxmlformats.org/drawingml/2006/picture">
+                <pic:pic xmlns:pic="http://schemas.openxmlformats.org/drawingml/2006/picture">
+                  <pic:nvPicPr>
+                    <pic:cNvPr id="1" name="pen.png"/>
+                    <pic:cNvPicPr/>
+                  </pic:nvPicPr>
+                  <pic:blipFill>
+                    <a:blip r:embed="rId10" cstate="print">
+                      <a:extLst>
+                        <a:ext uri="{28A0092B-C50C-407E-A947-70E740481C1C}">
+                          <a14:useLocalDpi xmlns:a14="http://schemas.microsoft.com/office/drawing/2010/main" val="0"/>
+                        </a:ext>
+                      </a:extLst>
+                    </a:blip>
+                    <a:stretch>
+                      <a:fillRect/>
+                    </a:stretch>
+                  </pic:blipFill>
+                  <pic:spPr>
+                    <a:xfrm>
+                      <a:off x="0" y="0"/>
+                      <a:ext cx="391795" cy="391795"/>
+                    </a:xfrm>
+                    <a:prstGeom prst="rect">
+                      <a:avLst/>
+                    </a:prstGeom>
+                  </pic:spPr>
+                </pic:pic>
+              </a:graphicData>
+            </a:graphic>
+            <wp14:sizeRelH relativeFrom="margin">
+              <wp14:pctWidth>0</wp14:pctWidth>
+            </wp14:sizeRelH>
+            <wp14:sizeRelV relativeFrom="margin">
+              <wp14:pctHeight>0</wp14:pctHeight>
+            </wp14:sizeRelV>
+          </wp:anchor>
+        </w:drawing>
+      </w:r>
       <w:r>
         <w:rPr>
           <w:noProof/>
@@ -2223,6 +2947,81 @@
           <w:lang w:eastAsia="fr-FR"/>
         </w:rPr>
       </w:pPr>
+      <w:r>
+        <w:rPr>
+          <w:noProof/>
+          <w:lang w:eastAsia="fr-FR"/>
+        </w:rPr>
+        <mc:AlternateContent>
+          <mc:Choice Requires="wps">
+            <w:drawing>
+              <wp:anchor distT="0" distB="0" distL="114300" distR="114300" simplePos="0" relativeHeight="251738112" behindDoc="0" locked="0" layoutInCell="1" allowOverlap="1" wp14:anchorId="20E8EB61" wp14:editId="229A9C77">
+                <wp:simplePos x="0" y="0"/>
+                <wp:positionH relativeFrom="column">
+                  <wp:posOffset>-317058</wp:posOffset>
+                </wp:positionH>
+                <wp:positionV relativeFrom="paragraph">
+                  <wp:posOffset>198285</wp:posOffset>
+                </wp:positionV>
+                <wp:extent cx="0" cy="360000"/>
+                <wp:effectExtent l="0" t="0" r="19050" b="21590"/>
+                <wp:wrapNone/>
+                <wp:docPr id="47" name="Straight Connector 47"/>
+                <wp:cNvGraphicFramePr/>
+                <a:graphic xmlns:a="http://schemas.openxmlformats.org/drawingml/2006/main">
+                  <a:graphicData uri="http://schemas.microsoft.com/office/word/2010/wordprocessingShape">
+                    <wps:wsp>
+                      <wps:cNvCnPr/>
+                      <wps:spPr>
+                        <a:xfrm>
+                          <a:off x="0" y="0"/>
+                          <a:ext cx="0" cy="360000"/>
+                        </a:xfrm>
+                        <a:prstGeom prst="line">
+                          <a:avLst/>
+                        </a:prstGeom>
+                        <a:ln>
+                          <a:solidFill>
+                            <a:srgbClr val="AA00FF"/>
+                          </a:solidFill>
+                        </a:ln>
+                      </wps:spPr>
+                      <wps:style>
+                        <a:lnRef idx="1">
+                          <a:schemeClr val="accent1"/>
+                        </a:lnRef>
+                        <a:fillRef idx="0">
+                          <a:schemeClr val="accent1"/>
+                        </a:fillRef>
+                        <a:effectRef idx="0">
+                          <a:schemeClr val="accent1"/>
+                        </a:effectRef>
+                        <a:fontRef idx="minor">
+                          <a:schemeClr val="tx1"/>
+                        </a:fontRef>
+                      </wps:style>
+                      <wps:bodyPr/>
+                    </wps:wsp>
+                  </a:graphicData>
+                </a:graphic>
+                <wp14:sizeRelH relativeFrom="margin">
+                  <wp14:pctWidth>0</wp14:pctWidth>
+                </wp14:sizeRelH>
+                <wp14:sizeRelV relativeFrom="margin">
+                  <wp14:pctHeight>0</wp14:pctHeight>
+                </wp14:sizeRelV>
+              </wp:anchor>
+            </w:drawing>
+          </mc:Choice>
+          <mc:Fallback>
+            <w:pict>
+              <v:line w14:anchorId="39A0A06E" id="Straight Connector 47" o:spid="_x0000_s1026" style="position:absolute;z-index:251738112;visibility:visible;mso-wrap-style:square;mso-width-percent:0;mso-height-percent:0;mso-wrap-distance-left:9pt;mso-wrap-distance-top:0;mso-wrap-distance-right:9pt;mso-wrap-distance-bottom:0;mso-position-horizontal:absolute;mso-position-horizontal-relative:text;mso-position-vertical:absolute;mso-position-vertical-relative:text;mso-width-percent:0;mso-height-percent:0;mso-width-relative:margin;mso-height-relative:margin" from="-24.95pt,15.6pt" to="-24.95pt,43.95pt" o:gfxdata="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" strokecolor="#a0f" strokeweight=".5pt">
+                <v:stroke joinstyle="miter"/>
+              </v:line>
+            </w:pict>
+          </mc:Fallback>
+        </mc:AlternateContent>
+      </w:r>
     </w:p>
     <w:p>
       <w:pPr>
@@ -2615,6 +3414,128 @@
           <w:lang w:eastAsia="fr-FR"/>
         </w:rPr>
       </w:pPr>
+      <w:r>
+        <w:rPr>
+          <w:noProof/>
+          <w:lang w:eastAsia="fr-FR"/>
+        </w:rPr>
+        <w:drawing>
+          <wp:anchor distT="0" distB="0" distL="114300" distR="114300" simplePos="0" relativeHeight="251720704" behindDoc="1" locked="0" layoutInCell="1" allowOverlap="1" wp14:anchorId="35B8B3B1" wp14:editId="09D260A0">
+            <wp:simplePos x="0" y="0"/>
+            <wp:positionH relativeFrom="rightMargin">
+              <wp:align>left</wp:align>
+            </wp:positionH>
+            <wp:positionV relativeFrom="paragraph">
+              <wp:posOffset>177800</wp:posOffset>
+            </wp:positionV>
+            <wp:extent cx="392400" cy="392400"/>
+            <wp:effectExtent l="0" t="0" r="8255" b="8255"/>
+            <wp:wrapNone/>
+            <wp:docPr id="37" name="Picture 37"/>
+            <wp:cNvGraphicFramePr>
+              <a:graphicFrameLocks xmlns:a="http://schemas.openxmlformats.org/drawingml/2006/main" noChangeAspect="1"/>
+            </wp:cNvGraphicFramePr>
+            <a:graphic xmlns:a="http://schemas.openxmlformats.org/drawingml/2006/main">
+              <a:graphicData uri="http://schemas.openxmlformats.org/drawingml/2006/picture">
+                <pic:pic xmlns:pic="http://schemas.openxmlformats.org/drawingml/2006/picture">
+                  <pic:nvPicPr>
+                    <pic:cNvPr id="16" name="move.png"/>
+                    <pic:cNvPicPr/>
+                  </pic:nvPicPr>
+                  <pic:blipFill>
+                    <a:blip r:embed="rId13" cstate="print">
+                      <a:extLst>
+                        <a:ext uri="{28A0092B-C50C-407E-A947-70E740481C1C}">
+                          <a14:useLocalDpi xmlns:a14="http://schemas.microsoft.com/office/drawing/2010/main" val="0"/>
+                        </a:ext>
+                      </a:extLst>
+                    </a:blip>
+                    <a:stretch>
+                      <a:fillRect/>
+                    </a:stretch>
+                  </pic:blipFill>
+                  <pic:spPr>
+                    <a:xfrm>
+                      <a:off x="0" y="0"/>
+                      <a:ext cx="392400" cy="392400"/>
+                    </a:xfrm>
+                    <a:prstGeom prst="rect">
+                      <a:avLst/>
+                    </a:prstGeom>
+                  </pic:spPr>
+                </pic:pic>
+              </a:graphicData>
+            </a:graphic>
+            <wp14:sizeRelH relativeFrom="margin">
+              <wp14:pctWidth>0</wp14:pctWidth>
+            </wp14:sizeRelH>
+            <wp14:sizeRelV relativeFrom="margin">
+              <wp14:pctHeight>0</wp14:pctHeight>
+            </wp14:sizeRelV>
+          </wp:anchor>
+        </w:drawing>
+      </w:r>
+      <w:r>
+        <w:rPr>
+          <w:noProof/>
+          <w:lang w:eastAsia="fr-FR"/>
+        </w:rPr>
+        <w:drawing>
+          <wp:anchor distT="0" distB="0" distL="114300" distR="114300" simplePos="0" relativeHeight="251700224" behindDoc="1" locked="0" layoutInCell="1" allowOverlap="1" wp14:anchorId="0FC87136" wp14:editId="17ABE4FC">
+            <wp:simplePos x="0" y="0"/>
+            <wp:positionH relativeFrom="leftMargin">
+              <wp:align>right</wp:align>
+            </wp:positionH>
+            <wp:positionV relativeFrom="paragraph">
+              <wp:posOffset>188551</wp:posOffset>
+            </wp:positionV>
+            <wp:extent cx="391795" cy="391795"/>
+            <wp:effectExtent l="0" t="0" r="8255" b="8255"/>
+            <wp:wrapNone/>
+            <wp:docPr id="25" name="Picture 25"/>
+            <wp:cNvGraphicFramePr>
+              <a:graphicFrameLocks xmlns:a="http://schemas.openxmlformats.org/drawingml/2006/main" noChangeAspect="1"/>
+            </wp:cNvGraphicFramePr>
+            <a:graphic xmlns:a="http://schemas.openxmlformats.org/drawingml/2006/main">
+              <a:graphicData uri="http://schemas.openxmlformats.org/drawingml/2006/picture">
+                <pic:pic xmlns:pic="http://schemas.openxmlformats.org/drawingml/2006/picture">
+                  <pic:nvPicPr>
+                    <pic:cNvPr id="1" name="pen.png"/>
+                    <pic:cNvPicPr/>
+                  </pic:nvPicPr>
+                  <pic:blipFill>
+                    <a:blip r:embed="rId10" cstate="print">
+                      <a:extLst>
+                        <a:ext uri="{28A0092B-C50C-407E-A947-70E740481C1C}">
+                          <a14:useLocalDpi xmlns:a14="http://schemas.microsoft.com/office/drawing/2010/main" val="0"/>
+                        </a:ext>
+                      </a:extLst>
+                    </a:blip>
+                    <a:stretch>
+                      <a:fillRect/>
+                    </a:stretch>
+                  </pic:blipFill>
+                  <pic:spPr>
+                    <a:xfrm>
+                      <a:off x="0" y="0"/>
+                      <a:ext cx="391795" cy="391795"/>
+                    </a:xfrm>
+                    <a:prstGeom prst="rect">
+                      <a:avLst/>
+                    </a:prstGeom>
+                  </pic:spPr>
+                </pic:pic>
+              </a:graphicData>
+            </a:graphic>
+            <wp14:sizeRelH relativeFrom="margin">
+              <wp14:pctWidth>0</wp14:pctWidth>
+            </wp14:sizeRelH>
+            <wp14:sizeRelV relativeFrom="margin">
+              <wp14:pctHeight>0</wp14:pctHeight>
+            </wp14:sizeRelV>
+          </wp:anchor>
+        </w:drawing>
+      </w:r>
     </w:p>
     <w:p>
       <w:pPr>
@@ -2809,7 +3730,7 @@
           </mc:Choice>
           <mc:Fallback>
             <w:pict>
-              <v:line w14:anchorId="77482F4A" id="Straight Connector 20" o:spid="_x0000_s1026" style="position:absolute;z-index:251685888;visibility:visible;mso-wrap-style:square;mso-width-percent:0;mso-height-percent:0;mso-wrap-distance-left:9pt;mso-wrap-distance-top:0;mso-wrap-distance-right:9pt;mso-wrap-distance-bottom:0;mso-position-horizontal:absolute;mso-position-horizontal-relative:text;mso-position-vertical:absolute;mso-position-vertical-relative:text;mso-width-percent:0;mso-height-percent:0;mso-width-relative:margin;mso-height-relative:margin" from="132.85pt,15.15pt" to="133pt,88.85pt" o:gfxdata="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" strokecolor="#a5a5a5 [2092]" strokeweight=".5pt">
+              <v:line w14:anchorId="5F80E939" id="Straight Connector 20" o:spid="_x0000_s1026" style="position:absolute;z-index:251685888;visibility:visible;mso-wrap-style:square;mso-width-percent:0;mso-height-percent:0;mso-wrap-distance-left:9pt;mso-wrap-distance-top:0;mso-wrap-distance-right:9pt;mso-wrap-distance-bottom:0;mso-position-horizontal:absolute;mso-position-horizontal-relative:text;mso-position-vertical:absolute;mso-position-vertical-relative:text;mso-width-percent:0;mso-height-percent:0;mso-width-relative:margin;mso-height-relative:margin" from="132.85pt,15.15pt" to="133pt,88.85pt" o:gfxdata="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" strokecolor="#a5a5a5 [2092]" strokeweight=".5pt">
                 <v:stroke joinstyle="miter"/>
               </v:line>
             </w:pict>
@@ -2845,7 +3766,7 @@
                     <pic:cNvPicPr/>
                   </pic:nvPicPr>
                   <pic:blipFill>
-                    <a:blip r:embed="rId13" cstate="print">
+                    <a:blip r:embed="rId15" cstate="print">
                       <a:extLst>
                         <a:ext uri="{28A0092B-C50C-407E-A947-70E740481C1C}">
                           <a14:useLocalDpi xmlns:a14="http://schemas.microsoft.com/office/drawing/2010/main" val="0"/>
@@ -2947,7 +3868,7 @@
                     <pic:cNvPicPr/>
                   </pic:nvPicPr>
                   <pic:blipFill rotWithShape="1">
-                    <a:blip r:embed="rId12">
+                    <a:blip r:embed="rId14">
                       <a:extLst>
                         <a:ext uri="{28A0092B-C50C-407E-A947-70E740481C1C}">
                           <a14:useLocalDpi xmlns:a14="http://schemas.microsoft.com/office/drawing/2010/main" val="0"/>
@@ -2994,6 +3915,81 @@
           <w:lang w:eastAsia="fr-FR"/>
         </w:rPr>
       </w:pPr>
+      <w:r>
+        <w:rPr>
+          <w:noProof/>
+          <w:lang w:eastAsia="fr-FR"/>
+        </w:rPr>
+        <mc:AlternateContent>
+          <mc:Choice Requires="wps">
+            <w:drawing>
+              <wp:anchor distT="0" distB="0" distL="114300" distR="114300" simplePos="0" relativeHeight="251740160" behindDoc="0" locked="0" layoutInCell="1" allowOverlap="1" wp14:anchorId="20E8EB61" wp14:editId="229A9C77">
+                <wp:simplePos x="0" y="0"/>
+                <wp:positionH relativeFrom="column">
+                  <wp:posOffset>-375313</wp:posOffset>
+                </wp:positionH>
+                <wp:positionV relativeFrom="paragraph">
+                  <wp:posOffset>3225127</wp:posOffset>
+                </wp:positionV>
+                <wp:extent cx="0" cy="360000"/>
+                <wp:effectExtent l="0" t="0" r="19050" b="21590"/>
+                <wp:wrapNone/>
+                <wp:docPr id="48" name="Straight Connector 48"/>
+                <wp:cNvGraphicFramePr/>
+                <a:graphic xmlns:a="http://schemas.openxmlformats.org/drawingml/2006/main">
+                  <a:graphicData uri="http://schemas.microsoft.com/office/word/2010/wordprocessingShape">
+                    <wps:wsp>
+                      <wps:cNvCnPr/>
+                      <wps:spPr>
+                        <a:xfrm>
+                          <a:off x="0" y="0"/>
+                          <a:ext cx="0" cy="360000"/>
+                        </a:xfrm>
+                        <a:prstGeom prst="line">
+                          <a:avLst/>
+                        </a:prstGeom>
+                        <a:ln>
+                          <a:solidFill>
+                            <a:srgbClr val="AA00FF"/>
+                          </a:solidFill>
+                        </a:ln>
+                      </wps:spPr>
+                      <wps:style>
+                        <a:lnRef idx="1">
+                          <a:schemeClr val="accent1"/>
+                        </a:lnRef>
+                        <a:fillRef idx="0">
+                          <a:schemeClr val="accent1"/>
+                        </a:fillRef>
+                        <a:effectRef idx="0">
+                          <a:schemeClr val="accent1"/>
+                        </a:effectRef>
+                        <a:fontRef idx="minor">
+                          <a:schemeClr val="tx1"/>
+                        </a:fontRef>
+                      </wps:style>
+                      <wps:bodyPr/>
+                    </wps:wsp>
+                  </a:graphicData>
+                </a:graphic>
+                <wp14:sizeRelH relativeFrom="margin">
+                  <wp14:pctWidth>0</wp14:pctWidth>
+                </wp14:sizeRelH>
+                <wp14:sizeRelV relativeFrom="margin">
+                  <wp14:pctHeight>0</wp14:pctHeight>
+                </wp14:sizeRelV>
+              </wp:anchor>
+            </w:drawing>
+          </mc:Choice>
+          <mc:Fallback>
+            <w:pict>
+              <v:line w14:anchorId="1831B829" id="Straight Connector 48" o:spid="_x0000_s1026" style="position:absolute;z-index:251740160;visibility:visible;mso-wrap-style:square;mso-width-percent:0;mso-height-percent:0;mso-wrap-distance-left:9pt;mso-wrap-distance-top:0;mso-wrap-distance-right:9pt;mso-wrap-distance-bottom:0;mso-position-horizontal:absolute;mso-position-horizontal-relative:text;mso-position-vertical:absolute;mso-position-vertical-relative:text;mso-width-percent:0;mso-height-percent:0;mso-width-relative:margin;mso-height-relative:margin" from="-29.55pt,253.95pt" to="-29.55pt,282.3pt" o:gfxdata="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" strokecolor="#a0f" strokeweight=".5pt">
+                <v:stroke joinstyle="miter"/>
+              </v:line>
+            </w:pict>
+          </mc:Fallback>
+        </mc:AlternateContent>
+      </w:r>
     </w:p>
     <w:p>
       <w:pPr>
@@ -3070,6 +4066,128 @@
           <w:lang w:eastAsia="fr-FR"/>
         </w:rPr>
       </w:pPr>
+      <w:r>
+        <w:rPr>
+          <w:noProof/>
+          <w:lang w:eastAsia="fr-FR"/>
+        </w:rPr>
+        <w:drawing>
+          <wp:anchor distT="0" distB="0" distL="114300" distR="114300" simplePos="0" relativeHeight="251722752" behindDoc="1" locked="0" layoutInCell="1" allowOverlap="1" wp14:anchorId="5C0E3464" wp14:editId="27FCCFC0">
+            <wp:simplePos x="0" y="0"/>
+            <wp:positionH relativeFrom="rightMargin">
+              <wp:align>left</wp:align>
+            </wp:positionH>
+            <wp:positionV relativeFrom="paragraph">
+              <wp:posOffset>264795</wp:posOffset>
+            </wp:positionV>
+            <wp:extent cx="392400" cy="392400"/>
+            <wp:effectExtent l="0" t="0" r="8255" b="8255"/>
+            <wp:wrapNone/>
+            <wp:docPr id="38" name="Picture 38"/>
+            <wp:cNvGraphicFramePr>
+              <a:graphicFrameLocks xmlns:a="http://schemas.openxmlformats.org/drawingml/2006/main" noChangeAspect="1"/>
+            </wp:cNvGraphicFramePr>
+            <a:graphic xmlns:a="http://schemas.openxmlformats.org/drawingml/2006/main">
+              <a:graphicData uri="http://schemas.openxmlformats.org/drawingml/2006/picture">
+                <pic:pic xmlns:pic="http://schemas.openxmlformats.org/drawingml/2006/picture">
+                  <pic:nvPicPr>
+                    <pic:cNvPr id="14" name="number-one-in-a-circle.png"/>
+                    <pic:cNvPicPr/>
+                  </pic:nvPicPr>
+                  <pic:blipFill>
+                    <a:blip r:embed="rId15" cstate="print">
+                      <a:extLst>
+                        <a:ext uri="{28A0092B-C50C-407E-A947-70E740481C1C}">
+                          <a14:useLocalDpi xmlns:a14="http://schemas.microsoft.com/office/drawing/2010/main" val="0"/>
+                        </a:ext>
+                      </a:extLst>
+                    </a:blip>
+                    <a:stretch>
+                      <a:fillRect/>
+                    </a:stretch>
+                  </pic:blipFill>
+                  <pic:spPr>
+                    <a:xfrm>
+                      <a:off x="0" y="0"/>
+                      <a:ext cx="392400" cy="392400"/>
+                    </a:xfrm>
+                    <a:prstGeom prst="rect">
+                      <a:avLst/>
+                    </a:prstGeom>
+                  </pic:spPr>
+                </pic:pic>
+              </a:graphicData>
+            </a:graphic>
+            <wp14:sizeRelH relativeFrom="margin">
+              <wp14:pctWidth>0</wp14:pctWidth>
+            </wp14:sizeRelH>
+            <wp14:sizeRelV relativeFrom="margin">
+              <wp14:pctHeight>0</wp14:pctHeight>
+            </wp14:sizeRelV>
+          </wp:anchor>
+        </w:drawing>
+      </w:r>
+      <w:r>
+        <w:rPr>
+          <w:noProof/>
+          <w:lang w:eastAsia="fr-FR"/>
+        </w:rPr>
+        <w:drawing>
+          <wp:anchor distT="0" distB="0" distL="114300" distR="114300" simplePos="0" relativeHeight="251702272" behindDoc="1" locked="0" layoutInCell="1" allowOverlap="1" wp14:anchorId="0FC87136" wp14:editId="17ABE4FC">
+            <wp:simplePos x="0" y="0"/>
+            <wp:positionH relativeFrom="leftMargin">
+              <wp:align>right</wp:align>
+            </wp:positionH>
+            <wp:positionV relativeFrom="paragraph">
+              <wp:posOffset>267379</wp:posOffset>
+            </wp:positionV>
+            <wp:extent cx="391795" cy="391795"/>
+            <wp:effectExtent l="0" t="0" r="8255" b="8255"/>
+            <wp:wrapNone/>
+            <wp:docPr id="26" name="Picture 26"/>
+            <wp:cNvGraphicFramePr>
+              <a:graphicFrameLocks xmlns:a="http://schemas.openxmlformats.org/drawingml/2006/main" noChangeAspect="1"/>
+            </wp:cNvGraphicFramePr>
+            <a:graphic xmlns:a="http://schemas.openxmlformats.org/drawingml/2006/main">
+              <a:graphicData uri="http://schemas.openxmlformats.org/drawingml/2006/picture">
+                <pic:pic xmlns:pic="http://schemas.openxmlformats.org/drawingml/2006/picture">
+                  <pic:nvPicPr>
+                    <pic:cNvPr id="1" name="pen.png"/>
+                    <pic:cNvPicPr/>
+                  </pic:nvPicPr>
+                  <pic:blipFill>
+                    <a:blip r:embed="rId10" cstate="print">
+                      <a:extLst>
+                        <a:ext uri="{28A0092B-C50C-407E-A947-70E740481C1C}">
+                          <a14:useLocalDpi xmlns:a14="http://schemas.microsoft.com/office/drawing/2010/main" val="0"/>
+                        </a:ext>
+                      </a:extLst>
+                    </a:blip>
+                    <a:stretch>
+                      <a:fillRect/>
+                    </a:stretch>
+                  </pic:blipFill>
+                  <pic:spPr>
+                    <a:xfrm>
+                      <a:off x="0" y="0"/>
+                      <a:ext cx="391795" cy="391795"/>
+                    </a:xfrm>
+                    <a:prstGeom prst="rect">
+                      <a:avLst/>
+                    </a:prstGeom>
+                  </pic:spPr>
+                </pic:pic>
+              </a:graphicData>
+            </a:graphic>
+            <wp14:sizeRelH relativeFrom="margin">
+              <wp14:pctWidth>0</wp14:pctWidth>
+            </wp14:sizeRelH>
+            <wp14:sizeRelV relativeFrom="margin">
+              <wp14:pctHeight>0</wp14:pctHeight>
+            </wp14:sizeRelV>
+          </wp:anchor>
+        </w:drawing>
+      </w:r>
     </w:p>
     <w:p>
       <w:pPr>
@@ -3085,6 +4203,81 @@
           <w:lang w:eastAsia="fr-FR"/>
         </w:rPr>
         <w:lastRenderedPageBreak/>
+        <mc:AlternateContent>
+          <mc:Choice Requires="wps">
+            <w:drawing>
+              <wp:anchor distT="0" distB="0" distL="114300" distR="114300" simplePos="0" relativeHeight="251742208" behindDoc="0" locked="0" layoutInCell="1" allowOverlap="1" wp14:anchorId="20E8EB61" wp14:editId="229A9C77">
+                <wp:simplePos x="0" y="0"/>
+                <wp:positionH relativeFrom="column">
+                  <wp:posOffset>-318108</wp:posOffset>
+                </wp:positionH>
+                <wp:positionV relativeFrom="paragraph">
+                  <wp:posOffset>-62479</wp:posOffset>
+                </wp:positionV>
+                <wp:extent cx="0" cy="360000"/>
+                <wp:effectExtent l="0" t="0" r="19050" b="21590"/>
+                <wp:wrapNone/>
+                <wp:docPr id="49" name="Straight Connector 49"/>
+                <wp:cNvGraphicFramePr/>
+                <a:graphic xmlns:a="http://schemas.openxmlformats.org/drawingml/2006/main">
+                  <a:graphicData uri="http://schemas.microsoft.com/office/word/2010/wordprocessingShape">
+                    <wps:wsp>
+                      <wps:cNvCnPr/>
+                      <wps:spPr>
+                        <a:xfrm>
+                          <a:off x="0" y="0"/>
+                          <a:ext cx="0" cy="360000"/>
+                        </a:xfrm>
+                        <a:prstGeom prst="line">
+                          <a:avLst/>
+                        </a:prstGeom>
+                        <a:ln>
+                          <a:solidFill>
+                            <a:srgbClr val="AA00FF"/>
+                          </a:solidFill>
+                        </a:ln>
+                      </wps:spPr>
+                      <wps:style>
+                        <a:lnRef idx="1">
+                          <a:schemeClr val="accent1"/>
+                        </a:lnRef>
+                        <a:fillRef idx="0">
+                          <a:schemeClr val="accent1"/>
+                        </a:fillRef>
+                        <a:effectRef idx="0">
+                          <a:schemeClr val="accent1"/>
+                        </a:effectRef>
+                        <a:fontRef idx="minor">
+                          <a:schemeClr val="tx1"/>
+                        </a:fontRef>
+                      </wps:style>
+                      <wps:bodyPr/>
+                    </wps:wsp>
+                  </a:graphicData>
+                </a:graphic>
+                <wp14:sizeRelH relativeFrom="margin">
+                  <wp14:pctWidth>0</wp14:pctWidth>
+                </wp14:sizeRelH>
+                <wp14:sizeRelV relativeFrom="margin">
+                  <wp14:pctHeight>0</wp14:pctHeight>
+                </wp14:sizeRelV>
+              </wp:anchor>
+            </w:drawing>
+          </mc:Choice>
+          <mc:Fallback>
+            <w:pict>
+              <v:line w14:anchorId="76BF0F32" id="Straight Connector 49" o:spid="_x0000_s1026" style="position:absolute;z-index:251742208;visibility:visible;mso-wrap-style:square;mso-width-percent:0;mso-height-percent:0;mso-wrap-distance-left:9pt;mso-wrap-distance-top:0;mso-wrap-distance-right:9pt;mso-wrap-distance-bottom:0;mso-position-horizontal:absolute;mso-position-horizontal-relative:text;mso-position-vertical:absolute;mso-position-vertical-relative:text;mso-width-percent:0;mso-height-percent:0;mso-width-relative:margin;mso-height-relative:margin" from="-25.05pt,-4.9pt" to="-25.05pt,23.45pt" o:gfxdata="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" strokecolor="#a0f" strokeweight=".5pt">
+                <v:stroke joinstyle="miter"/>
+              </v:line>
+            </w:pict>
+          </mc:Fallback>
+        </mc:AlternateContent>
+      </w:r>
+      <w:r>
+        <w:rPr>
+          <w:noProof/>
+          <w:lang w:eastAsia="fr-FR"/>
+        </w:rPr>
         <w:t>Quelles sont les conséquences ?</w:t>
       </w:r>
     </w:p>
@@ -3150,6 +4343,81 @@
           <w:lang w:eastAsia="fr-FR"/>
         </w:rPr>
       </w:pPr>
+      <w:r>
+        <w:rPr>
+          <w:noProof/>
+          <w:lang w:eastAsia="fr-FR"/>
+        </w:rPr>
+        <mc:AlternateContent>
+          <mc:Choice Requires="wps">
+            <w:drawing>
+              <wp:anchor distT="0" distB="0" distL="114300" distR="114300" simplePos="0" relativeHeight="251744256" behindDoc="0" locked="0" layoutInCell="1" allowOverlap="1" wp14:anchorId="20E8EB61" wp14:editId="229A9C77">
+                <wp:simplePos x="0" y="0"/>
+                <wp:positionH relativeFrom="column">
+                  <wp:posOffset>-279779</wp:posOffset>
+                </wp:positionH>
+                <wp:positionV relativeFrom="paragraph">
+                  <wp:posOffset>197258</wp:posOffset>
+                </wp:positionV>
+                <wp:extent cx="0" cy="360000"/>
+                <wp:effectExtent l="0" t="0" r="19050" b="21590"/>
+                <wp:wrapNone/>
+                <wp:docPr id="50" name="Straight Connector 50"/>
+                <wp:cNvGraphicFramePr/>
+                <a:graphic xmlns:a="http://schemas.openxmlformats.org/drawingml/2006/main">
+                  <a:graphicData uri="http://schemas.microsoft.com/office/word/2010/wordprocessingShape">
+                    <wps:wsp>
+                      <wps:cNvCnPr/>
+                      <wps:spPr>
+                        <a:xfrm>
+                          <a:off x="0" y="0"/>
+                          <a:ext cx="0" cy="360000"/>
+                        </a:xfrm>
+                        <a:prstGeom prst="line">
+                          <a:avLst/>
+                        </a:prstGeom>
+                        <a:ln>
+                          <a:solidFill>
+                            <a:srgbClr val="AA00FF"/>
+                          </a:solidFill>
+                        </a:ln>
+                      </wps:spPr>
+                      <wps:style>
+                        <a:lnRef idx="1">
+                          <a:schemeClr val="accent1"/>
+                        </a:lnRef>
+                        <a:fillRef idx="0">
+                          <a:schemeClr val="accent1"/>
+                        </a:fillRef>
+                        <a:effectRef idx="0">
+                          <a:schemeClr val="accent1"/>
+                        </a:effectRef>
+                        <a:fontRef idx="minor">
+                          <a:schemeClr val="tx1"/>
+                        </a:fontRef>
+                      </wps:style>
+                      <wps:bodyPr/>
+                    </wps:wsp>
+                  </a:graphicData>
+                </a:graphic>
+                <wp14:sizeRelH relativeFrom="margin">
+                  <wp14:pctWidth>0</wp14:pctWidth>
+                </wp14:sizeRelH>
+                <wp14:sizeRelV relativeFrom="margin">
+                  <wp14:pctHeight>0</wp14:pctHeight>
+                </wp14:sizeRelV>
+              </wp:anchor>
+            </w:drawing>
+          </mc:Choice>
+          <mc:Fallback>
+            <w:pict>
+              <v:line w14:anchorId="6A90D7D3" id="Straight Connector 50" o:spid="_x0000_s1026" style="position:absolute;z-index:251744256;visibility:visible;mso-wrap-style:square;mso-width-percent:0;mso-height-percent:0;mso-wrap-distance-left:9pt;mso-wrap-distance-top:0;mso-wrap-distance-right:9pt;mso-wrap-distance-bottom:0;mso-position-horizontal:absolute;mso-position-horizontal-relative:text;mso-position-vertical:absolute;mso-position-vertical-relative:text;mso-width-percent:0;mso-height-percent:0;mso-width-relative:margin;mso-height-relative:margin" from="-22.05pt,15.55pt" to="-22.05pt,43.9pt" o:gfxdata="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" strokecolor="#a0f" strokeweight=".5pt">
+                <v:stroke joinstyle="miter"/>
+              </v:line>
+            </w:pict>
+          </mc:Fallback>
+        </mc:AlternateContent>
+      </w:r>
     </w:p>
     <w:p>
       <w:pPr>
@@ -3279,6 +4547,81 @@
           <w:lang w:eastAsia="fr-FR"/>
         </w:rPr>
       </w:pPr>
+      <w:r>
+        <w:rPr>
+          <w:noProof/>
+          <w:lang w:eastAsia="fr-FR"/>
+        </w:rPr>
+        <mc:AlternateContent>
+          <mc:Choice Requires="wps">
+            <w:drawing>
+              <wp:anchor distT="0" distB="0" distL="114300" distR="114300" simplePos="0" relativeHeight="251746304" behindDoc="0" locked="0" layoutInCell="1" allowOverlap="1" wp14:anchorId="20E8EB61" wp14:editId="229A9C77">
+                <wp:simplePos x="0" y="0"/>
+                <wp:positionH relativeFrom="column">
+                  <wp:posOffset>-262946</wp:posOffset>
+                </wp:positionH>
+                <wp:positionV relativeFrom="paragraph">
+                  <wp:posOffset>227330</wp:posOffset>
+                </wp:positionV>
+                <wp:extent cx="0" cy="360000"/>
+                <wp:effectExtent l="0" t="0" r="19050" b="21590"/>
+                <wp:wrapNone/>
+                <wp:docPr id="51" name="Straight Connector 51"/>
+                <wp:cNvGraphicFramePr/>
+                <a:graphic xmlns:a="http://schemas.openxmlformats.org/drawingml/2006/main">
+                  <a:graphicData uri="http://schemas.microsoft.com/office/word/2010/wordprocessingShape">
+                    <wps:wsp>
+                      <wps:cNvCnPr/>
+                      <wps:spPr>
+                        <a:xfrm>
+                          <a:off x="0" y="0"/>
+                          <a:ext cx="0" cy="360000"/>
+                        </a:xfrm>
+                        <a:prstGeom prst="line">
+                          <a:avLst/>
+                        </a:prstGeom>
+                        <a:ln>
+                          <a:solidFill>
+                            <a:srgbClr val="AA00FF"/>
+                          </a:solidFill>
+                        </a:ln>
+                      </wps:spPr>
+                      <wps:style>
+                        <a:lnRef idx="1">
+                          <a:schemeClr val="accent1"/>
+                        </a:lnRef>
+                        <a:fillRef idx="0">
+                          <a:schemeClr val="accent1"/>
+                        </a:fillRef>
+                        <a:effectRef idx="0">
+                          <a:schemeClr val="accent1"/>
+                        </a:effectRef>
+                        <a:fontRef idx="minor">
+                          <a:schemeClr val="tx1"/>
+                        </a:fontRef>
+                      </wps:style>
+                      <wps:bodyPr/>
+                    </wps:wsp>
+                  </a:graphicData>
+                </a:graphic>
+                <wp14:sizeRelH relativeFrom="margin">
+                  <wp14:pctWidth>0</wp14:pctWidth>
+                </wp14:sizeRelH>
+                <wp14:sizeRelV relativeFrom="margin">
+                  <wp14:pctHeight>0</wp14:pctHeight>
+                </wp14:sizeRelV>
+              </wp:anchor>
+            </w:drawing>
+          </mc:Choice>
+          <mc:Fallback>
+            <w:pict>
+              <v:line w14:anchorId="5E0CCDF9" id="Straight Connector 51" o:spid="_x0000_s1026" style="position:absolute;z-index:251746304;visibility:visible;mso-wrap-style:square;mso-width-percent:0;mso-height-percent:0;mso-wrap-distance-left:9pt;mso-wrap-distance-top:0;mso-wrap-distance-right:9pt;mso-wrap-distance-bottom:0;mso-position-horizontal:absolute;mso-position-horizontal-relative:text;mso-position-vertical:absolute;mso-position-vertical-relative:text;mso-width-percent:0;mso-height-percent:0;mso-width-relative:margin;mso-height-relative:margin" from="-20.7pt,17.9pt" to="-20.7pt,46.25pt" o:gfxdata="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" strokecolor="#a0f" strokeweight=".5pt">
+                <v:stroke joinstyle="miter"/>
+              </v:line>
+            </w:pict>
+          </mc:Fallback>
+        </mc:AlternateContent>
+      </w:r>
     </w:p>
     <w:p>
       <w:pPr>
@@ -3496,8 +4839,138 @@
       </w:pPr>
       <w:r>
         <w:rPr>
-          <w:lang w:eastAsia="fr-FR"/>
-        </w:rPr>
+          <w:noProof/>
+          <w:lang w:eastAsia="fr-FR"/>
+        </w:rPr>
+        <w:drawing>
+          <wp:anchor distT="0" distB="0" distL="114300" distR="114300" simplePos="0" relativeHeight="251724800" behindDoc="1" locked="0" layoutInCell="1" allowOverlap="1" wp14:anchorId="1E56F93A" wp14:editId="09A3D966">
+            <wp:simplePos x="0" y="0"/>
+            <wp:positionH relativeFrom="rightMargin">
+              <wp:align>left</wp:align>
+            </wp:positionH>
+            <wp:positionV relativeFrom="paragraph">
+              <wp:posOffset>266700</wp:posOffset>
+            </wp:positionV>
+            <wp:extent cx="392400" cy="392400"/>
+            <wp:effectExtent l="0" t="0" r="8255" b="8255"/>
+            <wp:wrapNone/>
+            <wp:docPr id="39" name="Picture 39"/>
+            <wp:cNvGraphicFramePr>
+              <a:graphicFrameLocks xmlns:a="http://schemas.openxmlformats.org/drawingml/2006/main" noChangeAspect="1"/>
+            </wp:cNvGraphicFramePr>
+            <a:graphic xmlns:a="http://schemas.openxmlformats.org/drawingml/2006/main">
+              <a:graphicData uri="http://schemas.openxmlformats.org/drawingml/2006/picture">
+                <pic:pic xmlns:pic="http://schemas.openxmlformats.org/drawingml/2006/picture">
+                  <pic:nvPicPr>
+                    <pic:cNvPr id="14" name="number-one-in-a-circle.png"/>
+                    <pic:cNvPicPr/>
+                  </pic:nvPicPr>
+                  <pic:blipFill>
+                    <a:blip r:embed="rId15" cstate="print">
+                      <a:extLst>
+                        <a:ext uri="{28A0092B-C50C-407E-A947-70E740481C1C}">
+                          <a14:useLocalDpi xmlns:a14="http://schemas.microsoft.com/office/drawing/2010/main" val="0"/>
+                        </a:ext>
+                      </a:extLst>
+                    </a:blip>
+                    <a:stretch>
+                      <a:fillRect/>
+                    </a:stretch>
+                  </pic:blipFill>
+                  <pic:spPr>
+                    <a:xfrm>
+                      <a:off x="0" y="0"/>
+                      <a:ext cx="392400" cy="392400"/>
+                    </a:xfrm>
+                    <a:prstGeom prst="rect">
+                      <a:avLst/>
+                    </a:prstGeom>
+                  </pic:spPr>
+                </pic:pic>
+              </a:graphicData>
+            </a:graphic>
+            <wp14:sizeRelH relativeFrom="margin">
+              <wp14:pctWidth>0</wp14:pctWidth>
+            </wp14:sizeRelH>
+            <wp14:sizeRelV relativeFrom="margin">
+              <wp14:pctHeight>0</wp14:pctHeight>
+            </wp14:sizeRelV>
+          </wp:anchor>
+        </w:drawing>
+      </w:r>
+      <w:r>
+        <w:rPr>
+          <w:noProof/>
+          <w:lang w:eastAsia="fr-FR"/>
+        </w:rPr>
+        <w:drawing>
+          <wp:anchor distT="0" distB="0" distL="114300" distR="114300" simplePos="0" relativeHeight="251704320" behindDoc="1" locked="0" layoutInCell="1" allowOverlap="1" wp14:anchorId="0FC87136" wp14:editId="17ABE4FC">
+            <wp:simplePos x="0" y="0"/>
+            <wp:positionH relativeFrom="leftMargin">
+              <wp:align>right</wp:align>
+            </wp:positionH>
+            <wp:positionV relativeFrom="paragraph">
+              <wp:posOffset>262167</wp:posOffset>
+            </wp:positionV>
+            <wp:extent cx="391795" cy="391795"/>
+            <wp:effectExtent l="0" t="0" r="8255" b="8255"/>
+            <wp:wrapNone/>
+            <wp:docPr id="28" name="Picture 28"/>
+            <wp:cNvGraphicFramePr>
+              <a:graphicFrameLocks xmlns:a="http://schemas.openxmlformats.org/drawingml/2006/main" noChangeAspect="1"/>
+            </wp:cNvGraphicFramePr>
+            <a:graphic xmlns:a="http://schemas.openxmlformats.org/drawingml/2006/main">
+              <a:graphicData uri="http://schemas.openxmlformats.org/drawingml/2006/picture">
+                <pic:pic xmlns:pic="http://schemas.openxmlformats.org/drawingml/2006/picture">
+                  <pic:nvPicPr>
+                    <pic:cNvPr id="1" name="pen.png"/>
+                    <pic:cNvPicPr/>
+                  </pic:nvPicPr>
+                  <pic:blipFill>
+                    <a:blip r:embed="rId10" cstate="print">
+                      <a:extLst>
+                        <a:ext uri="{28A0092B-C50C-407E-A947-70E740481C1C}">
+                          <a14:useLocalDpi xmlns:a14="http://schemas.microsoft.com/office/drawing/2010/main" val="0"/>
+                        </a:ext>
+                      </a:extLst>
+                    </a:blip>
+                    <a:stretch>
+                      <a:fillRect/>
+                    </a:stretch>
+                  </pic:blipFill>
+                  <pic:spPr>
+                    <a:xfrm>
+                      <a:off x="0" y="0"/>
+                      <a:ext cx="391795" cy="391795"/>
+                    </a:xfrm>
+                    <a:prstGeom prst="rect">
+                      <a:avLst/>
+                    </a:prstGeom>
+                  </pic:spPr>
+                </pic:pic>
+              </a:graphicData>
+            </a:graphic>
+            <wp14:sizeRelH relativeFrom="margin">
+              <wp14:pctWidth>0</wp14:pctWidth>
+            </wp14:sizeRelH>
+            <wp14:sizeRelV relativeFrom="margin">
+              <wp14:pctHeight>0</wp14:pctHeight>
+            </wp14:sizeRelV>
+          </wp:anchor>
+        </w:drawing>
+      </w:r>
+    </w:p>
+    <w:p>
+      <w:pPr>
+        <w:rPr>
+          <w:lang w:eastAsia="fr-FR"/>
+        </w:rPr>
+      </w:pPr>
+      <w:r>
+        <w:rPr>
+          <w:lang w:eastAsia="fr-FR"/>
+        </w:rPr>
+        <w:lastRenderedPageBreak/>
         <w:t>Il y a un léger changement pour EtatFige qui doit conserver l’état précédent</w:t>
       </w:r>
     </w:p>
@@ -3516,7 +4989,6 @@
         <w:rPr>
           <w:lang w:eastAsia="fr-FR"/>
         </w:rPr>
-        <w:lastRenderedPageBreak/>
         <w:t>EtatFige ::getInstance()</w:t>
       </w:r>
     </w:p>
@@ -3748,7 +5220,7 @@
           </mc:Choice>
           <mc:Fallback>
             <w:pict>
-              <v:line w14:anchorId="231C05CE" id="Straight Connector 19" o:spid="_x0000_s1026" style="position:absolute;z-index:251682816;visibility:visible;mso-wrap-style:square;mso-width-percent:0;mso-height-percent:0;mso-wrap-distance-left:9pt;mso-wrap-distance-top:0;mso-wrap-distance-right:9pt;mso-wrap-distance-bottom:0;mso-position-horizontal:absolute;mso-position-horizontal-relative:text;mso-position-vertical:absolute;mso-position-vertical-relative:text;mso-width-percent:0;mso-height-percent:0;mso-width-relative:margin;mso-height-relative:margin" from="148.35pt,25.05pt" to="148.5pt,98.75pt" o:gfxdata="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" strokecolor="#a5a5a5 [2092]" strokeweight=".5pt">
+              <v:line w14:anchorId="76A72EB7" id="Straight Connector 19" o:spid="_x0000_s1026" style="position:absolute;z-index:251682816;visibility:visible;mso-wrap-style:square;mso-width-percent:0;mso-height-percent:0;mso-wrap-distance-left:9pt;mso-wrap-distance-top:0;mso-wrap-distance-right:9pt;mso-wrap-distance-bottom:0;mso-position-horizontal:absolute;mso-position-horizontal-relative:text;mso-position-vertical:absolute;mso-position-vertical-relative:text;mso-width-percent:0;mso-height-percent:0;mso-width-relative:margin;mso-height-relative:margin" from="148.35pt,25.05pt" to="148.5pt,98.75pt" o:gfxdata="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" strokecolor="#a5a5a5 [2092]" strokeweight=".5pt">
                 <v:stroke joinstyle="miter"/>
               </v:line>
             </w:pict>
@@ -3784,7 +5256,7 @@
                     <pic:cNvPicPr/>
                   </pic:nvPicPr>
                   <pic:blipFill>
-                    <a:blip r:embed="rId14" cstate="print">
+                    <a:blip r:embed="rId16" cstate="print">
                       <a:extLst>
                         <a:ext uri="{28A0092B-C50C-407E-A947-70E740481C1C}">
                           <a14:useLocalDpi xmlns:a14="http://schemas.microsoft.com/office/drawing/2010/main" val="0"/>
@@ -3898,7 +5370,7 @@
                     <pic:cNvPicPr/>
                   </pic:nvPicPr>
                   <pic:blipFill rotWithShape="1">
-                    <a:blip r:embed="rId15">
+                    <a:blip r:embed="rId17">
                       <a:extLst>
                         <a:ext uri="{28A0092B-C50C-407E-A947-70E740481C1C}">
                           <a14:useLocalDpi xmlns:a14="http://schemas.microsoft.com/office/drawing/2010/main" val="0"/>
@@ -3933,11 +5405,210 @@
       </w:r>
     </w:p>
     <w:p/>
-    <w:p/>
+    <w:p>
+      <w:r>
+        <w:rPr>
+          <w:noProof/>
+          <w:lang w:eastAsia="fr-FR"/>
+        </w:rPr>
+        <w:drawing>
+          <wp:anchor distT="0" distB="0" distL="114300" distR="114300" simplePos="0" relativeHeight="251726848" behindDoc="1" locked="0" layoutInCell="1" allowOverlap="1" wp14:anchorId="092801C7" wp14:editId="5ED8EFBB">
+            <wp:simplePos x="0" y="0"/>
+            <wp:positionH relativeFrom="rightMargin">
+              <wp:align>left</wp:align>
+            </wp:positionH>
+            <wp:positionV relativeFrom="paragraph">
+              <wp:posOffset>338455</wp:posOffset>
+            </wp:positionV>
+            <wp:extent cx="392400" cy="392400"/>
+            <wp:effectExtent l="0" t="0" r="8255" b="8255"/>
+            <wp:wrapNone/>
+            <wp:docPr id="41" name="Picture 41"/>
+            <wp:cNvGraphicFramePr>
+              <a:graphicFrameLocks xmlns:a="http://schemas.openxmlformats.org/drawingml/2006/main" noChangeAspect="1"/>
+            </wp:cNvGraphicFramePr>
+            <a:graphic xmlns:a="http://schemas.openxmlformats.org/drawingml/2006/main">
+              <a:graphicData uri="http://schemas.openxmlformats.org/drawingml/2006/picture">
+                <pic:pic xmlns:pic="http://schemas.openxmlformats.org/drawingml/2006/picture">
+                  <pic:nvPicPr>
+                    <pic:cNvPr id="18" name="science.png"/>
+                    <pic:cNvPicPr/>
+                  </pic:nvPicPr>
+                  <pic:blipFill>
+                    <a:blip r:embed="rId18" cstate="print">
+                      <a:extLst>
+                        <a:ext uri="{28A0092B-C50C-407E-A947-70E740481C1C}">
+                          <a14:useLocalDpi xmlns:a14="http://schemas.microsoft.com/office/drawing/2010/main" val="0"/>
+                        </a:ext>
+                      </a:extLst>
+                    </a:blip>
+                    <a:stretch>
+                      <a:fillRect/>
+                    </a:stretch>
+                  </pic:blipFill>
+                  <pic:spPr>
+                    <a:xfrm>
+                      <a:off x="0" y="0"/>
+                      <a:ext cx="392400" cy="392400"/>
+                    </a:xfrm>
+                    <a:prstGeom prst="rect">
+                      <a:avLst/>
+                    </a:prstGeom>
+                  </pic:spPr>
+                </pic:pic>
+              </a:graphicData>
+            </a:graphic>
+            <wp14:sizeRelH relativeFrom="margin">
+              <wp14:pctWidth>0</wp14:pctWidth>
+            </wp14:sizeRelH>
+            <wp14:sizeRelV relativeFrom="margin">
+              <wp14:pctHeight>0</wp14:pctHeight>
+            </wp14:sizeRelV>
+          </wp:anchor>
+        </w:drawing>
+      </w:r>
+      <w:r>
+        <w:rPr>
+          <w:noProof/>
+          <w:lang w:eastAsia="fr-FR"/>
+        </w:rPr>
+        <w:drawing>
+          <wp:anchor distT="0" distB="0" distL="114300" distR="114300" simplePos="0" relativeHeight="251706368" behindDoc="1" locked="0" layoutInCell="1" allowOverlap="1" wp14:anchorId="0FC87136" wp14:editId="17ABE4FC">
+            <wp:simplePos x="0" y="0"/>
+            <wp:positionH relativeFrom="leftMargin">
+              <wp:align>right</wp:align>
+            </wp:positionH>
+            <wp:positionV relativeFrom="paragraph">
+              <wp:posOffset>346206</wp:posOffset>
+            </wp:positionV>
+            <wp:extent cx="391795" cy="391795"/>
+            <wp:effectExtent l="0" t="0" r="8255" b="8255"/>
+            <wp:wrapNone/>
+            <wp:docPr id="29" name="Picture 29"/>
+            <wp:cNvGraphicFramePr>
+              <a:graphicFrameLocks xmlns:a="http://schemas.openxmlformats.org/drawingml/2006/main" noChangeAspect="1"/>
+            </wp:cNvGraphicFramePr>
+            <a:graphic xmlns:a="http://schemas.openxmlformats.org/drawingml/2006/main">
+              <a:graphicData uri="http://schemas.openxmlformats.org/drawingml/2006/picture">
+                <pic:pic xmlns:pic="http://schemas.openxmlformats.org/drawingml/2006/picture">
+                  <pic:nvPicPr>
+                    <pic:cNvPr id="1" name="pen.png"/>
+                    <pic:cNvPicPr/>
+                  </pic:nvPicPr>
+                  <pic:blipFill>
+                    <a:blip r:embed="rId10" cstate="print">
+                      <a:extLst>
+                        <a:ext uri="{28A0092B-C50C-407E-A947-70E740481C1C}">
+                          <a14:useLocalDpi xmlns:a14="http://schemas.microsoft.com/office/drawing/2010/main" val="0"/>
+                        </a:ext>
+                      </a:extLst>
+                    </a:blip>
+                    <a:stretch>
+                      <a:fillRect/>
+                    </a:stretch>
+                  </pic:blipFill>
+                  <pic:spPr>
+                    <a:xfrm>
+                      <a:off x="0" y="0"/>
+                      <a:ext cx="391795" cy="391795"/>
+                    </a:xfrm>
+                    <a:prstGeom prst="rect">
+                      <a:avLst/>
+                    </a:prstGeom>
+                  </pic:spPr>
+                </pic:pic>
+              </a:graphicData>
+            </a:graphic>
+            <wp14:sizeRelH relativeFrom="margin">
+              <wp14:pctWidth>0</wp14:pctWidth>
+            </wp14:sizeRelH>
+            <wp14:sizeRelV relativeFrom="margin">
+              <wp14:pctHeight>0</wp14:pctHeight>
+            </wp14:sizeRelV>
+          </wp:anchor>
+        </w:drawing>
+      </w:r>
+    </w:p>
     <w:p>
       <w:pPr>
         <w:pStyle w:val="Heading2"/>
       </w:pPr>
+      <w:r>
+        <w:rPr>
+          <w:noProof/>
+          <w:lang w:eastAsia="fr-FR"/>
+        </w:rPr>
+        <w:lastRenderedPageBreak/>
+        <mc:AlternateContent>
+          <mc:Choice Requires="wps">
+            <w:drawing>
+              <wp:anchor distT="0" distB="0" distL="114300" distR="114300" simplePos="0" relativeHeight="251748352" behindDoc="0" locked="0" layoutInCell="1" allowOverlap="1" wp14:anchorId="20E8EB61" wp14:editId="229A9C77">
+                <wp:simplePos x="0" y="0"/>
+                <wp:positionH relativeFrom="column">
+                  <wp:posOffset>-302150</wp:posOffset>
+                </wp:positionH>
+                <wp:positionV relativeFrom="paragraph">
+                  <wp:posOffset>209467</wp:posOffset>
+                </wp:positionV>
+                <wp:extent cx="0" cy="360000"/>
+                <wp:effectExtent l="0" t="0" r="19050" b="21590"/>
+                <wp:wrapNone/>
+                <wp:docPr id="52" name="Straight Connector 52"/>
+                <wp:cNvGraphicFramePr/>
+                <a:graphic xmlns:a="http://schemas.openxmlformats.org/drawingml/2006/main">
+                  <a:graphicData uri="http://schemas.microsoft.com/office/word/2010/wordprocessingShape">
+                    <wps:wsp>
+                      <wps:cNvCnPr/>
+                      <wps:spPr>
+                        <a:xfrm>
+                          <a:off x="0" y="0"/>
+                          <a:ext cx="0" cy="360000"/>
+                        </a:xfrm>
+                        <a:prstGeom prst="line">
+                          <a:avLst/>
+                        </a:prstGeom>
+                        <a:ln>
+                          <a:solidFill>
+                            <a:srgbClr val="AA00FF"/>
+                          </a:solidFill>
+                        </a:ln>
+                      </wps:spPr>
+                      <wps:style>
+                        <a:lnRef idx="1">
+                          <a:schemeClr val="accent1"/>
+                        </a:lnRef>
+                        <a:fillRef idx="0">
+                          <a:schemeClr val="accent1"/>
+                        </a:fillRef>
+                        <a:effectRef idx="0">
+                          <a:schemeClr val="accent1"/>
+                        </a:effectRef>
+                        <a:fontRef idx="minor">
+                          <a:schemeClr val="tx1"/>
+                        </a:fontRef>
+                      </wps:style>
+                      <wps:bodyPr/>
+                    </wps:wsp>
+                  </a:graphicData>
+                </a:graphic>
+                <wp14:sizeRelH relativeFrom="margin">
+                  <wp14:pctWidth>0</wp14:pctWidth>
+                </wp14:sizeRelH>
+                <wp14:sizeRelV relativeFrom="margin">
+                  <wp14:pctHeight>0</wp14:pctHeight>
+                </wp14:sizeRelV>
+              </wp:anchor>
+            </w:drawing>
+          </mc:Choice>
+          <mc:Fallback>
+            <w:pict>
+              <v:line w14:anchorId="7BA3532E" id="Straight Connector 52" o:spid="_x0000_s1026" style="position:absolute;z-index:251748352;visibility:visible;mso-wrap-style:square;mso-width-percent:0;mso-height-percent:0;mso-wrap-distance-left:9pt;mso-wrap-distance-top:0;mso-wrap-distance-right:9pt;mso-wrap-distance-bottom:0;mso-position-horizontal:absolute;mso-position-horizontal-relative:text;mso-position-vertical:absolute;mso-position-vertical-relative:text;mso-width-percent:0;mso-height-percent:0;mso-width-relative:margin;mso-height-relative:margin" from="-23.8pt,16.5pt" to="-23.8pt,44.85pt" o:gfxdata="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" strokecolor="#a0f" strokeweight=".5pt">
+                <v:stroke joinstyle="miter"/>
+              </v:line>
+            </w:pict>
+          </mc:Fallback>
+        </mc:AlternateContent>
+      </w:r>
     </w:p>
     <w:p>
       <w:pPr>
@@ -3994,7 +5665,83 @@
         <w:jc w:val="both"/>
       </w:pPr>
     </w:p>
-    <w:p/>
+    <w:p>
+      <w:r>
+        <w:rPr>
+          <w:noProof/>
+          <w:lang w:eastAsia="fr-FR"/>
+        </w:rPr>
+        <mc:AlternateContent>
+          <mc:Choice Requires="wps">
+            <w:drawing>
+              <wp:anchor distT="0" distB="0" distL="114300" distR="114300" simplePos="0" relativeHeight="251750400" behindDoc="0" locked="0" layoutInCell="1" allowOverlap="1" wp14:anchorId="20E8EB61" wp14:editId="229A9C77">
+                <wp:simplePos x="0" y="0"/>
+                <wp:positionH relativeFrom="column">
+                  <wp:posOffset>-246435</wp:posOffset>
+                </wp:positionH>
+                <wp:positionV relativeFrom="paragraph">
+                  <wp:posOffset>191770</wp:posOffset>
+                </wp:positionV>
+                <wp:extent cx="0" cy="360000"/>
+                <wp:effectExtent l="0" t="0" r="19050" b="21590"/>
+                <wp:wrapNone/>
+                <wp:docPr id="53" name="Straight Connector 53"/>
+                <wp:cNvGraphicFramePr/>
+                <a:graphic xmlns:a="http://schemas.openxmlformats.org/drawingml/2006/main">
+                  <a:graphicData uri="http://schemas.microsoft.com/office/word/2010/wordprocessingShape">
+                    <wps:wsp>
+                      <wps:cNvCnPr/>
+                      <wps:spPr>
+                        <a:xfrm>
+                          <a:off x="0" y="0"/>
+                          <a:ext cx="0" cy="360000"/>
+                        </a:xfrm>
+                        <a:prstGeom prst="line">
+                          <a:avLst/>
+                        </a:prstGeom>
+                        <a:ln>
+                          <a:solidFill>
+                            <a:srgbClr val="AA00FF"/>
+                          </a:solidFill>
+                        </a:ln>
+                      </wps:spPr>
+                      <wps:style>
+                        <a:lnRef idx="1">
+                          <a:schemeClr val="accent1"/>
+                        </a:lnRef>
+                        <a:fillRef idx="0">
+                          <a:schemeClr val="accent1"/>
+                        </a:fillRef>
+                        <a:effectRef idx="0">
+                          <a:schemeClr val="accent1"/>
+                        </a:effectRef>
+                        <a:fontRef idx="minor">
+                          <a:schemeClr val="tx1"/>
+                        </a:fontRef>
+                      </wps:style>
+                      <wps:bodyPr/>
+                    </wps:wsp>
+                  </a:graphicData>
+                </a:graphic>
+                <wp14:sizeRelH relativeFrom="margin">
+                  <wp14:pctWidth>0</wp14:pctWidth>
+                </wp14:sizeRelH>
+                <wp14:sizeRelV relativeFrom="margin">
+                  <wp14:pctHeight>0</wp14:pctHeight>
+                </wp14:sizeRelV>
+              </wp:anchor>
+            </w:drawing>
+          </mc:Choice>
+          <mc:Fallback>
+            <w:pict>
+              <v:line w14:anchorId="2D33316D" id="Straight Connector 53" o:spid="_x0000_s1026" style="position:absolute;z-index:251750400;visibility:visible;mso-wrap-style:square;mso-width-percent:0;mso-height-percent:0;mso-wrap-distance-left:9pt;mso-wrap-distance-top:0;mso-wrap-distance-right:9pt;mso-wrap-distance-bottom:0;mso-position-horizontal:absolute;mso-position-horizontal-relative:text;mso-position-vertical:absolute;mso-position-vertical-relative:text;mso-width-percent:0;mso-height-percent:0;mso-width-relative:margin;mso-height-relative:margin" from="-19.4pt,15.1pt" to="-19.4pt,43.45pt" o:gfxdata="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" strokecolor="#a0f" strokeweight=".5pt">
+                <v:stroke joinstyle="miter"/>
+              </v:line>
+            </w:pict>
+          </mc:Fallback>
+        </mc:AlternateContent>
+      </w:r>
+    </w:p>
     <w:p>
       <w:pPr>
         <w:pStyle w:val="Heading2"/>
@@ -4086,7 +5833,83 @@
       </w:r>
     </w:p>
     <w:p/>
-    <w:p/>
+    <w:p>
+      <w:r>
+        <w:rPr>
+          <w:noProof/>
+          <w:lang w:eastAsia="fr-FR"/>
+        </w:rPr>
+        <mc:AlternateContent>
+          <mc:Choice Requires="wps">
+            <w:drawing>
+              <wp:anchor distT="0" distB="0" distL="114300" distR="114300" simplePos="0" relativeHeight="251752448" behindDoc="0" locked="0" layoutInCell="1" allowOverlap="1" wp14:anchorId="20E8EB61" wp14:editId="229A9C77">
+                <wp:simplePos x="0" y="0"/>
+                <wp:positionH relativeFrom="column">
+                  <wp:posOffset>-230587</wp:posOffset>
+                </wp:positionH>
+                <wp:positionV relativeFrom="paragraph">
+                  <wp:posOffset>198617</wp:posOffset>
+                </wp:positionV>
+                <wp:extent cx="0" cy="360000"/>
+                <wp:effectExtent l="0" t="0" r="19050" b="21590"/>
+                <wp:wrapNone/>
+                <wp:docPr id="54" name="Straight Connector 54"/>
+                <wp:cNvGraphicFramePr/>
+                <a:graphic xmlns:a="http://schemas.openxmlformats.org/drawingml/2006/main">
+                  <a:graphicData uri="http://schemas.microsoft.com/office/word/2010/wordprocessingShape">
+                    <wps:wsp>
+                      <wps:cNvCnPr/>
+                      <wps:spPr>
+                        <a:xfrm>
+                          <a:off x="0" y="0"/>
+                          <a:ext cx="0" cy="360000"/>
+                        </a:xfrm>
+                        <a:prstGeom prst="line">
+                          <a:avLst/>
+                        </a:prstGeom>
+                        <a:ln>
+                          <a:solidFill>
+                            <a:srgbClr val="AA00FF"/>
+                          </a:solidFill>
+                        </a:ln>
+                      </wps:spPr>
+                      <wps:style>
+                        <a:lnRef idx="1">
+                          <a:schemeClr val="accent1"/>
+                        </a:lnRef>
+                        <a:fillRef idx="0">
+                          <a:schemeClr val="accent1"/>
+                        </a:fillRef>
+                        <a:effectRef idx="0">
+                          <a:schemeClr val="accent1"/>
+                        </a:effectRef>
+                        <a:fontRef idx="minor">
+                          <a:schemeClr val="tx1"/>
+                        </a:fontRef>
+                      </wps:style>
+                      <wps:bodyPr/>
+                    </wps:wsp>
+                  </a:graphicData>
+                </a:graphic>
+                <wp14:sizeRelH relativeFrom="margin">
+                  <wp14:pctWidth>0</wp14:pctWidth>
+                </wp14:sizeRelH>
+                <wp14:sizeRelV relativeFrom="margin">
+                  <wp14:pctHeight>0</wp14:pctHeight>
+                </wp14:sizeRelV>
+              </wp:anchor>
+            </w:drawing>
+          </mc:Choice>
+          <mc:Fallback>
+            <w:pict>
+              <v:line w14:anchorId="74D9982A" id="Straight Connector 54" o:spid="_x0000_s1026" style="position:absolute;z-index:251752448;visibility:visible;mso-wrap-style:square;mso-width-percent:0;mso-height-percent:0;mso-wrap-distance-left:9pt;mso-wrap-distance-top:0;mso-wrap-distance-right:9pt;mso-wrap-distance-bottom:0;mso-position-horizontal:absolute;mso-position-horizontal-relative:text;mso-position-vertical:absolute;mso-position-vertical-relative:text;mso-width-percent:0;mso-height-percent:0;mso-width-relative:margin;mso-height-relative:margin" from="-18.15pt,15.65pt" to="-18.15pt,44pt" o:gfxdata="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" strokecolor="#a0f" strokeweight=".5pt">
+                <v:stroke joinstyle="miter"/>
+              </v:line>
+            </w:pict>
+          </mc:Fallback>
+        </mc:AlternateContent>
+      </w:r>
+    </w:p>
     <w:p>
       <w:pPr>
         <w:pStyle w:val="Heading2"/>
@@ -4105,6 +5928,128 @@
         <w:jc w:val="both"/>
       </w:pPr>
       <w:r>
+        <w:rPr>
+          <w:noProof/>
+          <w:lang w:eastAsia="fr-FR"/>
+        </w:rPr>
+        <w:drawing>
+          <wp:anchor distT="0" distB="0" distL="114300" distR="114300" simplePos="0" relativeHeight="251728896" behindDoc="1" locked="0" layoutInCell="1" allowOverlap="1" wp14:anchorId="6431A39D" wp14:editId="5F5E9C5F">
+            <wp:simplePos x="0" y="0"/>
+            <wp:positionH relativeFrom="rightMargin">
+              <wp:align>left</wp:align>
+            </wp:positionH>
+            <wp:positionV relativeFrom="paragraph">
+              <wp:posOffset>1099185</wp:posOffset>
+            </wp:positionV>
+            <wp:extent cx="392400" cy="392400"/>
+            <wp:effectExtent l="0" t="0" r="8255" b="8255"/>
+            <wp:wrapNone/>
+            <wp:docPr id="42" name="Picture 42"/>
+            <wp:cNvGraphicFramePr>
+              <a:graphicFrameLocks xmlns:a="http://schemas.openxmlformats.org/drawingml/2006/main" noChangeAspect="1"/>
+            </wp:cNvGraphicFramePr>
+            <a:graphic xmlns:a="http://schemas.openxmlformats.org/drawingml/2006/main">
+              <a:graphicData uri="http://schemas.openxmlformats.org/drawingml/2006/picture">
+                <pic:pic xmlns:pic="http://schemas.openxmlformats.org/drawingml/2006/picture">
+                  <pic:nvPicPr>
+                    <pic:cNvPr id="18" name="science.png"/>
+                    <pic:cNvPicPr/>
+                  </pic:nvPicPr>
+                  <pic:blipFill>
+                    <a:blip r:embed="rId18" cstate="print">
+                      <a:extLst>
+                        <a:ext uri="{28A0092B-C50C-407E-A947-70E740481C1C}">
+                          <a14:useLocalDpi xmlns:a14="http://schemas.microsoft.com/office/drawing/2010/main" val="0"/>
+                        </a:ext>
+                      </a:extLst>
+                    </a:blip>
+                    <a:stretch>
+                      <a:fillRect/>
+                    </a:stretch>
+                  </pic:blipFill>
+                  <pic:spPr>
+                    <a:xfrm>
+                      <a:off x="0" y="0"/>
+                      <a:ext cx="392400" cy="392400"/>
+                    </a:xfrm>
+                    <a:prstGeom prst="rect">
+                      <a:avLst/>
+                    </a:prstGeom>
+                  </pic:spPr>
+                </pic:pic>
+              </a:graphicData>
+            </a:graphic>
+            <wp14:sizeRelH relativeFrom="margin">
+              <wp14:pctWidth>0</wp14:pctWidth>
+            </wp14:sizeRelH>
+            <wp14:sizeRelV relativeFrom="margin">
+              <wp14:pctHeight>0</wp14:pctHeight>
+            </wp14:sizeRelV>
+          </wp:anchor>
+        </w:drawing>
+      </w:r>
+      <w:r>
+        <w:rPr>
+          <w:noProof/>
+          <w:lang w:eastAsia="fr-FR"/>
+        </w:rPr>
+        <w:drawing>
+          <wp:anchor distT="0" distB="0" distL="114300" distR="114300" simplePos="0" relativeHeight="251708416" behindDoc="1" locked="0" layoutInCell="1" allowOverlap="1" wp14:anchorId="0FC87136" wp14:editId="17ABE4FC">
+            <wp:simplePos x="0" y="0"/>
+            <wp:positionH relativeFrom="leftMargin">
+              <wp:align>right</wp:align>
+            </wp:positionH>
+            <wp:positionV relativeFrom="paragraph">
+              <wp:posOffset>1099185</wp:posOffset>
+            </wp:positionV>
+            <wp:extent cx="391795" cy="391795"/>
+            <wp:effectExtent l="0" t="0" r="8255" b="8255"/>
+            <wp:wrapNone/>
+            <wp:docPr id="30" name="Picture 30"/>
+            <wp:cNvGraphicFramePr>
+              <a:graphicFrameLocks xmlns:a="http://schemas.openxmlformats.org/drawingml/2006/main" noChangeAspect="1"/>
+            </wp:cNvGraphicFramePr>
+            <a:graphic xmlns:a="http://schemas.openxmlformats.org/drawingml/2006/main">
+              <a:graphicData uri="http://schemas.openxmlformats.org/drawingml/2006/picture">
+                <pic:pic xmlns:pic="http://schemas.openxmlformats.org/drawingml/2006/picture">
+                  <pic:nvPicPr>
+                    <pic:cNvPr id="1" name="pen.png"/>
+                    <pic:cNvPicPr/>
+                  </pic:nvPicPr>
+                  <pic:blipFill>
+                    <a:blip r:embed="rId10" cstate="print">
+                      <a:extLst>
+                        <a:ext uri="{28A0092B-C50C-407E-A947-70E740481C1C}">
+                          <a14:useLocalDpi xmlns:a14="http://schemas.microsoft.com/office/drawing/2010/main" val="0"/>
+                        </a:ext>
+                      </a:extLst>
+                    </a:blip>
+                    <a:stretch>
+                      <a:fillRect/>
+                    </a:stretch>
+                  </pic:blipFill>
+                  <pic:spPr>
+                    <a:xfrm>
+                      <a:off x="0" y="0"/>
+                      <a:ext cx="391795" cy="391795"/>
+                    </a:xfrm>
+                    <a:prstGeom prst="rect">
+                      <a:avLst/>
+                    </a:prstGeom>
+                  </pic:spPr>
+                </pic:pic>
+              </a:graphicData>
+            </a:graphic>
+            <wp14:sizeRelH relativeFrom="margin">
+              <wp14:pctWidth>0</wp14:pctWidth>
+            </wp14:sizeRelH>
+            <wp14:sizeRelV relativeFrom="margin">
+              <wp14:pctHeight>0</wp14:pctHeight>
+            </wp14:sizeRelV>
+          </wp:anchor>
+        </w:drawing>
+      </w:r>
+      <w:r>
         <w:t xml:space="preserve">Nous avons choisi de passer le Robot en paramètre à la construction de chaque Afficheur. Même si un </w:t>
       </w:r>
       <w:r>
@@ -4127,6 +6072,13 @@
       </w:r>
       <w:r>
         <w:t>, plutôt que de faire cette sélection au niveau du Robot et donc modifier les paramètres à la construction pour chaque Afficheur.</w:t>
+      </w:r>
+      <w:r>
+        <w:rPr>
+          <w:noProof/>
+          <w:lang w:eastAsia="fr-FR"/>
+        </w:rPr>
+        <w:t xml:space="preserve"> </w:t>
       </w:r>
     </w:p>
     <w:p>
@@ -4167,7 +6119,83 @@
       </w:r>
     </w:p>
     <w:p/>
-    <w:p/>
+    <w:p>
+      <w:r>
+        <w:rPr>
+          <w:noProof/>
+          <w:lang w:eastAsia="fr-FR"/>
+        </w:rPr>
+        <mc:AlternateContent>
+          <mc:Choice Requires="wps">
+            <w:drawing>
+              <wp:anchor distT="0" distB="0" distL="114300" distR="114300" simplePos="0" relativeHeight="251754496" behindDoc="0" locked="0" layoutInCell="1" allowOverlap="1" wp14:anchorId="20E8EB61" wp14:editId="229A9C77">
+                <wp:simplePos x="0" y="0"/>
+                <wp:positionH relativeFrom="column">
+                  <wp:posOffset>-276446</wp:posOffset>
+                </wp:positionH>
+                <wp:positionV relativeFrom="paragraph">
+                  <wp:posOffset>204337</wp:posOffset>
+                </wp:positionV>
+                <wp:extent cx="0" cy="360000"/>
+                <wp:effectExtent l="0" t="0" r="19050" b="21590"/>
+                <wp:wrapNone/>
+                <wp:docPr id="55" name="Straight Connector 55"/>
+                <wp:cNvGraphicFramePr/>
+                <a:graphic xmlns:a="http://schemas.openxmlformats.org/drawingml/2006/main">
+                  <a:graphicData uri="http://schemas.microsoft.com/office/word/2010/wordprocessingShape">
+                    <wps:wsp>
+                      <wps:cNvCnPr/>
+                      <wps:spPr>
+                        <a:xfrm>
+                          <a:off x="0" y="0"/>
+                          <a:ext cx="0" cy="360000"/>
+                        </a:xfrm>
+                        <a:prstGeom prst="line">
+                          <a:avLst/>
+                        </a:prstGeom>
+                        <a:ln>
+                          <a:solidFill>
+                            <a:srgbClr val="AA00FF"/>
+                          </a:solidFill>
+                        </a:ln>
+                      </wps:spPr>
+                      <wps:style>
+                        <a:lnRef idx="1">
+                          <a:schemeClr val="accent1"/>
+                        </a:lnRef>
+                        <a:fillRef idx="0">
+                          <a:schemeClr val="accent1"/>
+                        </a:fillRef>
+                        <a:effectRef idx="0">
+                          <a:schemeClr val="accent1"/>
+                        </a:effectRef>
+                        <a:fontRef idx="minor">
+                          <a:schemeClr val="tx1"/>
+                        </a:fontRef>
+                      </wps:style>
+                      <wps:bodyPr/>
+                    </wps:wsp>
+                  </a:graphicData>
+                </a:graphic>
+                <wp14:sizeRelH relativeFrom="margin">
+                  <wp14:pctWidth>0</wp14:pctWidth>
+                </wp14:sizeRelH>
+                <wp14:sizeRelV relativeFrom="margin">
+                  <wp14:pctHeight>0</wp14:pctHeight>
+                </wp14:sizeRelV>
+              </wp:anchor>
+            </w:drawing>
+          </mc:Choice>
+          <mc:Fallback>
+            <w:pict>
+              <v:line w14:anchorId="21450D77" id="Straight Connector 55" o:spid="_x0000_s1026" style="position:absolute;z-index:251754496;visibility:visible;mso-wrap-style:square;mso-width-percent:0;mso-height-percent:0;mso-wrap-distance-left:9pt;mso-wrap-distance-top:0;mso-wrap-distance-right:9pt;mso-wrap-distance-bottom:0;mso-position-horizontal:absolute;mso-position-horizontal-relative:text;mso-position-vertical:absolute;mso-position-vertical-relative:text;mso-width-percent:0;mso-height-percent:0;mso-width-relative:margin;mso-height-relative:margin" from="-21.75pt,16.1pt" to="-21.75pt,44.45pt" o:gfxdata="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" strokecolor="#a0f" strokeweight=".5pt">
+                <v:stroke joinstyle="miter"/>
+              </v:line>
+            </w:pict>
+          </mc:Fallback>
+        </mc:AlternateContent>
+      </w:r>
+    </w:p>
     <w:p>
       <w:pPr>
         <w:pStyle w:val="Heading2"/>
@@ -4176,7 +6204,10 @@
         <w:t>Pseudo code</w:t>
       </w:r>
     </w:p>
-    <w:p/>
+    <w:p>
+      <w:bookmarkStart w:id="0" w:name="_GoBack"/>
+      <w:bookmarkEnd w:id="0"/>
+    </w:p>
     <w:p>
       <w:pPr>
         <w:pStyle w:val="ListParagraph"/>
@@ -4328,32 +6359,152 @@
     <w:p/>
     <w:p/>
     <w:p/>
-    <w:p/>
-    <w:p/>
-    <w:p/>
-    <w:p/>
-    <w:p/>
-    <w:p/>
-    <w:p/>
-    <w:p/>
-    <w:p/>
-    <w:p/>
-    <w:p/>
-    <w:p/>
-    <w:p/>
-    <w:p/>
-    <w:p/>
-    <w:p/>
-    <w:p/>
-    <w:p/>
-    <w:p/>
-    <w:p/>
-    <w:p/>
-    <w:p/>
-    <w:p>
-      <w:bookmarkStart w:id="0" w:name="_GoBack"/>
-      <w:bookmarkEnd w:id="0"/>
-    </w:p>
+    <w:p>
+      <w:r>
+        <w:rPr>
+          <w:noProof/>
+          <w:lang w:eastAsia="fr-FR"/>
+        </w:rPr>
+        <w:drawing>
+          <wp:anchor distT="0" distB="0" distL="114300" distR="114300" simplePos="0" relativeHeight="251730944" behindDoc="1" locked="0" layoutInCell="1" allowOverlap="1" wp14:anchorId="6431A39D" wp14:editId="5F5E9C5F">
+            <wp:simplePos x="0" y="0"/>
+            <wp:positionH relativeFrom="rightMargin">
+              <wp:align>left</wp:align>
+            </wp:positionH>
+            <wp:positionV relativeFrom="paragraph">
+              <wp:posOffset>171450</wp:posOffset>
+            </wp:positionV>
+            <wp:extent cx="392400" cy="392400"/>
+            <wp:effectExtent l="0" t="0" r="8255" b="8255"/>
+            <wp:wrapNone/>
+            <wp:docPr id="43" name="Picture 43"/>
+            <wp:cNvGraphicFramePr>
+              <a:graphicFrameLocks xmlns:a="http://schemas.openxmlformats.org/drawingml/2006/main" noChangeAspect="1"/>
+            </wp:cNvGraphicFramePr>
+            <a:graphic xmlns:a="http://schemas.openxmlformats.org/drawingml/2006/main">
+              <a:graphicData uri="http://schemas.openxmlformats.org/drawingml/2006/picture">
+                <pic:pic xmlns:pic="http://schemas.openxmlformats.org/drawingml/2006/picture">
+                  <pic:nvPicPr>
+                    <pic:cNvPr id="18" name="science.png"/>
+                    <pic:cNvPicPr/>
+                  </pic:nvPicPr>
+                  <pic:blipFill>
+                    <a:blip r:embed="rId18" cstate="print">
+                      <a:extLst>
+                        <a:ext uri="{28A0092B-C50C-407E-A947-70E740481C1C}">
+                          <a14:useLocalDpi xmlns:a14="http://schemas.microsoft.com/office/drawing/2010/main" val="0"/>
+                        </a:ext>
+                      </a:extLst>
+                    </a:blip>
+                    <a:stretch>
+                      <a:fillRect/>
+                    </a:stretch>
+                  </pic:blipFill>
+                  <pic:spPr>
+                    <a:xfrm>
+                      <a:off x="0" y="0"/>
+                      <a:ext cx="392400" cy="392400"/>
+                    </a:xfrm>
+                    <a:prstGeom prst="rect">
+                      <a:avLst/>
+                    </a:prstGeom>
+                  </pic:spPr>
+                </pic:pic>
+              </a:graphicData>
+            </a:graphic>
+            <wp14:sizeRelH relativeFrom="margin">
+              <wp14:pctWidth>0</wp14:pctWidth>
+            </wp14:sizeRelH>
+            <wp14:sizeRelV relativeFrom="margin">
+              <wp14:pctHeight>0</wp14:pctHeight>
+            </wp14:sizeRelV>
+          </wp:anchor>
+        </w:drawing>
+      </w:r>
+      <w:r>
+        <w:rPr>
+          <w:noProof/>
+          <w:lang w:eastAsia="fr-FR"/>
+        </w:rPr>
+        <w:drawing>
+          <wp:anchor distT="0" distB="0" distL="114300" distR="114300" simplePos="0" relativeHeight="251710464" behindDoc="1" locked="0" layoutInCell="1" allowOverlap="1" wp14:anchorId="0FC87136" wp14:editId="17ABE4FC">
+            <wp:simplePos x="0" y="0"/>
+            <wp:positionH relativeFrom="leftMargin">
+              <wp:align>right</wp:align>
+            </wp:positionH>
+            <wp:positionV relativeFrom="paragraph">
+              <wp:posOffset>173420</wp:posOffset>
+            </wp:positionV>
+            <wp:extent cx="391795" cy="391795"/>
+            <wp:effectExtent l="0" t="0" r="8255" b="8255"/>
+            <wp:wrapNone/>
+            <wp:docPr id="31" name="Picture 31"/>
+            <wp:cNvGraphicFramePr>
+              <a:graphicFrameLocks xmlns:a="http://schemas.openxmlformats.org/drawingml/2006/main" noChangeAspect="1"/>
+            </wp:cNvGraphicFramePr>
+            <a:graphic xmlns:a="http://schemas.openxmlformats.org/drawingml/2006/main">
+              <a:graphicData uri="http://schemas.openxmlformats.org/drawingml/2006/picture">
+                <pic:pic xmlns:pic="http://schemas.openxmlformats.org/drawingml/2006/picture">
+                  <pic:nvPicPr>
+                    <pic:cNvPr id="1" name="pen.png"/>
+                    <pic:cNvPicPr/>
+                  </pic:nvPicPr>
+                  <pic:blipFill>
+                    <a:blip r:embed="rId10" cstate="print">
+                      <a:extLst>
+                        <a:ext uri="{28A0092B-C50C-407E-A947-70E740481C1C}">
+                          <a14:useLocalDpi xmlns:a14="http://schemas.microsoft.com/office/drawing/2010/main" val="0"/>
+                        </a:ext>
+                      </a:extLst>
+                    </a:blip>
+                    <a:stretch>
+                      <a:fillRect/>
+                    </a:stretch>
+                  </pic:blipFill>
+                  <pic:spPr>
+                    <a:xfrm>
+                      <a:off x="0" y="0"/>
+                      <a:ext cx="391795" cy="391795"/>
+                    </a:xfrm>
+                    <a:prstGeom prst="rect">
+                      <a:avLst/>
+                    </a:prstGeom>
+                  </pic:spPr>
+                </pic:pic>
+              </a:graphicData>
+            </a:graphic>
+            <wp14:sizeRelH relativeFrom="margin">
+              <wp14:pctWidth>0</wp14:pctWidth>
+            </wp14:sizeRelH>
+            <wp14:sizeRelV relativeFrom="margin">
+              <wp14:pctHeight>0</wp14:pctHeight>
+            </wp14:sizeRelV>
+          </wp:anchor>
+        </w:drawing>
+      </w:r>
+    </w:p>
+    <w:p/>
+    <w:p/>
+    <w:p/>
+    <w:p/>
+    <w:p/>
+    <w:p/>
+    <w:p/>
+    <w:p/>
+    <w:p/>
+    <w:p/>
+    <w:p/>
+    <w:p/>
+    <w:p/>
+    <w:p/>
+    <w:p/>
+    <w:p/>
+    <w:p/>
+    <w:p/>
+    <w:p/>
+    <w:p/>
+    <w:p/>
+    <w:p/>
     <w:sectPr>
       <w:pgSz w:w="11906" w:h="16838"/>
       <w:pgMar w:top="1417" w:right="1417" w:bottom="1417" w:left="1417" w:header="708" w:footer="708" w:gutter="0"/>
@@ -5123,7 +7274,7 @@
     <w:link w:val="SubtitleChar"/>
     <w:uiPriority w:val="11"/>
     <w:qFormat/>
-    <w:rsid w:val="00226979"/>
+    <w:rsid w:val="005248D8"/>
     <w:pPr>
       <w:numPr>
         <w:ilvl w:val="1"/>
@@ -5132,7 +7283,7 @@
     </w:pPr>
     <w:rPr>
       <w:rFonts w:ascii="Quicksand" w:eastAsiaTheme="minorEastAsia" w:hAnsi="Quicksand"/>
-      <w:color w:val="5A5A5A" w:themeColor="text1" w:themeTint="A5"/>
+      <w:color w:val="AA00FF"/>
       <w:spacing w:val="15"/>
     </w:rPr>
   </w:style>
@@ -5141,10 +7292,10 @@
     <w:basedOn w:val="DefaultParagraphFont"/>
     <w:link w:val="Subtitle"/>
     <w:uiPriority w:val="11"/>
-    <w:rsid w:val="00226979"/>
+    <w:rsid w:val="005248D8"/>
     <w:rPr>
       <w:rFonts w:ascii="Quicksand" w:eastAsiaTheme="minorEastAsia" w:hAnsi="Quicksand"/>
-      <w:color w:val="5A5A5A" w:themeColor="text1" w:themeTint="A5"/>
+      <w:color w:val="AA00FF"/>
       <w:spacing w:val="15"/>
     </w:rPr>
   </w:style>

</xml_diff>

<commit_message>
CRAWLING IN MY SKILLSSSSSSSSSSSSS :muscle: :muscle:
</commit_message>
<xml_diff>
--- a/The source of all charisma/Souris Cochon.docx
+++ b/The source of all charisma/Souris Cochon.docx
@@ -2,8 +2,81 @@
 <file path=word/document.xml><?xml version="1.0" encoding="utf-8"?>
 <w:document xmlns:wpc="http://schemas.microsoft.com/office/word/2010/wordprocessingCanvas" xmlns:mc="http://schemas.openxmlformats.org/markup-compatibility/2006" xmlns:o="urn:schemas-microsoft-com:office:office" xmlns:r="http://schemas.openxmlformats.org/officeDocument/2006/relationships" xmlns:m="http://schemas.openxmlformats.org/officeDocument/2006/math" xmlns:v="urn:schemas-microsoft-com:vml" xmlns:wp14="http://schemas.microsoft.com/office/word/2010/wordprocessingDrawing" xmlns:wp="http://schemas.openxmlformats.org/drawingml/2006/wordprocessingDrawing" xmlns:w10="urn:schemas-microsoft-com:office:word" xmlns:w="http://schemas.openxmlformats.org/wordprocessingml/2006/main" xmlns:w14="http://schemas.microsoft.com/office/word/2010/wordml" xmlns:w15="http://schemas.microsoft.com/office/word/2012/wordml" xmlns:wpg="http://schemas.microsoft.com/office/word/2010/wordprocessingGroup" xmlns:wpi="http://schemas.microsoft.com/office/word/2010/wordprocessingInk" xmlns:wne="http://schemas.microsoft.com/office/word/2006/wordml" xmlns:wps="http://schemas.microsoft.com/office/word/2010/wordprocessingShape" mc:Ignorable="w14 w15 wp14">
   <w:body>
-    <w:p/>
-    <w:p>
+    <w:p>
+      <w:r>
+        <w:rPr>
+          <w:noProof/>
+          <w:lang w:eastAsia="fr-FR"/>
+        </w:rPr>
+        <mc:AlternateContent>
+          <mc:Choice Requires="wps">
+            <w:drawing>
+              <wp:anchor distT="0" distB="0" distL="114300" distR="114300" simplePos="0" relativeHeight="251755520" behindDoc="0" locked="0" layoutInCell="1" allowOverlap="1">
+                <wp:simplePos x="0" y="0"/>
+                <wp:positionH relativeFrom="column">
+                  <wp:posOffset>5329555</wp:posOffset>
+                </wp:positionH>
+                <wp:positionV relativeFrom="paragraph">
+                  <wp:posOffset>-604520</wp:posOffset>
+                </wp:positionV>
+                <wp:extent cx="800100" cy="495300"/>
+                <wp:effectExtent l="0" t="0" r="0" b="0"/>
+                <wp:wrapNone/>
+                <wp:docPr id="35" name="Rectangle 35"/>
+                <wp:cNvGraphicFramePr/>
+                <a:graphic xmlns:a="http://schemas.openxmlformats.org/drawingml/2006/main">
+                  <a:graphicData uri="http://schemas.microsoft.com/office/word/2010/wordprocessingShape">
+                    <wps:wsp>
+                      <wps:cNvSpPr/>
+                      <wps:spPr>
+                        <a:xfrm>
+                          <a:off x="0" y="0"/>
+                          <a:ext cx="800100" cy="495300"/>
+                        </a:xfrm>
+                        <a:prstGeom prst="rect">
+                          <a:avLst/>
+                        </a:prstGeom>
+                        <a:ln>
+                          <a:noFill/>
+                        </a:ln>
+                      </wps:spPr>
+                      <wps:style>
+                        <a:lnRef idx="2">
+                          <a:schemeClr val="accent6"/>
+                        </a:lnRef>
+                        <a:fillRef idx="1">
+                          <a:schemeClr val="lt1"/>
+                        </a:fillRef>
+                        <a:effectRef idx="0">
+                          <a:schemeClr val="accent6"/>
+                        </a:effectRef>
+                        <a:fontRef idx="minor">
+                          <a:schemeClr val="dk1"/>
+                        </a:fontRef>
+                      </wps:style>
+                      <wps:bodyPr rot="0" spcFirstLastPara="0" vertOverflow="overflow" horzOverflow="overflow" vert="horz" wrap="square" lIns="91440" tIns="45720" rIns="91440" bIns="45720" numCol="1" spcCol="0" rtlCol="0" fromWordArt="0" anchor="ctr" anchorCtr="0" forceAA="0" compatLnSpc="1">
+                        <a:prstTxWarp prst="textNoShape">
+                          <a:avLst/>
+                        </a:prstTxWarp>
+                        <a:noAutofit/>
+                      </wps:bodyPr>
+                    </wps:wsp>
+                  </a:graphicData>
+                </a:graphic>
+              </wp:anchor>
+            </w:drawing>
+          </mc:Choice>
+          <mc:Fallback>
+            <w:pict>
+              <v:rect w14:anchorId="04F53C3C" id="Rectangle 35" o:spid="_x0000_s1026" style="position:absolute;margin-left:419.65pt;margin-top:-47.6pt;width:63pt;height:39pt;z-index:251755520;visibility:visible;mso-wrap-style:square;mso-wrap-distance-left:9pt;mso-wrap-distance-top:0;mso-wrap-distance-right:9pt;mso-wrap-distance-bottom:0;mso-position-horizontal:absolute;mso-position-horizontal-relative:text;mso-position-vertical:absolute;mso-position-vertical-relative:text;v-text-anchor:middle" o:gfxdata="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" fillcolor="white [3201]" stroked="f" strokeweight="1pt"/>
+            </w:pict>
+          </mc:Fallback>
+        </mc:AlternateContent>
+      </w:r>
+    </w:p>
+    <w:p>
+      <w:bookmarkStart w:id="0" w:name="_GoBack"/>
+      <w:bookmarkEnd w:id="0"/>
       <w:r>
         <w:rPr>
           <w:noProof/>
@@ -2265,7 +2338,35 @@
           <w:noProof/>
           <w:lang w:eastAsia="fr-FR"/>
         </w:rPr>
-        <w:t>Nous avions besin d’un schéma qui pouvant modéliser le fait que le robot puisse changer d’état, et que son état indique quelles actions il peut faire.</w:t>
+        <w:t>Nous avions bes</w:t>
+      </w:r>
+      <w:r>
+        <w:rPr>
+          <w:noProof/>
+          <w:lang w:eastAsia="fr-FR"/>
+        </w:rPr>
+        <w:t>o</w:t>
+      </w:r>
+      <w:r>
+        <w:rPr>
+          <w:noProof/>
+          <w:lang w:eastAsia="fr-FR"/>
+        </w:rPr>
+        <w:t>in d’un schéma qui pouva</w:t>
+      </w:r>
+      <w:r>
+        <w:rPr>
+          <w:noProof/>
+          <w:lang w:eastAsia="fr-FR"/>
+        </w:rPr>
+        <w:t>i</w:t>
+      </w:r>
+      <w:r>
+        <w:rPr>
+          <w:noProof/>
+          <w:lang w:eastAsia="fr-FR"/>
+        </w:rPr>
+        <w:t>t modéliser le fait que le robot puisse changer d’état, et que son état indique quelles actions il peut faire.</w:t>
       </w:r>
       <w:r>
         <w:rPr>
@@ -2397,7 +2498,14 @@
           <w:noProof/>
           <w:lang w:eastAsia="fr-FR"/>
         </w:rPr>
-        <w:t>Le choix du shcéma Etat nous paraissant pertinent car il nous permettait de définir le comportement du Robot, autrement dit, les actions qu’il peut faire, en fonction de son état. Tout cela sans recopier de l’information dans les états eux-mêmes. Le schéma nous permet alors de décider quelles actions sont faisables par le robot, sans avoir à manipuler un grand nombre de données (direction, position,…) et en utilisant la force du polymorphisme.</w:t>
+        <w:t>Le choix du sch</w:t>
+      </w:r>
+      <w:r>
+        <w:rPr>
+          <w:noProof/>
+          <w:lang w:eastAsia="fr-FR"/>
+        </w:rPr>
+        <w:t>éma Etat nous paraissant pertinent car il nous permettait de définir le comportement du Robot, autrement dit, les actions qu’il peut faire, en fonction de son état. Tout cela sans recopier de l’information dans les états eux-mêmes. Le schéma nous permet alors de décider quelles actions sont faisables par le robot, sans avoir à manipuler un grand nombre de données (direction, position,…) et en utilisant la force du polymorphisme.</w:t>
       </w:r>
     </w:p>
     <w:p>
@@ -2559,7 +2667,70 @@
           <w:noProof/>
           <w:lang w:eastAsia="fr-FR"/>
         </w:rPr>
-        <w:t xml:space="preserve">De plus, ce schéma nous permet, en plus de bien séparer les états par comportement, de rajouter facilement un nouvel état. Il suffit pour cela de créer ue classe qui hérite d’EtatRobot (et de retourner un EtatRobot dans la méthode déclenchant le changement d’état, voir partie </w:t>
+        <w:t>Par ailleurs</w:t>
+      </w:r>
+      <w:r>
+        <w:rPr>
+          <w:noProof/>
+          <w:lang w:eastAsia="fr-FR"/>
+        </w:rPr>
+        <w:t>, ce schéma nous permet, en plus de bien séparer les états par comportement, de rajouter facilement un nouvel état. Il suffit pour cela de créer u</w:t>
+      </w:r>
+      <w:r>
+        <w:rPr>
+          <w:noProof/>
+          <w:lang w:eastAsia="fr-FR"/>
+        </w:rPr>
+        <w:t>n</w:t>
+      </w:r>
+      <w:r>
+        <w:rPr>
+          <w:noProof/>
+          <w:lang w:eastAsia="fr-FR"/>
+        </w:rPr>
+        <w:t>e</w:t>
+      </w:r>
+      <w:r>
+        <w:rPr>
+          <w:noProof/>
+          <w:lang w:eastAsia="fr-FR"/>
+        </w:rPr>
+        <w:t xml:space="preserve"> classe qui hérite d’EtatRobot </w:t>
+      </w:r>
+      <w:r>
+        <w:rPr>
+          <w:noProof/>
+          <w:lang w:eastAsia="fr-FR"/>
+        </w:rPr>
+        <w:t>et de retourner un EtatRobot dans la méthode d</w:t>
+      </w:r>
+      <w:r>
+        <w:rPr>
+          <w:noProof/>
+          <w:lang w:eastAsia="fr-FR"/>
+        </w:rPr>
+        <w:t>éclenchant le changement d’état</w:t>
+      </w:r>
+      <w:r>
+        <w:rPr>
+          <w:noProof/>
+          <w:lang w:eastAsia="fr-FR"/>
+        </w:rPr>
+        <w:t xml:space="preserve"> </w:t>
+      </w:r>
+      <w:r>
+        <w:rPr>
+          <w:noProof/>
+          <w:lang w:eastAsia="fr-FR"/>
+        </w:rPr>
+        <w:t>(</w:t>
+      </w:r>
+      <w:r>
+        <w:rPr>
+          <w:noProof/>
+          <w:lang w:eastAsia="fr-FR"/>
+        </w:rPr>
+        <w:t xml:space="preserve">voir partie </w:t>
       </w:r>
       <w:r>
         <w:rPr>
@@ -2582,7 +2753,35 @@
           <w:noProof/>
           <w:lang w:eastAsia="fr-FR"/>
         </w:rPr>
-        <w:t>Les transitions entre les états sont para illeurs explicites et actionnées par les fonctions des états. Ainsi, on a bien une séparation de responsabilité. Le Robot modifie ses données et enclenche un changement d’état, mais c’est L’EtatRobot qui va rendre réel ce changement d’état (en retournant un EtatRobot).</w:t>
+        <w:t>Les transitions entre les états sont par</w:t>
+      </w:r>
+      <w:r>
+        <w:rPr>
+          <w:noProof/>
+          <w:lang w:eastAsia="fr-FR"/>
+        </w:rPr>
+        <w:t xml:space="preserve"> </w:t>
+      </w:r>
+      <w:r>
+        <w:rPr>
+          <w:noProof/>
+          <w:lang w:eastAsia="fr-FR"/>
+        </w:rPr>
+        <w:t>ailleurs explicites et actionnées par les fonctions des états. Ainsi, on a bien une séparation de responsabilité. Le Robot modifie ses données et enclenche un</w:t>
+      </w:r>
+      <w:r>
+        <w:rPr>
+          <w:noProof/>
+          <w:lang w:eastAsia="fr-FR"/>
+        </w:rPr>
+        <w:t xml:space="preserve"> changement d’état, mais c’est l</w:t>
+      </w:r>
+      <w:r>
+        <w:rPr>
+          <w:noProof/>
+          <w:lang w:eastAsia="fr-FR"/>
+        </w:rPr>
+        <w:t>’EtatRobot qui va rendre réel ce changement d’état (en retournant un EtatRobot).</w:t>
       </w:r>
     </w:p>
     <w:p>
@@ -2605,7 +2804,49 @@
           <w:noProof/>
           <w:lang w:eastAsia="fr-FR"/>
         </w:rPr>
-        <w:t>ssiblement exploitable est la matérialisation de l’état du Robot sous forme d’objet. Nous pouvons alors imaginer que l’ajout d’attribut ou de fonction relatif searit alors effectué directement dans l’état plutôt que dans le robot. De même, si une autre classe a besoin de l’état du Robot, nous pouvons alors lepasserd irectement en paramètre, sans avoir à transmettre tout le Robot.</w:t>
+        <w:t>ssiblement exploitable est la matérialisation de l’état du Robot sous forme d’objet. Nous pouvons alors imaginer que l’ajout d’att</w:t>
+      </w:r>
+      <w:r>
+        <w:rPr>
+          <w:noProof/>
+          <w:lang w:eastAsia="fr-FR"/>
+        </w:rPr>
+        <w:t>ribut ou de fonction relatif sera</w:t>
+      </w:r>
+      <w:r>
+        <w:rPr>
+          <w:noProof/>
+          <w:lang w:eastAsia="fr-FR"/>
+        </w:rPr>
+        <w:t>it alors effectué directement dans l’état plutôt que dans le robot. De même, si une autre classe a besoin de l’état du Robot, nous pouvons alors le</w:t>
+      </w:r>
+      <w:r>
+        <w:rPr>
+          <w:noProof/>
+          <w:lang w:eastAsia="fr-FR"/>
+        </w:rPr>
+        <w:t xml:space="preserve"> </w:t>
+      </w:r>
+      <w:r>
+        <w:rPr>
+          <w:noProof/>
+          <w:lang w:eastAsia="fr-FR"/>
+        </w:rPr>
+        <w:t>passer</w:t>
+      </w:r>
+      <w:r>
+        <w:rPr>
+          <w:noProof/>
+          <w:lang w:eastAsia="fr-FR"/>
+        </w:rPr>
+        <w:t xml:space="preserve"> </w:t>
+      </w:r>
+      <w:r>
+        <w:rPr>
+          <w:noProof/>
+          <w:lang w:eastAsia="fr-FR"/>
+        </w:rPr>
+        <w:t>directement en paramètre, sans avoir à transmettre tout le Robot.</w:t>
       </w:r>
     </w:p>
     <w:p>
@@ -2728,7 +2969,63 @@
           <w:noProof/>
           <w:lang w:eastAsia="fr-FR"/>
         </w:rPr>
-        <w:t>Nous avons décidé de faire retourner un EtatRobot pour chaque fonction de la classe EtatRobot. AU départ, seules les méthodes qui permettaientd e changer d’état dans le diagramme d’états-transition de l’énoncé retournaient un EtatRobot. Puis nous avons pensé que l’ajout d’un changement d’état pour des méthodes déjà existantes nécessitait le retour d’un EtatRobot pour toutes les fonctions d’EtatRobot. Ainsi, si il ya un changement d’état, on retourne le nouvel état, sinon, this, pour conserver l’état courant.</w:t>
+        <w:t>Nous avons décidé de faire retourner un EtatRobot pour chaque fon</w:t>
+      </w:r>
+      <w:r>
+        <w:rPr>
+          <w:noProof/>
+          <w:lang w:eastAsia="fr-FR"/>
+        </w:rPr>
+        <w:t>ction de la classe EtatRobot. Au</w:t>
+      </w:r>
+      <w:r>
+        <w:rPr>
+          <w:noProof/>
+          <w:lang w:eastAsia="fr-FR"/>
+        </w:rPr>
+        <w:t xml:space="preserve"> départ, seules les méthodes qui permettaient</w:t>
+      </w:r>
+      <w:r>
+        <w:rPr>
+          <w:noProof/>
+          <w:lang w:eastAsia="fr-FR"/>
+        </w:rPr>
+        <w:t xml:space="preserve"> d</w:t>
+      </w:r>
+      <w:r>
+        <w:rPr>
+          <w:noProof/>
+          <w:lang w:eastAsia="fr-FR"/>
+        </w:rPr>
+        <w:t>e changer d</w:t>
+      </w:r>
+      <w:r>
+        <w:rPr>
+          <w:noProof/>
+          <w:lang w:eastAsia="fr-FR"/>
+        </w:rPr>
+        <w:t xml:space="preserve">’état dans le diagramme d’états </w:t>
+      </w:r>
+      <w:r>
+        <w:rPr>
+          <w:noProof/>
+          <w:lang w:eastAsia="fr-FR"/>
+        </w:rPr>
+        <w:t>transition de l’énoncé retournaient un EtatRobot. Puis nous avons pensé que l’ajout d’un changement d’état pour des méthodes déjà existantes nécessitait le retour d’un EtatRobot pour toutes les fonctions d’EtatRobot. Ainsi, si il ya un changement d’état, on retourne le nouvel état, sinon, this</w:t>
+      </w:r>
+      <w:r>
+        <w:rPr>
+          <w:noProof/>
+          <w:lang w:eastAsia="fr-FR"/>
+        </w:rPr>
+        <w:t xml:space="preserve"> (l’état lui-même)</w:t>
+      </w:r>
+      <w:r>
+        <w:rPr>
+          <w:noProof/>
+          <w:lang w:eastAsia="fr-FR"/>
+        </w:rPr>
+        <w:t>, pour conserver l’état courant.</w:t>
       </w:r>
     </w:p>
     <w:p>
@@ -2897,7 +3194,21 @@
           <w:noProof/>
           <w:lang w:eastAsia="fr-FR"/>
         </w:rPr>
-        <w:t xml:space="preserve"> toutes les fonctions d’EtatRobot renvoient une UnAuthorizedCallException. Les états qui héritent d’EtatRobot implémentent alors juste les fonctions correspondant aux actions faisables dans cet état. Une fonction non implémentée que l’on appelle sur un état renverra à la version de la classe mère EtatRbot, et lèvera une exception.</w:t>
+        <w:t xml:space="preserve"> toutes les fonctions d’EtatRobot renvoient une UnAuthorizedCallException. Les états qui héritent d’EtatRobot implémentent alors juste les fonctions correspondant aux actions faisables dans cet état. Une fonction non implémentée que l’on appelle sur un état renverra à la version de la classe mère EtatR</w:t>
+      </w:r>
+      <w:r>
+        <w:rPr>
+          <w:noProof/>
+          <w:lang w:eastAsia="fr-FR"/>
+        </w:rPr>
+        <w:t>o</w:t>
+      </w:r>
+      <w:r>
+        <w:rPr>
+          <w:noProof/>
+          <w:lang w:eastAsia="fr-FR"/>
+        </w:rPr>
+        <w:t>bot, et lèvera une exception.</w:t>
       </w:r>
     </w:p>
     <w:p>
@@ -3057,11 +3368,19 @@
           <w:lang w:eastAsia="fr-FR"/>
         </w:rPr>
       </w:pPr>
-      <w:r>
-        <w:rPr>
-          <w:lang w:eastAsia="fr-FR"/>
-        </w:rPr>
-        <w:t>EtatRobot ::[toutes les méthodes]</w:t>
+      <w:proofErr w:type="spellStart"/>
+      <w:r>
+        <w:rPr>
+          <w:lang w:eastAsia="fr-FR"/>
+        </w:rPr>
+        <w:t>EtatRobot</w:t>
+      </w:r>
+      <w:proofErr w:type="spellEnd"/>
+      <w:r>
+        <w:rPr>
+          <w:lang w:eastAsia="fr-FR"/>
+        </w:rPr>
+        <w:t> ::[toutes les méthodes]</w:t>
       </w:r>
     </w:p>
     <w:p>
@@ -3078,11 +3397,33 @@
           <w:lang w:eastAsia="fr-FR"/>
         </w:rPr>
       </w:pPr>
-      <w:r>
-        <w:rPr>
-          <w:lang w:eastAsia="fr-FR"/>
-        </w:rPr>
-        <w:t>EtatRobot methodeDansEtatRobot()</w:t>
+      <w:proofErr w:type="spellStart"/>
+      <w:r>
+        <w:rPr>
+          <w:lang w:eastAsia="fr-FR"/>
+        </w:rPr>
+        <w:t>EtatRobot</w:t>
+      </w:r>
+      <w:proofErr w:type="spellEnd"/>
+      <w:r>
+        <w:rPr>
+          <w:lang w:eastAsia="fr-FR"/>
+        </w:rPr>
+        <w:t xml:space="preserve"> </w:t>
+      </w:r>
+      <w:proofErr w:type="spellStart"/>
+      <w:r>
+        <w:rPr>
+          <w:lang w:eastAsia="fr-FR"/>
+        </w:rPr>
+        <w:t>methodeDansEtatRobot</w:t>
+      </w:r>
+      <w:proofErr w:type="spellEnd"/>
+      <w:r>
+        <w:rPr>
+          <w:lang w:eastAsia="fr-FR"/>
+        </w:rPr>
+        <w:t>()</w:t>
       </w:r>
     </w:p>
     <w:p>
@@ -3112,11 +3453,33 @@
         </w:rPr>
         <w:tab/>
       </w:r>
-      <w:r>
-        <w:rPr>
-          <w:lang w:eastAsia="fr-FR"/>
-        </w:rPr>
-        <w:t>throw UnauthorizedCallException ;</w:t>
+      <w:proofErr w:type="spellStart"/>
+      <w:r>
+        <w:rPr>
+          <w:lang w:eastAsia="fr-FR"/>
+        </w:rPr>
+        <w:t>throw</w:t>
+      </w:r>
+      <w:proofErr w:type="spellEnd"/>
+      <w:r>
+        <w:rPr>
+          <w:lang w:eastAsia="fr-FR"/>
+        </w:rPr>
+        <w:t xml:space="preserve"> </w:t>
+      </w:r>
+      <w:proofErr w:type="spellStart"/>
+      <w:r>
+        <w:rPr>
+          <w:lang w:eastAsia="fr-FR"/>
+        </w:rPr>
+        <w:t>UnauthorizedCallException</w:t>
+      </w:r>
+      <w:proofErr w:type="spellEnd"/>
+      <w:r>
+        <w:rPr>
+          <w:lang w:eastAsia="fr-FR"/>
+        </w:rPr>
+        <w:t> ;</w:t>
       </w:r>
     </w:p>
     <w:p>
@@ -3158,11 +3521,19 @@
           <w:lang w:eastAsia="fr-FR"/>
         </w:rPr>
       </w:pPr>
-      <w:r>
-        <w:rPr>
-          <w:lang w:eastAsia="fr-FR"/>
-        </w:rPr>
-        <w:t>EtatAVideFacePlot ::saisir()</w:t>
+      <w:proofErr w:type="spellStart"/>
+      <w:r>
+        <w:rPr>
+          <w:lang w:eastAsia="fr-FR"/>
+        </w:rPr>
+        <w:t>EtatAVideFacePlot</w:t>
+      </w:r>
+      <w:proofErr w:type="spellEnd"/>
+      <w:r>
+        <w:rPr>
+          <w:lang w:eastAsia="fr-FR"/>
+        </w:rPr>
+        <w:t> ::saisir()</w:t>
       </w:r>
     </w:p>
     <w:p>
@@ -3357,7 +3728,49 @@
         <w:rPr>
           <w:lang w:eastAsia="fr-FR"/>
         </w:rPr>
-        <w:t>return EtatFige ::getInstance(this)</w:t>
+        <w:t xml:space="preserve">return </w:t>
+      </w:r>
+      <w:proofErr w:type="spellStart"/>
+      <w:r>
+        <w:rPr>
+          <w:lang w:eastAsia="fr-FR"/>
+        </w:rPr>
+        <w:t>EtatFige</w:t>
+      </w:r>
+      <w:proofErr w:type="spellEnd"/>
+      <w:r>
+        <w:rPr>
+          <w:lang w:eastAsia="fr-FR"/>
+        </w:rPr>
+        <w:t> ::</w:t>
+      </w:r>
+      <w:proofErr w:type="spellStart"/>
+      <w:r>
+        <w:rPr>
+          <w:lang w:eastAsia="fr-FR"/>
+        </w:rPr>
+        <w:t>getInstance</w:t>
+      </w:r>
+      <w:proofErr w:type="spellEnd"/>
+      <w:r>
+        <w:rPr>
+          <w:lang w:eastAsia="fr-FR"/>
+        </w:rPr>
+        <w:t>(</w:t>
+      </w:r>
+      <w:proofErr w:type="spellStart"/>
+      <w:r>
+        <w:rPr>
+          <w:lang w:eastAsia="fr-FR"/>
+        </w:rPr>
+        <w:t>this</w:t>
+      </w:r>
+      <w:proofErr w:type="spellEnd"/>
+      <w:r>
+        <w:rPr>
+          <w:lang w:eastAsia="fr-FR"/>
+        </w:rPr>
+        <w:t>)</w:t>
       </w:r>
       <w:r>
         <w:rPr>
@@ -4056,7 +4469,21 @@
           <w:noProof/>
           <w:lang w:eastAsia="fr-FR"/>
         </w:rPr>
-        <w:t xml:space="preserve"> C’est pour cela que nous avons utilisé le schéma Singleton, qui nous eprmet de créer une seule instance d’un état, que nous pouvons réutiliser à volonté.</w:t>
+        <w:t xml:space="preserve"> C’est pour cela que nous avons utilisé </w:t>
+      </w:r>
+      <w:r>
+        <w:rPr>
+          <w:noProof/>
+          <w:lang w:eastAsia="fr-FR"/>
+        </w:rPr>
+        <w:t>le schéma Singleton, qui nous pe</w:t>
+      </w:r>
+      <w:r>
+        <w:rPr>
+          <w:noProof/>
+          <w:lang w:eastAsia="fr-FR"/>
+        </w:rPr>
+        <w:t>rmet de créer une seule instance d’un état, que nous pouvons réutiliser à volonté.</w:t>
       </w:r>
     </w:p>
     <w:p>
@@ -4333,7 +4760,21 @@
           <w:noProof/>
           <w:lang w:eastAsia="fr-FR"/>
         </w:rPr>
-        <w:t>Le singleton est alors instancié dès la création de l’objet, et l’utiisateur n’aura même pas à s’en soucier.</w:t>
+        <w:t>Le singleton est alors instancié dès la création de l’objet, et l’uti</w:t>
+      </w:r>
+      <w:r>
+        <w:rPr>
+          <w:noProof/>
+          <w:lang w:eastAsia="fr-FR"/>
+        </w:rPr>
+        <w:t>l</w:t>
+      </w:r>
+      <w:r>
+        <w:rPr>
+          <w:noProof/>
+          <w:lang w:eastAsia="fr-FR"/>
+        </w:rPr>
+        <w:t>isateur n’aura même pas à s’en soucier.</w:t>
       </w:r>
     </w:p>
     <w:p>
@@ -4658,13 +5099,35 @@
         <w:rPr>
           <w:lang w:eastAsia="fr-FR"/>
         </w:rPr>
-        <w:t>Nous montrons un exemple de ma méthode getInstance</w:t>
-      </w:r>
-      <w:r>
-        <w:rPr>
-          <w:lang w:eastAsia="fr-FR"/>
-        </w:rPr>
-        <w:t>()</w:t>
+        <w:t>Nous montrons un exemple de l</w:t>
+      </w:r>
+      <w:r>
+        <w:rPr>
+          <w:lang w:eastAsia="fr-FR"/>
+        </w:rPr>
+        <w:t xml:space="preserve">a méthode </w:t>
+      </w:r>
+      <w:proofErr w:type="spellStart"/>
+      <w:proofErr w:type="gramStart"/>
+      <w:r>
+        <w:rPr>
+          <w:lang w:eastAsia="fr-FR"/>
+        </w:rPr>
+        <w:t>getInstance</w:t>
+      </w:r>
+      <w:proofErr w:type="spellEnd"/>
+      <w:r>
+        <w:rPr>
+          <w:lang w:eastAsia="fr-FR"/>
+        </w:rPr>
+        <w:t>(</w:t>
+      </w:r>
+      <w:proofErr w:type="gramEnd"/>
+      <w:r>
+        <w:rPr>
+          <w:lang w:eastAsia="fr-FR"/>
+        </w:rPr>
+        <w:t>)</w:t>
       </w:r>
       <w:r>
         <w:rPr>
@@ -4672,12 +5135,14 @@
         </w:rPr>
         <w:t xml:space="preserve"> de la classe </w:t>
       </w:r>
+      <w:proofErr w:type="spellStart"/>
       <w:r>
         <w:rPr>
           <w:lang w:eastAsia="fr-FR"/>
         </w:rPr>
         <w:t>EtatAVide</w:t>
       </w:r>
+      <w:proofErr w:type="spellEnd"/>
       <w:r>
         <w:rPr>
           <w:lang w:eastAsia="fr-FR"/>
@@ -4688,7 +5153,37 @@
         <w:rPr>
           <w:lang w:eastAsia="fr-FR"/>
         </w:rPr>
-        <w:t>insatiables</w:t>
+        <w:t>ins</w:t>
+      </w:r>
+      <w:r>
+        <w:rPr>
+          <w:lang w:eastAsia="fr-FR"/>
+        </w:rPr>
+        <w:t>t</w:t>
+      </w:r>
+      <w:r>
+        <w:rPr>
+          <w:lang w:eastAsia="fr-FR"/>
+        </w:rPr>
+        <w:t>a</w:t>
+      </w:r>
+      <w:r>
+        <w:rPr>
+          <w:lang w:eastAsia="fr-FR"/>
+        </w:rPr>
+        <w:t>n</w:t>
+      </w:r>
+      <w:r>
+        <w:rPr>
+          <w:lang w:eastAsia="fr-FR"/>
+        </w:rPr>
+        <w:t>c</w:t>
+      </w:r>
+      <w:r>
+        <w:rPr>
+          <w:lang w:eastAsia="fr-FR"/>
+        </w:rPr>
+        <w:t>iables</w:t>
       </w:r>
       <w:r>
         <w:rPr>
@@ -4721,11 +5216,33 @@
           <w:lang w:eastAsia="fr-FR"/>
         </w:rPr>
       </w:pPr>
-      <w:r>
-        <w:rPr>
-          <w:lang w:eastAsia="fr-FR"/>
-        </w:rPr>
-        <w:t>EtatAVide ::getInstance()</w:t>
+      <w:proofErr w:type="spellStart"/>
+      <w:r>
+        <w:rPr>
+          <w:lang w:eastAsia="fr-FR"/>
+        </w:rPr>
+        <w:t>EtatAVide</w:t>
+      </w:r>
+      <w:proofErr w:type="spellEnd"/>
+      <w:r>
+        <w:rPr>
+          <w:lang w:eastAsia="fr-FR"/>
+        </w:rPr>
+        <w:t> ::</w:t>
+      </w:r>
+      <w:proofErr w:type="spellStart"/>
+      <w:r>
+        <w:rPr>
+          <w:lang w:eastAsia="fr-FR"/>
+        </w:rPr>
+        <w:t>getInstance</w:t>
+      </w:r>
+      <w:proofErr w:type="spellEnd"/>
+      <w:r>
+        <w:rPr>
+          <w:lang w:eastAsia="fr-FR"/>
+        </w:rPr>
+        <w:t>()</w:t>
       </w:r>
     </w:p>
     <w:p>
@@ -4735,6 +5252,7 @@
           <w:lang w:eastAsia="fr-FR"/>
         </w:rPr>
       </w:pPr>
+      <w:proofErr w:type="spellStart"/>
       <w:r>
         <w:rPr>
           <w:lang w:eastAsia="fr-FR"/>
@@ -4745,7 +5263,28 @@
         <w:rPr>
           <w:lang w:eastAsia="fr-FR"/>
         </w:rPr>
-        <w:t>AVide  getInstance()</w:t>
+        <w:t>AVide</w:t>
+      </w:r>
+      <w:proofErr w:type="spellEnd"/>
+      <w:r>
+        <w:rPr>
+          <w:lang w:eastAsia="fr-FR"/>
+        </w:rPr>
+        <w:t xml:space="preserve">  </w:t>
+      </w:r>
+      <w:proofErr w:type="spellStart"/>
+      <w:r>
+        <w:rPr>
+          <w:lang w:eastAsia="fr-FR"/>
+        </w:rPr>
+        <w:t>getInstance</w:t>
+      </w:r>
+      <w:proofErr w:type="spellEnd"/>
+      <w:r>
+        <w:rPr>
+          <w:lang w:eastAsia="fr-FR"/>
+        </w:rPr>
+        <w:t>()</w:t>
       </w:r>
     </w:p>
     <w:p>
@@ -4779,7 +5318,35 @@
         <w:rPr>
           <w:lang w:eastAsia="fr-FR"/>
         </w:rPr>
-        <w:t>return EtatAVide ::getInstance() ;</w:t>
+        <w:t xml:space="preserve">return </w:t>
+      </w:r>
+      <w:proofErr w:type="spellStart"/>
+      <w:r>
+        <w:rPr>
+          <w:lang w:eastAsia="fr-FR"/>
+        </w:rPr>
+        <w:t>EtatAVide</w:t>
+      </w:r>
+      <w:proofErr w:type="spellEnd"/>
+      <w:r>
+        <w:rPr>
+          <w:lang w:eastAsia="fr-FR"/>
+        </w:rPr>
+        <w:t> ::</w:t>
+      </w:r>
+      <w:proofErr w:type="spellStart"/>
+      <w:r>
+        <w:rPr>
+          <w:lang w:eastAsia="fr-FR"/>
+        </w:rPr>
+        <w:t>getInstance</w:t>
+      </w:r>
+      <w:proofErr w:type="spellEnd"/>
+      <w:r>
+        <w:rPr>
+          <w:lang w:eastAsia="fr-FR"/>
+        </w:rPr>
+        <w:t>() ;</w:t>
       </w:r>
     </w:p>
     <w:p>
@@ -4971,7 +5538,21 @@
           <w:lang w:eastAsia="fr-FR"/>
         </w:rPr>
         <w:lastRenderedPageBreak/>
-        <w:t>Il y a un léger changement pour EtatFige qui doit conserver l’état précédent</w:t>
+        <w:t xml:space="preserve">Il y a un léger changement pour </w:t>
+      </w:r>
+      <w:proofErr w:type="spellStart"/>
+      <w:r>
+        <w:rPr>
+          <w:lang w:eastAsia="fr-FR"/>
+        </w:rPr>
+        <w:t>EtatFige</w:t>
+      </w:r>
+      <w:proofErr w:type="spellEnd"/>
+      <w:r>
+        <w:rPr>
+          <w:lang w:eastAsia="fr-FR"/>
+        </w:rPr>
+        <w:t xml:space="preserve"> qui doit conserver l’état précédent</w:t>
       </w:r>
     </w:p>
     <w:p>
@@ -4985,11 +5566,33 @@
           <w:lang w:eastAsia="fr-FR"/>
         </w:rPr>
       </w:pPr>
-      <w:r>
-        <w:rPr>
-          <w:lang w:eastAsia="fr-FR"/>
-        </w:rPr>
-        <w:t>EtatFige ::getInstance()</w:t>
+      <w:proofErr w:type="spellStart"/>
+      <w:r>
+        <w:rPr>
+          <w:lang w:eastAsia="fr-FR"/>
+        </w:rPr>
+        <w:t>EtatFige</w:t>
+      </w:r>
+      <w:proofErr w:type="spellEnd"/>
+      <w:r>
+        <w:rPr>
+          <w:lang w:eastAsia="fr-FR"/>
+        </w:rPr>
+        <w:t> ::</w:t>
+      </w:r>
+      <w:proofErr w:type="spellStart"/>
+      <w:r>
+        <w:rPr>
+          <w:lang w:eastAsia="fr-FR"/>
+        </w:rPr>
+        <w:t>getInstance</w:t>
+      </w:r>
+      <w:proofErr w:type="spellEnd"/>
+      <w:r>
+        <w:rPr>
+          <w:lang w:eastAsia="fr-FR"/>
+        </w:rPr>
+        <w:t>()</w:t>
       </w:r>
     </w:p>
     <w:p>
@@ -5006,12 +5609,14 @@
           <w:lang w:eastAsia="fr-FR"/>
         </w:rPr>
       </w:pPr>
-      <w:r>
-        <w:rPr>
-          <w:lang w:eastAsia="fr-FR"/>
-        </w:rPr>
-        <w:t xml:space="preserve">EtatFige </w:t>
-      </w:r>
+      <w:proofErr w:type="spellStart"/>
+      <w:r>
+        <w:rPr>
+          <w:lang w:eastAsia="fr-FR"/>
+        </w:rPr>
+        <w:t>EtatFige</w:t>
+      </w:r>
+      <w:proofErr w:type="spellEnd"/>
       <w:r>
         <w:rPr>
           <w:lang w:eastAsia="fr-FR"/>
@@ -5028,14 +5633,44 @@
         <w:rPr>
           <w:lang w:eastAsia="fr-FR"/>
         </w:rPr>
-        <w:t>getInstance(</w:t>
-      </w:r>
-      <w:r>
-        <w:rPr>
-          <w:lang w:eastAsia="fr-FR"/>
-        </w:rPr>
-        <w:t>EtatEnRoute ancienEtat</w:t>
-      </w:r>
+        <w:t xml:space="preserve"> </w:t>
+      </w:r>
+      <w:proofErr w:type="spellStart"/>
+      <w:r>
+        <w:rPr>
+          <w:lang w:eastAsia="fr-FR"/>
+        </w:rPr>
+        <w:t>getInstance</w:t>
+      </w:r>
+      <w:proofErr w:type="spellEnd"/>
+      <w:r>
+        <w:rPr>
+          <w:lang w:eastAsia="fr-FR"/>
+        </w:rPr>
+        <w:t>(</w:t>
+      </w:r>
+      <w:proofErr w:type="spellStart"/>
+      <w:r>
+        <w:rPr>
+          <w:lang w:eastAsia="fr-FR"/>
+        </w:rPr>
+        <w:t>EtatEnRoute</w:t>
+      </w:r>
+      <w:proofErr w:type="spellEnd"/>
+      <w:r>
+        <w:rPr>
+          <w:lang w:eastAsia="fr-FR"/>
+        </w:rPr>
+        <w:t xml:space="preserve"> </w:t>
+      </w:r>
+      <w:proofErr w:type="spellStart"/>
+      <w:r>
+        <w:rPr>
+          <w:lang w:eastAsia="fr-FR"/>
+        </w:rPr>
+        <w:t>ancienEtat</w:t>
+      </w:r>
+      <w:proofErr w:type="spellEnd"/>
       <w:r>
         <w:rPr>
           <w:lang w:eastAsia="fr-FR"/>
@@ -5076,17 +5711,33 @@
         </w:rPr>
         <w:tab/>
       </w:r>
-      <w:r>
-        <w:rPr>
-          <w:lang w:eastAsia="fr-FR"/>
-        </w:rPr>
-        <w:t>instance.setEtatEnRoute(</w:t>
-      </w:r>
-      <w:r>
-        <w:rPr>
-          <w:lang w:eastAsia="fr-FR"/>
-        </w:rPr>
-        <w:t>ancienEtat) ;</w:t>
+      <w:proofErr w:type="spellStart"/>
+      <w:r>
+        <w:rPr>
+          <w:lang w:eastAsia="fr-FR"/>
+        </w:rPr>
+        <w:t>instance.setEtatEnRoute</w:t>
+      </w:r>
+      <w:proofErr w:type="spellEnd"/>
+      <w:r>
+        <w:rPr>
+          <w:lang w:eastAsia="fr-FR"/>
+        </w:rPr>
+        <w:t>(</w:t>
+      </w:r>
+      <w:proofErr w:type="spellStart"/>
+      <w:r>
+        <w:rPr>
+          <w:lang w:eastAsia="fr-FR"/>
+        </w:rPr>
+        <w:t>ancienEtat</w:t>
+      </w:r>
+      <w:proofErr w:type="spellEnd"/>
+      <w:r>
+        <w:rPr>
+          <w:lang w:eastAsia="fr-FR"/>
+        </w:rPr>
+        <w:t>) ;</w:t>
       </w:r>
     </w:p>
     <w:p>
@@ -5094,14 +5745,23 @@
         <w:pStyle w:val="Subtitle"/>
         <w:ind w:firstLine="708"/>
         <w:rPr>
-          <w:lang w:eastAsia="fr-FR"/>
-        </w:rPr>
-      </w:pPr>
-      <w:r>
-        <w:rPr>
-          <w:lang w:eastAsia="fr-FR"/>
-        </w:rPr>
-        <w:t xml:space="preserve">return </w:t>
+          <w:noProof/>
+          <w:lang w:eastAsia="fr-FR"/>
+        </w:rPr>
+      </w:pPr>
+      <w:proofErr w:type="gramStart"/>
+      <w:r>
+        <w:rPr>
+          <w:lang w:eastAsia="fr-FR"/>
+        </w:rPr>
+        <w:t>return</w:t>
+      </w:r>
+      <w:proofErr w:type="gramEnd"/>
+      <w:r>
+        <w:rPr>
+          <w:lang w:eastAsia="fr-FR"/>
+        </w:rPr>
+        <w:t xml:space="preserve"> </w:t>
       </w:r>
       <w:r>
         <w:rPr>
@@ -5109,15 +5769,6 @@
         </w:rPr>
         <w:t>instance ;</w:t>
       </w:r>
-    </w:p>
-    <w:p>
-      <w:pPr>
-        <w:pStyle w:val="Subtitle"/>
-        <w:rPr>
-          <w:noProof/>
-          <w:lang w:eastAsia="fr-FR"/>
-        </w:rPr>
-      </w:pPr>
     </w:p>
     <w:p>
       <w:pPr>
@@ -5624,7 +6275,16 @@
         <w:jc w:val="both"/>
       </w:pPr>
       <w:r>
-        <w:t>Il nous fallait un schéma qui puisse afficher des données, avec un afficheur par type de données, tout en assurant  que ces dernières sont correctes à tout instant.</w:t>
+        <w:t>Il nous fallait un schéma qui puisse afficher des données, avec un afficheur par type d</w:t>
+      </w:r>
+      <w:r>
+        <w:t>’affichage</w:t>
+      </w:r>
+      <w:r>
+        <w:t xml:space="preserve"> de</w:t>
+      </w:r>
+      <w:r>
+        <w:t xml:space="preserve"> données, tout en assurant  que ces dernières sont correctes à tout instant.</w:t>
       </w:r>
     </w:p>
     <w:p>
@@ -5632,7 +6292,22 @@
         <w:jc w:val="both"/>
       </w:pPr>
       <w:r>
-        <w:t>Nous avons choisi le schéma Observateur tout d’abord pour la possibilité de représenter plusieurs données simultanément tout en isolant leur affichage (plusieurs classes afficheur, mais chacune pour un type de données précis).</w:t>
+        <w:t>Nous avons choisi le schéma Observateur tout d’abord pour la possibilité de représenter plusieurs données simultanément tout en isolant leur affichage (</w:t>
+      </w:r>
+      <w:r>
+        <w:t>il peut y avoir</w:t>
+      </w:r>
+      <w:r>
+        <w:t xml:space="preserve"> </w:t>
+      </w:r>
+      <w:r>
+        <w:t>plusieurs classes afficheur, mais chacune pour un type</w:t>
+      </w:r>
+      <w:r>
+        <w:t xml:space="preserve"> d’affichage</w:t>
+      </w:r>
+      <w:r>
+        <w:t xml:space="preserve"> de données précis).</w:t>
       </w:r>
     </w:p>
     <w:p>
@@ -5640,7 +6315,15 @@
         <w:jc w:val="both"/>
       </w:pPr>
       <w:r>
-        <w:t>Ensuite, le stockage des afficheurs dans le Robot (un vector d’Afficheur) nous permet d’enlever ou d’ajouter dynamiquement des Afficheurs. Par exemple, le passage dans un nouvel état peut requérir la création d’un nouvel afficheur, chargé d’afficher des données jusque-là absentes.</w:t>
+        <w:t xml:space="preserve">Ensuite, le stockage des afficheurs dans le Robot (un </w:t>
+      </w:r>
+      <w:proofErr w:type="spellStart"/>
+      <w:r>
+        <w:t>vector</w:t>
+      </w:r>
+      <w:proofErr w:type="spellEnd"/>
+      <w:r>
+        <w:t xml:space="preserve"> d’Afficheur) nous permet d’enlever ou d’ajouter dynamiquement des Afficheurs. Par exemple, le passage dans un nouvel état peut requérir la création d’un nouvel afficheur, chargé d’afficher des données jusque-là absentes.</w:t>
       </w:r>
     </w:p>
     <w:p>
@@ -5765,12 +6448,21 @@
         <w:t>maintenant</w:t>
       </w:r>
       <w:r>
-        <w:t xml:space="preserve"> modifier l’objet Robot sans avoir besoin de communiquer ce changement aux afficheurs. Il n’y a qu’à utiliser notifier() qui va mettre à jour les afficheurs. Ces derniers disposant du Robot, il n’y a pas besoin</w:t>
+        <w:t xml:space="preserve"> modifier l’objet Robot sans avoir besoin de communiquer ce changement aux afficheurs</w:t>
       </w:r>
       <w:r>
         <w:t xml:space="preserve"> </w:t>
       </w:r>
       <w:r>
+        <w:t>explicitement</w:t>
+      </w:r>
+      <w:r>
+        <w:t>. Il n’y a qu’à utiliser notifier() qui va mettre à jour les afficheurs. Ces derniers disposant du Robot, il n’y a pas besoin</w:t>
+      </w:r>
+      <w:r>
+        <w:t xml:space="preserve"> </w:t>
+      </w:r>
+      <w:r>
         <w:t xml:space="preserve">de </w:t>
       </w:r>
       <w:r>
@@ -5791,7 +6483,18 @@
         <w:t>simplement</w:t>
       </w:r>
       <w:r>
-        <w:t>. En créent une classe héritant d’Afficheur, en implémentant update() pour cette classe, et en ajoutant une instance de cette classe dans la</w:t>
+        <w:t>. En créa</w:t>
+      </w:r>
+      <w:r>
+        <w:t xml:space="preserve">nt une classe héritant d’Afficheur, en implémentant </w:t>
+      </w:r>
+      <w:proofErr w:type="gramStart"/>
+      <w:r>
+        <w:t>update(</w:t>
+      </w:r>
+      <w:proofErr w:type="gramEnd"/>
+      <w:r>
+        <w:t>) pour cette classe, et en ajoutant une instance de cette classe dans la</w:t>
       </w:r>
       <w:r>
         <w:t xml:space="preserve"> </w:t>
@@ -6204,10 +6907,7 @@
         <w:t>Pseudo code</w:t>
       </w:r>
     </w:p>
-    <w:p>
-      <w:bookmarkStart w:id="0" w:name="_GoBack"/>
-      <w:bookmarkEnd w:id="0"/>
-    </w:p>
+    <w:p/>
     <w:p>
       <w:pPr>
         <w:pStyle w:val="ListParagraph"/>
@@ -6224,8 +6924,13 @@
       <w:pPr>
         <w:pStyle w:val="Subtitle"/>
       </w:pPr>
-      <w:r>
-        <w:t>void notifier()</w:t>
+      <w:proofErr w:type="spellStart"/>
+      <w:r>
+        <w:t>void</w:t>
+      </w:r>
+      <w:proofErr w:type="spellEnd"/>
+      <w:r>
+        <w:t xml:space="preserve"> notifier()</w:t>
       </w:r>
     </w:p>
     <w:p>
@@ -6245,7 +6950,23 @@
       </w:pPr>
       <w:r>
         <w:tab/>
-        <w:t>for each (Afficheur a in ListeAfficheurs)</w:t>
+        <w:t xml:space="preserve">for </w:t>
+      </w:r>
+      <w:proofErr w:type="spellStart"/>
+      <w:r>
+        <w:t>each</w:t>
+      </w:r>
+      <w:proofErr w:type="spellEnd"/>
+      <w:r>
+        <w:t xml:space="preserve"> (Afficheur a in </w:t>
+      </w:r>
+      <w:proofErr w:type="spellStart"/>
+      <w:r>
+        <w:t>ListeAfficheurs</w:t>
+      </w:r>
+      <w:proofErr w:type="spellEnd"/>
+      <w:r>
+        <w:t>)</w:t>
       </w:r>
     </w:p>
     <w:p>
@@ -6265,8 +6986,13 @@
       <w:r>
         <w:tab/>
       </w:r>
-      <w:r>
-        <w:t>a.update() ;</w:t>
+      <w:proofErr w:type="spellStart"/>
+      <w:r>
+        <w:t>a.update</w:t>
+      </w:r>
+      <w:proofErr w:type="spellEnd"/>
+      <w:r>
+        <w:t>() ;</w:t>
       </w:r>
     </w:p>
     <w:p>
@@ -6295,16 +7021,26 @@
           <w:numId w:val="1"/>
         </w:numPr>
       </w:pPr>
-      <w:r>
-        <w:t>AfficheurTexte ::update()</w:t>
+      <w:proofErr w:type="spellStart"/>
+      <w:r>
+        <w:t>AfficheurTexte</w:t>
+      </w:r>
+      <w:proofErr w:type="spellEnd"/>
+      <w:r>
+        <w:t> ::update()</w:t>
       </w:r>
     </w:p>
     <w:p>
       <w:pPr>
         <w:pStyle w:val="Subtitle"/>
       </w:pPr>
-      <w:r>
-        <w:t>void update()</w:t>
+      <w:proofErr w:type="spellStart"/>
+      <w:r>
+        <w:t>void</w:t>
+      </w:r>
+      <w:proofErr w:type="spellEnd"/>
+      <w:r>
+        <w:t xml:space="preserve"> update()</w:t>
       </w:r>
     </w:p>
     <w:p>
@@ -6336,7 +7072,31 @@
         <w:t>e Robot</w:t>
       </w:r>
       <w:r>
-        <w:t xml:space="preserve"> est en position ‘’&lt;&lt; _robot.getPosition().getx()&lt;&lt;’’ : ‘’&lt;&lt; _robot.getPosition.gety() ;</w:t>
+        <w:t xml:space="preserve"> est en position ‘’&lt;&lt; _</w:t>
+      </w:r>
+      <w:proofErr w:type="spellStart"/>
+      <w:r>
+        <w:t>robot.getPosition</w:t>
+      </w:r>
+      <w:proofErr w:type="spellEnd"/>
+      <w:r>
+        <w:t>().</w:t>
+      </w:r>
+      <w:proofErr w:type="spellStart"/>
+      <w:r>
+        <w:t>getx</w:t>
+      </w:r>
+      <w:proofErr w:type="spellEnd"/>
+      <w:r>
+        <w:t>()&lt;&lt;’’ : ‘’&lt;&lt; _</w:t>
+      </w:r>
+      <w:proofErr w:type="spellStart"/>
+      <w:r>
+        <w:t>robot.getPosition.gety</w:t>
+      </w:r>
+      <w:proofErr w:type="spellEnd"/>
+      <w:r>
+        <w:t>() ;</w:t>
       </w:r>
     </w:p>
     <w:p>
@@ -6506,6 +7266,7 @@
     <w:p/>
     <w:p/>
     <w:sectPr>
+      <w:headerReference w:type="default" r:id="rId19"/>
       <w:pgSz w:w="11906" w:h="16838"/>
       <w:pgMar w:top="1417" w:right="1417" w:bottom="1417" w:left="1417" w:header="708" w:footer="708" w:gutter="0"/>
       <w:cols w:space="708"/>
@@ -6563,6 +7324,59 @@
     </w:p>
   </w:footnote>
 </w:footnotes>
+</file>
+
+<file path=word/header1.xml><?xml version="1.0" encoding="utf-8"?>
+<w:hdr xmlns:wpc="http://schemas.microsoft.com/office/word/2010/wordprocessingCanvas" xmlns:mc="http://schemas.openxmlformats.org/markup-compatibility/2006" xmlns:o="urn:schemas-microsoft-com:office:office" xmlns:r="http://schemas.openxmlformats.org/officeDocument/2006/relationships" xmlns:m="http://schemas.openxmlformats.org/officeDocument/2006/math" xmlns:v="urn:schemas-microsoft-com:vml" xmlns:wp14="http://schemas.microsoft.com/office/word/2010/wordprocessingDrawing" xmlns:wp="http://schemas.openxmlformats.org/drawingml/2006/wordprocessingDrawing" xmlns:w10="urn:schemas-microsoft-com:office:word" xmlns:w="http://schemas.openxmlformats.org/wordprocessingml/2006/main" xmlns:w14="http://schemas.microsoft.com/office/word/2010/wordml" xmlns:w15="http://schemas.microsoft.com/office/word/2012/wordml" xmlns:wpg="http://schemas.microsoft.com/office/word/2010/wordprocessingGroup" xmlns:wpi="http://schemas.microsoft.com/office/word/2010/wordprocessingInk" xmlns:wne="http://schemas.microsoft.com/office/word/2006/wordml" xmlns:wps="http://schemas.microsoft.com/office/word/2010/wordprocessingShape" mc:Ignorable="w14 w15 wp14">
+  <w:sdt>
+    <w:sdtPr>
+      <w:id w:val="-2026471277"/>
+      <w:docPartObj>
+        <w:docPartGallery w:val="Page Numbers (Top of Page)"/>
+        <w:docPartUnique/>
+      </w:docPartObj>
+    </w:sdtPr>
+    <w:sdtEndPr>
+      <w:rPr>
+        <w:noProof/>
+      </w:rPr>
+    </w:sdtEndPr>
+    <w:sdtContent>
+      <w:p>
+        <w:pPr>
+          <w:pStyle w:val="Header"/>
+          <w:jc w:val="right"/>
+        </w:pPr>
+        <w:r>
+          <w:fldChar w:fldCharType="begin"/>
+        </w:r>
+        <w:r>
+          <w:instrText xml:space="preserve"> PAGE   \* MERGEFORMAT </w:instrText>
+        </w:r>
+        <w:r>
+          <w:fldChar w:fldCharType="separate"/>
+        </w:r>
+        <w:r>
+          <w:rPr>
+            <w:noProof/>
+          </w:rPr>
+          <w:t>4</w:t>
+        </w:r>
+        <w:r>
+          <w:rPr>
+            <w:noProof/>
+          </w:rPr>
+          <w:fldChar w:fldCharType="end"/>
+        </w:r>
+      </w:p>
+    </w:sdtContent>
+  </w:sdt>
+  <w:p>
+    <w:pPr>
+      <w:pStyle w:val="Header"/>
+    </w:pPr>
+  </w:p>
+</w:hdr>
 </file>
 
 <file path=word/numbering.xml><?xml version="1.0" encoding="utf-8"?>

</xml_diff>

<commit_message>
Upgraded Master of Love :muscle: :heartpulse:
</commit_message>
<xml_diff>
--- a/The source of all charisma/Souris Cochon.docx
+++ b/The source of all charisma/Souris Cochon.docx
@@ -75,8 +75,6 @@
       </w:r>
     </w:p>
     <w:p>
-      <w:bookmarkStart w:id="0" w:name="_GoBack"/>
-      <w:bookmarkEnd w:id="0"/>
       <w:r>
         <w:rPr>
           <w:noProof/>
@@ -1543,41 +1541,7 @@
     <w:p>
       <w:pPr>
         <w:rPr>
-          <w:lang w:eastAsia="fr-FR"/>
-        </w:rPr>
-      </w:pPr>
-    </w:p>
-    <w:p>
-      <w:pPr>
-        <w:rPr>
-          <w:lang w:eastAsia="fr-FR"/>
-        </w:rPr>
-      </w:pPr>
-    </w:p>
-    <w:p>
-      <w:pPr>
-        <w:rPr>
-          <w:lang w:eastAsia="fr-FR"/>
-        </w:rPr>
-      </w:pPr>
-    </w:p>
-    <w:p>
-      <w:pPr>
-        <w:rPr>
-          <w:lang w:eastAsia="fr-FR"/>
-        </w:rPr>
-      </w:pPr>
-    </w:p>
-    <w:p>
-      <w:pPr>
-        <w:rPr>
-          <w:lang w:eastAsia="fr-FR"/>
-        </w:rPr>
-      </w:pPr>
-    </w:p>
-    <w:p>
-      <w:pPr>
-        <w:rPr>
+          <w:noProof/>
           <w:lang w:eastAsia="fr-FR"/>
         </w:rPr>
       </w:pPr>
@@ -1601,18 +1565,18 @@
           <w:lang w:eastAsia="fr-FR"/>
         </w:rPr>
         <w:drawing>
-          <wp:anchor distT="0" distB="0" distL="114300" distR="114300" simplePos="0" relativeHeight="251686912" behindDoc="0" locked="0" layoutInCell="1" allowOverlap="1">
+          <wp:anchor distT="0" distB="0" distL="114300" distR="114300" simplePos="0" relativeHeight="251758592" behindDoc="1" locked="0" layoutInCell="1" allowOverlap="1">
             <wp:simplePos x="0" y="0"/>
             <wp:positionH relativeFrom="margin">
-              <wp:align>center</wp:align>
+              <wp:posOffset>-588010</wp:posOffset>
             </wp:positionH>
             <wp:positionV relativeFrom="paragraph">
-              <wp:posOffset>-1553845</wp:posOffset>
+              <wp:posOffset>187325</wp:posOffset>
             </wp:positionV>
-            <wp:extent cx="7449185" cy="4872355"/>
-            <wp:effectExtent l="0" t="6985" r="0" b="0"/>
+            <wp:extent cx="7327265" cy="4297045"/>
+            <wp:effectExtent l="0" t="8890" r="0" b="0"/>
             <wp:wrapSquare wrapText="bothSides"/>
-            <wp:docPr id="21" name="Picture 21"/>
+            <wp:docPr id="57" name="Picture 57"/>
             <wp:cNvGraphicFramePr>
               <a:graphicFrameLocks xmlns:a="http://schemas.openxmlformats.org/drawingml/2006/main" noChangeAspect="1"/>
             </wp:cNvGraphicFramePr>
@@ -1620,24 +1584,24 @@
               <a:graphicData uri="http://schemas.openxmlformats.org/drawingml/2006/picture">
                 <pic:pic xmlns:pic="http://schemas.openxmlformats.org/drawingml/2006/picture">
                   <pic:nvPicPr>
-                    <pic:cNvPr id="21" name="Capture d’écran (282).png"/>
+                    <pic:cNvPr id="57" name="Capture d’écran (287).png"/>
                     <pic:cNvPicPr/>
                   </pic:nvPicPr>
                   <pic:blipFill rotWithShape="1">
-                    <a:blip r:embed="rId12" cstate="print">
+                    <a:blip r:embed="rId12">
                       <a:extLst>
                         <a:ext uri="{28A0092B-C50C-407E-A947-70E740481C1C}">
                           <a14:useLocalDpi xmlns:a14="http://schemas.microsoft.com/office/drawing/2010/main" val="0"/>
                         </a:ext>
                       </a:extLst>
                     </a:blip>
-                    <a:srcRect l="7488" t="7456" r="19287" b="17208"/>
+                    <a:srcRect l="8495" t="6563" r="18789" b="17623"/>
                     <a:stretch/>
                   </pic:blipFill>
                   <pic:spPr bwMode="auto">
                     <a:xfrm rot="16200000">
                       <a:off x="0" y="0"/>
-                      <a:ext cx="7449185" cy="4872355"/>
+                      <a:ext cx="7327265" cy="4297045"/>
                     </a:xfrm>
                     <a:prstGeom prst="rect">
                       <a:avLst/>
@@ -1712,6 +1676,109 @@
           <w:lang w:eastAsia="fr-FR"/>
         </w:rPr>
       </w:pPr>
+    </w:p>
+    <w:p>
+      <w:pPr>
+        <w:rPr>
+          <w:lang w:eastAsia="fr-FR"/>
+        </w:rPr>
+      </w:pPr>
+    </w:p>
+    <w:p>
+      <w:pPr>
+        <w:rPr>
+          <w:lang w:eastAsia="fr-FR"/>
+        </w:rPr>
+      </w:pPr>
+    </w:p>
+    <w:p>
+      <w:pPr>
+        <w:rPr>
+          <w:lang w:eastAsia="fr-FR"/>
+        </w:rPr>
+      </w:pPr>
+    </w:p>
+    <w:p>
+      <w:pPr>
+        <w:rPr>
+          <w:lang w:eastAsia="fr-FR"/>
+        </w:rPr>
+      </w:pPr>
+    </w:p>
+    <w:p>
+      <w:pPr>
+        <w:rPr>
+          <w:lang w:eastAsia="fr-FR"/>
+        </w:rPr>
+      </w:pPr>
+    </w:p>
+    <w:p>
+      <w:pPr>
+        <w:rPr>
+          <w:lang w:eastAsia="fr-FR"/>
+        </w:rPr>
+      </w:pPr>
+      <w:r>
+        <w:rPr>
+          <w:noProof/>
+          <w:lang w:eastAsia="fr-FR"/>
+        </w:rPr>
+        <w:drawing>
+          <wp:anchor distT="0" distB="0" distL="114300" distR="114300" simplePos="0" relativeHeight="251694080" behindDoc="1" locked="0" layoutInCell="1" allowOverlap="1" wp14:anchorId="0FC87136" wp14:editId="17ABE4FC">
+            <wp:simplePos x="0" y="0"/>
+            <wp:positionH relativeFrom="leftMargin">
+              <wp:align>right</wp:align>
+            </wp:positionH>
+            <wp:positionV relativeFrom="paragraph">
+              <wp:posOffset>2372360</wp:posOffset>
+            </wp:positionV>
+            <wp:extent cx="391795" cy="391795"/>
+            <wp:effectExtent l="0" t="0" r="8255" b="8255"/>
+            <wp:wrapNone/>
+            <wp:docPr id="9" name="Picture 9"/>
+            <wp:cNvGraphicFramePr>
+              <a:graphicFrameLocks xmlns:a="http://schemas.openxmlformats.org/drawingml/2006/main" noChangeAspect="1"/>
+            </wp:cNvGraphicFramePr>
+            <a:graphic xmlns:a="http://schemas.openxmlformats.org/drawingml/2006/main">
+              <a:graphicData uri="http://schemas.openxmlformats.org/drawingml/2006/picture">
+                <pic:pic xmlns:pic="http://schemas.openxmlformats.org/drawingml/2006/picture">
+                  <pic:nvPicPr>
+                    <pic:cNvPr id="1" name="pen.png"/>
+                    <pic:cNvPicPr/>
+                  </pic:nvPicPr>
+                  <pic:blipFill>
+                    <a:blip r:embed="rId10" cstate="print">
+                      <a:extLst>
+                        <a:ext uri="{28A0092B-C50C-407E-A947-70E740481C1C}">
+                          <a14:useLocalDpi xmlns:a14="http://schemas.microsoft.com/office/drawing/2010/main" val="0"/>
+                        </a:ext>
+                      </a:extLst>
+                    </a:blip>
+                    <a:stretch>
+                      <a:fillRect/>
+                    </a:stretch>
+                  </pic:blipFill>
+                  <pic:spPr>
+                    <a:xfrm>
+                      <a:off x="0" y="0"/>
+                      <a:ext cx="391795" cy="391795"/>
+                    </a:xfrm>
+                    <a:prstGeom prst="rect">
+                      <a:avLst/>
+                    </a:prstGeom>
+                  </pic:spPr>
+                </pic:pic>
+              </a:graphicData>
+            </a:graphic>
+            <wp14:sizeRelH relativeFrom="margin">
+              <wp14:pctWidth>0</wp14:pctWidth>
+            </wp14:sizeRelH>
+            <wp14:sizeRelV relativeFrom="margin">
+              <wp14:pctHeight>0</wp14:pctHeight>
+            </wp14:sizeRelV>
+          </wp:anchor>
+        </w:drawing>
+      </w:r>
       <w:r>
         <w:rPr>
           <w:noProof/>
@@ -1724,7 +1791,7 @@
               <wp:align>left</wp:align>
             </wp:positionH>
             <wp:positionV relativeFrom="paragraph">
-              <wp:posOffset>2640330</wp:posOffset>
+              <wp:posOffset>2373630</wp:posOffset>
             </wp:positionV>
             <wp:extent cx="392400" cy="392400"/>
             <wp:effectExtent l="0" t="0" r="8255" b="8255"/>
@@ -1756,67 +1823,6 @@
                     <a:xfrm>
                       <a:off x="0" y="0"/>
                       <a:ext cx="392400" cy="392400"/>
-                    </a:xfrm>
-                    <a:prstGeom prst="rect">
-                      <a:avLst/>
-                    </a:prstGeom>
-                  </pic:spPr>
-                </pic:pic>
-              </a:graphicData>
-            </a:graphic>
-            <wp14:sizeRelH relativeFrom="margin">
-              <wp14:pctWidth>0</wp14:pctWidth>
-            </wp14:sizeRelH>
-            <wp14:sizeRelV relativeFrom="margin">
-              <wp14:pctHeight>0</wp14:pctHeight>
-            </wp14:sizeRelV>
-          </wp:anchor>
-        </w:drawing>
-      </w:r>
-      <w:r>
-        <w:rPr>
-          <w:noProof/>
-          <w:lang w:eastAsia="fr-FR"/>
-        </w:rPr>
-        <w:drawing>
-          <wp:anchor distT="0" distB="0" distL="114300" distR="114300" simplePos="0" relativeHeight="251694080" behindDoc="1" locked="0" layoutInCell="1" allowOverlap="1" wp14:anchorId="0FC87136" wp14:editId="17ABE4FC">
-            <wp:simplePos x="0" y="0"/>
-            <wp:positionH relativeFrom="leftMargin">
-              <wp:align>right</wp:align>
-            </wp:positionH>
-            <wp:positionV relativeFrom="paragraph">
-              <wp:posOffset>2648607</wp:posOffset>
-            </wp:positionV>
-            <wp:extent cx="391795" cy="391795"/>
-            <wp:effectExtent l="0" t="0" r="8255" b="8255"/>
-            <wp:wrapNone/>
-            <wp:docPr id="9" name="Picture 9"/>
-            <wp:cNvGraphicFramePr>
-              <a:graphicFrameLocks xmlns:a="http://schemas.openxmlformats.org/drawingml/2006/main" noChangeAspect="1"/>
-            </wp:cNvGraphicFramePr>
-            <a:graphic xmlns:a="http://schemas.openxmlformats.org/drawingml/2006/main">
-              <a:graphicData uri="http://schemas.openxmlformats.org/drawingml/2006/picture">
-                <pic:pic xmlns:pic="http://schemas.openxmlformats.org/drawingml/2006/picture">
-                  <pic:nvPicPr>
-                    <pic:cNvPr id="1" name="pen.png"/>
-                    <pic:cNvPicPr/>
-                  </pic:nvPicPr>
-                  <pic:blipFill>
-                    <a:blip r:embed="rId10" cstate="print">
-                      <a:extLst>
-                        <a:ext uri="{28A0092B-C50C-407E-A947-70E740481C1C}">
-                          <a14:useLocalDpi xmlns:a14="http://schemas.microsoft.com/office/drawing/2010/main" val="0"/>
-                        </a:ext>
-                      </a:extLst>
-                    </a:blip>
-                    <a:stretch>
-                      <a:fillRect/>
-                    </a:stretch>
-                  </pic:blipFill>
-                  <pic:spPr>
-                    <a:xfrm>
-                      <a:off x="0" y="0"/>
-                      <a:ext cx="391795" cy="391795"/>
                     </a:xfrm>
                     <a:prstGeom prst="rect">
                       <a:avLst/>
@@ -2017,32 +2023,24 @@
           <w:lang w:eastAsia="fr-FR"/>
         </w:rPr>
       </w:pPr>
-    </w:p>
-    <w:p>
-      <w:pPr>
-        <w:rPr>
-          <w:noProof/>
-          <w:lang w:eastAsia="fr-FR"/>
-        </w:rPr>
-      </w:pPr>
       <w:r>
         <w:rPr>
           <w:noProof/>
           <w:lang w:eastAsia="fr-FR"/>
         </w:rPr>
         <w:drawing>
-          <wp:anchor distT="0" distB="0" distL="114300" distR="114300" simplePos="0" relativeHeight="251687936" behindDoc="0" locked="0" layoutInCell="1" allowOverlap="1">
+          <wp:anchor distT="0" distB="0" distL="114300" distR="114300" simplePos="0" relativeHeight="251756544" behindDoc="0" locked="0" layoutInCell="1" allowOverlap="1">
             <wp:simplePos x="0" y="0"/>
             <wp:positionH relativeFrom="column">
-              <wp:posOffset>-294343</wp:posOffset>
+              <wp:posOffset>-321869</wp:posOffset>
             </wp:positionH>
             <wp:positionV relativeFrom="paragraph">
-              <wp:posOffset>358742</wp:posOffset>
+              <wp:posOffset>222936</wp:posOffset>
             </wp:positionV>
-            <wp:extent cx="6302260" cy="4865963"/>
-            <wp:effectExtent l="0" t="0" r="3810" b="0"/>
+            <wp:extent cx="6411100" cy="4849978"/>
+            <wp:effectExtent l="0" t="0" r="8890" b="8255"/>
             <wp:wrapSquare wrapText="bothSides"/>
-            <wp:docPr id="22" name="Picture 22"/>
+            <wp:docPr id="40" name="Picture 40"/>
             <wp:cNvGraphicFramePr>
               <a:graphicFrameLocks xmlns:a="http://schemas.openxmlformats.org/drawingml/2006/main" noChangeAspect="1"/>
             </wp:cNvGraphicFramePr>
@@ -2050,24 +2048,24 @@
               <a:graphicData uri="http://schemas.openxmlformats.org/drawingml/2006/picture">
                 <pic:pic xmlns:pic="http://schemas.openxmlformats.org/drawingml/2006/picture">
                   <pic:nvPicPr>
-                    <pic:cNvPr id="22" name="Capture d’écran (282).png"/>
+                    <pic:cNvPr id="40" name="Capture d’écran (287).png"/>
                     <pic:cNvPicPr/>
                   </pic:nvPicPr>
                   <pic:blipFill rotWithShape="1">
-                    <a:blip r:embed="rId14">
+                    <a:blip r:embed="rId12">
                       <a:extLst>
                         <a:ext uri="{28A0092B-C50C-407E-A947-70E740481C1C}">
                           <a14:useLocalDpi xmlns:a14="http://schemas.microsoft.com/office/drawing/2010/main" val="0"/>
                         </a:ext>
                       </a:extLst>
                     </a:blip>
-                    <a:srcRect l="7215" t="13928" r="43371" b="18245"/>
+                    <a:srcRect l="7873" t="12419" r="42274" b="20535"/>
                     <a:stretch/>
                   </pic:blipFill>
                   <pic:spPr bwMode="auto">
                     <a:xfrm>
                       <a:off x="0" y="0"/>
-                      <a:ext cx="6302260" cy="4865963"/>
+                      <a:ext cx="6411100" cy="4849978"/>
                     </a:xfrm>
                     <a:prstGeom prst="rect">
                       <a:avLst/>
@@ -2216,6 +2214,92 @@
           <w:noProof/>
           <w:lang w:eastAsia="fr-FR"/>
         </w:rPr>
+        <w:t>Nous avions bes</w:t>
+      </w:r>
+      <w:r>
+        <w:rPr>
+          <w:noProof/>
+          <w:lang w:eastAsia="fr-FR"/>
+        </w:rPr>
+        <w:t>o</w:t>
+      </w:r>
+      <w:r>
+        <w:rPr>
+          <w:noProof/>
+          <w:lang w:eastAsia="fr-FR"/>
+        </w:rPr>
+        <w:t>in d’un schéma qui pouva</w:t>
+      </w:r>
+      <w:r>
+        <w:rPr>
+          <w:noProof/>
+          <w:lang w:eastAsia="fr-FR"/>
+        </w:rPr>
+        <w:t>i</w:t>
+      </w:r>
+      <w:r>
+        <w:rPr>
+          <w:noProof/>
+          <w:lang w:eastAsia="fr-FR"/>
+        </w:rPr>
+        <w:t>t modéliser le fait que le robot puisse changer d’état, et que son état indique quelles actions il peut faire.</w:t>
+      </w:r>
+      <w:r>
+        <w:rPr>
+          <w:noProof/>
+          <w:lang w:eastAsia="fr-FR"/>
+        </w:rPr>
+        <w:t xml:space="preserve"> Ici, le comportement du robot dépend de son état. Ce dernier change</w:t>
+      </w:r>
+      <w:r>
+        <w:rPr>
+          <w:noProof/>
+          <w:lang w:eastAsia="fr-FR"/>
+        </w:rPr>
+        <w:t>ra dynamiquement en fonction de</w:t>
+      </w:r>
+      <w:r>
+        <w:rPr>
+          <w:noProof/>
+          <w:lang w:eastAsia="fr-FR"/>
+        </w:rPr>
+        <w:t>s</w:t>
+      </w:r>
+      <w:r>
+        <w:rPr>
+          <w:noProof/>
+          <w:lang w:eastAsia="fr-FR"/>
+        </w:rPr>
+        <w:t xml:space="preserve"> </w:t>
+      </w:r>
+      <w:r>
+        <w:rPr>
+          <w:noProof/>
+          <w:lang w:eastAsia="fr-FR"/>
+        </w:rPr>
+        <w:t>actions effectuées par le robot.</w:t>
+      </w:r>
+      <w:r>
+        <w:rPr>
+          <w:noProof/>
+          <w:lang w:eastAsia="fr-FR"/>
+        </w:rPr>
+        <w:t xml:space="preserve"> </w:t>
+      </w:r>
+    </w:p>
+    <w:p>
+      <w:pPr>
+        <w:jc w:val="both"/>
+        <w:rPr>
+          <w:noProof/>
+          <w:lang w:eastAsia="fr-FR"/>
+        </w:rPr>
+      </w:pPr>
+      <w:r>
+        <w:rPr>
+          <w:noProof/>
+          <w:lang w:eastAsia="fr-FR"/>
+        </w:rPr>
         <w:drawing>
           <wp:anchor distT="0" distB="0" distL="114300" distR="114300" simplePos="0" relativeHeight="251716608" behindDoc="1" locked="0" layoutInCell="1" allowOverlap="1" wp14:anchorId="286E5ED5" wp14:editId="2D38D437">
             <wp:simplePos x="0" y="0"/>
@@ -2223,7 +2307,7 @@
               <wp:align>left</wp:align>
             </wp:positionH>
             <wp:positionV relativeFrom="paragraph">
-              <wp:posOffset>1059180</wp:posOffset>
+              <wp:posOffset>676097</wp:posOffset>
             </wp:positionV>
             <wp:extent cx="392400" cy="392400"/>
             <wp:effectExtent l="0" t="0" r="8255" b="8255"/>
@@ -2284,7 +2368,7 @@
               <wp:align>right</wp:align>
             </wp:positionH>
             <wp:positionV relativeFrom="paragraph">
-              <wp:posOffset>1066253</wp:posOffset>
+              <wp:posOffset>675767</wp:posOffset>
             </wp:positionV>
             <wp:extent cx="391795" cy="391795"/>
             <wp:effectExtent l="0" t="0" r="8255" b="8255"/>
@@ -2338,56 +2422,42 @@
           <w:noProof/>
           <w:lang w:eastAsia="fr-FR"/>
         </w:rPr>
-        <w:t>Nous avions bes</w:t>
-      </w:r>
-      <w:r>
-        <w:rPr>
-          <w:noProof/>
-          <w:lang w:eastAsia="fr-FR"/>
-        </w:rPr>
-        <w:t>o</w:t>
-      </w:r>
-      <w:r>
-        <w:rPr>
-          <w:noProof/>
-          <w:lang w:eastAsia="fr-FR"/>
-        </w:rPr>
-        <w:t>in d’un schéma qui pouva</w:t>
-      </w:r>
-      <w:r>
-        <w:rPr>
-          <w:noProof/>
-          <w:lang w:eastAsia="fr-FR"/>
-        </w:rPr>
-        <w:t>i</w:t>
-      </w:r>
-      <w:r>
-        <w:rPr>
-          <w:noProof/>
-          <w:lang w:eastAsia="fr-FR"/>
-        </w:rPr>
-        <w:t>t modéliser le fait que le robot puisse changer d’état, et que son état indique quelles actions il peut faire.</w:t>
-      </w:r>
-      <w:r>
-        <w:rPr>
-          <w:noProof/>
-          <w:lang w:eastAsia="fr-FR"/>
-        </w:rPr>
-        <w:t xml:space="preserve"> Ici, le comportement du robot dépend de son état. Ce dernier change</w:t>
-      </w:r>
-      <w:r>
-        <w:rPr>
-          <w:noProof/>
-          <w:lang w:eastAsia="fr-FR"/>
-        </w:rPr>
-        <w:t>ra dynamiquement en fonction de</w:t>
-      </w:r>
-      <w:r>
-        <w:rPr>
-          <w:noProof/>
-          <w:lang w:eastAsia="fr-FR"/>
-        </w:rPr>
-        <w:t>s</w:t>
+        <w:t>Sans ce schéma</w:t>
+      </w:r>
+      <w:r>
+        <w:rPr>
+          <w:noProof/>
+          <w:lang w:eastAsia="fr-FR"/>
+        </w:rPr>
+        <w:t>, nous aurions dû passer par une</w:t>
+      </w:r>
+      <w:r>
+        <w:rPr>
+          <w:noProof/>
+          <w:lang w:eastAsia="fr-FR"/>
+        </w:rPr>
+        <w:t xml:space="preserve"> série de if() po</w:t>
+      </w:r>
+      <w:r>
+        <w:rPr>
+          <w:noProof/>
+          <w:lang w:eastAsia="fr-FR"/>
+        </w:rPr>
+        <w:t>u</w:t>
+      </w:r>
+      <w:r>
+        <w:rPr>
+          <w:noProof/>
+          <w:lang w:eastAsia="fr-FR"/>
+        </w:rPr>
+        <w:t>r</w:t>
+      </w:r>
+      <w:r>
+        <w:rPr>
+          <w:noProof/>
+          <w:lang w:eastAsia="fr-FR"/>
+        </w:rPr>
+        <w:t xml:space="preserve"> vérifier l’état du robot.</w:t>
       </w:r>
       <w:r>
         <w:rPr>
@@ -2401,14 +2471,7 @@
           <w:noProof/>
           <w:lang w:eastAsia="fr-FR"/>
         </w:rPr>
-        <w:t>actions effectuées par le robot.</w:t>
-      </w:r>
-      <w:r>
-        <w:rPr>
-          <w:noProof/>
-          <w:lang w:eastAsia="fr-FR"/>
-        </w:rPr>
-        <w:t xml:space="preserve"> </w:t>
+        <w:t>Nous nous serions éloignés du paradigme de la programmation objet dont le but est d’offrir une solution élégante, extensible et modulable.</w:t>
       </w:r>
     </w:p>
     <w:p>
@@ -2425,79 +2488,6 @@
           <w:lang w:eastAsia="fr-FR"/>
         </w:rPr>
         <w:lastRenderedPageBreak/>
-        <w:t>Sans ce schéma</w:t>
-      </w:r>
-      <w:r>
-        <w:rPr>
-          <w:noProof/>
-          <w:lang w:eastAsia="fr-FR"/>
-        </w:rPr>
-        <w:t>, nous aurions dû passer par une</w:t>
-      </w:r>
-      <w:r>
-        <w:rPr>
-          <w:noProof/>
-          <w:lang w:eastAsia="fr-FR"/>
-        </w:rPr>
-        <w:t xml:space="preserve"> série de if() po</w:t>
-      </w:r>
-      <w:r>
-        <w:rPr>
-          <w:noProof/>
-          <w:lang w:eastAsia="fr-FR"/>
-        </w:rPr>
-        <w:t>u</w:t>
-      </w:r>
-      <w:r>
-        <w:rPr>
-          <w:noProof/>
-          <w:lang w:eastAsia="fr-FR"/>
-        </w:rPr>
-        <w:t>r</w:t>
-      </w:r>
-      <w:r>
-        <w:rPr>
-          <w:noProof/>
-          <w:lang w:eastAsia="fr-FR"/>
-        </w:rPr>
-        <w:t xml:space="preserve"> vérifier l’état du robot.</w:t>
-      </w:r>
-      <w:r>
-        <w:rPr>
-          <w:noProof/>
-          <w:lang w:eastAsia="fr-FR"/>
-        </w:rPr>
-        <w:t xml:space="preserve"> </w:t>
-      </w:r>
-      <w:r>
-        <w:rPr>
-          <w:noProof/>
-          <w:lang w:eastAsia="fr-FR"/>
-        </w:rPr>
-        <w:t>Nous nous serions éloignés du paradigme de la programmation objet dont le but est d’offrir une solution élégante, extensible et modulable.</w:t>
-      </w:r>
-    </w:p>
-    <w:p>
-      <w:pPr>
-        <w:rPr>
-          <w:noProof/>
-          <w:lang w:eastAsia="fr-FR"/>
-        </w:rPr>
-      </w:pPr>
-    </w:p>
-    <w:p>
-      <w:pPr>
-        <w:jc w:val="both"/>
-        <w:rPr>
-          <w:noProof/>
-          <w:lang w:eastAsia="fr-FR"/>
-        </w:rPr>
-      </w:pPr>
-      <w:r>
-        <w:rPr>
-          <w:noProof/>
-          <w:lang w:eastAsia="fr-FR"/>
-        </w:rPr>
         <w:t>Le choix du sch</w:t>
       </w:r>
       <w:r>
@@ -3041,6 +3031,29 @@
           <w:noProof/>
           <w:lang w:eastAsia="fr-FR"/>
         </w:rPr>
+        <w:t>Pour matérialiser la possibilité d’effectuer une action ou pas, nous avcons intégré un sytème d’exception. Ce système est couplé à l’utilisation de l’héritage pour les états</w:t>
+      </w:r>
+      <w:r>
+        <w:rPr>
+          <w:noProof/>
+          <w:lang w:eastAsia="fr-FR"/>
+        </w:rPr>
+        <w:t>.</w:t>
+      </w:r>
+    </w:p>
+    <w:p>
+      <w:pPr>
+        <w:jc w:val="both"/>
+        <w:rPr>
+          <w:noProof/>
+          <w:lang w:eastAsia="fr-FR"/>
+        </w:rPr>
+      </w:pPr>
+      <w:r>
+        <w:rPr>
+          <w:noProof/>
+          <w:lang w:eastAsia="fr-FR"/>
+        </w:rPr>
         <w:drawing>
           <wp:anchor distT="0" distB="0" distL="114300" distR="114300" simplePos="0" relativeHeight="251718656" behindDoc="1" locked="0" layoutInCell="1" allowOverlap="1" wp14:anchorId="0253E1D5" wp14:editId="670B6691">
             <wp:simplePos x="0" y="0"/>
@@ -3048,7 +3061,7 @@
               <wp:align>left</wp:align>
             </wp:positionH>
             <wp:positionV relativeFrom="paragraph">
-              <wp:posOffset>488315</wp:posOffset>
+              <wp:posOffset>947420</wp:posOffset>
             </wp:positionV>
             <wp:extent cx="392400" cy="392400"/>
             <wp:effectExtent l="0" t="0" r="8255" b="8255"/>
@@ -3109,7 +3122,7 @@
               <wp:align>right</wp:align>
             </wp:positionH>
             <wp:positionV relativeFrom="paragraph">
-              <wp:posOffset>491840</wp:posOffset>
+              <wp:posOffset>950595</wp:posOffset>
             </wp:positionV>
             <wp:extent cx="391795" cy="391795"/>
             <wp:effectExtent l="0" t="0" r="8255" b="8255"/>
@@ -3163,14 +3176,28 @@
           <w:noProof/>
           <w:lang w:eastAsia="fr-FR"/>
         </w:rPr>
-        <w:t>Pour matérialiser la possibilité d’effectuer une action ou pas, nous avcons intégré un sytème d’exception. Ce système est couplé à l’utilisation de l’héritage pour les états</w:t>
-      </w:r>
-      <w:r>
-        <w:rPr>
-          <w:noProof/>
-          <w:lang w:eastAsia="fr-FR"/>
-        </w:rPr>
-        <w:t>.</w:t>
+        <w:t>De base</w:t>
+      </w:r>
+      <w:r>
+        <w:rPr>
+          <w:noProof/>
+          <w:lang w:eastAsia="fr-FR"/>
+        </w:rPr>
+        <w:t xml:space="preserve"> toutes les fonctions d’EtatRobot renvoient une UnAuthorizedCallException. Les états qui héritent d’EtatRobot implémentent alors juste les fonctions correspondant aux actions faisables dans cet état. Une fonction non implémentée que l’on appelle sur un état renverra à la version de la classe mère EtatR</w:t>
+      </w:r>
+      <w:r>
+        <w:rPr>
+          <w:noProof/>
+          <w:lang w:eastAsia="fr-FR"/>
+        </w:rPr>
+        <w:t>o</w:t>
+      </w:r>
+      <w:r>
+        <w:rPr>
+          <w:noProof/>
+          <w:lang w:eastAsia="fr-FR"/>
+        </w:rPr>
+        <w:t>bot, et lèvera une exception.</w:t>
       </w:r>
     </w:p>
     <w:p>
@@ -3187,43 +3214,6 @@
           <w:lang w:eastAsia="fr-FR"/>
         </w:rPr>
         <w:lastRenderedPageBreak/>
-        <w:t>De base</w:t>
-      </w:r>
-      <w:r>
-        <w:rPr>
-          <w:noProof/>
-          <w:lang w:eastAsia="fr-FR"/>
-        </w:rPr>
-        <w:t xml:space="preserve"> toutes les fonctions d’EtatRobot renvoient une UnAuthorizedCallException. Les états qui héritent d’EtatRobot implémentent alors juste les fonctions correspondant aux actions faisables dans cet état. Une fonction non implémentée que l’on appelle sur un état renverra à la version de la classe mère EtatR</w:t>
-      </w:r>
-      <w:r>
-        <w:rPr>
-          <w:noProof/>
-          <w:lang w:eastAsia="fr-FR"/>
-        </w:rPr>
-        <w:t>o</w:t>
-      </w:r>
-      <w:r>
-        <w:rPr>
-          <w:noProof/>
-          <w:lang w:eastAsia="fr-FR"/>
-        </w:rPr>
-        <w:t>bot, et lèvera une exception.</w:t>
-      </w:r>
-    </w:p>
-    <w:p>
-      <w:pPr>
-        <w:jc w:val="both"/>
-        <w:rPr>
-          <w:noProof/>
-          <w:lang w:eastAsia="fr-FR"/>
-        </w:rPr>
-      </w:pPr>
-      <w:r>
-        <w:rPr>
-          <w:noProof/>
-          <w:lang w:eastAsia="fr-FR"/>
-        </w:rPr>
         <w:t>Par exemple, l’EtatFige implémente repartir(). L’appel de cette fonction change l’état. EN revanche, EtatFige n’implément pas avancer(). Si on appelle avancer() alors que l’état est EtatFige, le programme exécute avancer() d’EtatRobot, qui renvoie une exception.</w:t>
       </w:r>
     </w:p>
@@ -3799,34 +3789,174 @@
           <w:lang w:eastAsia="fr-FR"/>
         </w:rPr>
       </w:pPr>
-      <w:r>
-        <w:rPr>
+    </w:p>
+    <w:p>
+      <w:pPr>
+        <w:rPr>
+          <w:lang w:eastAsia="fr-FR"/>
+        </w:rPr>
+      </w:pPr>
+    </w:p>
+    <w:p>
+      <w:pPr>
+        <w:rPr>
+          <w:noProof/>
+          <w:lang w:eastAsia="fr-FR"/>
+        </w:rPr>
+      </w:pPr>
+    </w:p>
+    <w:p>
+      <w:pPr>
+        <w:pStyle w:val="ListParagraph"/>
+        <w:numPr>
+          <w:ilvl w:val="0"/>
+          <w:numId w:val="1"/>
+        </w:numPr>
+        <w:rPr>
+          <w:noProof/>
+          <w:lang w:eastAsia="fr-FR"/>
+        </w:rPr>
+      </w:pPr>
+      <w:r>
+        <w:rPr>
+          <w:noProof/>
+          <w:lang w:eastAsia="fr-FR"/>
+        </w:rPr>
+        <w:t>EtatFige ::repartir</w:t>
+      </w:r>
+      <w:r>
+        <w:rPr>
+          <w:noProof/>
+          <w:lang w:eastAsia="fr-FR"/>
+        </w:rPr>
+        <w:t>()</w:t>
+      </w:r>
+    </w:p>
+    <w:p>
+      <w:pPr>
+        <w:pStyle w:val="Subtitle"/>
+        <w:rPr>
+          <w:noProof/>
+          <w:lang w:eastAsia="fr-FR"/>
+        </w:rPr>
+      </w:pPr>
+      <w:r>
+        <w:rPr>
+          <w:noProof/>
+          <w:lang w:eastAsia="fr-FR"/>
+        </w:rPr>
+        <w:t>Etat</w:t>
+      </w:r>
+      <w:r>
+        <w:rPr>
+          <w:noProof/>
+          <w:lang w:eastAsia="fr-FR"/>
+        </w:rPr>
+        <w:t>Robot repartir()</w:t>
+      </w:r>
+    </w:p>
+    <w:p>
+      <w:pPr>
+        <w:pStyle w:val="Subtitle"/>
+        <w:rPr>
+          <w:noProof/>
+          <w:lang w:eastAsia="fr-FR"/>
+        </w:rPr>
+      </w:pPr>
+      <w:r>
+        <w:rPr>
+          <w:noProof/>
+          <w:lang w:eastAsia="fr-FR"/>
+        </w:rPr>
+        <w:t>{</w:t>
+      </w:r>
+    </w:p>
+    <w:p>
+      <w:pPr>
+        <w:pStyle w:val="Subtitle"/>
+        <w:rPr>
+          <w:noProof/>
+          <w:lang w:eastAsia="fr-FR"/>
+        </w:rPr>
+      </w:pPr>
+      <w:r>
+        <w:rPr>
+          <w:noProof/>
           <w:lang w:eastAsia="fr-FR"/>
         </w:rPr>
         <w:tab/>
-      </w:r>
-    </w:p>
-    <w:p>
-      <w:pPr>
-        <w:rPr>
-          <w:lang w:eastAsia="fr-FR"/>
-        </w:rPr>
-      </w:pPr>
-    </w:p>
-    <w:p>
-      <w:pPr>
-        <w:rPr>
-          <w:lang w:eastAsia="fr-FR"/>
-        </w:rPr>
-      </w:pPr>
-    </w:p>
-    <w:p>
-      <w:pPr>
-        <w:rPr>
-          <w:noProof/>
-          <w:lang w:eastAsia="fr-FR"/>
-        </w:rPr>
-      </w:pPr>
+        <w:t>return ancienEtatRobot ;</w:t>
+      </w:r>
+    </w:p>
+    <w:p>
+      <w:pPr>
+        <w:pStyle w:val="Subtitle"/>
+        <w:rPr>
+          <w:noProof/>
+          <w:lang w:eastAsia="fr-FR"/>
+        </w:rPr>
+      </w:pPr>
+      <w:r>
+        <w:rPr>
+          <w:noProof/>
+          <w:lang w:eastAsia="fr-FR"/>
+        </w:rPr>
+        <w:drawing>
+          <wp:anchor distT="0" distB="0" distL="114300" distR="114300" simplePos="0" relativeHeight="251700224" behindDoc="1" locked="0" layoutInCell="1" allowOverlap="1" wp14:anchorId="0FC87136" wp14:editId="17ABE4FC">
+            <wp:simplePos x="0" y="0"/>
+            <wp:positionH relativeFrom="leftMargin">
+              <wp:align>right</wp:align>
+            </wp:positionH>
+            <wp:positionV relativeFrom="paragraph">
+              <wp:posOffset>191201</wp:posOffset>
+            </wp:positionV>
+            <wp:extent cx="391795" cy="391795"/>
+            <wp:effectExtent l="0" t="0" r="8255" b="8255"/>
+            <wp:wrapNone/>
+            <wp:docPr id="25" name="Picture 25"/>
+            <wp:cNvGraphicFramePr>
+              <a:graphicFrameLocks xmlns:a="http://schemas.openxmlformats.org/drawingml/2006/main" noChangeAspect="1"/>
+            </wp:cNvGraphicFramePr>
+            <a:graphic xmlns:a="http://schemas.openxmlformats.org/drawingml/2006/main">
+              <a:graphicData uri="http://schemas.openxmlformats.org/drawingml/2006/picture">
+                <pic:pic xmlns:pic="http://schemas.openxmlformats.org/drawingml/2006/picture">
+                  <pic:nvPicPr>
+                    <pic:cNvPr id="1" name="pen.png"/>
+                    <pic:cNvPicPr/>
+                  </pic:nvPicPr>
+                  <pic:blipFill>
+                    <a:blip r:embed="rId10" cstate="print">
+                      <a:extLst>
+                        <a:ext uri="{28A0092B-C50C-407E-A947-70E740481C1C}">
+                          <a14:useLocalDpi xmlns:a14="http://schemas.microsoft.com/office/drawing/2010/main" val="0"/>
+                        </a:ext>
+                      </a:extLst>
+                    </a:blip>
+                    <a:stretch>
+                      <a:fillRect/>
+                    </a:stretch>
+                  </pic:blipFill>
+                  <pic:spPr>
+                    <a:xfrm>
+                      <a:off x="0" y="0"/>
+                      <a:ext cx="391795" cy="391795"/>
+                    </a:xfrm>
+                    <a:prstGeom prst="rect">
+                      <a:avLst/>
+                    </a:prstGeom>
+                  </pic:spPr>
+                </pic:pic>
+              </a:graphicData>
+            </a:graphic>
+            <wp14:sizeRelH relativeFrom="margin">
+              <wp14:pctWidth>0</wp14:pctWidth>
+            </wp14:sizeRelH>
+            <wp14:sizeRelV relativeFrom="margin">
+              <wp14:pctHeight>0</wp14:pctHeight>
+            </wp14:sizeRelV>
+          </wp:anchor>
+        </w:drawing>
+      </w:r>
       <w:r>
         <w:rPr>
           <w:noProof/>
@@ -3839,7 +3969,7 @@
               <wp:align>left</wp:align>
             </wp:positionH>
             <wp:positionV relativeFrom="paragraph">
-              <wp:posOffset>177800</wp:posOffset>
+              <wp:posOffset>181040</wp:posOffset>
             </wp:positionV>
             <wp:extent cx="392400" cy="392400"/>
             <wp:effectExtent l="0" t="0" r="8255" b="8255"/>
@@ -3893,70 +4023,11 @@
           <w:noProof/>
           <w:lang w:eastAsia="fr-FR"/>
         </w:rPr>
-        <w:drawing>
-          <wp:anchor distT="0" distB="0" distL="114300" distR="114300" simplePos="0" relativeHeight="251700224" behindDoc="1" locked="0" layoutInCell="1" allowOverlap="1" wp14:anchorId="0FC87136" wp14:editId="17ABE4FC">
-            <wp:simplePos x="0" y="0"/>
-            <wp:positionH relativeFrom="leftMargin">
-              <wp:align>right</wp:align>
-            </wp:positionH>
-            <wp:positionV relativeFrom="paragraph">
-              <wp:posOffset>188551</wp:posOffset>
-            </wp:positionV>
-            <wp:extent cx="391795" cy="391795"/>
-            <wp:effectExtent l="0" t="0" r="8255" b="8255"/>
-            <wp:wrapNone/>
-            <wp:docPr id="25" name="Picture 25"/>
-            <wp:cNvGraphicFramePr>
-              <a:graphicFrameLocks xmlns:a="http://schemas.openxmlformats.org/drawingml/2006/main" noChangeAspect="1"/>
-            </wp:cNvGraphicFramePr>
-            <a:graphic xmlns:a="http://schemas.openxmlformats.org/drawingml/2006/main">
-              <a:graphicData uri="http://schemas.openxmlformats.org/drawingml/2006/picture">
-                <pic:pic xmlns:pic="http://schemas.openxmlformats.org/drawingml/2006/picture">
-                  <pic:nvPicPr>
-                    <pic:cNvPr id="1" name="pen.png"/>
-                    <pic:cNvPicPr/>
-                  </pic:nvPicPr>
-                  <pic:blipFill>
-                    <a:blip r:embed="rId10" cstate="print">
-                      <a:extLst>
-                        <a:ext uri="{28A0092B-C50C-407E-A947-70E740481C1C}">
-                          <a14:useLocalDpi xmlns:a14="http://schemas.microsoft.com/office/drawing/2010/main" val="0"/>
-                        </a:ext>
-                      </a:extLst>
-                    </a:blip>
-                    <a:stretch>
-                      <a:fillRect/>
-                    </a:stretch>
-                  </pic:blipFill>
-                  <pic:spPr>
-                    <a:xfrm>
-                      <a:off x="0" y="0"/>
-                      <a:ext cx="391795" cy="391795"/>
-                    </a:xfrm>
-                    <a:prstGeom prst="rect">
-                      <a:avLst/>
-                    </a:prstGeom>
-                  </pic:spPr>
-                </pic:pic>
-              </a:graphicData>
-            </a:graphic>
-            <wp14:sizeRelH relativeFrom="margin">
-              <wp14:pctWidth>0</wp14:pctWidth>
-            </wp14:sizeRelH>
-            <wp14:sizeRelV relativeFrom="margin">
-              <wp14:pctHeight>0</wp14:pctHeight>
-            </wp14:sizeRelV>
-          </wp:anchor>
-        </w:drawing>
-      </w:r>
-    </w:p>
-    <w:p>
-      <w:pPr>
-        <w:pStyle w:val="ListParagraph"/>
-        <w:numPr>
-          <w:ilvl w:val="0"/>
-          <w:numId w:val="1"/>
-        </w:numPr>
+        <w:t>}</w:t>
+      </w:r>
+    </w:p>
+    <w:p>
+      <w:pPr>
         <w:rPr>
           <w:noProof/>
           <w:lang w:eastAsia="fr-FR"/>
@@ -3968,116 +4039,6 @@
           <w:lang w:eastAsia="fr-FR"/>
         </w:rPr>
         <w:lastRenderedPageBreak/>
-        <w:t>EtatFige ::repartir</w:t>
-      </w:r>
-      <w:r>
-        <w:rPr>
-          <w:noProof/>
-          <w:lang w:eastAsia="fr-FR"/>
-        </w:rPr>
-        <w:t>()</w:t>
-      </w:r>
-    </w:p>
-    <w:p>
-      <w:pPr>
-        <w:pStyle w:val="Subtitle"/>
-        <w:rPr>
-          <w:noProof/>
-          <w:lang w:eastAsia="fr-FR"/>
-        </w:rPr>
-      </w:pPr>
-      <w:r>
-        <w:rPr>
-          <w:noProof/>
-          <w:lang w:eastAsia="fr-FR"/>
-        </w:rPr>
-        <w:t>Etat</w:t>
-      </w:r>
-      <w:r>
-        <w:rPr>
-          <w:noProof/>
-          <w:lang w:eastAsia="fr-FR"/>
-        </w:rPr>
-        <w:t>Robot repartir()</w:t>
-      </w:r>
-    </w:p>
-    <w:p>
-      <w:pPr>
-        <w:pStyle w:val="Subtitle"/>
-        <w:rPr>
-          <w:noProof/>
-          <w:lang w:eastAsia="fr-FR"/>
-        </w:rPr>
-      </w:pPr>
-      <w:r>
-        <w:rPr>
-          <w:noProof/>
-          <w:lang w:eastAsia="fr-FR"/>
-        </w:rPr>
-        <w:t>{</w:t>
-      </w:r>
-    </w:p>
-    <w:p>
-      <w:pPr>
-        <w:pStyle w:val="Subtitle"/>
-        <w:rPr>
-          <w:noProof/>
-          <w:lang w:eastAsia="fr-FR"/>
-        </w:rPr>
-      </w:pPr>
-      <w:r>
-        <w:rPr>
-          <w:noProof/>
-          <w:lang w:eastAsia="fr-FR"/>
-        </w:rPr>
-        <w:tab/>
-        <w:t>return ancienEtatRobot ;</w:t>
-      </w:r>
-    </w:p>
-    <w:p>
-      <w:pPr>
-        <w:pStyle w:val="Subtitle"/>
-        <w:rPr>
-          <w:noProof/>
-          <w:lang w:eastAsia="fr-FR"/>
-        </w:rPr>
-      </w:pPr>
-      <w:r>
-        <w:rPr>
-          <w:noProof/>
-          <w:lang w:eastAsia="fr-FR"/>
-        </w:rPr>
-        <w:t>}</w:t>
-      </w:r>
-    </w:p>
-    <w:p>
-      <w:pPr>
-        <w:rPr>
-          <w:noProof/>
-          <w:lang w:eastAsia="fr-FR"/>
-        </w:rPr>
-      </w:pPr>
-    </w:p>
-    <w:p>
-      <w:pPr>
-        <w:rPr>
-          <w:noProof/>
-          <w:lang w:eastAsia="fr-FR"/>
-        </w:rPr>
-      </w:pPr>
-    </w:p>
-    <w:p>
-      <w:pPr>
-        <w:rPr>
-          <w:noProof/>
-          <w:lang w:eastAsia="fr-FR"/>
-        </w:rPr>
-      </w:pPr>
-      <w:r>
-        <w:rPr>
-          <w:noProof/>
-          <w:lang w:eastAsia="fr-FR"/>
-        </w:rPr>
         <mc:AlternateContent>
           <mc:Choice Requires="wps">
             <w:drawing>
@@ -4179,7 +4140,7 @@
                     <pic:cNvPicPr/>
                   </pic:nvPicPr>
                   <pic:blipFill>
-                    <a:blip r:embed="rId15" cstate="print">
+                    <a:blip r:embed="rId14" cstate="print">
                       <a:extLst>
                         <a:ext uri="{28A0092B-C50C-407E-A947-70E740481C1C}">
                           <a14:useLocalDpi xmlns:a14="http://schemas.microsoft.com/office/drawing/2010/main" val="0"/>
@@ -4281,7 +4242,7 @@
                     <pic:cNvPicPr/>
                   </pic:nvPicPr>
                   <pic:blipFill rotWithShape="1">
-                    <a:blip r:embed="rId14">
+                    <a:blip r:embed="rId15">
                       <a:extLst>
                         <a:ext uri="{28A0092B-C50C-407E-A947-70E740481C1C}">
                           <a14:useLocalDpi xmlns:a14="http://schemas.microsoft.com/office/drawing/2010/main" val="0"/>
@@ -4493,128 +4454,6 @@
           <w:lang w:eastAsia="fr-FR"/>
         </w:rPr>
       </w:pPr>
-      <w:r>
-        <w:rPr>
-          <w:noProof/>
-          <w:lang w:eastAsia="fr-FR"/>
-        </w:rPr>
-        <w:drawing>
-          <wp:anchor distT="0" distB="0" distL="114300" distR="114300" simplePos="0" relativeHeight="251722752" behindDoc="1" locked="0" layoutInCell="1" allowOverlap="1" wp14:anchorId="5C0E3464" wp14:editId="27FCCFC0">
-            <wp:simplePos x="0" y="0"/>
-            <wp:positionH relativeFrom="rightMargin">
-              <wp:align>left</wp:align>
-            </wp:positionH>
-            <wp:positionV relativeFrom="paragraph">
-              <wp:posOffset>264795</wp:posOffset>
-            </wp:positionV>
-            <wp:extent cx="392400" cy="392400"/>
-            <wp:effectExtent l="0" t="0" r="8255" b="8255"/>
-            <wp:wrapNone/>
-            <wp:docPr id="38" name="Picture 38"/>
-            <wp:cNvGraphicFramePr>
-              <a:graphicFrameLocks xmlns:a="http://schemas.openxmlformats.org/drawingml/2006/main" noChangeAspect="1"/>
-            </wp:cNvGraphicFramePr>
-            <a:graphic xmlns:a="http://schemas.openxmlformats.org/drawingml/2006/main">
-              <a:graphicData uri="http://schemas.openxmlformats.org/drawingml/2006/picture">
-                <pic:pic xmlns:pic="http://schemas.openxmlformats.org/drawingml/2006/picture">
-                  <pic:nvPicPr>
-                    <pic:cNvPr id="14" name="number-one-in-a-circle.png"/>
-                    <pic:cNvPicPr/>
-                  </pic:nvPicPr>
-                  <pic:blipFill>
-                    <a:blip r:embed="rId15" cstate="print">
-                      <a:extLst>
-                        <a:ext uri="{28A0092B-C50C-407E-A947-70E740481C1C}">
-                          <a14:useLocalDpi xmlns:a14="http://schemas.microsoft.com/office/drawing/2010/main" val="0"/>
-                        </a:ext>
-                      </a:extLst>
-                    </a:blip>
-                    <a:stretch>
-                      <a:fillRect/>
-                    </a:stretch>
-                  </pic:blipFill>
-                  <pic:spPr>
-                    <a:xfrm>
-                      <a:off x="0" y="0"/>
-                      <a:ext cx="392400" cy="392400"/>
-                    </a:xfrm>
-                    <a:prstGeom prst="rect">
-                      <a:avLst/>
-                    </a:prstGeom>
-                  </pic:spPr>
-                </pic:pic>
-              </a:graphicData>
-            </a:graphic>
-            <wp14:sizeRelH relativeFrom="margin">
-              <wp14:pctWidth>0</wp14:pctWidth>
-            </wp14:sizeRelH>
-            <wp14:sizeRelV relativeFrom="margin">
-              <wp14:pctHeight>0</wp14:pctHeight>
-            </wp14:sizeRelV>
-          </wp:anchor>
-        </w:drawing>
-      </w:r>
-      <w:r>
-        <w:rPr>
-          <w:noProof/>
-          <w:lang w:eastAsia="fr-FR"/>
-        </w:rPr>
-        <w:drawing>
-          <wp:anchor distT="0" distB="0" distL="114300" distR="114300" simplePos="0" relativeHeight="251702272" behindDoc="1" locked="0" layoutInCell="1" allowOverlap="1" wp14:anchorId="0FC87136" wp14:editId="17ABE4FC">
-            <wp:simplePos x="0" y="0"/>
-            <wp:positionH relativeFrom="leftMargin">
-              <wp:align>right</wp:align>
-            </wp:positionH>
-            <wp:positionV relativeFrom="paragraph">
-              <wp:posOffset>267379</wp:posOffset>
-            </wp:positionV>
-            <wp:extent cx="391795" cy="391795"/>
-            <wp:effectExtent l="0" t="0" r="8255" b="8255"/>
-            <wp:wrapNone/>
-            <wp:docPr id="26" name="Picture 26"/>
-            <wp:cNvGraphicFramePr>
-              <a:graphicFrameLocks xmlns:a="http://schemas.openxmlformats.org/drawingml/2006/main" noChangeAspect="1"/>
-            </wp:cNvGraphicFramePr>
-            <a:graphic xmlns:a="http://schemas.openxmlformats.org/drawingml/2006/main">
-              <a:graphicData uri="http://schemas.openxmlformats.org/drawingml/2006/picture">
-                <pic:pic xmlns:pic="http://schemas.openxmlformats.org/drawingml/2006/picture">
-                  <pic:nvPicPr>
-                    <pic:cNvPr id="1" name="pen.png"/>
-                    <pic:cNvPicPr/>
-                  </pic:nvPicPr>
-                  <pic:blipFill>
-                    <a:blip r:embed="rId10" cstate="print">
-                      <a:extLst>
-                        <a:ext uri="{28A0092B-C50C-407E-A947-70E740481C1C}">
-                          <a14:useLocalDpi xmlns:a14="http://schemas.microsoft.com/office/drawing/2010/main" val="0"/>
-                        </a:ext>
-                      </a:extLst>
-                    </a:blip>
-                    <a:stretch>
-                      <a:fillRect/>
-                    </a:stretch>
-                  </pic:blipFill>
-                  <pic:spPr>
-                    <a:xfrm>
-                      <a:off x="0" y="0"/>
-                      <a:ext cx="391795" cy="391795"/>
-                    </a:xfrm>
-                    <a:prstGeom prst="rect">
-                      <a:avLst/>
-                    </a:prstGeom>
-                  </pic:spPr>
-                </pic:pic>
-              </a:graphicData>
-            </a:graphic>
-            <wp14:sizeRelH relativeFrom="margin">
-              <wp14:pctWidth>0</wp14:pctWidth>
-            </wp14:sizeRelH>
-            <wp14:sizeRelV relativeFrom="margin">
-              <wp14:pctHeight>0</wp14:pctHeight>
-            </wp14:sizeRelV>
-          </wp:anchor>
-        </w:drawing>
-      </w:r>
     </w:p>
     <w:p>
       <w:pPr>
@@ -4629,7 +4468,6 @@
           <w:noProof/>
           <w:lang w:eastAsia="fr-FR"/>
         </w:rPr>
-        <w:lastRenderedPageBreak/>
         <mc:AlternateContent>
           <mc:Choice Requires="wps">
             <w:drawing>
@@ -4693,7 +4531,7 @@
           </mc:Choice>
           <mc:Fallback>
             <w:pict>
-              <v:line w14:anchorId="76BF0F32" id="Straight Connector 49" o:spid="_x0000_s1026" style="position:absolute;z-index:251742208;visibility:visible;mso-wrap-style:square;mso-width-percent:0;mso-height-percent:0;mso-wrap-distance-left:9pt;mso-wrap-distance-top:0;mso-wrap-distance-right:9pt;mso-wrap-distance-bottom:0;mso-position-horizontal:absolute;mso-position-horizontal-relative:text;mso-position-vertical:absolute;mso-position-vertical-relative:text;mso-width-percent:0;mso-height-percent:0;mso-width-relative:margin;mso-height-relative:margin" from="-25.05pt,-4.9pt" to="-25.05pt,23.45pt" o:gfxdata="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" strokecolor="#a0f" strokeweight=".5pt">
+              <v:line w14:anchorId="598311E4" id="Straight Connector 49" o:spid="_x0000_s1026" style="position:absolute;z-index:251742208;visibility:visible;mso-wrap-style:square;mso-width-percent:0;mso-height-percent:0;mso-wrap-distance-left:9pt;mso-wrap-distance-top:0;mso-wrap-distance-right:9pt;mso-wrap-distance-bottom:0;mso-position-horizontal:absolute;mso-position-horizontal-relative:text;mso-position-vertical:absolute;mso-position-vertical-relative:text;mso-width-percent:0;mso-height-percent:0;mso-width-relative:margin;mso-height-relative:margin" from="-25.05pt,-4.9pt" to="-25.05pt,23.45pt" o:gfxdata="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" strokecolor="#a0f" strokeweight=".5pt">
                 <v:stroke joinstyle="miter"/>
               </v:line>
             </w:pict>
@@ -4724,6 +4562,128 @@
       </w:pPr>
       <w:r>
         <w:rPr>
+          <w:noProof/>
+          <w:lang w:eastAsia="fr-FR"/>
+        </w:rPr>
+        <w:drawing>
+          <wp:anchor distT="0" distB="0" distL="114300" distR="114300" simplePos="0" relativeHeight="251702272" behindDoc="1" locked="0" layoutInCell="1" allowOverlap="1" wp14:anchorId="0FC87136" wp14:editId="17ABE4FC">
+            <wp:simplePos x="0" y="0"/>
+            <wp:positionH relativeFrom="leftMargin">
+              <wp:align>right</wp:align>
+            </wp:positionH>
+            <wp:positionV relativeFrom="paragraph">
+              <wp:posOffset>996759</wp:posOffset>
+            </wp:positionV>
+            <wp:extent cx="391795" cy="391795"/>
+            <wp:effectExtent l="0" t="0" r="8255" b="8255"/>
+            <wp:wrapNone/>
+            <wp:docPr id="26" name="Picture 26"/>
+            <wp:cNvGraphicFramePr>
+              <a:graphicFrameLocks xmlns:a="http://schemas.openxmlformats.org/drawingml/2006/main" noChangeAspect="1"/>
+            </wp:cNvGraphicFramePr>
+            <a:graphic xmlns:a="http://schemas.openxmlformats.org/drawingml/2006/main">
+              <a:graphicData uri="http://schemas.openxmlformats.org/drawingml/2006/picture">
+                <pic:pic xmlns:pic="http://schemas.openxmlformats.org/drawingml/2006/picture">
+                  <pic:nvPicPr>
+                    <pic:cNvPr id="1" name="pen.png"/>
+                    <pic:cNvPicPr/>
+                  </pic:nvPicPr>
+                  <pic:blipFill>
+                    <a:blip r:embed="rId10" cstate="print">
+                      <a:extLst>
+                        <a:ext uri="{28A0092B-C50C-407E-A947-70E740481C1C}">
+                          <a14:useLocalDpi xmlns:a14="http://schemas.microsoft.com/office/drawing/2010/main" val="0"/>
+                        </a:ext>
+                      </a:extLst>
+                    </a:blip>
+                    <a:stretch>
+                      <a:fillRect/>
+                    </a:stretch>
+                  </pic:blipFill>
+                  <pic:spPr>
+                    <a:xfrm>
+                      <a:off x="0" y="0"/>
+                      <a:ext cx="391795" cy="391795"/>
+                    </a:xfrm>
+                    <a:prstGeom prst="rect">
+                      <a:avLst/>
+                    </a:prstGeom>
+                  </pic:spPr>
+                </pic:pic>
+              </a:graphicData>
+            </a:graphic>
+            <wp14:sizeRelH relativeFrom="margin">
+              <wp14:pctWidth>0</wp14:pctWidth>
+            </wp14:sizeRelH>
+            <wp14:sizeRelV relativeFrom="margin">
+              <wp14:pctHeight>0</wp14:pctHeight>
+            </wp14:sizeRelV>
+          </wp:anchor>
+        </w:drawing>
+      </w:r>
+      <w:r>
+        <w:rPr>
+          <w:noProof/>
+          <w:lang w:eastAsia="fr-FR"/>
+        </w:rPr>
+        <w:drawing>
+          <wp:anchor distT="0" distB="0" distL="114300" distR="114300" simplePos="0" relativeHeight="251722752" behindDoc="1" locked="0" layoutInCell="1" allowOverlap="1" wp14:anchorId="5C0E3464" wp14:editId="27FCCFC0">
+            <wp:simplePos x="0" y="0"/>
+            <wp:positionH relativeFrom="rightMargin">
+              <wp:align>left</wp:align>
+            </wp:positionH>
+            <wp:positionV relativeFrom="paragraph">
+              <wp:posOffset>995110</wp:posOffset>
+            </wp:positionV>
+            <wp:extent cx="392400" cy="392400"/>
+            <wp:effectExtent l="0" t="0" r="8255" b="8255"/>
+            <wp:wrapNone/>
+            <wp:docPr id="38" name="Picture 38"/>
+            <wp:cNvGraphicFramePr>
+              <a:graphicFrameLocks xmlns:a="http://schemas.openxmlformats.org/drawingml/2006/main" noChangeAspect="1"/>
+            </wp:cNvGraphicFramePr>
+            <a:graphic xmlns:a="http://schemas.openxmlformats.org/drawingml/2006/main">
+              <a:graphicData uri="http://schemas.openxmlformats.org/drawingml/2006/picture">
+                <pic:pic xmlns:pic="http://schemas.openxmlformats.org/drawingml/2006/picture">
+                  <pic:nvPicPr>
+                    <pic:cNvPr id="14" name="number-one-in-a-circle.png"/>
+                    <pic:cNvPicPr/>
+                  </pic:nvPicPr>
+                  <pic:blipFill>
+                    <a:blip r:embed="rId14" cstate="print">
+                      <a:extLst>
+                        <a:ext uri="{28A0092B-C50C-407E-A947-70E740481C1C}">
+                          <a14:useLocalDpi xmlns:a14="http://schemas.microsoft.com/office/drawing/2010/main" val="0"/>
+                        </a:ext>
+                      </a:extLst>
+                    </a:blip>
+                    <a:stretch>
+                      <a:fillRect/>
+                    </a:stretch>
+                  </pic:blipFill>
+                  <pic:spPr>
+                    <a:xfrm>
+                      <a:off x="0" y="0"/>
+                      <a:ext cx="392400" cy="392400"/>
+                    </a:xfrm>
+                    <a:prstGeom prst="rect">
+                      <a:avLst/>
+                    </a:prstGeom>
+                  </pic:spPr>
+                </pic:pic>
+              </a:graphicData>
+            </a:graphic>
+            <wp14:sizeRelH relativeFrom="margin">
+              <wp14:pctWidth>0</wp14:pctWidth>
+            </wp14:sizeRelH>
+            <wp14:sizeRelV relativeFrom="margin">
+              <wp14:pctHeight>0</wp14:pctHeight>
+            </wp14:sizeRelV>
+          </wp:anchor>
+        </w:drawing>
+      </w:r>
+      <w:r>
+        <w:rPr>
           <w:lang w:eastAsia="fr-FR"/>
         </w:rPr>
         <w:t>La conséquence pr</w:t>
@@ -4760,6 +4720,7 @@
           <w:noProof/>
           <w:lang w:eastAsia="fr-FR"/>
         </w:rPr>
+        <w:lastRenderedPageBreak/>
         <w:t>Le singleton est alors instancié dès la création de l’objet, et l’uti</w:t>
       </w:r>
       <w:r>
@@ -5397,10 +5358,270 @@
           <w:lang w:eastAsia="fr-FR"/>
         </w:rPr>
       </w:pPr>
-    </w:p>
-    <w:p>
-      <w:pPr>
-        <w:rPr>
+      <w:r>
+        <w:rPr>
+          <w:lang w:eastAsia="fr-FR"/>
+        </w:rPr>
+        <w:t xml:space="preserve">Il y a un léger changement pour </w:t>
+      </w:r>
+      <w:proofErr w:type="spellStart"/>
+      <w:r>
+        <w:rPr>
+          <w:lang w:eastAsia="fr-FR"/>
+        </w:rPr>
+        <w:t>EtatFige</w:t>
+      </w:r>
+      <w:proofErr w:type="spellEnd"/>
+      <w:r>
+        <w:rPr>
+          <w:lang w:eastAsia="fr-FR"/>
+        </w:rPr>
+        <w:t xml:space="preserve"> qui doit conserver l’état précédent</w:t>
+      </w:r>
+    </w:p>
+    <w:p>
+      <w:pPr>
+        <w:pStyle w:val="ListParagraph"/>
+        <w:numPr>
+          <w:ilvl w:val="0"/>
+          <w:numId w:val="1"/>
+        </w:numPr>
+        <w:rPr>
+          <w:lang w:eastAsia="fr-FR"/>
+        </w:rPr>
+      </w:pPr>
+      <w:proofErr w:type="spellStart"/>
+      <w:r>
+        <w:rPr>
+          <w:lang w:eastAsia="fr-FR"/>
+        </w:rPr>
+        <w:t>EtatFige</w:t>
+      </w:r>
+      <w:proofErr w:type="spellEnd"/>
+      <w:r>
+        <w:rPr>
+          <w:lang w:eastAsia="fr-FR"/>
+        </w:rPr>
+        <w:t> </w:t>
+      </w:r>
+      <w:proofErr w:type="gramStart"/>
+      <w:r>
+        <w:rPr>
+          <w:lang w:eastAsia="fr-FR"/>
+        </w:rPr>
+        <w:t>::</w:t>
+      </w:r>
+      <w:proofErr w:type="spellStart"/>
+      <w:r>
+        <w:rPr>
+          <w:lang w:eastAsia="fr-FR"/>
+        </w:rPr>
+        <w:t>getInstance</w:t>
+      </w:r>
+      <w:proofErr w:type="spellEnd"/>
+      <w:proofErr w:type="gramEnd"/>
+      <w:r>
+        <w:rPr>
+          <w:lang w:eastAsia="fr-FR"/>
+        </w:rPr>
+        <w:t>()</w:t>
+      </w:r>
+    </w:p>
+    <w:p>
+      <w:pPr>
+        <w:rPr>
+          <w:lang w:eastAsia="fr-FR"/>
+        </w:rPr>
+      </w:pPr>
+    </w:p>
+    <w:p>
+      <w:pPr>
+        <w:pStyle w:val="Subtitle"/>
+        <w:rPr>
+          <w:lang w:eastAsia="fr-FR"/>
+        </w:rPr>
+      </w:pPr>
+      <w:proofErr w:type="spellStart"/>
+      <w:r>
+        <w:rPr>
+          <w:lang w:eastAsia="fr-FR"/>
+        </w:rPr>
+        <w:t>EtatFige</w:t>
+      </w:r>
+      <w:proofErr w:type="spellEnd"/>
+      <w:r>
+        <w:rPr>
+          <w:lang w:eastAsia="fr-FR"/>
+        </w:rPr>
+        <w:t xml:space="preserve"> </w:t>
+      </w:r>
+      <w:r>
+        <w:rPr>
+          <w:lang w:eastAsia="fr-FR"/>
+        </w:rPr>
+        <w:t xml:space="preserve"> </w:t>
+      </w:r>
+      <w:r>
+        <w:rPr>
+          <w:lang w:eastAsia="fr-FR"/>
+        </w:rPr>
+        <w:t xml:space="preserve"> </w:t>
+      </w:r>
+      <w:proofErr w:type="spellStart"/>
+      <w:r>
+        <w:rPr>
+          <w:lang w:eastAsia="fr-FR"/>
+        </w:rPr>
+        <w:t>getInstance</w:t>
+      </w:r>
+      <w:proofErr w:type="spellEnd"/>
+      <w:r>
+        <w:rPr>
+          <w:lang w:eastAsia="fr-FR"/>
+        </w:rPr>
+        <w:t>(</w:t>
+      </w:r>
+      <w:proofErr w:type="spellStart"/>
+      <w:r>
+        <w:rPr>
+          <w:lang w:eastAsia="fr-FR"/>
+        </w:rPr>
+        <w:t>EtatEnRoute</w:t>
+      </w:r>
+      <w:proofErr w:type="spellEnd"/>
+      <w:r>
+        <w:rPr>
+          <w:lang w:eastAsia="fr-FR"/>
+        </w:rPr>
+        <w:t xml:space="preserve"> </w:t>
+      </w:r>
+      <w:proofErr w:type="spellStart"/>
+      <w:r>
+        <w:rPr>
+          <w:lang w:eastAsia="fr-FR"/>
+        </w:rPr>
+        <w:t>ancienEtat</w:t>
+      </w:r>
+      <w:proofErr w:type="spellEnd"/>
+      <w:r>
+        <w:rPr>
+          <w:lang w:eastAsia="fr-FR"/>
+        </w:rPr>
+        <w:t>)</w:t>
+      </w:r>
+    </w:p>
+    <w:p>
+      <w:pPr>
+        <w:pStyle w:val="Subtitle"/>
+        <w:rPr>
+          <w:lang w:eastAsia="fr-FR"/>
+        </w:rPr>
+      </w:pPr>
+      <w:r>
+        <w:rPr>
+          <w:lang w:eastAsia="fr-FR"/>
+        </w:rPr>
+        <w:t>{</w:t>
+      </w:r>
+      <w:r>
+        <w:rPr>
+          <w:lang w:eastAsia="fr-FR"/>
+        </w:rPr>
+        <w:tab/>
+      </w:r>
+    </w:p>
+    <w:p>
+      <w:pPr>
+        <w:pStyle w:val="Subtitle"/>
+        <w:rPr>
+          <w:lang w:eastAsia="fr-FR"/>
+        </w:rPr>
+      </w:pPr>
+      <w:r>
+        <w:rPr>
+          <w:lang w:eastAsia="fr-FR"/>
+        </w:rPr>
+        <w:tab/>
+      </w:r>
+      <w:proofErr w:type="spellStart"/>
+      <w:proofErr w:type="gramStart"/>
+      <w:r>
+        <w:rPr>
+          <w:lang w:eastAsia="fr-FR"/>
+        </w:rPr>
+        <w:t>instance.setEtatEnRoute</w:t>
+      </w:r>
+      <w:proofErr w:type="spellEnd"/>
+      <w:r>
+        <w:rPr>
+          <w:lang w:eastAsia="fr-FR"/>
+        </w:rPr>
+        <w:t>(</w:t>
+      </w:r>
+      <w:proofErr w:type="spellStart"/>
+      <w:proofErr w:type="gramEnd"/>
+      <w:r>
+        <w:rPr>
+          <w:lang w:eastAsia="fr-FR"/>
+        </w:rPr>
+        <w:t>ancienEtat</w:t>
+      </w:r>
+      <w:proofErr w:type="spellEnd"/>
+      <w:r>
+        <w:rPr>
+          <w:lang w:eastAsia="fr-FR"/>
+        </w:rPr>
+        <w:t>) ;</w:t>
+      </w:r>
+    </w:p>
+    <w:p>
+      <w:pPr>
+        <w:pStyle w:val="Subtitle"/>
+        <w:ind w:firstLine="708"/>
+        <w:rPr>
+          <w:noProof/>
+          <w:lang w:eastAsia="fr-FR"/>
+        </w:rPr>
+      </w:pPr>
+      <w:proofErr w:type="gramStart"/>
+      <w:r>
+        <w:rPr>
+          <w:lang w:eastAsia="fr-FR"/>
+        </w:rPr>
+        <w:t>return</w:t>
+      </w:r>
+      <w:proofErr w:type="gramEnd"/>
+      <w:r>
+        <w:rPr>
+          <w:lang w:eastAsia="fr-FR"/>
+        </w:rPr>
+        <w:t xml:space="preserve"> </w:t>
+      </w:r>
+      <w:r>
+        <w:rPr>
+          <w:lang w:eastAsia="fr-FR"/>
+        </w:rPr>
+        <w:t>instance ;</w:t>
+      </w:r>
+    </w:p>
+    <w:p>
+      <w:pPr>
+        <w:pStyle w:val="Subtitle"/>
+        <w:rPr>
+          <w:lang w:eastAsia="fr-FR"/>
+        </w:rPr>
+      </w:pPr>
+      <w:r>
+        <w:rPr>
+          <w:lang w:eastAsia="fr-FR"/>
+        </w:rPr>
+        <w:t>}</w:t>
+      </w:r>
+    </w:p>
+    <w:p>
+      <w:pPr>
+        <w:rPr>
+          <w:noProof/>
           <w:lang w:eastAsia="fr-FR"/>
         </w:rPr>
       </w:pPr>
@@ -5416,7 +5637,7 @@
               <wp:align>left</wp:align>
             </wp:positionH>
             <wp:positionV relativeFrom="paragraph">
-              <wp:posOffset>266700</wp:posOffset>
+              <wp:posOffset>179873</wp:posOffset>
             </wp:positionV>
             <wp:extent cx="392400" cy="392400"/>
             <wp:effectExtent l="0" t="0" r="8255" b="8255"/>
@@ -5433,7 +5654,7 @@
                     <pic:cNvPicPr/>
                   </pic:nvPicPr>
                   <pic:blipFill>
-                    <a:blip r:embed="rId15" cstate="print">
+                    <a:blip r:embed="rId14" cstate="print">
                       <a:extLst>
                         <a:ext uri="{28A0092B-C50C-407E-A947-70E740481C1C}">
                           <a14:useLocalDpi xmlns:a14="http://schemas.microsoft.com/office/drawing/2010/main" val="0"/>
@@ -5477,7 +5698,7 @@
               <wp:align>right</wp:align>
             </wp:positionH>
             <wp:positionV relativeFrom="paragraph">
-              <wp:posOffset>262167</wp:posOffset>
+              <wp:posOffset>174792</wp:posOffset>
             </wp:positionV>
             <wp:extent cx="391795" cy="391795"/>
             <wp:effectExtent l="0" t="0" r="8255" b="8255"/>
@@ -5529,271 +5750,6 @@
     </w:p>
     <w:p>
       <w:pPr>
-        <w:rPr>
-          <w:lang w:eastAsia="fr-FR"/>
-        </w:rPr>
-      </w:pPr>
-      <w:r>
-        <w:rPr>
-          <w:lang w:eastAsia="fr-FR"/>
-        </w:rPr>
-        <w:lastRenderedPageBreak/>
-        <w:t xml:space="preserve">Il y a un léger changement pour </w:t>
-      </w:r>
-      <w:proofErr w:type="spellStart"/>
-      <w:r>
-        <w:rPr>
-          <w:lang w:eastAsia="fr-FR"/>
-        </w:rPr>
-        <w:t>EtatFige</w:t>
-      </w:r>
-      <w:proofErr w:type="spellEnd"/>
-      <w:r>
-        <w:rPr>
-          <w:lang w:eastAsia="fr-FR"/>
-        </w:rPr>
-        <w:t xml:space="preserve"> qui doit conserver l’état précédent</w:t>
-      </w:r>
-    </w:p>
-    <w:p>
-      <w:pPr>
-        <w:pStyle w:val="ListParagraph"/>
-        <w:numPr>
-          <w:ilvl w:val="0"/>
-          <w:numId w:val="1"/>
-        </w:numPr>
-        <w:rPr>
-          <w:lang w:eastAsia="fr-FR"/>
-        </w:rPr>
-      </w:pPr>
-      <w:proofErr w:type="spellStart"/>
-      <w:r>
-        <w:rPr>
-          <w:lang w:eastAsia="fr-FR"/>
-        </w:rPr>
-        <w:t>EtatFige</w:t>
-      </w:r>
-      <w:proofErr w:type="spellEnd"/>
-      <w:r>
-        <w:rPr>
-          <w:lang w:eastAsia="fr-FR"/>
-        </w:rPr>
-        <w:t> ::</w:t>
-      </w:r>
-      <w:proofErr w:type="spellStart"/>
-      <w:r>
-        <w:rPr>
-          <w:lang w:eastAsia="fr-FR"/>
-        </w:rPr>
-        <w:t>getInstance</w:t>
-      </w:r>
-      <w:proofErr w:type="spellEnd"/>
-      <w:r>
-        <w:rPr>
-          <w:lang w:eastAsia="fr-FR"/>
-        </w:rPr>
-        <w:t>()</w:t>
-      </w:r>
-    </w:p>
-    <w:p>
-      <w:pPr>
-        <w:rPr>
-          <w:lang w:eastAsia="fr-FR"/>
-        </w:rPr>
-      </w:pPr>
-    </w:p>
-    <w:p>
-      <w:pPr>
-        <w:pStyle w:val="Subtitle"/>
-        <w:rPr>
-          <w:lang w:eastAsia="fr-FR"/>
-        </w:rPr>
-      </w:pPr>
-      <w:proofErr w:type="spellStart"/>
-      <w:r>
-        <w:rPr>
-          <w:lang w:eastAsia="fr-FR"/>
-        </w:rPr>
-        <w:t>EtatFige</w:t>
-      </w:r>
-      <w:proofErr w:type="spellEnd"/>
-      <w:r>
-        <w:rPr>
-          <w:lang w:eastAsia="fr-FR"/>
-        </w:rPr>
-        <w:t xml:space="preserve"> </w:t>
-      </w:r>
-      <w:r>
-        <w:rPr>
-          <w:lang w:eastAsia="fr-FR"/>
-        </w:rPr>
-        <w:t xml:space="preserve"> </w:t>
-      </w:r>
-      <w:r>
-        <w:rPr>
-          <w:lang w:eastAsia="fr-FR"/>
-        </w:rPr>
-        <w:t xml:space="preserve"> </w:t>
-      </w:r>
-      <w:proofErr w:type="spellStart"/>
-      <w:r>
-        <w:rPr>
-          <w:lang w:eastAsia="fr-FR"/>
-        </w:rPr>
-        <w:t>getInstance</w:t>
-      </w:r>
-      <w:proofErr w:type="spellEnd"/>
-      <w:r>
-        <w:rPr>
-          <w:lang w:eastAsia="fr-FR"/>
-        </w:rPr>
-        <w:t>(</w:t>
-      </w:r>
-      <w:proofErr w:type="spellStart"/>
-      <w:r>
-        <w:rPr>
-          <w:lang w:eastAsia="fr-FR"/>
-        </w:rPr>
-        <w:t>EtatEnRoute</w:t>
-      </w:r>
-      <w:proofErr w:type="spellEnd"/>
-      <w:r>
-        <w:rPr>
-          <w:lang w:eastAsia="fr-FR"/>
-        </w:rPr>
-        <w:t xml:space="preserve"> </w:t>
-      </w:r>
-      <w:proofErr w:type="spellStart"/>
-      <w:r>
-        <w:rPr>
-          <w:lang w:eastAsia="fr-FR"/>
-        </w:rPr>
-        <w:t>ancienEtat</w:t>
-      </w:r>
-      <w:proofErr w:type="spellEnd"/>
-      <w:r>
-        <w:rPr>
-          <w:lang w:eastAsia="fr-FR"/>
-        </w:rPr>
-        <w:t>)</w:t>
-      </w:r>
-    </w:p>
-    <w:p>
-      <w:pPr>
-        <w:pStyle w:val="Subtitle"/>
-        <w:rPr>
-          <w:lang w:eastAsia="fr-FR"/>
-        </w:rPr>
-      </w:pPr>
-      <w:r>
-        <w:rPr>
-          <w:lang w:eastAsia="fr-FR"/>
-        </w:rPr>
-        <w:t>{</w:t>
-      </w:r>
-      <w:r>
-        <w:rPr>
-          <w:lang w:eastAsia="fr-FR"/>
-        </w:rPr>
-        <w:tab/>
-      </w:r>
-    </w:p>
-    <w:p>
-      <w:pPr>
-        <w:pStyle w:val="Subtitle"/>
-        <w:rPr>
-          <w:lang w:eastAsia="fr-FR"/>
-        </w:rPr>
-      </w:pPr>
-      <w:r>
-        <w:rPr>
-          <w:lang w:eastAsia="fr-FR"/>
-        </w:rPr>
-        <w:tab/>
-      </w:r>
-      <w:proofErr w:type="spellStart"/>
-      <w:r>
-        <w:rPr>
-          <w:lang w:eastAsia="fr-FR"/>
-        </w:rPr>
-        <w:t>instance.setEtatEnRoute</w:t>
-      </w:r>
-      <w:proofErr w:type="spellEnd"/>
-      <w:r>
-        <w:rPr>
-          <w:lang w:eastAsia="fr-FR"/>
-        </w:rPr>
-        <w:t>(</w:t>
-      </w:r>
-      <w:proofErr w:type="spellStart"/>
-      <w:r>
-        <w:rPr>
-          <w:lang w:eastAsia="fr-FR"/>
-        </w:rPr>
-        <w:t>ancienEtat</w:t>
-      </w:r>
-      <w:proofErr w:type="spellEnd"/>
-      <w:r>
-        <w:rPr>
-          <w:lang w:eastAsia="fr-FR"/>
-        </w:rPr>
-        <w:t>) ;</w:t>
-      </w:r>
-    </w:p>
-    <w:p>
-      <w:pPr>
-        <w:pStyle w:val="Subtitle"/>
-        <w:ind w:firstLine="708"/>
-        <w:rPr>
-          <w:noProof/>
-          <w:lang w:eastAsia="fr-FR"/>
-        </w:rPr>
-      </w:pPr>
-      <w:proofErr w:type="gramStart"/>
-      <w:r>
-        <w:rPr>
-          <w:lang w:eastAsia="fr-FR"/>
-        </w:rPr>
-        <w:t>return</w:t>
-      </w:r>
-      <w:proofErr w:type="gramEnd"/>
-      <w:r>
-        <w:rPr>
-          <w:lang w:eastAsia="fr-FR"/>
-        </w:rPr>
-        <w:t xml:space="preserve"> </w:t>
-      </w:r>
-      <w:r>
-        <w:rPr>
-          <w:lang w:eastAsia="fr-FR"/>
-        </w:rPr>
-        <w:t>instance ;</w:t>
-      </w:r>
-    </w:p>
-    <w:p>
-      <w:pPr>
-        <w:pStyle w:val="Subtitle"/>
-        <w:rPr>
-          <w:lang w:eastAsia="fr-FR"/>
-        </w:rPr>
-      </w:pPr>
-      <w:r>
-        <w:rPr>
-          <w:lang w:eastAsia="fr-FR"/>
-        </w:rPr>
-        <w:t>}</w:t>
-      </w:r>
-    </w:p>
-    <w:p>
-      <w:pPr>
-        <w:rPr>
-          <w:noProof/>
-          <w:lang w:eastAsia="fr-FR"/>
-        </w:rPr>
-      </w:pPr>
-    </w:p>
-    <w:p>
-      <w:pPr>
         <w:pStyle w:val="Heading1"/>
         <w:ind w:left="3540"/>
         <w:rPr>
@@ -5806,6 +5762,7 @@
           <w:noProof/>
           <w:lang w:eastAsia="fr-FR"/>
         </w:rPr>
+        <w:lastRenderedPageBreak/>
         <mc:AlternateContent>
           <mc:Choice Requires="wps">
             <w:drawing>
@@ -5990,26 +5947,24 @@
           <w:lang w:eastAsia="fr-FR"/>
         </w:rPr>
       </w:pPr>
-    </w:p>
-    <w:p>
-      <w:pPr>
-        <w:rPr>
-          <w:noProof/>
-          <w:lang w:eastAsia="fr-FR"/>
-        </w:rPr>
-      </w:pPr>
-    </w:p>
-    <w:p>
       <w:r>
         <w:rPr>
           <w:noProof/>
           <w:lang w:eastAsia="fr-FR"/>
         </w:rPr>
         <w:drawing>
-          <wp:inline distT="0" distB="0" distL="0" distR="0">
-            <wp:extent cx="5831457" cy="3863204"/>
-            <wp:effectExtent l="0" t="0" r="0" b="4445"/>
-            <wp:docPr id="27" name="Picture 27"/>
+          <wp:anchor distT="0" distB="0" distL="114300" distR="114300" simplePos="0" relativeHeight="251757568" behindDoc="0" locked="0" layoutInCell="1" allowOverlap="1">
+            <wp:simplePos x="0" y="0"/>
+            <wp:positionH relativeFrom="margin">
+              <wp:align>right</wp:align>
+            </wp:positionH>
+            <wp:positionV relativeFrom="paragraph">
+              <wp:posOffset>168910</wp:posOffset>
+            </wp:positionV>
+            <wp:extent cx="5793105" cy="4175125"/>
+            <wp:effectExtent l="0" t="0" r="0" b="0"/>
+            <wp:wrapSquare wrapText="bothSides"/>
+            <wp:docPr id="56" name="Picture 56"/>
             <wp:cNvGraphicFramePr>
               <a:graphicFrameLocks xmlns:a="http://schemas.openxmlformats.org/drawingml/2006/main" noChangeAspect="1"/>
             </wp:cNvGraphicFramePr>
@@ -6017,24 +5972,24 @@
               <a:graphicData uri="http://schemas.openxmlformats.org/drawingml/2006/picture">
                 <pic:pic xmlns:pic="http://schemas.openxmlformats.org/drawingml/2006/picture">
                   <pic:nvPicPr>
-                    <pic:cNvPr id="27" name="Capture d’écran (285).png"/>
+                    <pic:cNvPr id="56" name="Capture d’écran (287).png"/>
                     <pic:cNvPicPr/>
                   </pic:nvPicPr>
                   <pic:blipFill rotWithShape="1">
-                    <a:blip r:embed="rId17">
+                    <a:blip r:embed="rId12" cstate="print">
                       <a:extLst>
                         <a:ext uri="{28A0092B-C50C-407E-A947-70E740481C1C}">
                           <a14:useLocalDpi xmlns:a14="http://schemas.microsoft.com/office/drawing/2010/main" val="0"/>
                         </a:ext>
                       </a:extLst>
                     </a:blip>
-                    <a:srcRect l="32049" t="29834" r="34262" b="30490"/>
+                    <a:srcRect l="47879" t="6776" r="18983" b="50766"/>
                     <a:stretch/>
                   </pic:blipFill>
                   <pic:spPr bwMode="auto">
                     <a:xfrm>
                       <a:off x="0" y="0"/>
-                      <a:ext cx="5889616" cy="3901733"/>
+                      <a:ext cx="5793105" cy="4175125"/>
                     </a:xfrm>
                     <a:prstGeom prst="rect">
                       <a:avLst/>
@@ -6051,64 +6006,6 @@
                 </pic:pic>
               </a:graphicData>
             </a:graphic>
-          </wp:inline>
-        </w:drawing>
-      </w:r>
-    </w:p>
-    <w:p/>
-    <w:p>
-      <w:r>
-        <w:rPr>
-          <w:noProof/>
-          <w:lang w:eastAsia="fr-FR"/>
-        </w:rPr>
-        <w:drawing>
-          <wp:anchor distT="0" distB="0" distL="114300" distR="114300" simplePos="0" relativeHeight="251726848" behindDoc="1" locked="0" layoutInCell="1" allowOverlap="1" wp14:anchorId="092801C7" wp14:editId="5ED8EFBB">
-            <wp:simplePos x="0" y="0"/>
-            <wp:positionH relativeFrom="rightMargin">
-              <wp:align>left</wp:align>
-            </wp:positionH>
-            <wp:positionV relativeFrom="paragraph">
-              <wp:posOffset>338455</wp:posOffset>
-            </wp:positionV>
-            <wp:extent cx="392400" cy="392400"/>
-            <wp:effectExtent l="0" t="0" r="8255" b="8255"/>
-            <wp:wrapNone/>
-            <wp:docPr id="41" name="Picture 41"/>
-            <wp:cNvGraphicFramePr>
-              <a:graphicFrameLocks xmlns:a="http://schemas.openxmlformats.org/drawingml/2006/main" noChangeAspect="1"/>
-            </wp:cNvGraphicFramePr>
-            <a:graphic xmlns:a="http://schemas.openxmlformats.org/drawingml/2006/main">
-              <a:graphicData uri="http://schemas.openxmlformats.org/drawingml/2006/picture">
-                <pic:pic xmlns:pic="http://schemas.openxmlformats.org/drawingml/2006/picture">
-                  <pic:nvPicPr>
-                    <pic:cNvPr id="18" name="science.png"/>
-                    <pic:cNvPicPr/>
-                  </pic:nvPicPr>
-                  <pic:blipFill>
-                    <a:blip r:embed="rId18" cstate="print">
-                      <a:extLst>
-                        <a:ext uri="{28A0092B-C50C-407E-A947-70E740481C1C}">
-                          <a14:useLocalDpi xmlns:a14="http://schemas.microsoft.com/office/drawing/2010/main" val="0"/>
-                        </a:ext>
-                      </a:extLst>
-                    </a:blip>
-                    <a:stretch>
-                      <a:fillRect/>
-                    </a:stretch>
-                  </pic:blipFill>
-                  <pic:spPr>
-                    <a:xfrm>
-                      <a:off x="0" y="0"/>
-                      <a:ext cx="392400" cy="392400"/>
-                    </a:xfrm>
-                    <a:prstGeom prst="rect">
-                      <a:avLst/>
-                    </a:prstGeom>
-                  </pic:spPr>
-                </pic:pic>
-              </a:graphicData>
-            </a:graphic>
             <wp14:sizeRelH relativeFrom="margin">
               <wp14:pctWidth>0</wp14:pctWidth>
             </wp14:sizeRelH>
@@ -6118,78 +6015,21 @@
           </wp:anchor>
         </w:drawing>
       </w:r>
-      <w:r>
-        <w:rPr>
-          <w:noProof/>
-          <w:lang w:eastAsia="fr-FR"/>
-        </w:rPr>
-        <w:drawing>
-          <wp:anchor distT="0" distB="0" distL="114300" distR="114300" simplePos="0" relativeHeight="251706368" behindDoc="1" locked="0" layoutInCell="1" allowOverlap="1" wp14:anchorId="0FC87136" wp14:editId="17ABE4FC">
-            <wp:simplePos x="0" y="0"/>
-            <wp:positionH relativeFrom="leftMargin">
-              <wp:align>right</wp:align>
-            </wp:positionH>
-            <wp:positionV relativeFrom="paragraph">
-              <wp:posOffset>346206</wp:posOffset>
-            </wp:positionV>
-            <wp:extent cx="391795" cy="391795"/>
-            <wp:effectExtent l="0" t="0" r="8255" b="8255"/>
-            <wp:wrapNone/>
-            <wp:docPr id="29" name="Picture 29"/>
-            <wp:cNvGraphicFramePr>
-              <a:graphicFrameLocks xmlns:a="http://schemas.openxmlformats.org/drawingml/2006/main" noChangeAspect="1"/>
-            </wp:cNvGraphicFramePr>
-            <a:graphic xmlns:a="http://schemas.openxmlformats.org/drawingml/2006/main">
-              <a:graphicData uri="http://schemas.openxmlformats.org/drawingml/2006/picture">
-                <pic:pic xmlns:pic="http://schemas.openxmlformats.org/drawingml/2006/picture">
-                  <pic:nvPicPr>
-                    <pic:cNvPr id="1" name="pen.png"/>
-                    <pic:cNvPicPr/>
-                  </pic:nvPicPr>
-                  <pic:blipFill>
-                    <a:blip r:embed="rId10" cstate="print">
-                      <a:extLst>
-                        <a:ext uri="{28A0092B-C50C-407E-A947-70E740481C1C}">
-                          <a14:useLocalDpi xmlns:a14="http://schemas.microsoft.com/office/drawing/2010/main" val="0"/>
-                        </a:ext>
-                      </a:extLst>
-                    </a:blip>
-                    <a:stretch>
-                      <a:fillRect/>
-                    </a:stretch>
-                  </pic:blipFill>
-                  <pic:spPr>
-                    <a:xfrm>
-                      <a:off x="0" y="0"/>
-                      <a:ext cx="391795" cy="391795"/>
-                    </a:xfrm>
-                    <a:prstGeom prst="rect">
-                      <a:avLst/>
-                    </a:prstGeom>
-                  </pic:spPr>
-                </pic:pic>
-              </a:graphicData>
-            </a:graphic>
-            <wp14:sizeRelH relativeFrom="margin">
-              <wp14:pctWidth>0</wp14:pctWidth>
-            </wp14:sizeRelH>
-            <wp14:sizeRelV relativeFrom="margin">
-              <wp14:pctHeight>0</wp14:pctHeight>
-            </wp14:sizeRelV>
-          </wp:anchor>
-        </w:drawing>
-      </w:r>
-    </w:p>
-    <w:p>
-      <w:pPr>
-        <w:pStyle w:val="Heading2"/>
-      </w:pPr>
-      <w:r>
-        <w:rPr>
-          <w:noProof/>
-          <w:lang w:eastAsia="fr-FR"/>
-        </w:rPr>
-        <w:lastRenderedPageBreak/>
+    </w:p>
+    <w:p>
+      <w:pPr>
+        <w:rPr>
+          <w:noProof/>
+          <w:lang w:eastAsia="fr-FR"/>
+        </w:rPr>
+      </w:pPr>
+    </w:p>
+    <w:p>
+      <w:r>
+        <w:rPr>
+          <w:noProof/>
+          <w:lang w:eastAsia="fr-FR"/>
+        </w:rPr>
         <mc:AlternateContent>
           <mc:Choice Requires="wps">
             <w:drawing>
@@ -6253,7 +6093,7 @@
           </mc:Choice>
           <mc:Fallback>
             <w:pict>
-              <v:line w14:anchorId="7BA3532E" id="Straight Connector 52" o:spid="_x0000_s1026" style="position:absolute;z-index:251748352;visibility:visible;mso-wrap-style:square;mso-width-percent:0;mso-height-percent:0;mso-wrap-distance-left:9pt;mso-wrap-distance-top:0;mso-wrap-distance-right:9pt;mso-wrap-distance-bottom:0;mso-position-horizontal:absolute;mso-position-horizontal-relative:text;mso-position-vertical:absolute;mso-position-vertical-relative:text;mso-width-percent:0;mso-height-percent:0;mso-width-relative:margin;mso-height-relative:margin" from="-23.8pt,16.5pt" to="-23.8pt,44.85pt" o:gfxdata="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" strokecolor="#a0f" strokeweight=".5pt">
+              <v:line w14:anchorId="6FE869D5" id="Straight Connector 52" o:spid="_x0000_s1026" style="position:absolute;z-index:251748352;visibility:visible;mso-wrap-style:square;mso-width-percent:0;mso-height-percent:0;mso-wrap-distance-left:9pt;mso-wrap-distance-top:0;mso-wrap-distance-right:9pt;mso-wrap-distance-bottom:0;mso-position-horizontal:absolute;mso-position-horizontal-relative:text;mso-position-vertical:absolute;mso-position-vertical-relative:text;mso-width-percent:0;mso-height-percent:0;mso-width-relative:margin;mso-height-relative:margin" from="-23.8pt,16.5pt" to="-23.8pt,44.85pt" o:gfxdata="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" strokecolor="#a0f" strokeweight=".5pt">
                 <v:stroke joinstyle="miter"/>
               </v:line>
             </w:pict>
@@ -6315,6 +6155,128 @@
         <w:jc w:val="both"/>
       </w:pPr>
       <w:r>
+        <w:rPr>
+          <w:noProof/>
+          <w:lang w:eastAsia="fr-FR"/>
+        </w:rPr>
+        <w:drawing>
+          <wp:anchor distT="0" distB="0" distL="114300" distR="114300" simplePos="0" relativeHeight="251706368" behindDoc="1" locked="0" layoutInCell="1" allowOverlap="1" wp14:anchorId="0FC87136" wp14:editId="17ABE4FC">
+            <wp:simplePos x="0" y="0"/>
+            <wp:positionH relativeFrom="leftMargin">
+              <wp:align>right</wp:align>
+            </wp:positionH>
+            <wp:positionV relativeFrom="paragraph">
+              <wp:posOffset>858832</wp:posOffset>
+            </wp:positionV>
+            <wp:extent cx="391795" cy="391795"/>
+            <wp:effectExtent l="0" t="0" r="8255" b="8255"/>
+            <wp:wrapNone/>
+            <wp:docPr id="29" name="Picture 29"/>
+            <wp:cNvGraphicFramePr>
+              <a:graphicFrameLocks xmlns:a="http://schemas.openxmlformats.org/drawingml/2006/main" noChangeAspect="1"/>
+            </wp:cNvGraphicFramePr>
+            <a:graphic xmlns:a="http://schemas.openxmlformats.org/drawingml/2006/main">
+              <a:graphicData uri="http://schemas.openxmlformats.org/drawingml/2006/picture">
+                <pic:pic xmlns:pic="http://schemas.openxmlformats.org/drawingml/2006/picture">
+                  <pic:nvPicPr>
+                    <pic:cNvPr id="1" name="pen.png"/>
+                    <pic:cNvPicPr/>
+                  </pic:nvPicPr>
+                  <pic:blipFill>
+                    <a:blip r:embed="rId10" cstate="print">
+                      <a:extLst>
+                        <a:ext uri="{28A0092B-C50C-407E-A947-70E740481C1C}">
+                          <a14:useLocalDpi xmlns:a14="http://schemas.microsoft.com/office/drawing/2010/main" val="0"/>
+                        </a:ext>
+                      </a:extLst>
+                    </a:blip>
+                    <a:stretch>
+                      <a:fillRect/>
+                    </a:stretch>
+                  </pic:blipFill>
+                  <pic:spPr>
+                    <a:xfrm>
+                      <a:off x="0" y="0"/>
+                      <a:ext cx="391795" cy="391795"/>
+                    </a:xfrm>
+                    <a:prstGeom prst="rect">
+                      <a:avLst/>
+                    </a:prstGeom>
+                  </pic:spPr>
+                </pic:pic>
+              </a:graphicData>
+            </a:graphic>
+            <wp14:sizeRelH relativeFrom="margin">
+              <wp14:pctWidth>0</wp14:pctWidth>
+            </wp14:sizeRelH>
+            <wp14:sizeRelV relativeFrom="margin">
+              <wp14:pctHeight>0</wp14:pctHeight>
+            </wp14:sizeRelV>
+          </wp:anchor>
+        </w:drawing>
+      </w:r>
+      <w:r>
+        <w:rPr>
+          <w:noProof/>
+          <w:lang w:eastAsia="fr-FR"/>
+        </w:rPr>
+        <w:drawing>
+          <wp:anchor distT="0" distB="0" distL="114300" distR="114300" simplePos="0" relativeHeight="251726848" behindDoc="1" locked="0" layoutInCell="1" allowOverlap="1" wp14:anchorId="092801C7" wp14:editId="5ED8EFBB">
+            <wp:simplePos x="0" y="0"/>
+            <wp:positionH relativeFrom="rightMargin">
+              <wp:align>left</wp:align>
+            </wp:positionH>
+            <wp:positionV relativeFrom="paragraph">
+              <wp:posOffset>859838</wp:posOffset>
+            </wp:positionV>
+            <wp:extent cx="392400" cy="392400"/>
+            <wp:effectExtent l="0" t="0" r="8255" b="8255"/>
+            <wp:wrapNone/>
+            <wp:docPr id="41" name="Picture 41"/>
+            <wp:cNvGraphicFramePr>
+              <a:graphicFrameLocks xmlns:a="http://schemas.openxmlformats.org/drawingml/2006/main" noChangeAspect="1"/>
+            </wp:cNvGraphicFramePr>
+            <a:graphic xmlns:a="http://schemas.openxmlformats.org/drawingml/2006/main">
+              <a:graphicData uri="http://schemas.openxmlformats.org/drawingml/2006/picture">
+                <pic:pic xmlns:pic="http://schemas.openxmlformats.org/drawingml/2006/picture">
+                  <pic:nvPicPr>
+                    <pic:cNvPr id="18" name="science.png"/>
+                    <pic:cNvPicPr/>
+                  </pic:nvPicPr>
+                  <pic:blipFill>
+                    <a:blip r:embed="rId17" cstate="print">
+                      <a:extLst>
+                        <a:ext uri="{28A0092B-C50C-407E-A947-70E740481C1C}">
+                          <a14:useLocalDpi xmlns:a14="http://schemas.microsoft.com/office/drawing/2010/main" val="0"/>
+                        </a:ext>
+                      </a:extLst>
+                    </a:blip>
+                    <a:stretch>
+                      <a:fillRect/>
+                    </a:stretch>
+                  </pic:blipFill>
+                  <pic:spPr>
+                    <a:xfrm>
+                      <a:off x="0" y="0"/>
+                      <a:ext cx="392400" cy="392400"/>
+                    </a:xfrm>
+                    <a:prstGeom prst="rect">
+                      <a:avLst/>
+                    </a:prstGeom>
+                  </pic:spPr>
+                </pic:pic>
+              </a:graphicData>
+            </a:graphic>
+            <wp14:sizeRelH relativeFrom="margin">
+              <wp14:pctWidth>0</wp14:pctWidth>
+            </wp14:sizeRelH>
+            <wp14:sizeRelV relativeFrom="margin">
+              <wp14:pctHeight>0</wp14:pctHeight>
+            </wp14:sizeRelV>
+          </wp:anchor>
+        </w:drawing>
+      </w:r>
+      <w:r>
         <w:t xml:space="preserve">Ensuite, le stockage des afficheurs dans le Robot (un </w:t>
       </w:r>
       <w:proofErr w:type="spellStart"/>
@@ -6331,6 +6293,7 @@
         <w:jc w:val="both"/>
       </w:pPr>
       <w:r>
+        <w:lastRenderedPageBreak/>
         <w:t>Enfin, la puissance de la fonction notifier() se révèle être fort pratique pour synchroniser les afficheurs avec le Robot. Utilisée avec l’héritage et le polymorphisme pour les afficheurs (via update()), notifier() permet d’appeler update() pour chaque Afficheur.</w:t>
       </w:r>
       <w:r>
@@ -6631,6 +6594,75 @@
         <w:jc w:val="both"/>
       </w:pPr>
       <w:r>
+        <w:t xml:space="preserve">Nous avons choisi de passer le Robot en paramètre à la construction de chaque Afficheur. Même si un </w:t>
+      </w:r>
+      <w:r>
+        <w:t>Afficheur</w:t>
+      </w:r>
+      <w:r>
+        <w:t xml:space="preserve"> n’a pas forcément besoin de toutes les données d’un Robot, il est plus pratique de passer le Robot à la création et de sélectionner </w:t>
+      </w:r>
+      <w:r>
+        <w:t>seulement</w:t>
+      </w:r>
+      <w:r>
+        <w:t xml:space="preserve"> les données utiles dan</w:t>
+      </w:r>
+      <w:r>
+        <w:t>s</w:t>
+      </w:r>
+      <w:r>
+        <w:t xml:space="preserve"> l’Afficheur</w:t>
+      </w:r>
+      <w:r>
+        <w:t>, plutôt que de faire cette sélection au niveau du Robot et donc modifier les paramètres à la construction pour chaque Afficheur.</w:t>
+      </w:r>
+      <w:r>
+        <w:rPr>
+          <w:noProof/>
+          <w:lang w:eastAsia="fr-FR"/>
+        </w:rPr>
+        <w:t xml:space="preserve"> </w:t>
+      </w:r>
+    </w:p>
+    <w:p>
+      <w:pPr>
+        <w:jc w:val="both"/>
+      </w:pPr>
+      <w:r>
+        <w:t>Le premier problème est justement que nous passons tout le Robot en paramètre, alors qu’un Afficheur n’a pas besoin de toutes ses informations. Toutefois, c’est un compromis nécessaire pour garantir la simplicité de création des afficheurs.</w:t>
+      </w:r>
+    </w:p>
+    <w:p>
+      <w:pPr>
+        <w:jc w:val="both"/>
+      </w:pPr>
+      <w:r>
+        <w:t>Un problème similaire à l’état est l’obligation de créer une classe par Afficheur. Là aussi, ce compromis présente plus d’avantages que d’inconvénients (notamment la séparation claire et extensible des affichages).</w:t>
+      </w:r>
+    </w:p>
+    <w:p>
+      <w:pPr>
+        <w:jc w:val="both"/>
+      </w:pPr>
+      <w:r>
+        <w:t>Un autre problème léger est que, de base, l’ordre des afficheurs n’est pas fixé. Ainsi, si certains afficheurs doivent être mis à jour avant d’autres, il faut rajouter une couche de traitement pour savoir lesquels notifier en premier. Par exemple, si on imagine une interface graphique basée sur cette application, et que le Robot trouve un Plot,</w:t>
+      </w:r>
+      <w:r>
+        <w:t xml:space="preserve"> </w:t>
+      </w:r>
+      <w:r>
+        <w:t xml:space="preserve">il serait judicieux de mettre à jour les données affichées sur le Robot lui-même, et ensuite </w:t>
+      </w:r>
+      <w:r>
+        <w:t>mettre</w:t>
+      </w:r>
+      <w:r>
+        <w:t xml:space="preserve"> à jour les données sur le Plot trouvé dans l’afficheur.</w:t>
+      </w:r>
+    </w:p>
+    <w:p>
+      <w:r>
         <w:rPr>
           <w:noProof/>
           <w:lang w:eastAsia="fr-FR"/>
@@ -6642,7 +6674,7 @@
               <wp:align>left</wp:align>
             </wp:positionH>
             <wp:positionV relativeFrom="paragraph">
-              <wp:posOffset>1099185</wp:posOffset>
+              <wp:posOffset>400840</wp:posOffset>
             </wp:positionV>
             <wp:extent cx="392400" cy="392400"/>
             <wp:effectExtent l="0" t="0" r="8255" b="8255"/>
@@ -6659,7 +6691,7 @@
                     <pic:cNvPicPr/>
                   </pic:nvPicPr>
                   <pic:blipFill>
-                    <a:blip r:embed="rId18" cstate="print">
+                    <a:blip r:embed="rId17" cstate="print">
                       <a:extLst>
                         <a:ext uri="{28A0092B-C50C-407E-A947-70E740481C1C}">
                           <a14:useLocalDpi xmlns:a14="http://schemas.microsoft.com/office/drawing/2010/main" val="0"/>
@@ -6703,7 +6735,7 @@
               <wp:align>right</wp:align>
             </wp:positionH>
             <wp:positionV relativeFrom="paragraph">
-              <wp:posOffset>1099185</wp:posOffset>
+              <wp:posOffset>392215</wp:posOffset>
             </wp:positionV>
             <wp:extent cx="391795" cy="391795"/>
             <wp:effectExtent l="0" t="0" r="8255" b="8255"/>
@@ -6752,82 +6784,14 @@
           </wp:anchor>
         </w:drawing>
       </w:r>
-      <w:r>
-        <w:t xml:space="preserve">Nous avons choisi de passer le Robot en paramètre à la construction de chaque Afficheur. Même si un </w:t>
-      </w:r>
-      <w:r>
-        <w:t>Afficheur</w:t>
-      </w:r>
-      <w:r>
-        <w:t xml:space="preserve"> n’a pas forcément besoin de toutes les données d’un Robot, il est plus pratique de passer le Robot à la création et de sélectionner </w:t>
-      </w:r>
-      <w:r>
-        <w:t>seulement</w:t>
-      </w:r>
-      <w:r>
-        <w:t xml:space="preserve"> les données utiles dan</w:t>
-      </w:r>
-      <w:r>
-        <w:t>s</w:t>
-      </w:r>
-      <w:r>
-        <w:t xml:space="preserve"> l’Afficheur</w:t>
-      </w:r>
-      <w:r>
-        <w:t>, plutôt que de faire cette sélection au niveau du Robot et donc modifier les paramètres à la construction pour chaque Afficheur.</w:t>
-      </w:r>
-      <w:r>
-        <w:rPr>
-          <w:noProof/>
-          <w:lang w:eastAsia="fr-FR"/>
-        </w:rPr>
-        <w:t xml:space="preserve"> </w:t>
-      </w:r>
-    </w:p>
-    <w:p>
-      <w:pPr>
-        <w:jc w:val="both"/>
-      </w:pPr>
-      <w:r>
+    </w:p>
+    <w:p>
+      <w:r>
+        <w:rPr>
+          <w:noProof/>
+          <w:lang w:eastAsia="fr-FR"/>
+        </w:rPr>
         <w:lastRenderedPageBreak/>
-        <w:t>Le premier problème est justement que nous passons tout le Robot en paramètre, alors qu’un Afficheur n’a pas besoin de toutes ses informations. Toutefois, c’est un compromis nécessaire pour garantir la simplicité de création des afficheurs.</w:t>
-      </w:r>
-    </w:p>
-    <w:p>
-      <w:pPr>
-        <w:jc w:val="both"/>
-      </w:pPr>
-      <w:r>
-        <w:t>Un problème similaire à l’état est l’obligation de créer une classe par Afficheur. Là aussi, ce compromis présente plus d’avantages que d’inconvénients (notamment la séparation claire et extensible des affichages).</w:t>
-      </w:r>
-    </w:p>
-    <w:p>
-      <w:pPr>
-        <w:jc w:val="both"/>
-      </w:pPr>
-      <w:r>
-        <w:t>Un autre problème léger est que, de base, l’ordre des afficheurs n’est pas fixé. Ainsi, si certains afficheurs doivent être mis à jour avant d’autres, il faut rajouter une couche de traitement pour savoir lesquels notifier en premier. Par exemple, si on imagine une interface graphique basée sur cette application, et que le Robot trouve un Plot,</w:t>
-      </w:r>
-      <w:r>
-        <w:t xml:space="preserve"> </w:t>
-      </w:r>
-      <w:r>
-        <w:t xml:space="preserve">il serait judicieux de mettre à jour les données affichées sur le Robot lui-même, et ensuite </w:t>
-      </w:r>
-      <w:r>
-        <w:t>mettre</w:t>
-      </w:r>
-      <w:r>
-        <w:t xml:space="preserve"> à jour les données sur le Plot trouvé dans l’afficheur.</w:t>
-      </w:r>
-    </w:p>
-    <w:p/>
-    <w:p>
-      <w:r>
-        <w:rPr>
-          <w:noProof/>
-          <w:lang w:eastAsia="fr-FR"/>
-        </w:rPr>
         <mc:AlternateContent>
           <mc:Choice Requires="wps">
             <w:drawing>
@@ -7119,68 +7083,19 @@
     <w:p/>
     <w:p/>
     <w:p/>
-    <w:p>
-      <w:r>
-        <w:rPr>
-          <w:noProof/>
-          <w:lang w:eastAsia="fr-FR"/>
-        </w:rPr>
-        <w:drawing>
-          <wp:anchor distT="0" distB="0" distL="114300" distR="114300" simplePos="0" relativeHeight="251730944" behindDoc="1" locked="0" layoutInCell="1" allowOverlap="1" wp14:anchorId="6431A39D" wp14:editId="5F5E9C5F">
-            <wp:simplePos x="0" y="0"/>
-            <wp:positionH relativeFrom="rightMargin">
-              <wp:align>left</wp:align>
-            </wp:positionH>
-            <wp:positionV relativeFrom="paragraph">
-              <wp:posOffset>171450</wp:posOffset>
-            </wp:positionV>
-            <wp:extent cx="392400" cy="392400"/>
-            <wp:effectExtent l="0" t="0" r="8255" b="8255"/>
-            <wp:wrapNone/>
-            <wp:docPr id="43" name="Picture 43"/>
-            <wp:cNvGraphicFramePr>
-              <a:graphicFrameLocks xmlns:a="http://schemas.openxmlformats.org/drawingml/2006/main" noChangeAspect="1"/>
-            </wp:cNvGraphicFramePr>
-            <a:graphic xmlns:a="http://schemas.openxmlformats.org/drawingml/2006/main">
-              <a:graphicData uri="http://schemas.openxmlformats.org/drawingml/2006/picture">
-                <pic:pic xmlns:pic="http://schemas.openxmlformats.org/drawingml/2006/picture">
-                  <pic:nvPicPr>
-                    <pic:cNvPr id="18" name="science.png"/>
-                    <pic:cNvPicPr/>
-                  </pic:nvPicPr>
-                  <pic:blipFill>
-                    <a:blip r:embed="rId18" cstate="print">
-                      <a:extLst>
-                        <a:ext uri="{28A0092B-C50C-407E-A947-70E740481C1C}">
-                          <a14:useLocalDpi xmlns:a14="http://schemas.microsoft.com/office/drawing/2010/main" val="0"/>
-                        </a:ext>
-                      </a:extLst>
-                    </a:blip>
-                    <a:stretch>
-                      <a:fillRect/>
-                    </a:stretch>
-                  </pic:blipFill>
-                  <pic:spPr>
-                    <a:xfrm>
-                      <a:off x="0" y="0"/>
-                      <a:ext cx="392400" cy="392400"/>
-                    </a:xfrm>
-                    <a:prstGeom prst="rect">
-                      <a:avLst/>
-                    </a:prstGeom>
-                  </pic:spPr>
-                </pic:pic>
-              </a:graphicData>
-            </a:graphic>
-            <wp14:sizeRelH relativeFrom="margin">
-              <wp14:pctWidth>0</wp14:pctWidth>
-            </wp14:sizeRelH>
-            <wp14:sizeRelV relativeFrom="margin">
-              <wp14:pctHeight>0</wp14:pctHeight>
-            </wp14:sizeRelV>
-          </wp:anchor>
-        </w:drawing>
-      </w:r>
+    <w:p/>
+    <w:p/>
+    <w:p/>
+    <w:p/>
+    <w:p/>
+    <w:p/>
+    <w:p/>
+    <w:p>
+      <w:bookmarkStart w:id="0" w:name="_GoBack"/>
+      <w:bookmarkEnd w:id="0"/>
+    </w:p>
+    <w:p/>
+    <w:p>
       <w:r>
         <w:rPr>
           <w:noProof/>
@@ -7193,7 +7108,7 @@
               <wp:align>right</wp:align>
             </wp:positionH>
             <wp:positionV relativeFrom="paragraph">
-              <wp:posOffset>173420</wp:posOffset>
+              <wp:posOffset>383696</wp:posOffset>
             </wp:positionV>
             <wp:extent cx="391795" cy="391795"/>
             <wp:effectExtent l="0" t="0" r="8255" b="8255"/>
@@ -7242,16 +7157,68 @@
           </wp:anchor>
         </w:drawing>
       </w:r>
-    </w:p>
-    <w:p/>
-    <w:p/>
-    <w:p/>
-    <w:p/>
-    <w:p/>
-    <w:p/>
-    <w:p/>
-    <w:p/>
-    <w:p/>
+      <w:r>
+        <w:rPr>
+          <w:noProof/>
+          <w:lang w:eastAsia="fr-FR"/>
+        </w:rPr>
+        <w:drawing>
+          <wp:anchor distT="0" distB="0" distL="114300" distR="114300" simplePos="0" relativeHeight="251730944" behindDoc="1" locked="0" layoutInCell="1" allowOverlap="1" wp14:anchorId="6431A39D" wp14:editId="5F5E9C5F">
+            <wp:simplePos x="0" y="0"/>
+            <wp:positionH relativeFrom="rightMargin">
+              <wp:align>left</wp:align>
+            </wp:positionH>
+            <wp:positionV relativeFrom="paragraph">
+              <wp:posOffset>390417</wp:posOffset>
+            </wp:positionV>
+            <wp:extent cx="392400" cy="392400"/>
+            <wp:effectExtent l="0" t="0" r="8255" b="8255"/>
+            <wp:wrapNone/>
+            <wp:docPr id="43" name="Picture 43"/>
+            <wp:cNvGraphicFramePr>
+              <a:graphicFrameLocks xmlns:a="http://schemas.openxmlformats.org/drawingml/2006/main" noChangeAspect="1"/>
+            </wp:cNvGraphicFramePr>
+            <a:graphic xmlns:a="http://schemas.openxmlformats.org/drawingml/2006/main">
+              <a:graphicData uri="http://schemas.openxmlformats.org/drawingml/2006/picture">
+                <pic:pic xmlns:pic="http://schemas.openxmlformats.org/drawingml/2006/picture">
+                  <pic:nvPicPr>
+                    <pic:cNvPr id="18" name="science.png"/>
+                    <pic:cNvPicPr/>
+                  </pic:nvPicPr>
+                  <pic:blipFill>
+                    <a:blip r:embed="rId17" cstate="print">
+                      <a:extLst>
+                        <a:ext uri="{28A0092B-C50C-407E-A947-70E740481C1C}">
+                          <a14:useLocalDpi xmlns:a14="http://schemas.microsoft.com/office/drawing/2010/main" val="0"/>
+                        </a:ext>
+                      </a:extLst>
+                    </a:blip>
+                    <a:stretch>
+                      <a:fillRect/>
+                    </a:stretch>
+                  </pic:blipFill>
+                  <pic:spPr>
+                    <a:xfrm>
+                      <a:off x="0" y="0"/>
+                      <a:ext cx="392400" cy="392400"/>
+                    </a:xfrm>
+                    <a:prstGeom prst="rect">
+                      <a:avLst/>
+                    </a:prstGeom>
+                  </pic:spPr>
+                </pic:pic>
+              </a:graphicData>
+            </a:graphic>
+            <wp14:sizeRelH relativeFrom="margin">
+              <wp14:pctWidth>0</wp14:pctWidth>
+            </wp14:sizeRelH>
+            <wp14:sizeRelV relativeFrom="margin">
+              <wp14:pctHeight>0</wp14:pctHeight>
+            </wp14:sizeRelV>
+          </wp:anchor>
+        </w:drawing>
+      </w:r>
+    </w:p>
     <w:p/>
     <w:p/>
     <w:p/>
@@ -7266,7 +7233,7 @@
     <w:p/>
     <w:p/>
     <w:sectPr>
-      <w:headerReference w:type="default" r:id="rId19"/>
+      <w:headerReference w:type="default" r:id="rId18"/>
       <w:pgSz w:w="11906" w:h="16838"/>
       <w:pgMar w:top="1417" w:right="1417" w:bottom="1417" w:left="1417" w:header="708" w:footer="708" w:gutter="0"/>
       <w:cols w:space="708"/>
@@ -7360,7 +7327,7 @@
           <w:rPr>
             <w:noProof/>
           </w:rPr>
-          <w:t>4</w:t>
+          <w:t>12</w:t>
         </w:r>
         <w:r>
           <w:rPr>

</xml_diff>

<commit_message>
Command in dah house baby :muscle: :rage2:
</commit_message>
<xml_diff>
--- a/The source of all charisma/Souris Cochon.docx
+++ b/The source of all charisma/Souris Cochon.docx
@@ -7009,35 +7009,16 @@
           <w:noProof/>
           <w:lang w:eastAsia="fr-FR"/>
         </w:rPr>
-        <w:t>L</w:t>
-      </w:r>
-      <w:r>
-        <w:rPr>
-          <w:noProof/>
-          <w:lang w:eastAsia="fr-FR"/>
-        </w:rPr>
-        <w:t>a commande</w:t>
-      </w:r>
-      <w:r>
-        <w:rPr>
-          <w:noProof/>
-          <w:lang w:eastAsia="fr-FR"/>
-        </w:rPr>
-        <w:t>r est un</w:t>
-      </w:r>
-      <w:r>
-        <w:rPr>
-          <w:noProof/>
-          <w:lang w:eastAsia="fr-FR"/>
-        </w:rPr>
-        <w:t>e</w:t>
-      </w:r>
-      <w:r>
-        <w:rPr>
-          <w:noProof/>
-          <w:lang w:eastAsia="fr-FR"/>
-        </w:rPr>
-        <w:t xml:space="preserve"> </w:t>
+        <w:t>La commande</w:t>
+      </w:r>
+      <w:bookmarkStart w:id="0" w:name="_GoBack"/>
+      <w:bookmarkEnd w:id="0"/>
+      <w:r>
+        <w:rPr>
+          <w:noProof/>
+          <w:lang w:eastAsia="fr-FR"/>
+        </w:rPr>
+        <w:t xml:space="preserve"> est une </w:t>
       </w:r>
       <w:r>
         <w:rPr>
@@ -7051,13 +7032,207 @@
     </w:p>
     <w:p/>
     <w:p/>
+    <w:p>
+      <w:r>
+        <w:rPr>
+          <w:noProof/>
+          <w:lang w:eastAsia="fr-FR"/>
+        </w:rPr>
+        <mc:AlternateContent>
+          <mc:Choice Requires="wps">
+            <w:drawing>
+              <wp:anchor distT="0" distB="0" distL="114300" distR="114300" simplePos="0" relativeHeight="251771904" behindDoc="0" locked="0" layoutInCell="1" allowOverlap="1" wp14:anchorId="19CBED2D" wp14:editId="3F569490">
+                <wp:simplePos x="0" y="0"/>
+                <wp:positionH relativeFrom="column">
+                  <wp:posOffset>-320381</wp:posOffset>
+                </wp:positionH>
+                <wp:positionV relativeFrom="paragraph">
+                  <wp:posOffset>202565</wp:posOffset>
+                </wp:positionV>
+                <wp:extent cx="0" cy="360000"/>
+                <wp:effectExtent l="0" t="0" r="19050" b="21590"/>
+                <wp:wrapNone/>
+                <wp:docPr id="62" name="Straight Connector 62"/>
+                <wp:cNvGraphicFramePr/>
+                <a:graphic xmlns:a="http://schemas.openxmlformats.org/drawingml/2006/main">
+                  <a:graphicData uri="http://schemas.microsoft.com/office/word/2010/wordprocessingShape">
+                    <wps:wsp>
+                      <wps:cNvCnPr/>
+                      <wps:spPr>
+                        <a:xfrm>
+                          <a:off x="0" y="0"/>
+                          <a:ext cx="0" cy="360000"/>
+                        </a:xfrm>
+                        <a:prstGeom prst="line">
+                          <a:avLst/>
+                        </a:prstGeom>
+                        <a:ln>
+                          <a:solidFill>
+                            <a:srgbClr val="AA00FF"/>
+                          </a:solidFill>
+                        </a:ln>
+                      </wps:spPr>
+                      <wps:style>
+                        <a:lnRef idx="1">
+                          <a:schemeClr val="accent1"/>
+                        </a:lnRef>
+                        <a:fillRef idx="0">
+                          <a:schemeClr val="accent1"/>
+                        </a:fillRef>
+                        <a:effectRef idx="0">
+                          <a:schemeClr val="accent1"/>
+                        </a:effectRef>
+                        <a:fontRef idx="minor">
+                          <a:schemeClr val="tx1"/>
+                        </a:fontRef>
+                      </wps:style>
+                      <wps:bodyPr/>
+                    </wps:wsp>
+                  </a:graphicData>
+                </a:graphic>
+                <wp14:sizeRelH relativeFrom="margin">
+                  <wp14:pctWidth>0</wp14:pctWidth>
+                </wp14:sizeRelH>
+                <wp14:sizeRelV relativeFrom="margin">
+                  <wp14:pctHeight>0</wp14:pctHeight>
+                </wp14:sizeRelV>
+              </wp:anchor>
+            </w:drawing>
+          </mc:Choice>
+          <mc:Fallback>
+            <w:pict>
+              <v:line w14:anchorId="74838593" id="Straight Connector 62" o:spid="_x0000_s1026" style="position:absolute;z-index:251771904;visibility:visible;mso-wrap-style:square;mso-width-percent:0;mso-height-percent:0;mso-wrap-distance-left:9pt;mso-wrap-distance-top:0;mso-wrap-distance-right:9pt;mso-wrap-distance-bottom:0;mso-position-horizontal:absolute;mso-position-horizontal-relative:text;mso-position-vertical:absolute;mso-position-vertical-relative:text;mso-width-percent:0;mso-height-percent:0;mso-width-relative:margin;mso-height-relative:margin" from="-25.25pt,15.95pt" to="-25.25pt,44.3pt" o:gfxdata="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" strokecolor="#a0f" strokeweight=".5pt">
+                <v:stroke joinstyle="miter"/>
+              </v:line>
+            </w:pict>
+          </mc:Fallback>
+        </mc:AlternateContent>
+      </w:r>
+    </w:p>
+    <w:p>
+      <w:pPr>
+        <w:pStyle w:val="Heading2"/>
+      </w:pPr>
+      <w:r>
+        <w:t>Pourquoi une commande</w:t>
+      </w:r>
+      <w:r>
+        <w:t> ?</w:t>
+      </w:r>
+    </w:p>
     <w:p/>
     <w:p>
+      <w:r>
+        <w:t>Nous avons remarqué que les commandes actionnables par el robot avaient la même structure. Chacune appelle une fonction du robot et chacune peut être annulée.</w:t>
+      </w:r>
+    </w:p>
+    <w:p>
+      <w:r>
+        <w:t>C’est donc logiquement que nous nous sommes tournés vers le schéma Commande</w:t>
+      </w:r>
+      <w:r>
+        <w:t>, qui en plus d’être un choix logique de par son nom, est un choix logique de par sa structure.</w:t>
+      </w:r>
+    </w:p>
+    <w:p>
+      <w:r>
+        <w:t>Le schéma matérialise très bien les responsabilités d’une commande à savoir exécuter une action et proposer la possibilité de l’annuler. Nous avons trouvé cette manière de présenter les commandes du robot très pratique et l’avons alors intégrée dans notre projet.</w:t>
+      </w:r>
+    </w:p>
+    <w:p>
+      <w:r>
+        <w:t xml:space="preserve">Par ailleurs, la possibilité de stocker les actions faites dans une pile pour faciliter la désexécution nous a </w:t>
+      </w:r>
+      <w:r>
+        <w:t>encouragés</w:t>
+      </w:r>
+      <w:r>
+        <w:t xml:space="preserve"> à choisir ce schéma.</w:t>
+      </w:r>
+    </w:p>
+    <w:p>
+      <w:r>
+        <w:rPr>
+          <w:noProof/>
+          <w:lang w:eastAsia="fr-FR"/>
+        </w:rPr>
+        <mc:AlternateContent>
+          <mc:Choice Requires="wps">
+            <w:drawing>
+              <wp:anchor distT="0" distB="0" distL="114300" distR="114300" simplePos="0" relativeHeight="251773952" behindDoc="0" locked="0" layoutInCell="1" allowOverlap="1" wp14:anchorId="19CBED2D" wp14:editId="3F569490">
+                <wp:simplePos x="0" y="0"/>
+                <wp:positionH relativeFrom="column">
+                  <wp:posOffset>-272699</wp:posOffset>
+                </wp:positionH>
+                <wp:positionV relativeFrom="paragraph">
+                  <wp:posOffset>189230</wp:posOffset>
+                </wp:positionV>
+                <wp:extent cx="0" cy="360000"/>
+                <wp:effectExtent l="0" t="0" r="19050" b="21590"/>
+                <wp:wrapNone/>
+                <wp:docPr id="63" name="Straight Connector 63"/>
+                <wp:cNvGraphicFramePr/>
+                <a:graphic xmlns:a="http://schemas.openxmlformats.org/drawingml/2006/main">
+                  <a:graphicData uri="http://schemas.microsoft.com/office/word/2010/wordprocessingShape">
+                    <wps:wsp>
+                      <wps:cNvCnPr/>
+                      <wps:spPr>
+                        <a:xfrm>
+                          <a:off x="0" y="0"/>
+                          <a:ext cx="0" cy="360000"/>
+                        </a:xfrm>
+                        <a:prstGeom prst="line">
+                          <a:avLst/>
+                        </a:prstGeom>
+                        <a:ln>
+                          <a:solidFill>
+                            <a:srgbClr val="AA00FF"/>
+                          </a:solidFill>
+                        </a:ln>
+                      </wps:spPr>
+                      <wps:style>
+                        <a:lnRef idx="1">
+                          <a:schemeClr val="accent1"/>
+                        </a:lnRef>
+                        <a:fillRef idx="0">
+                          <a:schemeClr val="accent1"/>
+                        </a:fillRef>
+                        <a:effectRef idx="0">
+                          <a:schemeClr val="accent1"/>
+                        </a:effectRef>
+                        <a:fontRef idx="minor">
+                          <a:schemeClr val="tx1"/>
+                        </a:fontRef>
+                      </wps:style>
+                      <wps:bodyPr/>
+                    </wps:wsp>
+                  </a:graphicData>
+                </a:graphic>
+                <wp14:sizeRelH relativeFrom="margin">
+                  <wp14:pctWidth>0</wp14:pctWidth>
+                </wp14:sizeRelH>
+                <wp14:sizeRelV relativeFrom="margin">
+                  <wp14:pctHeight>0</wp14:pctHeight>
+                </wp14:sizeRelV>
+              </wp:anchor>
+            </w:drawing>
+          </mc:Choice>
+          <mc:Fallback>
+            <w:pict>
+              <v:line w14:anchorId="1AEA0ECA" id="Straight Connector 63" o:spid="_x0000_s1026" style="position:absolute;z-index:251773952;visibility:visible;mso-wrap-style:square;mso-width-percent:0;mso-height-percent:0;mso-wrap-distance-left:9pt;mso-wrap-distance-top:0;mso-wrap-distance-right:9pt;mso-wrap-distance-bottom:0;mso-position-horizontal:absolute;mso-position-horizontal-relative:text;mso-position-vertical:absolute;mso-position-vertical-relative:text;mso-width-percent:0;mso-height-percent:0;mso-width-relative:margin;mso-height-relative:margin" from="-21.45pt,14.9pt" to="-21.45pt,43.25pt" o:gfxdata="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" strokecolor="#a0f" strokeweight=".5pt">
+                <v:stroke joinstyle="miter"/>
+              </v:line>
+            </w:pict>
+          </mc:Fallback>
+        </mc:AlternateContent>
+      </w:r>
+    </w:p>
+    <w:p>
       <w:pPr>
         <w:pStyle w:val="Heading2"/>
       </w:pPr>
       <w:r>
-        <w:t>Pourquoi une commande</w:t>
+        <w:t>Quelles sont les conséquences</w:t>
       </w:r>
       <w:r>
         <w:t> ?</w:t>
@@ -7066,90 +7241,307 @@
     <w:p/>
     <w:p>
       <w:r>
-        <w:t>Nous avons remarqué que les commandes actionnables par el robot avaient la même structure. Chacune appelle une fonction du robot et chacune peut être annulée.</w:t>
-      </w:r>
-    </w:p>
-    <w:p>
-      <w:r>
-        <w:t>C’est donc logiquement que nous nous sommes tournés vers le schéma Commande</w:t>
-      </w:r>
-      <w:r>
-        <w:t>, qui en plus d’être un choix logique de par son nom, est un choix logique de par sa structure.</w:t>
-      </w:r>
-    </w:p>
-    <w:p>
-      <w:r>
-        <w:t>Le schéma matérialise très bien les responsabilités d’une commande à savoir exécuter une action et proposer la possibilité de l’annuler. Nous avons trouvé cette manière de présenter les commandes du robot très pratique et l’avons alors intégrée dans notre projet.</w:t>
-      </w:r>
-    </w:p>
-    <w:p>
-      <w:r>
-        <w:t xml:space="preserve">Par ailleurs, la possibilité de stocker les actions faites dans une pile pour faciliter la désexécution nous a </w:t>
-      </w:r>
-      <w:r>
-        <w:t>encouragés</w:t>
-      </w:r>
-      <w:r>
-        <w:t xml:space="preserve"> à choisir ce schéma.</w:t>
+        <w:t>La première conséquence qui facilitera grandement le travail à l’avenir est la facilité d’ajouter des nouvelles classes de commandes.</w:t>
+      </w:r>
+      <w:r>
+        <w:t xml:space="preserve"> En utilisant une fois de plus le polymorphisme </w:t>
+      </w:r>
+      <w:r>
+        <w:t>et l’héritage</w:t>
+      </w:r>
+      <w:r>
+        <w:t>, nous pouvons sans contraintes ajouter une classe de commande et  bien implémenter excecute() et desexecute().</w:t>
+      </w:r>
+    </w:p>
+    <w:p>
+      <w:r>
+        <w:t>Ensuite, ce schéma permet une forte complétion des principes SOLID, en particulier la Single Responsibility  et la Dependency Inversion.</w:t>
+      </w:r>
+    </w:p>
+    <w:p>
+      <w:r>
+        <w:t xml:space="preserve">Le premier principe évoqué se matérialise dans le fait qu’une commande soit représentée par une classe. On obtient alors des instances de commandes concrètes dont le seul but est d’exécuter et d’annuler. Nous limitons bien leurs responsabilités. </w:t>
+      </w:r>
+    </w:p>
+    <w:p>
+      <w:r>
+        <w:t>Le deuxième principe se retrouve dans la limitation du couplage entre les d</w:t>
+      </w:r>
+      <w:r>
+        <w:t>eux classes liées à la commande : L’invocateur et le récepteur (ici le robot). L’invocateur ne fait qu’appeler execute() sur une commande, il ne connait rien du robot, rien de la commandeet la commande ne le modifiera pas.</w:t>
+      </w:r>
+    </w:p>
+    <w:p>
+      <w:r>
+        <w:rPr>
+          <w:noProof/>
+          <w:lang w:eastAsia="fr-FR"/>
+        </w:rPr>
+        <w:drawing>
+          <wp:anchor distT="0" distB="0" distL="114300" distR="114300" simplePos="0" relativeHeight="251766784" behindDoc="1" locked="0" layoutInCell="1" allowOverlap="1" wp14:anchorId="60119BD4" wp14:editId="1E93F19A">
+            <wp:simplePos x="0" y="0"/>
+            <wp:positionH relativeFrom="rightMargin">
+              <wp:align>left</wp:align>
+            </wp:positionH>
+            <wp:positionV relativeFrom="paragraph">
+              <wp:posOffset>594121</wp:posOffset>
+            </wp:positionV>
+            <wp:extent cx="392400" cy="392400"/>
+            <wp:effectExtent l="0" t="0" r="8255" b="8255"/>
+            <wp:wrapNone/>
+            <wp:docPr id="58" name="Picture 58"/>
+            <wp:cNvGraphicFramePr>
+              <a:graphicFrameLocks xmlns:a="http://schemas.openxmlformats.org/drawingml/2006/main" noChangeAspect="1"/>
+            </wp:cNvGraphicFramePr>
+            <a:graphic xmlns:a="http://schemas.openxmlformats.org/drawingml/2006/main">
+              <a:graphicData uri="http://schemas.openxmlformats.org/drawingml/2006/picture">
+                <pic:pic xmlns:pic="http://schemas.openxmlformats.org/drawingml/2006/picture">
+                  <pic:nvPicPr>
+                    <pic:cNvPr id="27" name="game.png"/>
+                    <pic:cNvPicPr/>
+                  </pic:nvPicPr>
+                  <pic:blipFill>
+                    <a:blip r:embed="rId19" cstate="print">
+                      <a:extLst>
+                        <a:ext uri="{28A0092B-C50C-407E-A947-70E740481C1C}">
+                          <a14:useLocalDpi xmlns:a14="http://schemas.microsoft.com/office/drawing/2010/main" val="0"/>
+                        </a:ext>
+                      </a:extLst>
+                    </a:blip>
+                    <a:stretch>
+                      <a:fillRect/>
+                    </a:stretch>
+                  </pic:blipFill>
+                  <pic:spPr>
+                    <a:xfrm>
+                      <a:off x="0" y="0"/>
+                      <a:ext cx="392400" cy="392400"/>
+                    </a:xfrm>
+                    <a:prstGeom prst="rect">
+                      <a:avLst/>
+                    </a:prstGeom>
+                  </pic:spPr>
+                </pic:pic>
+              </a:graphicData>
+            </a:graphic>
+            <wp14:sizeRelH relativeFrom="margin">
+              <wp14:pctWidth>0</wp14:pctWidth>
+            </wp14:sizeRelH>
+            <wp14:sizeRelV relativeFrom="margin">
+              <wp14:pctHeight>0</wp14:pctHeight>
+            </wp14:sizeRelV>
+          </wp:anchor>
+        </w:drawing>
+      </w:r>
+      <w:r>
+        <w:rPr>
+          <w:noProof/>
+          <w:lang w:eastAsia="fr-FR"/>
+        </w:rPr>
+        <w:drawing>
+          <wp:anchor distT="0" distB="0" distL="114300" distR="114300" simplePos="0" relativeHeight="251764736" behindDoc="1" locked="0" layoutInCell="1" allowOverlap="1" wp14:anchorId="225C6FCA" wp14:editId="4F395274">
+            <wp:simplePos x="0" y="0"/>
+            <wp:positionH relativeFrom="leftMargin">
+              <wp:align>right</wp:align>
+            </wp:positionH>
+            <wp:positionV relativeFrom="paragraph">
+              <wp:posOffset>595235</wp:posOffset>
+            </wp:positionV>
+            <wp:extent cx="391795" cy="391795"/>
+            <wp:effectExtent l="0" t="0" r="8255" b="8255"/>
+            <wp:wrapNone/>
+            <wp:docPr id="22" name="Picture 22"/>
+            <wp:cNvGraphicFramePr>
+              <a:graphicFrameLocks xmlns:a="http://schemas.openxmlformats.org/drawingml/2006/main" noChangeAspect="1"/>
+            </wp:cNvGraphicFramePr>
+            <a:graphic xmlns:a="http://schemas.openxmlformats.org/drawingml/2006/main">
+              <a:graphicData uri="http://schemas.openxmlformats.org/drawingml/2006/picture">
+                <pic:pic xmlns:pic="http://schemas.openxmlformats.org/drawingml/2006/picture">
+                  <pic:nvPicPr>
+                    <pic:cNvPr id="1" name="pen.png"/>
+                    <pic:cNvPicPr/>
+                  </pic:nvPicPr>
+                  <pic:blipFill>
+                    <a:blip r:embed="rId10" cstate="print">
+                      <a:extLst>
+                        <a:ext uri="{28A0092B-C50C-407E-A947-70E740481C1C}">
+                          <a14:useLocalDpi xmlns:a14="http://schemas.microsoft.com/office/drawing/2010/main" val="0"/>
+                        </a:ext>
+                      </a:extLst>
+                    </a:blip>
+                    <a:stretch>
+                      <a:fillRect/>
+                    </a:stretch>
+                  </pic:blipFill>
+                  <pic:spPr>
+                    <a:xfrm>
+                      <a:off x="0" y="0"/>
+                      <a:ext cx="391795" cy="391795"/>
+                    </a:xfrm>
+                    <a:prstGeom prst="rect">
+                      <a:avLst/>
+                    </a:prstGeom>
+                  </pic:spPr>
+                </pic:pic>
+              </a:graphicData>
+            </a:graphic>
+            <wp14:sizeRelH relativeFrom="margin">
+              <wp14:pctWidth>0</wp14:pctWidth>
+            </wp14:sizeRelH>
+            <wp14:sizeRelV relativeFrom="margin">
+              <wp14:pctHeight>0</wp14:pctHeight>
+            </wp14:sizeRelV>
+          </wp:anchor>
+        </w:drawing>
+      </w:r>
+      <w:r>
+        <w:t>Le robot quant à lui ne connait pas du tout la commande, c’est même l’inverse (voir partie suivante). La commande est une interface à travers laquelle appeler implicitement (on n’appelle pas le robot depuis l’invocateur), les méthodes du robot.</w:t>
+      </w:r>
+    </w:p>
+    <w:p>
+      <w:r>
+        <w:rPr>
+          <w:noProof/>
+          <w:lang w:eastAsia="fr-FR"/>
+        </w:rPr>
+        <w:lastRenderedPageBreak/>
+        <mc:AlternateContent>
+          <mc:Choice Requires="wps">
+            <w:drawing>
+              <wp:anchor distT="0" distB="0" distL="114300" distR="114300" simplePos="0" relativeHeight="251776000" behindDoc="0" locked="0" layoutInCell="1" allowOverlap="1" wp14:anchorId="19CBED2D" wp14:editId="3F569490">
+                <wp:simplePos x="0" y="0"/>
+                <wp:positionH relativeFrom="column">
+                  <wp:posOffset>-204716</wp:posOffset>
+                </wp:positionH>
+                <wp:positionV relativeFrom="paragraph">
+                  <wp:posOffset>168948</wp:posOffset>
+                </wp:positionV>
+                <wp:extent cx="0" cy="360000"/>
+                <wp:effectExtent l="0" t="0" r="19050" b="21590"/>
+                <wp:wrapNone/>
+                <wp:docPr id="64" name="Straight Connector 64"/>
+                <wp:cNvGraphicFramePr/>
+                <a:graphic xmlns:a="http://schemas.openxmlformats.org/drawingml/2006/main">
+                  <a:graphicData uri="http://schemas.microsoft.com/office/word/2010/wordprocessingShape">
+                    <wps:wsp>
+                      <wps:cNvCnPr/>
+                      <wps:spPr>
+                        <a:xfrm>
+                          <a:off x="0" y="0"/>
+                          <a:ext cx="0" cy="360000"/>
+                        </a:xfrm>
+                        <a:prstGeom prst="line">
+                          <a:avLst/>
+                        </a:prstGeom>
+                        <a:ln>
+                          <a:solidFill>
+                            <a:srgbClr val="AA00FF"/>
+                          </a:solidFill>
+                        </a:ln>
+                      </wps:spPr>
+                      <wps:style>
+                        <a:lnRef idx="1">
+                          <a:schemeClr val="accent1"/>
+                        </a:lnRef>
+                        <a:fillRef idx="0">
+                          <a:schemeClr val="accent1"/>
+                        </a:fillRef>
+                        <a:effectRef idx="0">
+                          <a:schemeClr val="accent1"/>
+                        </a:effectRef>
+                        <a:fontRef idx="minor">
+                          <a:schemeClr val="tx1"/>
+                        </a:fontRef>
+                      </wps:style>
+                      <wps:bodyPr/>
+                    </wps:wsp>
+                  </a:graphicData>
+                </a:graphic>
+                <wp14:sizeRelH relativeFrom="margin">
+                  <wp14:pctWidth>0</wp14:pctWidth>
+                </wp14:sizeRelH>
+                <wp14:sizeRelV relativeFrom="margin">
+                  <wp14:pctHeight>0</wp14:pctHeight>
+                </wp14:sizeRelV>
+              </wp:anchor>
+            </w:drawing>
+          </mc:Choice>
+          <mc:Fallback>
+            <w:pict>
+              <v:line w14:anchorId="524782E3" id="Straight Connector 64" o:spid="_x0000_s1026" style="position:absolute;z-index:251776000;visibility:visible;mso-wrap-style:square;mso-width-percent:0;mso-height-percent:0;mso-wrap-distance-left:9pt;mso-wrap-distance-top:0;mso-wrap-distance-right:9pt;mso-wrap-distance-bottom:0;mso-position-horizontal:absolute;mso-position-horizontal-relative:text;mso-position-vertical:absolute;mso-position-vertical-relative:text;mso-width-percent:0;mso-height-percent:0;mso-width-relative:margin;mso-height-relative:margin" from="-16.1pt,13.3pt" to="-16.1pt,41.65pt" o:gfxdata="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" strokecolor="#a0f" strokeweight=".5pt">
+                <v:stroke joinstyle="miter"/>
+              </v:line>
+            </w:pict>
+          </mc:Fallback>
+        </mc:AlternateContent>
+      </w:r>
+    </w:p>
+    <w:p>
+      <w:pPr>
+        <w:pStyle w:val="Heading2"/>
+      </w:pPr>
+      <w:r>
+        <w:t xml:space="preserve">Choix </w:t>
+      </w:r>
+      <w:r>
+        <w:t>particuliers</w:t>
+      </w:r>
+      <w:r>
+        <w:t xml:space="preserve"> et problèmes</w:t>
       </w:r>
     </w:p>
     <w:p/>
     <w:p>
-      <w:pPr>
-        <w:pStyle w:val="Heading2"/>
-      </w:pPr>
-      <w:r>
-        <w:t>Quelles sont les conséquences</w:t>
-      </w:r>
-      <w:r>
-        <w:t> ?</w:t>
+      <w:r>
+        <w:t>Le principal problème de conception que nous avons rencontré fut le lien entre le robot et la commande. Passer le robot en attribut ou en paramètre aurait marché. Néanmoins, le deuxième choix nous semblait moins logique.</w:t>
+      </w:r>
+    </w:p>
+    <w:p>
+      <w:r>
+        <w:t xml:space="preserve">En effet si nous passions le robot en paramètre de execute(), il aurait fallu le prendre en compte dans la classe abstraite Commande. Or, les commandes n’auront pas toutes obligatoirement besoin d’un robot. (voir fin de cette partie). </w:t>
+      </w:r>
+    </w:p>
+    <w:p>
+      <w:r>
+        <w:t>C’est pour cela que nous avons choisi de passer le robot à la création de la commande, qui le prendra en attribut. Cela évite de rompre avec le polymorphisme et nous permet de conserver une certaine généralité.</w:t>
+      </w:r>
+    </w:p>
+    <w:p>
+      <w:r>
+        <w:t>L’autre choix que nous avons fait, et qui nous paraissait logique et pertinent</w:t>
+      </w:r>
+      <w:r>
+        <w:t>, est la création d’une classe abstraite intermédiaire entre la classe mère Commande et les commandes concrètes.</w:t>
+      </w:r>
+    </w:p>
+    <w:p>
+      <w:r>
+        <w:t xml:space="preserve">Nous nous sommes dit que dans l’éventualité d’un ajout </w:t>
+      </w:r>
+      <w:r>
+        <w:t>de commandes qui ne travaillent pas sur le robot, nous pourrions créer une classe intermédiaire de commandes uniquement pour le robot. Les commandes concrètes pour le robot héritent alors de cette classe.</w:t>
+      </w:r>
+    </w:p>
+    <w:p>
+      <w:r>
+        <w:t>On peut toujours facilement ajouter une commande de robot, mais également ajouter un autre type de commande, seulement en étendant la classe mère abstraite Commande.</w:t>
       </w:r>
     </w:p>
     <w:p/>
     <w:p>
       <w:r>
-        <w:t>La première conséquence qui facilitera grandement le travail à l’avenir est la facilité d’ajouter des nouvelles classes de commandes.</w:t>
-      </w:r>
-      <w:r>
-        <w:t xml:space="preserve"> En utilisant une fois de plus le polymorphisme </w:t>
-      </w:r>
-      <w:r>
-        <w:t>et l’héritage</w:t>
-      </w:r>
-      <w:r>
-        <w:t>, nous pouvons sans contraintes ajouter une classe de commande et  bien implémenter excecute() et desexecute().</w:t>
-      </w:r>
-    </w:p>
-    <w:p>
-      <w:r>
-        <w:t>Ensuite, ce schéma permet une forte complétion des principes SOLID, en particulier la Single Responsibility  et la Dependency Inversion.</w:t>
-      </w:r>
-    </w:p>
-    <w:p>
-      <w:r>
-        <w:t xml:space="preserve">Le premier principe évoqué se matérialise dans le fait qu’une commande soit représentée par une classe. On obtient alors des instances de commandes concrètes dont le seul but est d’exécuter et d’annuler. Nous limitons bien leurs responsabilités. </w:t>
-      </w:r>
-    </w:p>
-    <w:p>
-      <w:r>
-        <w:t>Le deuxième principe se retrouve dans la limitation du couplage entre les deux classes liées à la commande.</w:t>
-      </w:r>
-      <w:bookmarkStart w:id="0" w:name="_GoBack"/>
-      <w:bookmarkEnd w:id="0"/>
-    </w:p>
-    <w:p/>
-    <w:p>
-      <w:pPr>
-        <w:pStyle w:val="Heading2"/>
-      </w:pPr>
-      <w:r>
-        <w:t xml:space="preserve">Choix </w:t>
-      </w:r>
-      <w:r>
-        <w:t>particuliers</w:t>
-      </w:r>
-      <w:r>
-        <w:t xml:space="preserve"> et problèmes</w:t>
+        <w:t>Le principal défaut de ce schéma et commun à certains vus jusque-là. Il implique en effet la création d’une classe par commande</w:t>
+      </w:r>
+      <w:r>
+        <w:t xml:space="preserve"> </w:t>
+      </w:r>
+      <w:r>
+        <w:t>et vient ajouter alors un certain nombre de classes, faisant croître la hiérarchie du projet.</w:t>
+      </w:r>
+    </w:p>
+    <w:p>
+      <w:r>
+        <w:t>Cela n’est toutefois pas un énorme problème en soi.</w:t>
       </w:r>
     </w:p>
     <w:p/>
@@ -7160,11 +7552,124 @@
     <w:p/>
     <w:p/>
     <w:p/>
-    <w:p/>
-    <w:p/>
-    <w:p/>
+    <w:p>
+      <w:r>
+        <w:drawing>
+          <wp:anchor distT="0" distB="0" distL="114300" distR="114300" simplePos="0" relativeHeight="251768832" behindDoc="1" locked="0" layoutInCell="1" allowOverlap="1" wp14:anchorId="0D0299FD" wp14:editId="37DA353C">
+            <wp:simplePos x="0" y="0"/>
+            <wp:positionH relativeFrom="leftMargin">
+              <wp:align>right</wp:align>
+            </wp:positionH>
+            <wp:positionV relativeFrom="paragraph">
+              <wp:posOffset>858209</wp:posOffset>
+            </wp:positionV>
+            <wp:extent cx="391795" cy="391795"/>
+            <wp:effectExtent l="0" t="0" r="8255" b="8255"/>
+            <wp:wrapNone/>
+            <wp:docPr id="60" name="Picture 60"/>
+            <wp:cNvGraphicFramePr>
+              <a:graphicFrameLocks xmlns:a="http://schemas.openxmlformats.org/drawingml/2006/main" noChangeAspect="1"/>
+            </wp:cNvGraphicFramePr>
+            <a:graphic xmlns:a="http://schemas.openxmlformats.org/drawingml/2006/main">
+              <a:graphicData uri="http://schemas.openxmlformats.org/drawingml/2006/picture">
+                <pic:pic xmlns:pic="http://schemas.openxmlformats.org/drawingml/2006/picture">
+                  <pic:nvPicPr>
+                    <pic:cNvPr id="1" name="pen.png"/>
+                    <pic:cNvPicPr/>
+                  </pic:nvPicPr>
+                  <pic:blipFill>
+                    <a:blip r:embed="rId10" cstate="print">
+                      <a:extLst>
+                        <a:ext uri="{28A0092B-C50C-407E-A947-70E740481C1C}">
+                          <a14:useLocalDpi xmlns:a14="http://schemas.microsoft.com/office/drawing/2010/main" val="0"/>
+                        </a:ext>
+                      </a:extLst>
+                    </a:blip>
+                    <a:stretch>
+                      <a:fillRect/>
+                    </a:stretch>
+                  </pic:blipFill>
+                  <pic:spPr>
+                    <a:xfrm>
+                      <a:off x="0" y="0"/>
+                      <a:ext cx="391795" cy="391795"/>
+                    </a:xfrm>
+                    <a:prstGeom prst="rect">
+                      <a:avLst/>
+                    </a:prstGeom>
+                  </pic:spPr>
+                </pic:pic>
+              </a:graphicData>
+            </a:graphic>
+            <wp14:sizeRelH relativeFrom="margin">
+              <wp14:pctWidth>0</wp14:pctWidth>
+            </wp14:sizeRelH>
+            <wp14:sizeRelV relativeFrom="margin">
+              <wp14:pctHeight>0</wp14:pctHeight>
+            </wp14:sizeRelV>
+          </wp:anchor>
+        </w:drawing>
+      </w:r>
+      <w:r>
+        <w:drawing>
+          <wp:anchor distT="0" distB="0" distL="114300" distR="114300" simplePos="0" relativeHeight="251769856" behindDoc="1" locked="0" layoutInCell="1" allowOverlap="1" wp14:anchorId="2CA9EB73" wp14:editId="0DBA773E">
+            <wp:simplePos x="0" y="0"/>
+            <wp:positionH relativeFrom="rightMargin">
+              <wp:align>left</wp:align>
+            </wp:positionH>
+            <wp:positionV relativeFrom="paragraph">
+              <wp:posOffset>856939</wp:posOffset>
+            </wp:positionV>
+            <wp:extent cx="391795" cy="391795"/>
+            <wp:effectExtent l="0" t="0" r="8255" b="8255"/>
+            <wp:wrapNone/>
+            <wp:docPr id="61" name="Picture 61"/>
+            <wp:cNvGraphicFramePr>
+              <a:graphicFrameLocks xmlns:a="http://schemas.openxmlformats.org/drawingml/2006/main" noChangeAspect="1"/>
+            </wp:cNvGraphicFramePr>
+            <a:graphic xmlns:a="http://schemas.openxmlformats.org/drawingml/2006/main">
+              <a:graphicData uri="http://schemas.openxmlformats.org/drawingml/2006/picture">
+                <pic:pic xmlns:pic="http://schemas.openxmlformats.org/drawingml/2006/picture">
+                  <pic:nvPicPr>
+                    <pic:cNvPr id="27" name="game.png"/>
+                    <pic:cNvPicPr/>
+                  </pic:nvPicPr>
+                  <pic:blipFill>
+                    <a:blip r:embed="rId19" cstate="print">
+                      <a:extLst>
+                        <a:ext uri="{28A0092B-C50C-407E-A947-70E740481C1C}">
+                          <a14:useLocalDpi xmlns:a14="http://schemas.microsoft.com/office/drawing/2010/main" val="0"/>
+                        </a:ext>
+                      </a:extLst>
+                    </a:blip>
+                    <a:stretch>
+                      <a:fillRect/>
+                    </a:stretch>
+                  </pic:blipFill>
+                  <pic:spPr>
+                    <a:xfrm>
+                      <a:off x="0" y="0"/>
+                      <a:ext cx="391795" cy="391795"/>
+                    </a:xfrm>
+                    <a:prstGeom prst="rect">
+                      <a:avLst/>
+                    </a:prstGeom>
+                  </pic:spPr>
+                </pic:pic>
+              </a:graphicData>
+            </a:graphic>
+            <wp14:sizeRelH relativeFrom="margin">
+              <wp14:pctWidth>0</wp14:pctWidth>
+            </wp14:sizeRelH>
+            <wp14:sizeRelV relativeFrom="margin">
+              <wp14:pctHeight>0</wp14:pctHeight>
+            </wp14:sizeRelV>
+          </wp:anchor>
+        </w:drawing>
+      </w:r>
+    </w:p>
     <w:sectPr>
-      <w:headerReference w:type="default" r:id="rId19"/>
+      <w:headerReference w:type="default" r:id="rId20"/>
       <w:pgSz w:w="11906" w:h="16838"/>
       <w:pgMar w:top="1417" w:right="1417" w:bottom="1417" w:left="1417" w:header="708" w:footer="708" w:gutter="0"/>
       <w:cols w:space="708"/>
@@ -7258,7 +7763,7 @@
           <w:rPr>
             <w:noProof/>
           </w:rPr>
-          <w:t>13</w:t>
+          <w:t>3</w:t>
         </w:r>
         <w:r>
           <w:rPr>

</xml_diff>

<commit_message>
constructeur virtuel décrit :muscle: :smile:
</commit_message>
<xml_diff>
--- a/The source of all charisma/Souris Cochon.docx
+++ b/The source of all charisma/Souris Cochon.docx
@@ -7009,16 +7009,7 @@
           <w:noProof/>
           <w:lang w:eastAsia="fr-FR"/>
         </w:rPr>
-        <w:t>La commande</w:t>
-      </w:r>
-      <w:bookmarkStart w:id="0" w:name="_GoBack"/>
-      <w:bookmarkEnd w:id="0"/>
-      <w:r>
-        <w:rPr>
-          <w:noProof/>
-          <w:lang w:eastAsia="fr-FR"/>
-        </w:rPr>
-        <w:t xml:space="preserve"> est une </w:t>
+        <w:t xml:space="preserve">La commande est une </w:t>
       </w:r>
       <w:r>
         <w:rPr>
@@ -7552,8 +7543,316 @@
     <w:p/>
     <w:p/>
     <w:p/>
-    <w:p>
-      <w:r>
+    <w:p/>
+    <w:p/>
+    <w:p/>
+    <w:p>
+      <w:pPr>
+        <w:pStyle w:val="Heading1"/>
+        <w:ind w:left="3540"/>
+        <w:rPr>
+          <w:noProof/>
+          <w:lang w:eastAsia="fr-FR"/>
+        </w:rPr>
+      </w:pPr>
+      <w:r>
+        <w:rPr>
+          <w:noProof/>
+          <w:lang w:eastAsia="fr-FR"/>
+        </w:rPr>
+        <w:lastRenderedPageBreak/>
+        <w:drawing>
+          <wp:anchor distT="0" distB="0" distL="114300" distR="114300" simplePos="0" relativeHeight="251779072" behindDoc="0" locked="0" layoutInCell="1" allowOverlap="1">
+            <wp:simplePos x="0" y="0"/>
+            <wp:positionH relativeFrom="column">
+              <wp:posOffset>55084</wp:posOffset>
+            </wp:positionH>
+            <wp:positionV relativeFrom="paragraph">
+              <wp:posOffset>75204</wp:posOffset>
+            </wp:positionV>
+            <wp:extent cx="1069200" cy="1069200"/>
+            <wp:effectExtent l="0" t="0" r="0" b="0"/>
+            <wp:wrapSquare wrapText="bothSides"/>
+            <wp:docPr id="66" name="Picture 66"/>
+            <wp:cNvGraphicFramePr>
+              <a:graphicFrameLocks xmlns:a="http://schemas.openxmlformats.org/drawingml/2006/main" noChangeAspect="1"/>
+            </wp:cNvGraphicFramePr>
+            <a:graphic xmlns:a="http://schemas.openxmlformats.org/drawingml/2006/main">
+              <a:graphicData uri="http://schemas.openxmlformats.org/drawingml/2006/picture">
+                <pic:pic xmlns:pic="http://schemas.openxmlformats.org/drawingml/2006/picture">
+                  <pic:nvPicPr>
+                    <pic:cNvPr id="66" name="people.png"/>
+                    <pic:cNvPicPr/>
+                  </pic:nvPicPr>
+                  <pic:blipFill>
+                    <a:blip r:embed="rId20" cstate="print">
+                      <a:extLst>
+                        <a:ext uri="{28A0092B-C50C-407E-A947-70E740481C1C}">
+                          <a14:useLocalDpi xmlns:a14="http://schemas.microsoft.com/office/drawing/2010/main" val="0"/>
+                        </a:ext>
+                      </a:extLst>
+                    </a:blip>
+                    <a:stretch>
+                      <a:fillRect/>
+                    </a:stretch>
+                  </pic:blipFill>
+                  <pic:spPr>
+                    <a:xfrm>
+                      <a:off x="0" y="0"/>
+                      <a:ext cx="1069200" cy="1069200"/>
+                    </a:xfrm>
+                    <a:prstGeom prst="rect">
+                      <a:avLst/>
+                    </a:prstGeom>
+                  </pic:spPr>
+                </pic:pic>
+              </a:graphicData>
+            </a:graphic>
+            <wp14:sizeRelH relativeFrom="margin">
+              <wp14:pctWidth>0</wp14:pctWidth>
+            </wp14:sizeRelH>
+            <wp14:sizeRelV relativeFrom="margin">
+              <wp14:pctHeight>0</wp14:pctHeight>
+            </wp14:sizeRelV>
+          </wp:anchor>
+        </w:drawing>
+      </w:r>
+      <w:r>
+        <w:rPr>
+          <w:noProof/>
+          <w:lang w:eastAsia="fr-FR"/>
+        </w:rPr>
+        <mc:AlternateContent>
+          <mc:Choice Requires="wps">
+            <w:drawing>
+              <wp:anchor distT="0" distB="0" distL="114300" distR="114300" simplePos="0" relativeHeight="251778048" behindDoc="0" locked="0" layoutInCell="1" allowOverlap="1" wp14:anchorId="68E75ED3" wp14:editId="0F2DA5EA">
+                <wp:simplePos x="0" y="0"/>
+                <wp:positionH relativeFrom="column">
+                  <wp:posOffset>1849291</wp:posOffset>
+                </wp:positionH>
+                <wp:positionV relativeFrom="paragraph">
+                  <wp:posOffset>160428</wp:posOffset>
+                </wp:positionV>
+                <wp:extent cx="1905" cy="936000"/>
+                <wp:effectExtent l="0" t="0" r="36195" b="35560"/>
+                <wp:wrapNone/>
+                <wp:docPr id="59" name="Straight Connector 59"/>
+                <wp:cNvGraphicFramePr/>
+                <a:graphic xmlns:a="http://schemas.openxmlformats.org/drawingml/2006/main">
+                  <a:graphicData uri="http://schemas.microsoft.com/office/word/2010/wordprocessingShape">
+                    <wps:wsp>
+                      <wps:cNvCnPr/>
+                      <wps:spPr>
+                        <a:xfrm>
+                          <a:off x="0" y="0"/>
+                          <a:ext cx="1905" cy="936000"/>
+                        </a:xfrm>
+                        <a:prstGeom prst="line">
+                          <a:avLst/>
+                        </a:prstGeom>
+                        <a:ln>
+                          <a:solidFill>
+                            <a:schemeClr val="bg1">
+                              <a:lumMod val="65000"/>
+                            </a:schemeClr>
+                          </a:solidFill>
+                        </a:ln>
+                      </wps:spPr>
+                      <wps:style>
+                        <a:lnRef idx="1">
+                          <a:schemeClr val="accent1"/>
+                        </a:lnRef>
+                        <a:fillRef idx="0">
+                          <a:schemeClr val="accent1"/>
+                        </a:fillRef>
+                        <a:effectRef idx="0">
+                          <a:schemeClr val="accent1"/>
+                        </a:effectRef>
+                        <a:fontRef idx="minor">
+                          <a:schemeClr val="tx1"/>
+                        </a:fontRef>
+                      </wps:style>
+                      <wps:bodyPr/>
+                    </wps:wsp>
+                  </a:graphicData>
+                </a:graphic>
+                <wp14:sizeRelH relativeFrom="margin">
+                  <wp14:pctWidth>0</wp14:pctWidth>
+                </wp14:sizeRelH>
+                <wp14:sizeRelV relativeFrom="margin">
+                  <wp14:pctHeight>0</wp14:pctHeight>
+                </wp14:sizeRelV>
+              </wp:anchor>
+            </w:drawing>
+          </mc:Choice>
+          <mc:Fallback>
+            <w:pict>
+              <v:line w14:anchorId="5C4C70C3" id="Straight Connector 59" o:spid="_x0000_s1026" style="position:absolute;z-index:251778048;visibility:visible;mso-wrap-style:square;mso-width-percent:0;mso-height-percent:0;mso-wrap-distance-left:9pt;mso-wrap-distance-top:0;mso-wrap-distance-right:9pt;mso-wrap-distance-bottom:0;mso-position-horizontal:absolute;mso-position-horizontal-relative:text;mso-position-vertical:absolute;mso-position-vertical-relative:text;mso-width-percent:0;mso-height-percent:0;mso-width-relative:margin;mso-height-relative:margin" from="145.6pt,12.65pt" to="145.75pt,86.35pt" o:gfxdata="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" strokecolor="#a5a5a5 [2092]" strokeweight=".5pt">
+                <v:stroke joinstyle="miter"/>
+              </v:line>
+            </w:pict>
+          </mc:Fallback>
+        </mc:AlternateContent>
+      </w:r>
+      <w:r>
+        <w:rPr>
+          <w:noProof/>
+          <w:lang w:eastAsia="fr-FR"/>
+        </w:rPr>
+        <w:t xml:space="preserve">La commande </w:t>
+      </w:r>
+      <w:r>
+        <w:rPr>
+          <w:noProof/>
+          <w:lang w:eastAsia="fr-FR"/>
+        </w:rPr>
+        <w:t>utilise</w:t>
+      </w:r>
+      <w:r>
+        <w:rPr>
+          <w:noProof/>
+          <w:lang w:eastAsia="fr-FR"/>
+        </w:rPr>
+        <w:t xml:space="preserve"> </w:t>
+      </w:r>
+      <w:r>
+        <w:rPr>
+          <w:noProof/>
+          <w:lang w:eastAsia="fr-FR"/>
+        </w:rPr>
+        <w:t>un</w:t>
+      </w:r>
+      <w:r>
+        <w:rPr>
+          <w:noProof/>
+          <w:lang w:eastAsia="fr-FR"/>
+        </w:rPr>
+        <w:t xml:space="preserve"> </w:t>
+      </w:r>
+      <w:r>
+        <w:rPr>
+          <w:rFonts w:ascii="Zona Pro Bold" w:hAnsi="Zona Pro Bold"/>
+          <w:b/>
+          <w:noProof/>
+          <w:lang w:eastAsia="fr-FR"/>
+        </w:rPr>
+        <w:t>Constructeur virtuel</w:t>
+      </w:r>
+    </w:p>
+    <w:p/>
+    <w:p/>
+    <w:p>
+      <w:pPr>
+        <w:pStyle w:val="Heading2"/>
+      </w:pPr>
+      <w:r>
+        <w:t>Pourquoi un constructeur virtuel ?</w:t>
+      </w:r>
+    </w:p>
+    <w:p/>
+    <w:p>
+      <w:r>
+        <w:t xml:space="preserve">La manière dont les commandes sont effectuées nous a poussé à  utiliser un constructeur virtuel. En effet, l’utilisateur va saisir </w:t>
+      </w:r>
+      <w:r>
+        <w:t>une</w:t>
+      </w:r>
+      <w:r>
+        <w:t xml:space="preserve"> commande et l’invocateur créera la commande correspondante.</w:t>
+      </w:r>
+      <w:r>
+        <w:t xml:space="preserve"> Sans schéma de conception, nous serions obligés de traiter la commande avec des if successifs. L’ajout d’une nouvelle classe de commande nous forcerait alors à ajouter un autre cas dans les if.</w:t>
+      </w:r>
+    </w:p>
+    <w:p>
+      <w:r>
+        <w:t>Cela est contraignant et peu orienté objet.</w:t>
+      </w:r>
+    </w:p>
+    <w:p>
+      <w:r>
+        <w:t xml:space="preserve">Le constructeur virtuel, grâce à sa map qui allie </w:t>
+      </w:r>
+      <w:r>
+        <w:t>une</w:t>
+      </w:r>
+      <w:r>
+        <w:t xml:space="preserve"> co</w:t>
+      </w:r>
+      <w:r>
+        <w:t>mmande à une entrée utilisateur (sous forme de string) et sa méthode constructeurVirtuel()</w:t>
+      </w:r>
+      <w:r>
+        <w:t>,</w:t>
+      </w:r>
+      <w:r>
+        <w:t xml:space="preserve"> nous </w:t>
+      </w:r>
+      <w:r>
+        <w:t>permet</w:t>
+      </w:r>
+      <w:r>
+        <w:t xml:space="preserve"> d’éviter de passer par des if et </w:t>
+      </w:r>
+      <w:r>
+        <w:t xml:space="preserve">de </w:t>
+      </w:r>
+      <w:r>
+        <w:t>créer à la volée une instance de la commande correspondante à ce que l’utilisateur vient d’entrer. C’est justement pour cela que nous l’avons choisi.</w:t>
+      </w:r>
+    </w:p>
+    <w:p/>
+    <w:p>
+      <w:pPr>
+        <w:pStyle w:val="Heading2"/>
+      </w:pPr>
+      <w:r>
+        <w:t>Quelles sont les conséquences ?</w:t>
+      </w:r>
+    </w:p>
+    <w:p/>
+    <w:p>
+      <w:r>
+        <w:t>Les conséquences principales qui ressortent sont une grande simplification de la construction et de l’ajout.</w:t>
+      </w:r>
+    </w:p>
+    <w:p>
+      <w:r>
+        <w:t>Au niveau de la construction de commandes, il n’y a qu’à appeler la fonction statique nouvelleCommande(), qui grâce à l’association entre une string et une commande faite dans la map (commandesInscrites) renverra une instance correspondante à la commande tapée.</w:t>
+      </w:r>
+    </w:p>
+    <w:p>
+      <w:r>
+        <w:t>Pour ce qui est de l’ajout d’un nouveau type de commande, il suffit juste de rajouter une instance de cette commande lors de l’initialisation de la map, et l’associer à une commande. Cela revient presque à un ajout de cas dans des if successifs. La seule différence est le changement de responsabilité. Avec des if, le traitement ne s’effectuerait pas dans la commande. Or ici, l’ajout d’une nouvelle classe à l’instanciation est fait dans la commande. Nous limitons donc les responsabilités relatives aux commandes en dehors des classes commandes.</w:t>
+      </w:r>
+    </w:p>
+    <w:p>
+      <w:r>
+        <w:t>Ainsi, la structure de Commande est réutilisable, extensible, et les changements d’environnement autour influent finale</w:t>
+      </w:r>
+      <w:bookmarkStart w:id="0" w:name="_GoBack"/>
+      <w:bookmarkEnd w:id="0"/>
+      <w:r>
+        <w:t>ment peu sur le schéma.</w:t>
+      </w:r>
+    </w:p>
+    <w:p/>
+    <w:p>
+      <w:pPr>
+        <w:pStyle w:val="Heading2"/>
+      </w:pPr>
+      <w:r>
+        <w:t>Choix particuliers et problèmes</w:t>
+      </w:r>
+    </w:p>
+    <w:p/>
+    <w:p>
+      <w:r>
+        <w:rPr>
+          <w:noProof/>
+          <w:lang w:eastAsia="fr-FR"/>
+        </w:rPr>
+        <w:lastRenderedPageBreak/>
         <w:drawing>
           <wp:anchor distT="0" distB="0" distL="114300" distR="114300" simplePos="0" relativeHeight="251768832" behindDoc="1" locked="0" layoutInCell="1" allowOverlap="1" wp14:anchorId="0D0299FD" wp14:editId="37DA353C">
             <wp:simplePos x="0" y="0"/>
@@ -7611,6 +7910,10 @@
         </w:drawing>
       </w:r>
       <w:r>
+        <w:rPr>
+          <w:noProof/>
+          <w:lang w:eastAsia="fr-FR"/>
+        </w:rPr>
         <w:drawing>
           <wp:anchor distT="0" distB="0" distL="114300" distR="114300" simplePos="0" relativeHeight="251769856" behindDoc="1" locked="0" layoutInCell="1" allowOverlap="1" wp14:anchorId="2CA9EB73" wp14:editId="0DBA773E">
             <wp:simplePos x="0" y="0"/>
@@ -7669,7 +7972,7 @@
       </w:r>
     </w:p>
     <w:sectPr>
-      <w:headerReference w:type="default" r:id="rId20"/>
+      <w:headerReference w:type="default" r:id="rId21"/>
       <w:pgSz w:w="11906" w:h="16838"/>
       <w:pgMar w:top="1417" w:right="1417" w:bottom="1417" w:left="1417" w:header="708" w:footer="708" w:gutter="0"/>
       <w:cols w:space="708"/>
@@ -7763,7 +8066,7 @@
           <w:rPr>
             <w:noProof/>
           </w:rPr>
-          <w:t>3</w:t>
+          <w:t>15</w:t>
         </w:r>
         <w:r>
           <w:rPr>

</xml_diff>

<commit_message>
Updating UML :muscle: :rage2:
</commit_message>
<xml_diff>
--- a/The source of all charisma/Souris Cochon.docx
+++ b/The source of all charisma/Souris Cochon.docx
@@ -3001,7 +3001,21 @@
           <w:noProof/>
           <w:lang w:eastAsia="fr-FR"/>
         </w:rPr>
-        <w:t>transition de l’énoncé retournaient un EtatRobot. Puis nous avons pensé que l’ajout d’un changement d’état pour des méthodes déjà existantes nécessitait le retour d’un EtatRobot pour toutes les fonctions d’EtatRobot. Ainsi, si il ya un changement d’état, on retourne le nouvel état, sinon, this</w:t>
+        <w:t>transition de l’énoncé retournaient un EtatRobot. Puis nous avons pensé que l’ajout d’un changement d’état pour des méthodes déjà existantes nécessitait le retour d’un EtatRobot pour toutes les fonctions d’EtatRobot. Ainsi, si il y</w:t>
+      </w:r>
+      <w:r>
+        <w:rPr>
+          <w:noProof/>
+          <w:lang w:eastAsia="fr-FR"/>
+        </w:rPr>
+        <w:t xml:space="preserve"> </w:t>
+      </w:r>
+      <w:r>
+        <w:rPr>
+          <w:noProof/>
+          <w:lang w:eastAsia="fr-FR"/>
+        </w:rPr>
+        <w:t>a un changement d’état, on retourne le nouvel état, sinon, this</w:t>
       </w:r>
       <w:r>
         <w:rPr>
@@ -3358,11 +3372,33 @@
           <w:lang w:eastAsia="fr-FR"/>
         </w:rPr>
       </w:pPr>
-      <w:r>
-        <w:rPr>
-          <w:lang w:eastAsia="fr-FR"/>
-        </w:rPr>
-        <w:t>EtatRobot ::[toutes les méthodes]</w:t>
+      <w:proofErr w:type="spellStart"/>
+      <w:r>
+        <w:rPr>
+          <w:lang w:eastAsia="fr-FR"/>
+        </w:rPr>
+        <w:t>EtatRobot</w:t>
+      </w:r>
+      <w:proofErr w:type="spellEnd"/>
+      <w:r>
+        <w:rPr>
+          <w:lang w:eastAsia="fr-FR"/>
+        </w:rPr>
+        <w:t> </w:t>
+      </w:r>
+      <w:proofErr w:type="gramStart"/>
+      <w:r>
+        <w:rPr>
+          <w:lang w:eastAsia="fr-FR"/>
+        </w:rPr>
+        <w:t>::[</w:t>
+      </w:r>
+      <w:proofErr w:type="gramEnd"/>
+      <w:r>
+        <w:rPr>
+          <w:lang w:eastAsia="fr-FR"/>
+        </w:rPr>
+        <w:t>toutes les méthodes]</w:t>
       </w:r>
     </w:p>
     <w:p>
@@ -3379,12 +3415,36 @@
           <w:lang w:eastAsia="fr-FR"/>
         </w:rPr>
       </w:pPr>
-      <w:r>
-        <w:rPr>
-          <w:lang w:eastAsia="fr-FR"/>
-        </w:rPr>
-        <w:t>EtatRobot methodeDansEtatRobot()</w:t>
-      </w:r>
+      <w:proofErr w:type="spellStart"/>
+      <w:r>
+        <w:rPr>
+          <w:lang w:eastAsia="fr-FR"/>
+        </w:rPr>
+        <w:t>EtatRobot</w:t>
+      </w:r>
+      <w:proofErr w:type="spellEnd"/>
+      <w:r>
+        <w:rPr>
+          <w:lang w:eastAsia="fr-FR"/>
+        </w:rPr>
+        <w:t xml:space="preserve"> </w:t>
+      </w:r>
+      <w:proofErr w:type="spellStart"/>
+      <w:proofErr w:type="gramStart"/>
+      <w:r>
+        <w:rPr>
+          <w:lang w:eastAsia="fr-FR"/>
+        </w:rPr>
+        <w:t>methodeDansEtatRobot</w:t>
+      </w:r>
+      <w:proofErr w:type="spellEnd"/>
+      <w:r>
+        <w:rPr>
+          <w:lang w:eastAsia="fr-FR"/>
+        </w:rPr>
+        <w:t>()</w:t>
+      </w:r>
+      <w:proofErr w:type="gramEnd"/>
     </w:p>
     <w:p>
       <w:pPr>
@@ -3413,11 +3473,35 @@
         </w:rPr>
         <w:tab/>
       </w:r>
-      <w:r>
-        <w:rPr>
-          <w:lang w:eastAsia="fr-FR"/>
-        </w:rPr>
-        <w:t>throw UnauthorizedCallException ;</w:t>
+      <w:proofErr w:type="spellStart"/>
+      <w:proofErr w:type="gramStart"/>
+      <w:r>
+        <w:rPr>
+          <w:lang w:eastAsia="fr-FR"/>
+        </w:rPr>
+        <w:t>throw</w:t>
+      </w:r>
+      <w:proofErr w:type="spellEnd"/>
+      <w:proofErr w:type="gramEnd"/>
+      <w:r>
+        <w:rPr>
+          <w:lang w:eastAsia="fr-FR"/>
+        </w:rPr>
+        <w:t xml:space="preserve"> </w:t>
+      </w:r>
+      <w:proofErr w:type="spellStart"/>
+      <w:r>
+        <w:rPr>
+          <w:lang w:eastAsia="fr-FR"/>
+        </w:rPr>
+        <w:t>UnauthorizedCallException</w:t>
+      </w:r>
+      <w:proofErr w:type="spellEnd"/>
+      <w:r>
+        <w:rPr>
+          <w:lang w:eastAsia="fr-FR"/>
+        </w:rPr>
+        <w:t> ;</w:t>
       </w:r>
     </w:p>
     <w:p>
@@ -3459,11 +3543,33 @@
           <w:lang w:eastAsia="fr-FR"/>
         </w:rPr>
       </w:pPr>
-      <w:r>
-        <w:rPr>
-          <w:lang w:eastAsia="fr-FR"/>
-        </w:rPr>
-        <w:t>EtatAVideFacePlot ::saisir()</w:t>
+      <w:proofErr w:type="spellStart"/>
+      <w:r>
+        <w:rPr>
+          <w:lang w:eastAsia="fr-FR"/>
+        </w:rPr>
+        <w:t>EtatAVideFacePlot</w:t>
+      </w:r>
+      <w:proofErr w:type="spellEnd"/>
+      <w:r>
+        <w:rPr>
+          <w:lang w:eastAsia="fr-FR"/>
+        </w:rPr>
+        <w:t> </w:t>
+      </w:r>
+      <w:proofErr w:type="gramStart"/>
+      <w:r>
+        <w:rPr>
+          <w:lang w:eastAsia="fr-FR"/>
+        </w:rPr>
+        <w:t>::saisir</w:t>
+      </w:r>
+      <w:proofErr w:type="gramEnd"/>
+      <w:r>
+        <w:rPr>
+          <w:lang w:eastAsia="fr-FR"/>
+        </w:rPr>
+        <w:t>()</w:t>
       </w:r>
     </w:p>
     <w:p>
@@ -3658,7 +3764,57 @@
         <w:rPr>
           <w:lang w:eastAsia="fr-FR"/>
         </w:rPr>
-        <w:t>return EtatFige ::getInstance(this)</w:t>
+        <w:t xml:space="preserve">return </w:t>
+      </w:r>
+      <w:proofErr w:type="spellStart"/>
+      <w:r>
+        <w:rPr>
+          <w:lang w:eastAsia="fr-FR"/>
+        </w:rPr>
+        <w:t>EtatFige</w:t>
+      </w:r>
+      <w:proofErr w:type="spellEnd"/>
+      <w:r>
+        <w:rPr>
+          <w:lang w:eastAsia="fr-FR"/>
+        </w:rPr>
+        <w:t> </w:t>
+      </w:r>
+      <w:proofErr w:type="gramStart"/>
+      <w:r>
+        <w:rPr>
+          <w:lang w:eastAsia="fr-FR"/>
+        </w:rPr>
+        <w:t>::</w:t>
+      </w:r>
+      <w:proofErr w:type="spellStart"/>
+      <w:r>
+        <w:rPr>
+          <w:lang w:eastAsia="fr-FR"/>
+        </w:rPr>
+        <w:t>getInstance</w:t>
+      </w:r>
+      <w:proofErr w:type="spellEnd"/>
+      <w:proofErr w:type="gramEnd"/>
+      <w:r>
+        <w:rPr>
+          <w:lang w:eastAsia="fr-FR"/>
+        </w:rPr>
+        <w:t>(</w:t>
+      </w:r>
+      <w:proofErr w:type="spellStart"/>
+      <w:r>
+        <w:rPr>
+          <w:lang w:eastAsia="fr-FR"/>
+        </w:rPr>
+        <w:t>this</w:t>
+      </w:r>
+      <w:proofErr w:type="spellEnd"/>
+      <w:r>
+        <w:rPr>
+          <w:lang w:eastAsia="fr-FR"/>
+        </w:rPr>
+        <w:t>)</w:t>
       </w:r>
       <w:r>
         <w:rPr>
@@ -4964,13 +5120,29 @@
         <w:rPr>
           <w:lang w:eastAsia="fr-FR"/>
         </w:rPr>
-        <w:t>a méthode getInstance</w:t>
-      </w:r>
-      <w:r>
-        <w:rPr>
-          <w:lang w:eastAsia="fr-FR"/>
-        </w:rPr>
-        <w:t>()</w:t>
+        <w:t xml:space="preserve">a méthode </w:t>
+      </w:r>
+      <w:proofErr w:type="spellStart"/>
+      <w:proofErr w:type="gramStart"/>
+      <w:r>
+        <w:rPr>
+          <w:lang w:eastAsia="fr-FR"/>
+        </w:rPr>
+        <w:t>getInstance</w:t>
+      </w:r>
+      <w:proofErr w:type="spellEnd"/>
+      <w:r>
+        <w:rPr>
+          <w:lang w:eastAsia="fr-FR"/>
+        </w:rPr>
+        <w:t>(</w:t>
+      </w:r>
+      <w:proofErr w:type="gramEnd"/>
+      <w:r>
+        <w:rPr>
+          <w:lang w:eastAsia="fr-FR"/>
+        </w:rPr>
+        <w:t>)</w:t>
       </w:r>
       <w:r>
         <w:rPr>
@@ -4978,12 +5150,14 @@
         </w:rPr>
         <w:t xml:space="preserve"> de la classe </w:t>
       </w:r>
+      <w:proofErr w:type="spellStart"/>
       <w:r>
         <w:rPr>
           <w:lang w:eastAsia="fr-FR"/>
         </w:rPr>
         <w:t>EtatAVide</w:t>
       </w:r>
+      <w:proofErr w:type="spellEnd"/>
       <w:r>
         <w:rPr>
           <w:lang w:eastAsia="fr-FR"/>
@@ -5057,11 +5231,41 @@
           <w:lang w:eastAsia="fr-FR"/>
         </w:rPr>
       </w:pPr>
-      <w:r>
-        <w:rPr>
-          <w:lang w:eastAsia="fr-FR"/>
-        </w:rPr>
-        <w:t>EtatAVide ::getInstance()</w:t>
+      <w:proofErr w:type="spellStart"/>
+      <w:r>
+        <w:rPr>
+          <w:lang w:eastAsia="fr-FR"/>
+        </w:rPr>
+        <w:t>EtatAVide</w:t>
+      </w:r>
+      <w:proofErr w:type="spellEnd"/>
+      <w:r>
+        <w:rPr>
+          <w:lang w:eastAsia="fr-FR"/>
+        </w:rPr>
+        <w:t> </w:t>
+      </w:r>
+      <w:proofErr w:type="gramStart"/>
+      <w:r>
+        <w:rPr>
+          <w:lang w:eastAsia="fr-FR"/>
+        </w:rPr>
+        <w:t>::</w:t>
+      </w:r>
+      <w:proofErr w:type="spellStart"/>
+      <w:r>
+        <w:rPr>
+          <w:lang w:eastAsia="fr-FR"/>
+        </w:rPr>
+        <w:t>getInstance</w:t>
+      </w:r>
+      <w:proofErr w:type="spellEnd"/>
+      <w:proofErr w:type="gramEnd"/>
+      <w:r>
+        <w:rPr>
+          <w:lang w:eastAsia="fr-FR"/>
+        </w:rPr>
+        <w:t>()</w:t>
       </w:r>
     </w:p>
     <w:p>
@@ -5071,6 +5275,7 @@
           <w:lang w:eastAsia="fr-FR"/>
         </w:rPr>
       </w:pPr>
+      <w:proofErr w:type="spellStart"/>
       <w:r>
         <w:rPr>
           <w:lang w:eastAsia="fr-FR"/>
@@ -5081,8 +5286,31 @@
         <w:rPr>
           <w:lang w:eastAsia="fr-FR"/>
         </w:rPr>
-        <w:t>AVide  getInstance()</w:t>
-      </w:r>
+        <w:t>AVide</w:t>
+      </w:r>
+      <w:proofErr w:type="spellEnd"/>
+      <w:r>
+        <w:rPr>
+          <w:lang w:eastAsia="fr-FR"/>
+        </w:rPr>
+        <w:t xml:space="preserve">  </w:t>
+      </w:r>
+      <w:proofErr w:type="spellStart"/>
+      <w:proofErr w:type="gramStart"/>
+      <w:r>
+        <w:rPr>
+          <w:lang w:eastAsia="fr-FR"/>
+        </w:rPr>
+        <w:t>getInstance</w:t>
+      </w:r>
+      <w:proofErr w:type="spellEnd"/>
+      <w:r>
+        <w:rPr>
+          <w:lang w:eastAsia="fr-FR"/>
+        </w:rPr>
+        <w:t>()</w:t>
+      </w:r>
+      <w:proofErr w:type="gramEnd"/>
     </w:p>
     <w:p>
       <w:pPr>
@@ -5115,7 +5343,43 @@
         <w:rPr>
           <w:lang w:eastAsia="fr-FR"/>
         </w:rPr>
-        <w:t>return EtatAVide ::getInstance() ;</w:t>
+        <w:t xml:space="preserve">return </w:t>
+      </w:r>
+      <w:proofErr w:type="spellStart"/>
+      <w:r>
+        <w:rPr>
+          <w:lang w:eastAsia="fr-FR"/>
+        </w:rPr>
+        <w:t>EtatAVide</w:t>
+      </w:r>
+      <w:proofErr w:type="spellEnd"/>
+      <w:r>
+        <w:rPr>
+          <w:lang w:eastAsia="fr-FR"/>
+        </w:rPr>
+        <w:t> </w:t>
+      </w:r>
+      <w:proofErr w:type="gramStart"/>
+      <w:r>
+        <w:rPr>
+          <w:lang w:eastAsia="fr-FR"/>
+        </w:rPr>
+        <w:t>::</w:t>
+      </w:r>
+      <w:proofErr w:type="spellStart"/>
+      <w:r>
+        <w:rPr>
+          <w:lang w:eastAsia="fr-FR"/>
+        </w:rPr>
+        <w:t>getInstance</w:t>
+      </w:r>
+      <w:proofErr w:type="spellEnd"/>
+      <w:proofErr w:type="gramEnd"/>
+      <w:r>
+        <w:rPr>
+          <w:lang w:eastAsia="fr-FR"/>
+        </w:rPr>
+        <w:t>() ;</w:t>
       </w:r>
     </w:p>
     <w:p>
@@ -5170,7 +5434,21 @@
         <w:rPr>
           <w:lang w:eastAsia="fr-FR"/>
         </w:rPr>
-        <w:t>Il y a un léger changement pour EtatFige qui doit conserver l’état précédent</w:t>
+        <w:t xml:space="preserve">Il y a un léger changement pour </w:t>
+      </w:r>
+      <w:proofErr w:type="spellStart"/>
+      <w:r>
+        <w:rPr>
+          <w:lang w:eastAsia="fr-FR"/>
+        </w:rPr>
+        <w:t>EtatFige</w:t>
+      </w:r>
+      <w:proofErr w:type="spellEnd"/>
+      <w:r>
+        <w:rPr>
+          <w:lang w:eastAsia="fr-FR"/>
+        </w:rPr>
+        <w:t xml:space="preserve"> qui doit conserver l’état précédent</w:t>
       </w:r>
     </w:p>
     <w:p>
@@ -5184,11 +5462,41 @@
           <w:lang w:eastAsia="fr-FR"/>
         </w:rPr>
       </w:pPr>
-      <w:r>
-        <w:rPr>
-          <w:lang w:eastAsia="fr-FR"/>
-        </w:rPr>
-        <w:t>EtatFige ::getInstance()</w:t>
+      <w:proofErr w:type="spellStart"/>
+      <w:r>
+        <w:rPr>
+          <w:lang w:eastAsia="fr-FR"/>
+        </w:rPr>
+        <w:t>EtatFige</w:t>
+      </w:r>
+      <w:proofErr w:type="spellEnd"/>
+      <w:r>
+        <w:rPr>
+          <w:lang w:eastAsia="fr-FR"/>
+        </w:rPr>
+        <w:t> </w:t>
+      </w:r>
+      <w:proofErr w:type="gramStart"/>
+      <w:r>
+        <w:rPr>
+          <w:lang w:eastAsia="fr-FR"/>
+        </w:rPr>
+        <w:t>::</w:t>
+      </w:r>
+      <w:proofErr w:type="spellStart"/>
+      <w:r>
+        <w:rPr>
+          <w:lang w:eastAsia="fr-FR"/>
+        </w:rPr>
+        <w:t>getInstance</w:t>
+      </w:r>
+      <w:proofErr w:type="spellEnd"/>
+      <w:proofErr w:type="gramEnd"/>
+      <w:r>
+        <w:rPr>
+          <w:lang w:eastAsia="fr-FR"/>
+        </w:rPr>
+        <w:t>()</w:t>
       </w:r>
     </w:p>
     <w:p>
@@ -5205,12 +5513,14 @@
           <w:lang w:eastAsia="fr-FR"/>
         </w:rPr>
       </w:pPr>
-      <w:r>
-        <w:rPr>
-          <w:lang w:eastAsia="fr-FR"/>
-        </w:rPr>
-        <w:t xml:space="preserve">EtatFige </w:t>
-      </w:r>
+      <w:proofErr w:type="spellStart"/>
+      <w:r>
+        <w:rPr>
+          <w:lang w:eastAsia="fr-FR"/>
+        </w:rPr>
+        <w:t>EtatFige</w:t>
+      </w:r>
+      <w:proofErr w:type="spellEnd"/>
       <w:r>
         <w:rPr>
           <w:lang w:eastAsia="fr-FR"/>
@@ -5227,14 +5537,46 @@
         <w:rPr>
           <w:lang w:eastAsia="fr-FR"/>
         </w:rPr>
-        <w:t>getInstance(</w:t>
-      </w:r>
-      <w:r>
-        <w:rPr>
-          <w:lang w:eastAsia="fr-FR"/>
-        </w:rPr>
-        <w:t>EtatEnRoute ancienEtat</w:t>
-      </w:r>
+        <w:t xml:space="preserve"> </w:t>
+      </w:r>
+      <w:proofErr w:type="spellStart"/>
+      <w:proofErr w:type="gramStart"/>
+      <w:r>
+        <w:rPr>
+          <w:lang w:eastAsia="fr-FR"/>
+        </w:rPr>
+        <w:t>getInstance</w:t>
+      </w:r>
+      <w:proofErr w:type="spellEnd"/>
+      <w:r>
+        <w:rPr>
+          <w:lang w:eastAsia="fr-FR"/>
+        </w:rPr>
+        <w:t>(</w:t>
+      </w:r>
+      <w:proofErr w:type="spellStart"/>
+      <w:proofErr w:type="gramEnd"/>
+      <w:r>
+        <w:rPr>
+          <w:lang w:eastAsia="fr-FR"/>
+        </w:rPr>
+        <w:t>EtatEnRoute</w:t>
+      </w:r>
+      <w:proofErr w:type="spellEnd"/>
+      <w:r>
+        <w:rPr>
+          <w:lang w:eastAsia="fr-FR"/>
+        </w:rPr>
+        <w:t xml:space="preserve"> </w:t>
+      </w:r>
+      <w:proofErr w:type="spellStart"/>
+      <w:r>
+        <w:rPr>
+          <w:lang w:eastAsia="fr-FR"/>
+        </w:rPr>
+        <w:t>ancienEtat</w:t>
+      </w:r>
+      <w:proofErr w:type="spellEnd"/>
       <w:r>
         <w:rPr>
           <w:lang w:eastAsia="fr-FR"/>
@@ -5275,17 +5617,35 @@
         </w:rPr>
         <w:tab/>
       </w:r>
-      <w:r>
-        <w:rPr>
-          <w:lang w:eastAsia="fr-FR"/>
-        </w:rPr>
-        <w:t>instance.setEtatEnRoute(</w:t>
-      </w:r>
-      <w:r>
-        <w:rPr>
-          <w:lang w:eastAsia="fr-FR"/>
-        </w:rPr>
-        <w:t>ancienEtat) ;</w:t>
+      <w:proofErr w:type="spellStart"/>
+      <w:proofErr w:type="gramStart"/>
+      <w:r>
+        <w:rPr>
+          <w:lang w:eastAsia="fr-FR"/>
+        </w:rPr>
+        <w:t>instance.setEtatEnRoute</w:t>
+      </w:r>
+      <w:proofErr w:type="spellEnd"/>
+      <w:r>
+        <w:rPr>
+          <w:lang w:eastAsia="fr-FR"/>
+        </w:rPr>
+        <w:t>(</w:t>
+      </w:r>
+      <w:proofErr w:type="spellStart"/>
+      <w:proofErr w:type="gramEnd"/>
+      <w:r>
+        <w:rPr>
+          <w:lang w:eastAsia="fr-FR"/>
+        </w:rPr>
+        <w:t>ancienEtat</w:t>
+      </w:r>
+      <w:proofErr w:type="spellEnd"/>
+      <w:r>
+        <w:rPr>
+          <w:lang w:eastAsia="fr-FR"/>
+        </w:rPr>
+        <w:t>) ;</w:t>
       </w:r>
     </w:p>
     <w:p>
@@ -5297,11 +5657,19 @@
           <w:lang w:eastAsia="fr-FR"/>
         </w:rPr>
       </w:pPr>
-      <w:r>
-        <w:rPr>
-          <w:lang w:eastAsia="fr-FR"/>
-        </w:rPr>
-        <w:t xml:space="preserve">return </w:t>
+      <w:proofErr w:type="gramStart"/>
+      <w:r>
+        <w:rPr>
+          <w:lang w:eastAsia="fr-FR"/>
+        </w:rPr>
+        <w:t>return</w:t>
+      </w:r>
+      <w:proofErr w:type="gramEnd"/>
+      <w:r>
+        <w:rPr>
+          <w:lang w:eastAsia="fr-FR"/>
+        </w:rPr>
+        <w:t xml:space="preserve"> </w:t>
       </w:r>
       <w:r>
         <w:rPr>
@@ -5983,7 +6351,15 @@
         </w:drawing>
       </w:r>
       <w:r>
-        <w:t>Ensuite, le stockage des afficheurs dans le Robot (un vector d’Afficheur) nous permet d’enlever ou d’ajouter dynamiquement des Afficheurs. Par exemple, le passage dans un nouvel état peut requérir la création d’un nouvel afficheur, chargé d’afficher des données jusque-là absentes.</w:t>
+        <w:t xml:space="preserve">Ensuite, le stockage des afficheurs dans le Robot (un </w:t>
+      </w:r>
+      <w:proofErr w:type="spellStart"/>
+      <w:r>
+        <w:t>vector</w:t>
+      </w:r>
+      <w:proofErr w:type="spellEnd"/>
+      <w:r>
+        <w:t xml:space="preserve"> d’Afficheur) nous permet d’enlever ou d’ajouter dynamiquement des Afficheurs. Par exemple, le passage dans un nouvel état peut requérir la création d’un nouvel afficheur, chargé d’afficher des données jusque-là absentes.</w:t>
       </w:r>
     </w:p>
     <w:p>
@@ -5992,7 +6368,23 @@
       </w:pPr>
       <w:r>
         <w:lastRenderedPageBreak/>
-        <w:t>Enfin, la puissance de la fonction notifier() se révèle être fort pratique pour synchroniser les afficheurs avec le Robot. Utilisée avec l’héritage et le polymorphisme pour les afficheurs (via update()), notifier() permet d’appeler update() pour chaque Afficheur.</w:t>
+        <w:t xml:space="preserve">Enfin, la puissance de la fonction </w:t>
+      </w:r>
+      <w:proofErr w:type="gramStart"/>
+      <w:r>
+        <w:t>notifier(</w:t>
+      </w:r>
+      <w:proofErr w:type="gramEnd"/>
+      <w:r>
+        <w:t xml:space="preserve">) se révèle être fort pratique pour synchroniser les afficheurs avec le Robot. Utilisée avec l’héritage et le polymorphisme pour les afficheurs (via update()), </w:t>
+      </w:r>
+      <w:proofErr w:type="gramStart"/>
+      <w:r>
+        <w:t>notifier(</w:t>
+      </w:r>
+      <w:proofErr w:type="gramEnd"/>
+      <w:r>
+        <w:t>) permet d’appeler update() pour chaque Afficheur.</w:t>
       </w:r>
       <w:r>
         <w:t xml:space="preserve"> Elle garantit ainsi la cohérence des données</w:t>
@@ -6118,7 +6510,15 @@
         <w:t>explicitement</w:t>
       </w:r>
       <w:r>
-        <w:t>. Il n’y a qu’à utiliser notifier() qui va mettre à jour les afficheurs. Ces derniers disposant du Robot, il n’y a pas besoin</w:t>
+        <w:t xml:space="preserve">. Il n’y a qu’à utiliser </w:t>
+      </w:r>
+      <w:proofErr w:type="gramStart"/>
+      <w:r>
+        <w:t>notifier(</w:t>
+      </w:r>
+      <w:proofErr w:type="gramEnd"/>
+      <w:r>
+        <w:t>) qui va mettre à jour les afficheurs. Ces derniers disposant du Robot, il n’y a pas besoin</w:t>
       </w:r>
       <w:r>
         <w:t xml:space="preserve"> </w:t>
@@ -6147,7 +6547,15 @@
         <w:t>. En créa</w:t>
       </w:r>
       <w:r>
-        <w:t>nt une classe héritant d’Afficheur, en implémentant update() pour cette classe, et en ajoutant une instance de cette classe dans la</w:t>
+        <w:t xml:space="preserve">nt une classe héritant d’Afficheur, en implémentant </w:t>
+      </w:r>
+      <w:proofErr w:type="gramStart"/>
+      <w:r>
+        <w:t>update(</w:t>
+      </w:r>
+      <w:proofErr w:type="gramEnd"/>
+      <w:r>
+        <w:t>) pour cette classe, et en ajoutant une instance de cette classe dans la</w:t>
       </w:r>
       <w:r>
         <w:t xml:space="preserve"> </w:t>
@@ -6571,16 +6979,34 @@
         </w:numPr>
       </w:pPr>
       <w:r>
-        <w:t>Robot ::notifier()</w:t>
+        <w:t>Robot </w:t>
+      </w:r>
+      <w:proofErr w:type="gramStart"/>
+      <w:r>
+        <w:t>::notifier</w:t>
+      </w:r>
+      <w:proofErr w:type="gramEnd"/>
+      <w:r>
+        <w:t>()</w:t>
       </w:r>
     </w:p>
     <w:p>
       <w:pPr>
         <w:pStyle w:val="Subtitle"/>
       </w:pPr>
-      <w:r>
-        <w:t>void notifier()</w:t>
-      </w:r>
+      <w:proofErr w:type="spellStart"/>
+      <w:r>
+        <w:t>void</w:t>
+      </w:r>
+      <w:proofErr w:type="spellEnd"/>
+      <w:r>
+        <w:t xml:space="preserve"> </w:t>
+      </w:r>
+      <w:proofErr w:type="gramStart"/>
+      <w:r>
+        <w:t>notifier()</w:t>
+      </w:r>
+      <w:proofErr w:type="gramEnd"/>
     </w:p>
     <w:p>
       <w:pPr>
@@ -6599,7 +7025,30 @@
       </w:pPr>
       <w:r>
         <w:tab/>
-        <w:t>for each (Afficheur a in ListeAfficheurs)</w:t>
+      </w:r>
+      <w:proofErr w:type="gramStart"/>
+      <w:r>
+        <w:t>for</w:t>
+      </w:r>
+      <w:proofErr w:type="gramEnd"/>
+      <w:r>
+        <w:t xml:space="preserve"> </w:t>
+      </w:r>
+      <w:proofErr w:type="spellStart"/>
+      <w:r>
+        <w:t>each</w:t>
+      </w:r>
+      <w:proofErr w:type="spellEnd"/>
+      <w:r>
+        <w:t xml:space="preserve"> (Afficheur a in </w:t>
+      </w:r>
+      <w:proofErr w:type="spellStart"/>
+      <w:r>
+        <w:t>ListeAfficheurs</w:t>
+      </w:r>
+      <w:proofErr w:type="spellEnd"/>
+      <w:r>
+        <w:t>)</w:t>
       </w:r>
     </w:p>
     <w:p>
@@ -6619,8 +7068,18 @@
       <w:r>
         <w:tab/>
       </w:r>
-      <w:r>
-        <w:t>a.update() ;</w:t>
+      <w:proofErr w:type="spellStart"/>
+      <w:proofErr w:type="gramStart"/>
+      <w:r>
+        <w:t>a.update</w:t>
+      </w:r>
+      <w:proofErr w:type="spellEnd"/>
+      <w:r>
+        <w:t>(</w:t>
+      </w:r>
+      <w:proofErr w:type="gramEnd"/>
+      <w:r>
+        <w:t>) ;</w:t>
       </w:r>
     </w:p>
     <w:p>
@@ -6649,17 +7108,40 @@
           <w:numId w:val="1"/>
         </w:numPr>
       </w:pPr>
-      <w:r>
-        <w:t>AfficheurTexte ::update()</w:t>
+      <w:proofErr w:type="spellStart"/>
+      <w:r>
+        <w:t>AfficheurTexte</w:t>
+      </w:r>
+      <w:proofErr w:type="spellEnd"/>
+      <w:r>
+        <w:t> </w:t>
+      </w:r>
+      <w:proofErr w:type="gramStart"/>
+      <w:r>
+        <w:t>::update</w:t>
+      </w:r>
+      <w:proofErr w:type="gramEnd"/>
+      <w:r>
+        <w:t>()</w:t>
       </w:r>
     </w:p>
     <w:p>
       <w:pPr>
         <w:pStyle w:val="Subtitle"/>
       </w:pPr>
-      <w:r>
-        <w:t>void update()</w:t>
-      </w:r>
+      <w:proofErr w:type="spellStart"/>
+      <w:r>
+        <w:t>void</w:t>
+      </w:r>
+      <w:proofErr w:type="spellEnd"/>
+      <w:r>
+        <w:t xml:space="preserve"> </w:t>
+      </w:r>
+      <w:proofErr w:type="gramStart"/>
+      <w:r>
+        <w:t>update()</w:t>
+      </w:r>
+      <w:proofErr w:type="gramEnd"/>
     </w:p>
     <w:p>
       <w:pPr>
@@ -6690,7 +7172,36 @@
         <w:t>e Robot</w:t>
       </w:r>
       <w:r>
-        <w:t xml:space="preserve"> est en position ‘’&lt;&lt; _robot.getPosition().getx()&lt;&lt;’’ : ‘’&lt;&lt; _robot.getPosition.gety() ;</w:t>
+        <w:t xml:space="preserve"> est en position ‘’&lt;&lt; _</w:t>
+      </w:r>
+      <w:proofErr w:type="spellStart"/>
+      <w:proofErr w:type="gramStart"/>
+      <w:r>
+        <w:t>robot.getPosition</w:t>
+      </w:r>
+      <w:proofErr w:type="spellEnd"/>
+      <w:r>
+        <w:t>(</w:t>
+      </w:r>
+      <w:proofErr w:type="gramEnd"/>
+      <w:r>
+        <w:t>).</w:t>
+      </w:r>
+      <w:proofErr w:type="spellStart"/>
+      <w:r>
+        <w:t>getx</w:t>
+      </w:r>
+      <w:proofErr w:type="spellEnd"/>
+      <w:r>
+        <w:t>()&lt;&lt;’’ : ‘’&lt;&lt; _</w:t>
+      </w:r>
+      <w:proofErr w:type="spellStart"/>
+      <w:r>
+        <w:t>robot.getPosition.gety</w:t>
+      </w:r>
+      <w:proofErr w:type="spellEnd"/>
+      <w:r>
+        <w:t>() ;</w:t>
       </w:r>
     </w:p>
     <w:p>
@@ -7241,12 +7752,44 @@
         <w:t>et l’héritage</w:t>
       </w:r>
       <w:r>
-        <w:t>, nous pouvons sans contraintes ajouter une classe de commande et  bien implémenter excecute() et desexecute().</w:t>
-      </w:r>
-    </w:p>
-    <w:p>
-      <w:r>
-        <w:t>Ensuite, ce schéma permet une forte complétion des principes SOLID, en particulier la Single Responsibility  et la Dependency Inversion.</w:t>
+        <w:t xml:space="preserve">, nous pouvons sans contraintes ajouter une classe de commande et  bien implémenter </w:t>
+      </w:r>
+      <w:proofErr w:type="spellStart"/>
+      <w:r>
+        <w:t>excecute</w:t>
+      </w:r>
+      <w:proofErr w:type="spellEnd"/>
+      <w:r>
+        <w:t xml:space="preserve">() et </w:t>
+      </w:r>
+      <w:proofErr w:type="spellStart"/>
+      <w:r>
+        <w:t>desexecute</w:t>
+      </w:r>
+      <w:proofErr w:type="spellEnd"/>
+      <w:r>
+        <w:t>().</w:t>
+      </w:r>
+    </w:p>
+    <w:p>
+      <w:r>
+        <w:t xml:space="preserve">Ensuite, ce schéma permet une forte complétion des principes SOLID, en particulier la Single </w:t>
+      </w:r>
+      <w:proofErr w:type="spellStart"/>
+      <w:r>
+        <w:t>Responsibility</w:t>
+      </w:r>
+      <w:proofErr w:type="spellEnd"/>
+      <w:r>
+        <w:t xml:space="preserve">  et la </w:t>
+      </w:r>
+      <w:proofErr w:type="spellStart"/>
+      <w:r>
+        <w:t>Dependency</w:t>
+      </w:r>
+      <w:proofErr w:type="spellEnd"/>
+      <w:r>
+        <w:t xml:space="preserve"> Inversion.</w:t>
       </w:r>
     </w:p>
     <w:p>
@@ -7259,7 +7802,28 @@
         <w:t>Le deuxième principe se retrouve dans la limitation du couplage entre les d</w:t>
       </w:r>
       <w:r>
-        <w:t>eux classes liées à la commande : L’invocateur et le récepteur (ici le robot). L’invocateur ne fait qu’appeler execute() sur une commande, il ne connait rien du robot, rien de la commandeet la commande ne le modifiera pas.</w:t>
+        <w:t xml:space="preserve">eux classes liées à la commande : L’invocateur et le récepteur (ici le robot). L’invocateur ne fait qu’appeler </w:t>
+      </w:r>
+      <w:proofErr w:type="spellStart"/>
+      <w:proofErr w:type="gramStart"/>
+      <w:r>
+        <w:t>execute</w:t>
+      </w:r>
+      <w:proofErr w:type="spellEnd"/>
+      <w:r>
+        <w:t>(</w:t>
+      </w:r>
+      <w:proofErr w:type="gramEnd"/>
+      <w:r>
+        <w:t xml:space="preserve">) sur une commande, il ne connait rien du robot, rien de la </w:t>
+      </w:r>
+      <w:proofErr w:type="spellStart"/>
+      <w:r>
+        <w:t>commandeet</w:t>
+      </w:r>
+      <w:proofErr w:type="spellEnd"/>
+      <w:r>
+        <w:t xml:space="preserve"> la commande ne le modifiera pas.</w:t>
       </w:r>
     </w:p>
     <w:p>
@@ -7489,7 +8053,28 @@
     </w:p>
     <w:p>
       <w:r>
-        <w:t xml:space="preserve">En effet si nous passions le robot en paramètre de execute(), il aurait fallu le prendre en compte dans la classe abstraite Commande. Or, les commandes n’auront pas toutes obligatoirement besoin d’un robot. (voir fin de cette partie). </w:t>
+        <w:t xml:space="preserve">En effet si nous passions le robot en paramètre de </w:t>
+      </w:r>
+      <w:proofErr w:type="spellStart"/>
+      <w:proofErr w:type="gramStart"/>
+      <w:r>
+        <w:t>execute</w:t>
+      </w:r>
+      <w:proofErr w:type="spellEnd"/>
+      <w:r>
+        <w:t>(</w:t>
+      </w:r>
+      <w:proofErr w:type="gramEnd"/>
+      <w:r>
+        <w:t>), il aurait fallu le prendre en compte dans la classe abstraite Commande. Or, les commandes n’auront pas toutes obligatoirement besoin d’un robot. (</w:t>
+      </w:r>
+      <w:proofErr w:type="gramStart"/>
+      <w:r>
+        <w:t>voir</w:t>
+      </w:r>
+      <w:proofErr w:type="gramEnd"/>
+      <w:r>
+        <w:t xml:space="preserve"> fin de cette partie). </w:t>
       </w:r>
     </w:p>
     <w:p>
@@ -7699,35 +8284,7 @@
           <w:noProof/>
           <w:lang w:eastAsia="fr-FR"/>
         </w:rPr>
-        <w:t xml:space="preserve">La commande </w:t>
-      </w:r>
-      <w:r>
-        <w:rPr>
-          <w:noProof/>
-          <w:lang w:eastAsia="fr-FR"/>
-        </w:rPr>
-        <w:t>utilise</w:t>
-      </w:r>
-      <w:r>
-        <w:rPr>
-          <w:noProof/>
-          <w:lang w:eastAsia="fr-FR"/>
-        </w:rPr>
-        <w:t xml:space="preserve"> </w:t>
-      </w:r>
-      <w:r>
-        <w:rPr>
-          <w:noProof/>
-          <w:lang w:eastAsia="fr-FR"/>
-        </w:rPr>
-        <w:t>un</w:t>
-      </w:r>
-      <w:r>
-        <w:rPr>
-          <w:noProof/>
-          <w:lang w:eastAsia="fr-FR"/>
-        </w:rPr>
-        <w:t xml:space="preserve"> </w:t>
+        <w:t xml:space="preserve">La commande utilise un </w:t>
       </w:r>
       <w:r>
         <w:rPr>
@@ -7752,7 +8309,15 @@
     <w:p/>
     <w:p>
       <w:r>
-        <w:t xml:space="preserve">La manière dont les commandes sont effectuées nous a poussé à  utiliser un constructeur virtuel. En effet, l’utilisateur va saisir </w:t>
+        <w:t xml:space="preserve">La manière dont les commandes sont effectuées nous a </w:t>
+      </w:r>
+      <w:proofErr w:type="gramStart"/>
+      <w:r>
+        <w:t>poussé</w:t>
+      </w:r>
+      <w:proofErr w:type="gramEnd"/>
+      <w:r>
+        <w:t xml:space="preserve"> à  utiliser un constructeur virtuel. En effet, l’utilisateur va saisir </w:t>
       </w:r>
       <w:r>
         <w:t>une</w:t>
@@ -7761,7 +8326,23 @@
         <w:t xml:space="preserve"> commande et l’invocateur créera la commande correspondante.</w:t>
       </w:r>
       <w:r>
-        <w:t xml:space="preserve"> Sans schéma de conception, nous serions obligés de traiter la commande avec des if successifs. L’ajout d’une nouvelle classe de commande nous forcerait alors à ajouter un autre cas dans les if.</w:t>
+        <w:t xml:space="preserve"> Sans schéma de conception, nous serions obligés de traiter la commande avec des </w:t>
+      </w:r>
+      <w:proofErr w:type="gramStart"/>
+      <w:r>
+        <w:t>if</w:t>
+      </w:r>
+      <w:proofErr w:type="gramEnd"/>
+      <w:r>
+        <w:t xml:space="preserve"> successifs. L’ajout d’une nouvelle classe de commande nous forcerait alors à ajouter un autre cas dans </w:t>
+      </w:r>
+      <w:proofErr w:type="gramStart"/>
+      <w:r>
+        <w:t>les if</w:t>
+      </w:r>
+      <w:proofErr w:type="gramEnd"/>
+      <w:r>
+        <w:t>.</w:t>
       </w:r>
     </w:p>
     <w:p>
@@ -7771,7 +8352,15 @@
     </w:p>
     <w:p>
       <w:r>
-        <w:t xml:space="preserve">Le constructeur virtuel, grâce à sa map qui allie </w:t>
+        <w:t xml:space="preserve">Le constructeur virtuel, grâce à sa </w:t>
+      </w:r>
+      <w:proofErr w:type="spellStart"/>
+      <w:r>
+        <w:t>map</w:t>
+      </w:r>
+      <w:proofErr w:type="spellEnd"/>
+      <w:r>
+        <w:t xml:space="preserve"> qui allie </w:t>
       </w:r>
       <w:r>
         <w:t>une</w:t>
@@ -7780,7 +8369,20 @@
         <w:t xml:space="preserve"> co</w:t>
       </w:r>
       <w:r>
-        <w:t>mmande à une entrée utilisateur (sous forme de string) et sa méthode constructeurVirtuel()</w:t>
+        <w:t xml:space="preserve">mmande à une entrée utilisateur (sous forme de string) et sa méthode </w:t>
+      </w:r>
+      <w:proofErr w:type="spellStart"/>
+      <w:proofErr w:type="gramStart"/>
+      <w:r>
+        <w:t>constructeurVirtuel</w:t>
+      </w:r>
+      <w:proofErr w:type="spellEnd"/>
+      <w:r>
+        <w:t>(</w:t>
+      </w:r>
+      <w:proofErr w:type="gramEnd"/>
+      <w:r>
+        <w:t>)</w:t>
       </w:r>
       <w:r>
         <w:t>,</w:t>
@@ -7818,41 +8420,189 @@
     </w:p>
     <w:p>
       <w:r>
-        <w:t>Au niveau de la construction de commandes, il n’y a qu’à appeler la fonction statique nouvelleCommande(), qui grâce à l’association entre une string et une commande faite dans la map (commandesInscrites) renverra une instance correspondante à la commande tapée.</w:t>
-      </w:r>
-    </w:p>
-    <w:p>
-      <w:r>
-        <w:t>Pour ce qui est de l’ajout d’un nouveau type de commande, il suffit juste de rajouter une instance de cette commande lors de l’initialisation de la map, et l’associer à une commande. Cela revient presque à un ajout de cas dans des if successifs. La seule différence est le changement de responsabilité. Avec des if, le traitement ne s’effectuerait pas dans la commande. Or ici, l’ajout d’une nouvelle classe à l’instanciation est fait dans la commande. Nous limitons donc les responsabilités relatives aux commandes en dehors des classes commandes.</w:t>
-      </w:r>
-    </w:p>
-    <w:p>
-      <w:r>
-        <w:t>Ainsi, la structure de Commande est réutilisable, extensible, et les changements d’environnement autour influent finale</w:t>
+        <w:t xml:space="preserve">Au niveau de la construction de commandes, il n’y a qu’à appeler la fonction statique </w:t>
+      </w:r>
+      <w:proofErr w:type="spellStart"/>
+      <w:proofErr w:type="gramStart"/>
+      <w:r>
+        <w:t>nouvelleCommande</w:t>
+      </w:r>
+      <w:proofErr w:type="spellEnd"/>
+      <w:r>
+        <w:t>(</w:t>
+      </w:r>
+      <w:proofErr w:type="gramEnd"/>
+      <w:r>
+        <w:t xml:space="preserve">), qui grâce à l’association entre une string et une commande faite dans la </w:t>
+      </w:r>
+      <w:proofErr w:type="spellStart"/>
+      <w:r>
+        <w:t>map</w:t>
+      </w:r>
+      <w:proofErr w:type="spellEnd"/>
+      <w:r>
+        <w:t xml:space="preserve"> (</w:t>
+      </w:r>
+      <w:proofErr w:type="spellStart"/>
+      <w:r>
+        <w:t>commandesInscrites</w:t>
+      </w:r>
+      <w:proofErr w:type="spellEnd"/>
+      <w:r>
+        <w:t>) renverra une instance correspondante à la commande tapée.</w:t>
+      </w:r>
+    </w:p>
+    <w:p>
+      <w:r>
+        <w:t xml:space="preserve">Pour ce qui est de l’ajout d’un nouveau type de commande, il suffit juste de rajouter une instance de cette commande lors de l’initialisation de la </w:t>
+      </w:r>
+      <w:proofErr w:type="spellStart"/>
+      <w:r>
+        <w:t>map</w:t>
+      </w:r>
+      <w:proofErr w:type="spellEnd"/>
+      <w:r>
+        <w:t xml:space="preserve">, et l’associer à une commande. Cela revient presque à un ajout de cas dans des </w:t>
+      </w:r>
+      <w:proofErr w:type="gramStart"/>
+      <w:r>
+        <w:t>if</w:t>
+      </w:r>
+      <w:proofErr w:type="gramEnd"/>
+      <w:r>
+        <w:t xml:space="preserve"> successifs. La seule différence est le changement de responsabilité. Avec des </w:t>
+      </w:r>
+      <w:proofErr w:type="gramStart"/>
+      <w:r>
+        <w:t>if</w:t>
+      </w:r>
+      <w:proofErr w:type="gramEnd"/>
+      <w:r>
+        <w:t>, le traitement ne s’effectuerait pas dans la commande. Or ici, l’ajout d’une nouvelle classe à l’instanciation est fait dans la commande. Nous limitons donc les responsabilités relatives aux commandes en dehors des classes commandes.</w:t>
+      </w:r>
+    </w:p>
+    <w:p>
+      <w:r>
+        <w:t>Ainsi, la structure de Commande est réutilisable, extensible, et les changements d’environnement autour influent finalement peu sur le schéma.</w:t>
+      </w:r>
+    </w:p>
+    <w:p/>
+    <w:p>
+      <w:pPr>
+        <w:pStyle w:val="Heading2"/>
+      </w:pPr>
+      <w:r>
+        <w:t>Choix particuliers et problèmes</w:t>
+      </w:r>
+    </w:p>
+    <w:p/>
+    <w:p>
+      <w:proofErr w:type="gramStart"/>
+      <w:r>
+        <w:lastRenderedPageBreak/>
+        <w:t>on</w:t>
+      </w:r>
+      <w:proofErr w:type="gramEnd"/>
+      <w:r>
+        <w:t xml:space="preserve"> renvoie le type dyn de l’ob</w:t>
       </w:r>
       <w:bookmarkStart w:id="0" w:name="_GoBack"/>
       <w:bookmarkEnd w:id="0"/>
       <w:r>
-        <w:t>ment peu sur le schéma.</w:t>
-      </w:r>
-    </w:p>
-    <w:p/>
-    <w:p>
-      <w:pPr>
-        <w:pStyle w:val="Heading2"/>
-      </w:pPr>
-      <w:r>
-        <w:t>Choix particuliers et problèmes</w:t>
-      </w:r>
-    </w:p>
-    <w:p/>
-    <w:p>
-      <w:r>
-        <w:rPr>
-          <w:noProof/>
-          <w:lang w:eastAsia="fr-FR"/>
-        </w:rPr>
-        <w:lastRenderedPageBreak/>
+        <w:t>jet avec comme type statique commande (constructeur virtuel pour récupérer type dynamique)</w:t>
+      </w:r>
+    </w:p>
+    <w:p>
+      <w:r>
+        <w:t xml:space="preserve"> Le </w:t>
+      </w:r>
+      <w:proofErr w:type="spellStart"/>
+      <w:r>
+        <w:t>probkème</w:t>
+      </w:r>
+      <w:proofErr w:type="spellEnd"/>
+      <w:r>
+        <w:t xml:space="preserve"> était </w:t>
+      </w:r>
+      <w:proofErr w:type="spellStart"/>
+      <w:r>
+        <w:t>kon</w:t>
+      </w:r>
+      <w:proofErr w:type="spellEnd"/>
+      <w:r>
+        <w:t xml:space="preserve"> en </w:t>
+      </w:r>
+      <w:proofErr w:type="spellStart"/>
+      <w:r>
+        <w:t>avé</w:t>
+      </w:r>
+      <w:proofErr w:type="spellEnd"/>
+      <w:r>
+        <w:t xml:space="preserve"> </w:t>
+      </w:r>
+      <w:proofErr w:type="spellStart"/>
+      <w:r>
+        <w:t>besin</w:t>
+      </w:r>
+      <w:proofErr w:type="spellEnd"/>
+      <w:r>
+        <w:t xml:space="preserve"> </w:t>
+      </w:r>
+      <w:proofErr w:type="spellStart"/>
+      <w:r>
+        <w:t>pr</w:t>
+      </w:r>
+      <w:proofErr w:type="spellEnd"/>
+      <w:r>
+        <w:t xml:space="preserve"> remplir la </w:t>
+      </w:r>
+      <w:proofErr w:type="spellStart"/>
+      <w:r>
+        <w:t>mape</w:t>
+      </w:r>
+      <w:proofErr w:type="spellEnd"/>
+      <w:r>
+        <w:t xml:space="preserve"> du type </w:t>
+      </w:r>
+      <w:proofErr w:type="spellStart"/>
+      <w:r>
+        <w:t>dynamik</w:t>
+      </w:r>
+      <w:proofErr w:type="spellEnd"/>
+      <w:r>
+        <w:t xml:space="preserve"> de </w:t>
+      </w:r>
+      <w:proofErr w:type="spellStart"/>
+      <w:r>
+        <w:t>lobjai</w:t>
+      </w:r>
+      <w:proofErr w:type="spellEnd"/>
+      <w:r>
+        <w:t xml:space="preserve"> dc alors et puis fin pour finir on a décidé alors donc de finalement </w:t>
+      </w:r>
+      <w:proofErr w:type="spellStart"/>
+      <w:r>
+        <w:t>pr</w:t>
+      </w:r>
+      <w:proofErr w:type="spellEnd"/>
+      <w:r>
+        <w:t xml:space="preserve"> finir fer 1 con </w:t>
+      </w:r>
+      <w:proofErr w:type="spellStart"/>
+      <w:r>
+        <w:t>structeur</w:t>
+      </w:r>
+      <w:proofErr w:type="spellEnd"/>
+      <w:r>
+        <w:t xml:space="preserve"> vie rituel </w:t>
+      </w:r>
+    </w:p>
+    <w:p>
+      <w:r>
+        <w:rPr>
+          <w:noProof/>
+          <w:lang w:eastAsia="fr-FR"/>
+        </w:rPr>
         <w:drawing>
           <wp:anchor distT="0" distB="0" distL="114300" distR="114300" simplePos="0" relativeHeight="251768832" behindDoc="1" locked="0" layoutInCell="1" allowOverlap="1" wp14:anchorId="0D0299FD" wp14:editId="37DA353C">
             <wp:simplePos x="0" y="0"/>

</xml_diff>

<commit_message>
https://www.youtube.com/watch?v=4n4WjwS37jI :muscle:  report almost done btw
</commit_message>
<xml_diff>
--- a/The source of all charisma/Souris Cochon.docx
+++ b/The source of all charisma/Souris Cochon.docx
@@ -8124,10 +8124,737 @@
     <w:p/>
     <w:p/>
     <w:p/>
+    <w:p>
+      <w:r>
+        <w:rPr>
+          <w:noProof/>
+          <w:lang w:eastAsia="fr-FR"/>
+        </w:rPr>
+        <mc:AlternateContent>
+          <mc:Choice Requires="wps">
+            <w:drawing>
+              <wp:anchor distT="0" distB="0" distL="114300" distR="114300" simplePos="0" relativeHeight="251781120" behindDoc="0" locked="0" layoutInCell="1" allowOverlap="1" wp14:anchorId="63A7DEC6" wp14:editId="3A1A3223">
+                <wp:simplePos x="0" y="0"/>
+                <wp:positionH relativeFrom="column">
+                  <wp:posOffset>-276446</wp:posOffset>
+                </wp:positionH>
+                <wp:positionV relativeFrom="paragraph">
+                  <wp:posOffset>204337</wp:posOffset>
+                </wp:positionV>
+                <wp:extent cx="0" cy="360000"/>
+                <wp:effectExtent l="0" t="0" r="19050" b="21590"/>
+                <wp:wrapNone/>
+                <wp:docPr id="65" name="Straight Connector 65"/>
+                <wp:cNvGraphicFramePr/>
+                <a:graphic xmlns:a="http://schemas.openxmlformats.org/drawingml/2006/main">
+                  <a:graphicData uri="http://schemas.microsoft.com/office/word/2010/wordprocessingShape">
+                    <wps:wsp>
+                      <wps:cNvCnPr/>
+                      <wps:spPr>
+                        <a:xfrm>
+                          <a:off x="0" y="0"/>
+                          <a:ext cx="0" cy="360000"/>
+                        </a:xfrm>
+                        <a:prstGeom prst="line">
+                          <a:avLst/>
+                        </a:prstGeom>
+                        <a:ln>
+                          <a:solidFill>
+                            <a:srgbClr val="AA00FF"/>
+                          </a:solidFill>
+                        </a:ln>
+                      </wps:spPr>
+                      <wps:style>
+                        <a:lnRef idx="1">
+                          <a:schemeClr val="accent1"/>
+                        </a:lnRef>
+                        <a:fillRef idx="0">
+                          <a:schemeClr val="accent1"/>
+                        </a:fillRef>
+                        <a:effectRef idx="0">
+                          <a:schemeClr val="accent1"/>
+                        </a:effectRef>
+                        <a:fontRef idx="minor">
+                          <a:schemeClr val="tx1"/>
+                        </a:fontRef>
+                      </wps:style>
+                      <wps:bodyPr/>
+                    </wps:wsp>
+                  </a:graphicData>
+                </a:graphic>
+                <wp14:sizeRelH relativeFrom="margin">
+                  <wp14:pctWidth>0</wp14:pctWidth>
+                </wp14:sizeRelH>
+                <wp14:sizeRelV relativeFrom="margin">
+                  <wp14:pctHeight>0</wp14:pctHeight>
+                </wp14:sizeRelV>
+              </wp:anchor>
+            </w:drawing>
+          </mc:Choice>
+          <mc:Fallback>
+            <w:pict>
+              <v:line w14:anchorId="61115E23" id="Straight Connector 65" o:spid="_x0000_s1026" style="position:absolute;z-index:251781120;visibility:visible;mso-wrap-style:square;mso-width-percent:0;mso-height-percent:0;mso-wrap-distance-left:9pt;mso-wrap-distance-top:0;mso-wrap-distance-right:9pt;mso-wrap-distance-bottom:0;mso-position-horizontal:absolute;mso-position-horizontal-relative:text;mso-position-vertical:absolute;mso-position-vertical-relative:text;mso-width-percent:0;mso-height-percent:0;mso-width-relative:margin;mso-height-relative:margin" from="-21.75pt,16.1pt" to="-21.75pt,44.45pt" o:gfxdata="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" strokecolor="#a0f" strokeweight=".5pt">
+                <v:stroke joinstyle="miter"/>
+              </v:line>
+            </w:pict>
+          </mc:Fallback>
+        </mc:AlternateContent>
+      </w:r>
+    </w:p>
+    <w:p>
+      <w:pPr>
+        <w:pStyle w:val="Heading2"/>
+      </w:pPr>
+      <w:r>
+        <w:t>Pseudo code</w:t>
+      </w:r>
+    </w:p>
+    <w:p/>
+    <w:p>
+      <w:pPr>
+        <w:rPr>
+          <w:sz w:val="28"/>
+        </w:rPr>
+      </w:pPr>
+    </w:p>
+    <w:p>
+      <w:r>
+        <w:t>Nous avons choisi de montrer le pseudo code pour les commandes figer et avancer. Dans un cas, les attributs du robot ne sont pas modifiés, dans l’autre si.</w:t>
+      </w:r>
+    </w:p>
+    <w:p/>
+    <w:p>
+      <w:pPr>
+        <w:pStyle w:val="Subtitle"/>
+      </w:pPr>
+      <w:proofErr w:type="spellStart"/>
+      <w:r>
+        <w:lastRenderedPageBreak/>
+        <w:t>CommandeFiger</w:t>
+      </w:r>
+      <w:proofErr w:type="spellEnd"/>
+      <w:proofErr w:type="gramStart"/>
+      <w:r>
+        <w:t>::</w:t>
+      </w:r>
+      <w:proofErr w:type="spellStart"/>
+      <w:r>
+        <w:t>executer</w:t>
+      </w:r>
+      <w:proofErr w:type="spellEnd"/>
+      <w:proofErr w:type="gramEnd"/>
+      <w:r>
+        <w:t>()</w:t>
+      </w:r>
+    </w:p>
+    <w:p>
+      <w:pPr>
+        <w:pStyle w:val="Subtitle"/>
+      </w:pPr>
+      <w:r>
+        <w:t>{</w:t>
+      </w:r>
+    </w:p>
+    <w:p>
+      <w:pPr>
+        <w:pStyle w:val="Subtitle"/>
+      </w:pPr>
+      <w:r>
+        <w:tab/>
+      </w:r>
+      <w:r>
+        <w:t>_</w:t>
+      </w:r>
+      <w:proofErr w:type="spellStart"/>
+      <w:proofErr w:type="gramStart"/>
+      <w:r>
+        <w:t>robot.figer</w:t>
+      </w:r>
+      <w:proofErr w:type="spellEnd"/>
+      <w:r>
+        <w:t>(</w:t>
+      </w:r>
+      <w:proofErr w:type="gramEnd"/>
+      <w:r>
+        <w:t>) ;</w:t>
+      </w:r>
+    </w:p>
+    <w:p>
+      <w:pPr>
+        <w:pStyle w:val="Subtitle"/>
+      </w:pPr>
+      <w:r>
+        <w:t>}</w:t>
+      </w:r>
+    </w:p>
+    <w:p>
+      <w:pPr>
+        <w:pStyle w:val="Subtitle"/>
+      </w:pPr>
+    </w:p>
+    <w:p>
+      <w:pPr>
+        <w:pStyle w:val="Subtitle"/>
+      </w:pPr>
+      <w:proofErr w:type="spellStart"/>
+      <w:r>
+        <w:t>CommandeAvancer</w:t>
+      </w:r>
+      <w:proofErr w:type="spellEnd"/>
+      <w:proofErr w:type="gramStart"/>
+      <w:r>
+        <w:t>::</w:t>
+      </w:r>
+      <w:proofErr w:type="spellStart"/>
+      <w:r>
+        <w:t>executer</w:t>
+      </w:r>
+      <w:proofErr w:type="spellEnd"/>
+      <w:proofErr w:type="gramEnd"/>
+      <w:r>
+        <w:t>()</w:t>
+      </w:r>
+    </w:p>
+    <w:p>
+      <w:pPr>
+        <w:pStyle w:val="Subtitle"/>
+      </w:pPr>
+      <w:r>
+        <w:t>{</w:t>
+      </w:r>
+    </w:p>
+    <w:p>
+      <w:pPr>
+        <w:pStyle w:val="Subtitle"/>
+        <w:rPr>
+          <w:lang w:val="en-US"/>
+        </w:rPr>
+      </w:pPr>
+      <w:r>
+        <w:tab/>
+      </w:r>
+      <w:r>
+        <w:rPr>
+          <w:lang w:val="en-US"/>
+        </w:rPr>
+        <w:t>_</w:t>
+      </w:r>
+      <w:proofErr w:type="spellStart"/>
+      <w:r>
+        <w:rPr>
+          <w:lang w:val="en-US"/>
+        </w:rPr>
+        <w:t>lastx</w:t>
+      </w:r>
+      <w:proofErr w:type="spellEnd"/>
+      <w:r>
+        <w:rPr>
+          <w:lang w:val="en-US"/>
+        </w:rPr>
+        <w:t xml:space="preserve"> = _</w:t>
+      </w:r>
+      <w:proofErr w:type="spellStart"/>
+      <w:proofErr w:type="gramStart"/>
+      <w:r>
+        <w:rPr>
+          <w:lang w:val="en-US"/>
+        </w:rPr>
+        <w:t>robot.getPosition</w:t>
+      </w:r>
+      <w:proofErr w:type="spellEnd"/>
+      <w:r>
+        <w:rPr>
+          <w:lang w:val="en-US"/>
+        </w:rPr>
+        <w:t>(</w:t>
+      </w:r>
+      <w:proofErr w:type="gramEnd"/>
+      <w:r>
+        <w:rPr>
+          <w:lang w:val="en-US"/>
+        </w:rPr>
+        <w:t>).</w:t>
+      </w:r>
+      <w:proofErr w:type="spellStart"/>
+      <w:r>
+        <w:rPr>
+          <w:lang w:val="en-US"/>
+        </w:rPr>
+        <w:t>getx</w:t>
+      </w:r>
+      <w:proofErr w:type="spellEnd"/>
+      <w:r>
+        <w:rPr>
+          <w:lang w:val="en-US"/>
+        </w:rPr>
+        <w:t>() ;</w:t>
+      </w:r>
+    </w:p>
+    <w:p>
+      <w:pPr>
+        <w:pStyle w:val="Subtitle"/>
+        <w:rPr>
+          <w:lang w:val="en-US"/>
+        </w:rPr>
+      </w:pPr>
+      <w:r>
+        <w:rPr>
+          <w:lang w:val="en-US"/>
+        </w:rPr>
+        <w:tab/>
+      </w:r>
+      <w:r>
+        <w:rPr>
+          <w:lang w:val="en-US"/>
+        </w:rPr>
+        <w:t>_</w:t>
+      </w:r>
+      <w:proofErr w:type="spellStart"/>
+      <w:r>
+        <w:rPr>
+          <w:lang w:val="en-US"/>
+        </w:rPr>
+        <w:t>lasty</w:t>
+      </w:r>
+      <w:proofErr w:type="spellEnd"/>
+      <w:r>
+        <w:rPr>
+          <w:lang w:val="en-US"/>
+        </w:rPr>
+        <w:t xml:space="preserve"> = _</w:t>
+      </w:r>
+      <w:proofErr w:type="spellStart"/>
+      <w:proofErr w:type="gramStart"/>
+      <w:r>
+        <w:rPr>
+          <w:lang w:val="en-US"/>
+        </w:rPr>
+        <w:t>robot.getPosition</w:t>
+      </w:r>
+      <w:proofErr w:type="spellEnd"/>
+      <w:r>
+        <w:rPr>
+          <w:lang w:val="en-US"/>
+        </w:rPr>
+        <w:t>(</w:t>
+      </w:r>
+      <w:proofErr w:type="gramEnd"/>
+      <w:r>
+        <w:rPr>
+          <w:lang w:val="en-US"/>
+        </w:rPr>
+        <w:t>).</w:t>
+      </w:r>
+      <w:proofErr w:type="spellStart"/>
+      <w:r>
+        <w:rPr>
+          <w:lang w:val="en-US"/>
+        </w:rPr>
+        <w:t>gety</w:t>
+      </w:r>
+      <w:proofErr w:type="spellEnd"/>
+      <w:r>
+        <w:rPr>
+          <w:lang w:val="en-US"/>
+        </w:rPr>
+        <w:t>() ;</w:t>
+      </w:r>
+    </w:p>
+    <w:p>
+      <w:pPr>
+        <w:pStyle w:val="Subtitle"/>
+        <w:rPr>
+          <w:lang w:val="en-US"/>
+        </w:rPr>
+      </w:pPr>
+      <w:r>
+        <w:rPr>
+          <w:lang w:val="en-US"/>
+        </w:rPr>
+        <w:tab/>
+        <w:t>_</w:t>
+      </w:r>
+      <w:proofErr w:type="spellStart"/>
+      <w:proofErr w:type="gramStart"/>
+      <w:r>
+        <w:rPr>
+          <w:lang w:val="en-US"/>
+        </w:rPr>
+        <w:t>robot.avancer</w:t>
+      </w:r>
+      <w:proofErr w:type="spellEnd"/>
+      <w:r>
+        <w:rPr>
+          <w:lang w:val="en-US"/>
+        </w:rPr>
+        <w:t>(</w:t>
+      </w:r>
+      <w:proofErr w:type="gramEnd"/>
+      <w:r>
+        <w:rPr>
+          <w:lang w:val="en-US"/>
+        </w:rPr>
+        <w:t>_x, _y);</w:t>
+      </w:r>
+    </w:p>
+    <w:p>
+      <w:pPr>
+        <w:pStyle w:val="Subtitle"/>
+      </w:pPr>
+      <w:r>
+        <w:t>}</w:t>
+      </w:r>
+    </w:p>
+    <w:p/>
+    <w:p>
+      <w:r>
+        <w:t xml:space="preserve">Pour l’annulation, </w:t>
+      </w:r>
+      <w:r>
+        <w:t>nous avons choisi un cas simple (repartir et figer, pour montrer leur complémentarité), et un cas qui utilise la sauvegarde de précédents attributs</w:t>
+      </w:r>
+      <w:r>
+        <w:t>.</w:t>
+      </w:r>
+    </w:p>
+    <w:p>
+      <w:pPr>
+        <w:pStyle w:val="Subtitle"/>
+      </w:pPr>
+      <w:proofErr w:type="spellStart"/>
+      <w:r>
+        <w:t>CommandeRepartir</w:t>
+      </w:r>
+      <w:proofErr w:type="spellEnd"/>
+      <w:r>
+        <w:t> </w:t>
+      </w:r>
+      <w:proofErr w:type="gramStart"/>
+      <w:r>
+        <w:t>::annuler</w:t>
+      </w:r>
+      <w:proofErr w:type="gramEnd"/>
+      <w:r>
+        <w:t>()</w:t>
+      </w:r>
+    </w:p>
+    <w:p>
+      <w:pPr>
+        <w:pStyle w:val="Subtitle"/>
+      </w:pPr>
+      <w:r>
+        <w:t>{</w:t>
+      </w:r>
+    </w:p>
+    <w:p>
+      <w:pPr>
+        <w:pStyle w:val="Subtitle"/>
+      </w:pPr>
+      <w:r>
+        <w:tab/>
+        <w:t>_</w:t>
+      </w:r>
+      <w:proofErr w:type="spellStart"/>
+      <w:proofErr w:type="gramStart"/>
+      <w:r>
+        <w:t>robot.figer</w:t>
+      </w:r>
+      <w:proofErr w:type="spellEnd"/>
+      <w:r>
+        <w:t>(</w:t>
+      </w:r>
+      <w:proofErr w:type="gramEnd"/>
+      <w:r>
+        <w:t>) ;</w:t>
+      </w:r>
+    </w:p>
+    <w:p>
+      <w:pPr>
+        <w:pStyle w:val="Subtitle"/>
+      </w:pPr>
+      <w:r>
+        <w:t>}</w:t>
+      </w:r>
+    </w:p>
+    <w:p>
+      <w:pPr>
+        <w:pStyle w:val="Subtitle"/>
+      </w:pPr>
+    </w:p>
+    <w:p>
+      <w:pPr>
+        <w:pStyle w:val="Subtitle"/>
+      </w:pPr>
+      <w:proofErr w:type="spellStart"/>
+      <w:r>
+        <w:t>CommandeFiger</w:t>
+      </w:r>
+      <w:proofErr w:type="spellEnd"/>
+      <w:r>
+        <w:t> </w:t>
+      </w:r>
+      <w:proofErr w:type="gramStart"/>
+      <w:r>
+        <w:t>::annuler</w:t>
+      </w:r>
+      <w:proofErr w:type="gramEnd"/>
+      <w:r>
+        <w:t>()</w:t>
+      </w:r>
+    </w:p>
+    <w:p>
+      <w:pPr>
+        <w:pStyle w:val="Subtitle"/>
+      </w:pPr>
+      <w:r>
+        <w:t>{</w:t>
+      </w:r>
+    </w:p>
+    <w:p>
+      <w:pPr>
+        <w:pStyle w:val="Subtitle"/>
+      </w:pPr>
+      <w:r>
+        <w:tab/>
+        <w:t>_</w:t>
+      </w:r>
+      <w:proofErr w:type="spellStart"/>
+      <w:proofErr w:type="gramStart"/>
+      <w:r>
+        <w:t>robot.repartir</w:t>
+      </w:r>
+      <w:proofErr w:type="spellEnd"/>
+      <w:r>
+        <w:t>(</w:t>
+      </w:r>
+      <w:proofErr w:type="gramEnd"/>
+      <w:r>
+        <w:t>) ;</w:t>
+      </w:r>
+    </w:p>
+    <w:p>
+      <w:pPr>
+        <w:pStyle w:val="Subtitle"/>
+      </w:pPr>
+      <w:r>
+        <w:t>}</w:t>
+      </w:r>
+    </w:p>
+    <w:p>
+      <w:pPr>
+        <w:pStyle w:val="Subtitle"/>
+      </w:pPr>
+    </w:p>
+    <w:p>
+      <w:pPr>
+        <w:pStyle w:val="Subtitle"/>
+      </w:pPr>
+      <w:proofErr w:type="spellStart"/>
+      <w:r>
+        <w:t>CommandeAvancer</w:t>
+      </w:r>
+      <w:proofErr w:type="spellEnd"/>
+      <w:r>
+        <w:t> </w:t>
+      </w:r>
+      <w:proofErr w:type="gramStart"/>
+      <w:r>
+        <w:t>::annuler</w:t>
+      </w:r>
+      <w:proofErr w:type="gramEnd"/>
+      <w:r>
+        <w:t>()</w:t>
+      </w:r>
+    </w:p>
+    <w:p>
+      <w:pPr>
+        <w:pStyle w:val="Subtitle"/>
+      </w:pPr>
+      <w:r>
+        <w:t>{</w:t>
+      </w:r>
+    </w:p>
+    <w:p>
+      <w:pPr>
+        <w:pStyle w:val="Subtitle"/>
+      </w:pPr>
+      <w:r>
+        <w:tab/>
+      </w:r>
+      <w:r>
+        <w:t>_</w:t>
+      </w:r>
+      <w:proofErr w:type="spellStart"/>
+      <w:proofErr w:type="gramStart"/>
+      <w:r>
+        <w:t>robot.avancer</w:t>
+      </w:r>
+      <w:proofErr w:type="spellEnd"/>
+      <w:r>
+        <w:t>(</w:t>
+      </w:r>
+      <w:proofErr w:type="gramEnd"/>
+      <w:r>
+        <w:t>_</w:t>
+      </w:r>
+      <w:proofErr w:type="spellStart"/>
+      <w:r>
+        <w:t>lastx</w:t>
+      </w:r>
+      <w:proofErr w:type="spellEnd"/>
+      <w:r>
+        <w:t>, _</w:t>
+      </w:r>
+      <w:proofErr w:type="spellStart"/>
+      <w:r>
+        <w:t>lasty</w:t>
+      </w:r>
+      <w:proofErr w:type="spellEnd"/>
+      <w:r>
+        <w:t>) ;</w:t>
+      </w:r>
+    </w:p>
+    <w:p>
+      <w:pPr>
+        <w:pStyle w:val="Subtitle"/>
+      </w:pPr>
+      <w:r>
+        <w:t>}</w:t>
+      </w:r>
+    </w:p>
     <w:p/>
     <w:p/>
-    <w:p/>
-    <w:p/>
+    <w:p>
+      <w:r>
+        <w:t>Nous trouvions également pertinent de faire apparaître l’exécution de la commande Annuler.</w:t>
+      </w:r>
+      <w:bookmarkStart w:id="0" w:name="_GoBack"/>
+      <w:bookmarkEnd w:id="0"/>
+    </w:p>
+    <w:p>
+      <w:pPr>
+        <w:pStyle w:val="Subtitle"/>
+      </w:pPr>
+      <w:proofErr w:type="spellStart"/>
+      <w:r>
+        <w:t>CommandeAnnuler</w:t>
+      </w:r>
+      <w:proofErr w:type="spellEnd"/>
+      <w:r>
+        <w:t> </w:t>
+      </w:r>
+      <w:proofErr w:type="gramStart"/>
+      <w:r>
+        <w:t>::</w:t>
+      </w:r>
+      <w:proofErr w:type="spellStart"/>
+      <w:r>
+        <w:t>executer</w:t>
+      </w:r>
+      <w:proofErr w:type="spellEnd"/>
+      <w:proofErr w:type="gramEnd"/>
+      <w:r>
+        <w:t>()</w:t>
+      </w:r>
+    </w:p>
+    <w:p>
+      <w:pPr>
+        <w:pStyle w:val="Subtitle"/>
+      </w:pPr>
+      <w:r>
+        <w:t>{</w:t>
+      </w:r>
+    </w:p>
+    <w:p>
+      <w:pPr>
+        <w:pStyle w:val="Subtitle"/>
+      </w:pPr>
+      <w:r>
+        <w:tab/>
+      </w:r>
+      <w:proofErr w:type="gramStart"/>
+      <w:r>
+        <w:t>if(</w:t>
+      </w:r>
+      <w:proofErr w:type="spellStart"/>
+      <w:proofErr w:type="gramEnd"/>
+      <w:r>
+        <w:t>pileActions.size</w:t>
+      </w:r>
+      <w:proofErr w:type="spellEnd"/>
+      <w:r>
+        <w:t>() &gt; 0)</w:t>
+      </w:r>
+    </w:p>
+    <w:p>
+      <w:pPr>
+        <w:pStyle w:val="Subtitle"/>
+      </w:pPr>
+      <w:r>
+        <w:t>{</w:t>
+      </w:r>
+    </w:p>
+    <w:p>
+      <w:pPr>
+        <w:pStyle w:val="Subtitle"/>
+      </w:pPr>
+      <w:r>
+        <w:tab/>
+      </w:r>
+      <w:proofErr w:type="spellStart"/>
+      <w:proofErr w:type="gramStart"/>
+      <w:r>
+        <w:t>pilesActions.top</w:t>
+      </w:r>
+      <w:proofErr w:type="spellEnd"/>
+      <w:r>
+        <w:t>(</w:t>
+      </w:r>
+      <w:proofErr w:type="gramEnd"/>
+      <w:r>
+        <w:t>).annuler()</w:t>
+      </w:r>
+      <w:r>
+        <w:t>;</w:t>
+      </w:r>
+    </w:p>
+    <w:p>
+      <w:pPr>
+        <w:pStyle w:val="Subtitle"/>
+      </w:pPr>
+      <w:r>
+        <w:tab/>
+      </w:r>
+      <w:proofErr w:type="spellStart"/>
+      <w:proofErr w:type="gramStart"/>
+      <w:r>
+        <w:t>pilesActions.pop</w:t>
+      </w:r>
+      <w:proofErr w:type="spellEnd"/>
+      <w:r>
+        <w:t>(</w:t>
+      </w:r>
+      <w:proofErr w:type="gramEnd"/>
+      <w:r>
+        <w:t>) ;</w:t>
+      </w:r>
+    </w:p>
+    <w:p>
+      <w:pPr>
+        <w:pStyle w:val="Subtitle"/>
+      </w:pPr>
+      <w:r>
+        <w:t>}</w:t>
+      </w:r>
+    </w:p>
+    <w:p>
+      <w:pPr>
+        <w:pStyle w:val="Subtitle"/>
+      </w:pPr>
+      <w:r>
+        <w:t>}</w:t>
+      </w:r>
+    </w:p>
     <w:p/>
     <w:p/>
     <w:p/>
@@ -8487,54 +9214,186 @@
       </w:r>
     </w:p>
     <w:p/>
+    <w:p/>
     <w:p>
       <w:pPr>
         <w:pStyle w:val="Heading2"/>
       </w:pPr>
       <w:r>
+        <w:lastRenderedPageBreak/>
         <w:t>Choix particuliers et problèmes</w:t>
       </w:r>
     </w:p>
     <w:p/>
     <w:p>
+      <w:r>
+        <w:t xml:space="preserve">Tout d’abord, nous devions trouver une solution pour remplir notre </w:t>
+      </w:r>
+      <w:proofErr w:type="spellStart"/>
+      <w:r>
+        <w:t>map</w:t>
+      </w:r>
+      <w:proofErr w:type="spellEnd"/>
+      <w:r>
+        <w:t xml:space="preserve"> de commande pour finaliser le pattern Constructeur Virtuel</w:t>
+      </w:r>
+      <w:r>
+        <w:t xml:space="preserve">. </w:t>
+      </w:r>
+      <w:r>
+        <w:t xml:space="preserve">Nous avons suivi le principe que tout stockage relatif à un objet doit se faire si possible au niveau de l’objet lui-même. Ainsi, chaque classe concrète de commande dispose d’une instance </w:t>
+      </w:r>
+      <w:proofErr w:type="spellStart"/>
+      <w:r>
+        <w:t>static</w:t>
+      </w:r>
+      <w:proofErr w:type="spellEnd"/>
+      <w:r>
+        <w:t xml:space="preserve"> créée dès le départ du programme, et qui grâce au constructeur de Commande, place l’instance dans la </w:t>
+      </w:r>
+      <w:proofErr w:type="spellStart"/>
+      <w:r>
+        <w:t>map</w:t>
+      </w:r>
+      <w:proofErr w:type="spellEnd"/>
+      <w:r>
+        <w:t xml:space="preserve"> avec le mot-clé </w:t>
+      </w:r>
+      <w:r>
+        <w:t>correspondant</w:t>
+      </w:r>
+      <w:r>
+        <w:t xml:space="preserve">. Cela nous permet alors de remplir notre </w:t>
+      </w:r>
+      <w:proofErr w:type="spellStart"/>
+      <w:r>
+        <w:t>map</w:t>
+      </w:r>
+      <w:proofErr w:type="spellEnd"/>
+      <w:r>
+        <w:t xml:space="preserve"> dès le début et en laissant ce traitement dans les commandes, plutôt que de </w:t>
+      </w:r>
+      <w:r>
+        <w:t>faire une instanciation groupée (toutes les instanciations au même endroit dans le même fichier).</w:t>
+      </w:r>
+    </w:p>
+    <w:p/>
+    <w:p>
+      <w:r>
+        <w:t xml:space="preserve">Nous avons ensuite choisi de créer une pile de commandes. Cette pile nous permet de stocker l’action effectuée, et nous pourrons revenir sur cette action dans le cas de l’annulation de la commande suivante. La pile permet un certain historique et permet un fonctionnement du mécanisme d’annulation assez intuitif : </w:t>
+      </w:r>
+    </w:p>
+    <w:p>
+      <w:pPr>
+        <w:pStyle w:val="ListParagraph"/>
+        <w:numPr>
+          <w:ilvl w:val="0"/>
+          <w:numId w:val="2"/>
+        </w:numPr>
+      </w:pPr>
+      <w:r>
+        <w:t>On effectue une action 1, on la stocke dans la pile</w:t>
+      </w:r>
+      <w:r>
+        <w:t>.</w:t>
+      </w:r>
+    </w:p>
+    <w:p>
+      <w:pPr>
+        <w:pStyle w:val="ListParagraph"/>
+        <w:numPr>
+          <w:ilvl w:val="0"/>
+          <w:numId w:val="2"/>
+        </w:numPr>
+      </w:pPr>
+      <w:r>
+        <w:t>On effectue une action 2, on la stocke dans la pile</w:t>
+      </w:r>
+      <w:r>
+        <w:t>.</w:t>
+      </w:r>
+    </w:p>
+    <w:p>
+      <w:pPr>
+        <w:pStyle w:val="ListParagraph"/>
+        <w:numPr>
+          <w:ilvl w:val="0"/>
+          <w:numId w:val="2"/>
+        </w:numPr>
+      </w:pPr>
+      <w:r>
+        <w:t xml:space="preserve">On annule l’action 2, c’est la fonction </w:t>
+      </w:r>
       <w:proofErr w:type="gramStart"/>
       <w:r>
-        <w:lastRenderedPageBreak/>
-        <w:t>on</w:t>
+        <w:t>annuler(</w:t>
       </w:r>
       <w:proofErr w:type="gramEnd"/>
       <w:r>
-        <w:t xml:space="preserve"> renvoie le type dyn de l’ob</w:t>
-      </w:r>
-      <w:bookmarkStart w:id="0" w:name="_GoBack"/>
-      <w:bookmarkEnd w:id="0"/>
-      <w:r>
-        <w:t>jet avec comme type statique commande (constructeur virtuel pour récupérer type dynamique)</w:t>
-      </w:r>
-    </w:p>
-    <w:p>
-      <w:r>
-        <w:t xml:space="preserve"> Le </w:t>
+        <w:t>) de action 2 qui sera appelée (chaque commande a son propre annuler() en fonction des attributs qu’elle manipule)</w:t>
+      </w:r>
+      <w:r>
+        <w:t>.</w:t>
+      </w:r>
+    </w:p>
+    <w:p/>
+    <w:p>
+      <w:r>
+        <w:t xml:space="preserve">Enfin, un choix qui </w:t>
+      </w:r>
+      <w:r>
+        <w:t xml:space="preserve">était moins évident en étudiant le pattern, c’est celui de faire une commande pour l’annulation, autrement dit, une classe </w:t>
       </w:r>
       <w:proofErr w:type="spellStart"/>
       <w:r>
-        <w:t>probkème</w:t>
+        <w:t>CommandeAnnuler</w:t>
       </w:r>
       <w:proofErr w:type="spellEnd"/>
       <w:r>
-        <w:t xml:space="preserve"> était </w:t>
+        <w:t>.</w:t>
+      </w:r>
+      <w:r>
+        <w:t xml:space="preserve"> Nous avons en effet trouvé cela logique car l’annulation est une action comme une autre. La seule </w:t>
+      </w:r>
+      <w:r>
+        <w:t>différence</w:t>
+      </w:r>
+      <w:r>
+        <w:t xml:space="preserve"> est que c’est cette action qui va appeler </w:t>
+      </w:r>
+      <w:proofErr w:type="gramStart"/>
+      <w:r>
+        <w:t>annuler(</w:t>
+      </w:r>
+      <w:proofErr w:type="gramEnd"/>
+      <w:r>
+        <w:t xml:space="preserve">) sur la commande au sommet de la pile, puis la retirer de la pile. Tout cela se fait dans sa fonction </w:t>
       </w:r>
       <w:proofErr w:type="spellStart"/>
-      <w:r>
-        <w:t>kon</w:t>
+      <w:proofErr w:type="gramStart"/>
+      <w:r>
+        <w:t>executer</w:t>
       </w:r>
       <w:proofErr w:type="spellEnd"/>
       <w:r>
-        <w:t xml:space="preserve"> en </w:t>
+        <w:t>(</w:t>
+      </w:r>
+      <w:proofErr w:type="gramEnd"/>
+      <w:r>
+        <w:t>).</w:t>
+      </w:r>
+      <w:r>
+        <w:t xml:space="preserve"> Outre la possibilité de bien isoler la responsabilité de modification de la pile en cas d’annulation, cette manière de procéder nous permet de </w:t>
+      </w:r>
+      <w:r>
+        <w:t xml:space="preserve">limiter le code concernant le ‘pop’ de la pile à une seule classe. Nous gagnons donc en respect du Single </w:t>
       </w:r>
       <w:proofErr w:type="spellStart"/>
       <w:r>
-        <w:t>avé</w:t>
+        <w:t>R</w:t>
+      </w:r>
+      <w:r>
+        <w:t>esponsibility</w:t>
       </w:r>
       <w:proofErr w:type="spellEnd"/>
       <w:r>
@@ -8542,61 +9401,16 @@
       </w:r>
       <w:proofErr w:type="spellStart"/>
       <w:r>
-        <w:t>besin</w:t>
+        <w:t>Principle</w:t>
       </w:r>
       <w:proofErr w:type="spellEnd"/>
       <w:r>
-        <w:t xml:space="preserve"> </w:t>
-      </w:r>
-      <w:proofErr w:type="spellStart"/>
-      <w:r>
-        <w:t>pr</w:t>
-      </w:r>
-      <w:proofErr w:type="spellEnd"/>
-      <w:r>
-        <w:t xml:space="preserve"> remplir la </w:t>
-      </w:r>
-      <w:proofErr w:type="spellStart"/>
-      <w:r>
-        <w:t>mape</w:t>
-      </w:r>
-      <w:proofErr w:type="spellEnd"/>
-      <w:r>
-        <w:t xml:space="preserve"> du type </w:t>
-      </w:r>
-      <w:proofErr w:type="spellStart"/>
-      <w:r>
-        <w:t>dynamik</w:t>
-      </w:r>
-      <w:proofErr w:type="spellEnd"/>
-      <w:r>
-        <w:t xml:space="preserve"> de </w:t>
-      </w:r>
-      <w:proofErr w:type="spellStart"/>
-      <w:r>
-        <w:t>lobjai</w:t>
-      </w:r>
-      <w:proofErr w:type="spellEnd"/>
-      <w:r>
-        <w:t xml:space="preserve"> dc alors et puis fin pour finir on a décidé alors donc de finalement </w:t>
-      </w:r>
-      <w:proofErr w:type="spellStart"/>
-      <w:r>
-        <w:t>pr</w:t>
-      </w:r>
-      <w:proofErr w:type="spellEnd"/>
-      <w:r>
-        <w:t xml:space="preserve"> finir fer 1 con </w:t>
-      </w:r>
-      <w:proofErr w:type="spellStart"/>
-      <w:r>
-        <w:t>structeur</w:t>
-      </w:r>
-      <w:proofErr w:type="spellEnd"/>
-      <w:r>
-        <w:t xml:space="preserve"> vie rituel </w:t>
-      </w:r>
-    </w:p>
+        <w:t>, et nous économisons des lignes de code.</w:t>
+      </w:r>
+    </w:p>
+    <w:p/>
+    <w:p/>
+    <w:p/>
     <w:p>
       <w:r>
         <w:rPr>
@@ -8607,10 +9421,10 @@
           <wp:anchor distT="0" distB="0" distL="114300" distR="114300" simplePos="0" relativeHeight="251768832" behindDoc="1" locked="0" layoutInCell="1" allowOverlap="1" wp14:anchorId="0D0299FD" wp14:editId="37DA353C">
             <wp:simplePos x="0" y="0"/>
             <wp:positionH relativeFrom="leftMargin">
-              <wp:align>right</wp:align>
+              <wp:posOffset>738708</wp:posOffset>
             </wp:positionH>
             <wp:positionV relativeFrom="paragraph">
-              <wp:posOffset>858209</wp:posOffset>
+              <wp:posOffset>90119</wp:posOffset>
             </wp:positionV>
             <wp:extent cx="391795" cy="391795"/>
             <wp:effectExtent l="0" t="0" r="8255" b="8255"/>
@@ -8659,6 +9473,14 @@
           </wp:anchor>
         </w:drawing>
       </w:r>
+    </w:p>
+    <w:p/>
+    <w:p/>
+    <w:p/>
+    <w:p/>
+    <w:p/>
+    <w:p/>
+    <w:p>
       <w:r>
         <w:rPr>
           <w:noProof/>
@@ -8668,10 +9490,10 @@
           <wp:anchor distT="0" distB="0" distL="114300" distR="114300" simplePos="0" relativeHeight="251769856" behindDoc="1" locked="0" layoutInCell="1" allowOverlap="1" wp14:anchorId="2CA9EB73" wp14:editId="0DBA773E">
             <wp:simplePos x="0" y="0"/>
             <wp:positionH relativeFrom="rightMargin">
-              <wp:align>left</wp:align>
+              <wp:posOffset>36576</wp:posOffset>
             </wp:positionH>
             <wp:positionV relativeFrom="paragraph">
-              <wp:posOffset>856939</wp:posOffset>
+              <wp:posOffset>99771</wp:posOffset>
             </wp:positionV>
             <wp:extent cx="391795" cy="391795"/>
             <wp:effectExtent l="0" t="0" r="8255" b="8255"/>
@@ -8721,6 +9543,7 @@
         </w:drawing>
       </w:r>
     </w:p>
+    <w:p/>
     <w:sectPr>
       <w:headerReference w:type="default" r:id="rId21"/>
       <w:pgSz w:w="11906" w:h="16838"/>
@@ -8816,7 +9639,7 @@
           <w:rPr>
             <w:noProof/>
           </w:rPr>
-          <w:t>15</w:t>
+          <w:t>9</w:t>
         </w:r>
         <w:r>
           <w:rPr>
@@ -8838,6 +9661,95 @@
 <file path=word/numbering.xml><?xml version="1.0" encoding="utf-8"?>
 <w:numbering xmlns:wpc="http://schemas.microsoft.com/office/word/2010/wordprocessingCanvas" xmlns:mc="http://schemas.openxmlformats.org/markup-compatibility/2006" xmlns:o="urn:schemas-microsoft-com:office:office" xmlns:r="http://schemas.openxmlformats.org/officeDocument/2006/relationships" xmlns:m="http://schemas.openxmlformats.org/officeDocument/2006/math" xmlns:v="urn:schemas-microsoft-com:vml" xmlns:wp14="http://schemas.microsoft.com/office/word/2010/wordprocessingDrawing" xmlns:wp="http://schemas.openxmlformats.org/drawingml/2006/wordprocessingDrawing" xmlns:w10="urn:schemas-microsoft-com:office:word" xmlns:w="http://schemas.openxmlformats.org/wordprocessingml/2006/main" xmlns:w14="http://schemas.microsoft.com/office/word/2010/wordml" xmlns:w15="http://schemas.microsoft.com/office/word/2012/wordml" xmlns:wpg="http://schemas.microsoft.com/office/word/2010/wordprocessingGroup" xmlns:wpi="http://schemas.microsoft.com/office/word/2010/wordprocessingInk" xmlns:wne="http://schemas.microsoft.com/office/word/2006/wordml" xmlns:wps="http://schemas.microsoft.com/office/word/2010/wordprocessingShape" mc:Ignorable="w14 w15 wp14">
   <w:abstractNum w:abstractNumId="0" w15:restartNumberingAfterBreak="0">
+    <w:nsid w:val="07EF1F2A"/>
+    <w:multiLevelType w:val="hybridMultilevel"/>
+    <w:tmpl w:val="9A6242FE"/>
+    <w:lvl w:ilvl="0" w:tplc="040C0011">
+      <w:start w:val="1"/>
+      <w:numFmt w:val="decimal"/>
+      <w:lvlText w:val="%1)"/>
+      <w:lvlJc w:val="left"/>
+      <w:pPr>
+        <w:ind w:left="720" w:hanging="360"/>
+      </w:pPr>
+      <w:rPr>
+        <w:rFonts w:hint="default"/>
+      </w:rPr>
+    </w:lvl>
+    <w:lvl w:ilvl="1" w:tplc="040C0019" w:tentative="1">
+      <w:start w:val="1"/>
+      <w:numFmt w:val="lowerLetter"/>
+      <w:lvlText w:val="%2."/>
+      <w:lvlJc w:val="left"/>
+      <w:pPr>
+        <w:ind w:left="1440" w:hanging="360"/>
+      </w:pPr>
+    </w:lvl>
+    <w:lvl w:ilvl="2" w:tplc="040C001B" w:tentative="1">
+      <w:start w:val="1"/>
+      <w:numFmt w:val="lowerRoman"/>
+      <w:lvlText w:val="%3."/>
+      <w:lvlJc w:val="right"/>
+      <w:pPr>
+        <w:ind w:left="2160" w:hanging="180"/>
+      </w:pPr>
+    </w:lvl>
+    <w:lvl w:ilvl="3" w:tplc="040C000F" w:tentative="1">
+      <w:start w:val="1"/>
+      <w:numFmt w:val="decimal"/>
+      <w:lvlText w:val="%4."/>
+      <w:lvlJc w:val="left"/>
+      <w:pPr>
+        <w:ind w:left="2880" w:hanging="360"/>
+      </w:pPr>
+    </w:lvl>
+    <w:lvl w:ilvl="4" w:tplc="040C0019" w:tentative="1">
+      <w:start w:val="1"/>
+      <w:numFmt w:val="lowerLetter"/>
+      <w:lvlText w:val="%5."/>
+      <w:lvlJc w:val="left"/>
+      <w:pPr>
+        <w:ind w:left="3600" w:hanging="360"/>
+      </w:pPr>
+    </w:lvl>
+    <w:lvl w:ilvl="5" w:tplc="040C001B" w:tentative="1">
+      <w:start w:val="1"/>
+      <w:numFmt w:val="lowerRoman"/>
+      <w:lvlText w:val="%6."/>
+      <w:lvlJc w:val="right"/>
+      <w:pPr>
+        <w:ind w:left="4320" w:hanging="180"/>
+      </w:pPr>
+    </w:lvl>
+    <w:lvl w:ilvl="6" w:tplc="040C000F" w:tentative="1">
+      <w:start w:val="1"/>
+      <w:numFmt w:val="decimal"/>
+      <w:lvlText w:val="%7."/>
+      <w:lvlJc w:val="left"/>
+      <w:pPr>
+        <w:ind w:left="5040" w:hanging="360"/>
+      </w:pPr>
+    </w:lvl>
+    <w:lvl w:ilvl="7" w:tplc="040C0019" w:tentative="1">
+      <w:start w:val="1"/>
+      <w:numFmt w:val="lowerLetter"/>
+      <w:lvlText w:val="%8."/>
+      <w:lvlJc w:val="left"/>
+      <w:pPr>
+        <w:ind w:left="5760" w:hanging="360"/>
+      </w:pPr>
+    </w:lvl>
+    <w:lvl w:ilvl="8" w:tplc="040C001B" w:tentative="1">
+      <w:start w:val="1"/>
+      <w:numFmt w:val="lowerRoman"/>
+      <w:lvlText w:val="%9."/>
+      <w:lvlJc w:val="right"/>
+      <w:pPr>
+        <w:ind w:left="6480" w:hanging="180"/>
+      </w:pPr>
+    </w:lvl>
+  </w:abstractNum>
+  <w:abstractNum w:abstractNumId="1" w15:restartNumberingAfterBreak="0">
     <w:nsid w:val="38D03AE1"/>
     <w:multiLevelType w:val="hybridMultilevel"/>
     <w:tmpl w:val="539AC52A"/>
@@ -8950,6 +9862,9 @@
     </w:lvl>
   </w:abstractNum>
   <w:num w:numId="1">
+    <w:abstractNumId w:val="1"/>
+  </w:num>
+  <w:num w:numId="2">
     <w:abstractNumId w:val="0"/>
   </w:num>
 </w:numbering>

</xml_diff>

<commit_message>
DONE :muscle: :muscle: :sunglasses:
</commit_message>
<xml_diff>
--- a/The source of all charisma/Souris Cochon.docx
+++ b/The source of all charisma/Souris Cochon.docx
@@ -969,7 +969,78 @@
         </mc:AlternateContent>
       </w:r>
     </w:p>
-    <w:p/>
+    <w:p>
+      <w:r>
+        <w:rPr>
+          <w:noProof/>
+          <w:lang w:eastAsia="fr-FR"/>
+        </w:rPr>
+        <mc:AlternateContent>
+          <mc:Choice Requires="wps">
+            <w:drawing>
+              <wp:anchor distT="0" distB="0" distL="114300" distR="114300" simplePos="0" relativeHeight="251784192" behindDoc="0" locked="0" layoutInCell="1" allowOverlap="1">
+                <wp:simplePos x="0" y="0"/>
+                <wp:positionH relativeFrom="column">
+                  <wp:posOffset>-548921</wp:posOffset>
+                </wp:positionH>
+                <wp:positionV relativeFrom="paragraph">
+                  <wp:posOffset>301005</wp:posOffset>
+                </wp:positionV>
+                <wp:extent cx="829340" cy="818707"/>
+                <wp:effectExtent l="0" t="0" r="8890" b="635"/>
+                <wp:wrapNone/>
+                <wp:docPr id="69" name="Rectangle 69"/>
+                <wp:cNvGraphicFramePr/>
+                <a:graphic xmlns:a="http://schemas.openxmlformats.org/drawingml/2006/main">
+                  <a:graphicData uri="http://schemas.microsoft.com/office/word/2010/wordprocessingShape">
+                    <wps:wsp>
+                      <wps:cNvSpPr/>
+                      <wps:spPr>
+                        <a:xfrm>
+                          <a:off x="0" y="0"/>
+                          <a:ext cx="829340" cy="818707"/>
+                        </a:xfrm>
+                        <a:prstGeom prst="rect">
+                          <a:avLst/>
+                        </a:prstGeom>
+                        <a:ln>
+                          <a:noFill/>
+                        </a:ln>
+                      </wps:spPr>
+                      <wps:style>
+                        <a:lnRef idx="2">
+                          <a:schemeClr val="accent6"/>
+                        </a:lnRef>
+                        <a:fillRef idx="1">
+                          <a:schemeClr val="lt1"/>
+                        </a:fillRef>
+                        <a:effectRef idx="0">
+                          <a:schemeClr val="accent6"/>
+                        </a:effectRef>
+                        <a:fontRef idx="minor">
+                          <a:schemeClr val="dk1"/>
+                        </a:fontRef>
+                      </wps:style>
+                      <wps:bodyPr rot="0" spcFirstLastPara="0" vertOverflow="overflow" horzOverflow="overflow" vert="horz" wrap="square" lIns="91440" tIns="45720" rIns="91440" bIns="45720" numCol="1" spcCol="0" rtlCol="0" fromWordArt="0" anchor="ctr" anchorCtr="0" forceAA="0" compatLnSpc="1">
+                        <a:prstTxWarp prst="textNoShape">
+                          <a:avLst/>
+                        </a:prstTxWarp>
+                        <a:noAutofit/>
+                      </wps:bodyPr>
+                    </wps:wsp>
+                  </a:graphicData>
+                </a:graphic>
+              </wp:anchor>
+            </w:drawing>
+          </mc:Choice>
+          <mc:Fallback>
+            <w:pict>
+              <v:rect w14:anchorId="020C7BE2" id="Rectangle 69" o:spid="_x0000_s1026" style="position:absolute;margin-left:-43.2pt;margin-top:23.7pt;width:65.3pt;height:64.45pt;z-index:251784192;visibility:visible;mso-wrap-style:square;mso-wrap-distance-left:9pt;mso-wrap-distance-top:0;mso-wrap-distance-right:9pt;mso-wrap-distance-bottom:0;mso-position-horizontal:absolute;mso-position-horizontal-relative:text;mso-position-vertical:absolute;mso-position-vertical-relative:text;v-text-anchor:middle" o:gfxdata="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" fillcolor="white [3201]" stroked="f" strokeweight="1pt"/>
+            </w:pict>
+          </mc:Fallback>
+        </mc:AlternateContent>
+      </w:r>
+    </w:p>
     <w:p/>
     <w:p>
       <w:pPr>
@@ -1298,67 +1369,6 @@
           </wp:anchor>
         </w:drawing>
       </w:r>
-      <w:r>
-        <w:rPr>
-          <w:noProof/>
-          <w:lang w:eastAsia="fr-FR"/>
-        </w:rPr>
-        <w:drawing>
-          <wp:anchor distT="0" distB="0" distL="114300" distR="114300" simplePos="0" relativeHeight="251692032" behindDoc="1" locked="0" layoutInCell="1" allowOverlap="1" wp14:anchorId="3A300473" wp14:editId="5F278139">
-            <wp:simplePos x="0" y="0"/>
-            <wp:positionH relativeFrom="leftMargin">
-              <wp:align>right</wp:align>
-            </wp:positionH>
-            <wp:positionV relativeFrom="paragraph">
-              <wp:posOffset>1664335</wp:posOffset>
-            </wp:positionV>
-            <wp:extent cx="391795" cy="391795"/>
-            <wp:effectExtent l="0" t="0" r="8255" b="8255"/>
-            <wp:wrapNone/>
-            <wp:docPr id="8" name="Picture 8"/>
-            <wp:cNvGraphicFramePr>
-              <a:graphicFrameLocks xmlns:a="http://schemas.openxmlformats.org/drawingml/2006/main" noChangeAspect="1"/>
-            </wp:cNvGraphicFramePr>
-            <a:graphic xmlns:a="http://schemas.openxmlformats.org/drawingml/2006/main">
-              <a:graphicData uri="http://schemas.openxmlformats.org/drawingml/2006/picture">
-                <pic:pic xmlns:pic="http://schemas.openxmlformats.org/drawingml/2006/picture">
-                  <pic:nvPicPr>
-                    <pic:cNvPr id="1" name="pen.png"/>
-                    <pic:cNvPicPr/>
-                  </pic:nvPicPr>
-                  <pic:blipFill>
-                    <a:blip r:embed="rId10" cstate="print">
-                      <a:extLst>
-                        <a:ext uri="{28A0092B-C50C-407E-A947-70E740481C1C}">
-                          <a14:useLocalDpi xmlns:a14="http://schemas.microsoft.com/office/drawing/2010/main" val="0"/>
-                        </a:ext>
-                      </a:extLst>
-                    </a:blip>
-                    <a:stretch>
-                      <a:fillRect/>
-                    </a:stretch>
-                  </pic:blipFill>
-                  <pic:spPr>
-                    <a:xfrm>
-                      <a:off x="0" y="0"/>
-                      <a:ext cx="391795" cy="391795"/>
-                    </a:xfrm>
-                    <a:prstGeom prst="rect">
-                      <a:avLst/>
-                    </a:prstGeom>
-                  </pic:spPr>
-                </pic:pic>
-              </a:graphicData>
-            </a:graphic>
-            <wp14:sizeRelH relativeFrom="margin">
-              <wp14:pctWidth>0</wp14:pctWidth>
-            </wp14:sizeRelH>
-            <wp14:sizeRelV relativeFrom="margin">
-              <wp14:pctHeight>0</wp14:pctHeight>
-            </wp14:sizeRelV>
-          </wp:anchor>
-        </w:drawing>
-      </w:r>
     </w:p>
     <w:p>
       <w:pPr>
@@ -1472,7 +1482,7 @@
                     <pic:cNvPicPr/>
                   </pic:nvPicPr>
                   <pic:blipFill>
-                    <a:blip r:embed="rId11" cstate="print">
+                    <a:blip r:embed="rId10" cstate="print">
                       <a:extLst>
                         <a:ext uri="{28A0092B-C50C-407E-A947-70E740481C1C}">
                           <a14:useLocalDpi xmlns:a14="http://schemas.microsoft.com/office/drawing/2010/main" val="0"/>
@@ -1588,7 +1598,7 @@
                     <pic:cNvPicPr/>
                   </pic:nvPicPr>
                   <pic:blipFill rotWithShape="1">
-                    <a:blip r:embed="rId12">
+                    <a:blip r:embed="rId11">
                       <a:extLst>
                         <a:ext uri="{28A0092B-C50C-407E-A947-70E740481C1C}">
                           <a14:useLocalDpi xmlns:a14="http://schemas.microsoft.com/office/drawing/2010/main" val="0"/>
@@ -1724,67 +1734,6 @@
           <w:lang w:eastAsia="fr-FR"/>
         </w:rPr>
         <w:drawing>
-          <wp:anchor distT="0" distB="0" distL="114300" distR="114300" simplePos="0" relativeHeight="251694080" behindDoc="1" locked="0" layoutInCell="1" allowOverlap="1" wp14:anchorId="0FC87136" wp14:editId="17ABE4FC">
-            <wp:simplePos x="0" y="0"/>
-            <wp:positionH relativeFrom="leftMargin">
-              <wp:align>right</wp:align>
-            </wp:positionH>
-            <wp:positionV relativeFrom="paragraph">
-              <wp:posOffset>2372360</wp:posOffset>
-            </wp:positionV>
-            <wp:extent cx="391795" cy="391795"/>
-            <wp:effectExtent l="0" t="0" r="8255" b="8255"/>
-            <wp:wrapNone/>
-            <wp:docPr id="9" name="Picture 9"/>
-            <wp:cNvGraphicFramePr>
-              <a:graphicFrameLocks xmlns:a="http://schemas.openxmlformats.org/drawingml/2006/main" noChangeAspect="1"/>
-            </wp:cNvGraphicFramePr>
-            <a:graphic xmlns:a="http://schemas.openxmlformats.org/drawingml/2006/main">
-              <a:graphicData uri="http://schemas.openxmlformats.org/drawingml/2006/picture">
-                <pic:pic xmlns:pic="http://schemas.openxmlformats.org/drawingml/2006/picture">
-                  <pic:nvPicPr>
-                    <pic:cNvPr id="1" name="pen.png"/>
-                    <pic:cNvPicPr/>
-                  </pic:nvPicPr>
-                  <pic:blipFill>
-                    <a:blip r:embed="rId10" cstate="print">
-                      <a:extLst>
-                        <a:ext uri="{28A0092B-C50C-407E-A947-70E740481C1C}">
-                          <a14:useLocalDpi xmlns:a14="http://schemas.microsoft.com/office/drawing/2010/main" val="0"/>
-                        </a:ext>
-                      </a:extLst>
-                    </a:blip>
-                    <a:stretch>
-                      <a:fillRect/>
-                    </a:stretch>
-                  </pic:blipFill>
-                  <pic:spPr>
-                    <a:xfrm>
-                      <a:off x="0" y="0"/>
-                      <a:ext cx="391795" cy="391795"/>
-                    </a:xfrm>
-                    <a:prstGeom prst="rect">
-                      <a:avLst/>
-                    </a:prstGeom>
-                  </pic:spPr>
-                </pic:pic>
-              </a:graphicData>
-            </a:graphic>
-            <wp14:sizeRelH relativeFrom="margin">
-              <wp14:pctWidth>0</wp14:pctWidth>
-            </wp14:sizeRelH>
-            <wp14:sizeRelV relativeFrom="margin">
-              <wp14:pctHeight>0</wp14:pctHeight>
-            </wp14:sizeRelV>
-          </wp:anchor>
-        </w:drawing>
-      </w:r>
-      <w:r>
-        <w:rPr>
-          <w:noProof/>
-          <w:lang w:eastAsia="fr-FR"/>
-        </w:rPr>
-        <w:drawing>
           <wp:anchor distT="0" distB="0" distL="114300" distR="114300" simplePos="0" relativeHeight="251714560" behindDoc="1" locked="0" layoutInCell="1" allowOverlap="1" wp14:anchorId="52908CF6" wp14:editId="0E7C9130">
             <wp:simplePos x="0" y="0"/>
             <wp:positionH relativeFrom="rightMargin">
@@ -1808,7 +1757,7 @@
                     <pic:cNvPicPr/>
                   </pic:nvPicPr>
                   <pic:blipFill>
-                    <a:blip r:embed="rId11" cstate="print">
+                    <a:blip r:embed="rId10" cstate="print">
                       <a:extLst>
                         <a:ext uri="{28A0092B-C50C-407E-A947-70E740481C1C}">
                           <a14:useLocalDpi xmlns:a14="http://schemas.microsoft.com/office/drawing/2010/main" val="0"/>
@@ -1921,7 +1870,7 @@
           </mc:Choice>
           <mc:Fallback>
             <w:pict>
-              <v:line w14:anchorId="4EFCF238" id="Straight Connector 17" o:spid="_x0000_s1026" style="position:absolute;z-index:251679744;visibility:visible;mso-wrap-style:square;mso-width-percent:0;mso-height-percent:0;mso-wrap-distance-left:9pt;mso-wrap-distance-top:0;mso-wrap-distance-right:9pt;mso-wrap-distance-bottom:0;mso-position-horizontal:absolute;mso-position-horizontal-relative:text;mso-position-vertical:absolute;mso-position-vertical-relative:text;mso-width-percent:0;mso-height-percent:0;mso-width-relative:margin;mso-height-relative:margin" from="140.1pt,24.25pt" to="140.25pt,97.95pt" o:gfxdata="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" strokecolor="#a5a5a5 [2092]" strokeweight=".5pt">
+              <v:line w14:anchorId="199CD261" id="Straight Connector 17" o:spid="_x0000_s1026" style="position:absolute;z-index:251679744;visibility:visible;mso-wrap-style:square;mso-width-percent:0;mso-height-percent:0;mso-wrap-distance-left:9pt;mso-wrap-distance-top:0;mso-wrap-distance-right:9pt;mso-wrap-distance-bottom:0;mso-position-horizontal:absolute;mso-position-horizontal-relative:text;mso-position-vertical:absolute;mso-position-vertical-relative:text;mso-width-percent:0;mso-height-percent:0;mso-width-relative:margin;mso-height-relative:margin" from="140.1pt,24.25pt" to="140.25pt,97.95pt" o:gfxdata="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" strokecolor="#a5a5a5 [2092]" strokeweight=".5pt">
                 <v:stroke joinstyle="miter"/>
               </v:line>
             </w:pict>
@@ -1957,7 +1906,7 @@
                     <pic:cNvPicPr/>
                   </pic:nvPicPr>
                   <pic:blipFill>
-                    <a:blip r:embed="rId13" cstate="print">
+                    <a:blip r:embed="rId12" cstate="print">
                       <a:extLst>
                         <a:ext uri="{28A0092B-C50C-407E-A947-70E740481C1C}">
                           <a14:useLocalDpi xmlns:a14="http://schemas.microsoft.com/office/drawing/2010/main" val="0"/>
@@ -2052,7 +2001,7 @@
                     <pic:cNvPicPr/>
                   </pic:nvPicPr>
                   <pic:blipFill rotWithShape="1">
-                    <a:blip r:embed="rId12">
+                    <a:blip r:embed="rId11">
                       <a:extLst>
                         <a:ext uri="{28A0092B-C50C-407E-A947-70E740481C1C}">
                           <a14:useLocalDpi xmlns:a14="http://schemas.microsoft.com/office/drawing/2010/main" val="0"/>
@@ -2169,7 +2118,7 @@
           </mc:Choice>
           <mc:Fallback>
             <w:pict>
-              <v:line w14:anchorId="3872A95A" id="Straight Connector 44" o:spid="_x0000_s1026" style="position:absolute;z-index:251731968;visibility:visible;mso-wrap-style:square;mso-width-percent:0;mso-height-percent:0;mso-wrap-distance-left:9pt;mso-wrap-distance-top:0;mso-wrap-distance-right:9pt;mso-wrap-distance-bottom:0;mso-position-horizontal:absolute;mso-position-horizontal-relative:text;mso-position-vertical:absolute;mso-position-vertical-relative:text;mso-width-percent:0;mso-height-percent:0;mso-width-relative:margin;mso-height-relative:margin" from="-26.9pt,17.1pt" to="-26.9pt,45.45pt" o:gfxdata="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" strokecolor="#a0f" strokeweight=".5pt">
+              <v:line w14:anchorId="4BD6D992" id="Straight Connector 44" o:spid="_x0000_s1026" style="position:absolute;z-index:251731968;visibility:visible;mso-wrap-style:square;mso-width-percent:0;mso-height-percent:0;mso-wrap-distance-left:9pt;mso-wrap-distance-top:0;mso-wrap-distance-right:9pt;mso-wrap-distance-bottom:0;mso-position-horizontal:absolute;mso-position-horizontal-relative:text;mso-position-vertical:absolute;mso-position-vertical-relative:text;mso-width-percent:0;mso-height-percent:0;mso-width-relative:margin;mso-height-relative:margin" from="-26.9pt,17.1pt" to="-26.9pt,45.45pt" o:gfxdata="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" strokecolor="#a0f" strokeweight=".5pt">
                 <v:stroke joinstyle="miter"/>
               </v:line>
             </w:pict>
@@ -2324,7 +2273,7 @@
                     <pic:cNvPicPr/>
                   </pic:nvPicPr>
                   <pic:blipFill>
-                    <a:blip r:embed="rId13" cstate="print">
+                    <a:blip r:embed="rId12" cstate="print">
                       <a:extLst>
                         <a:ext uri="{28A0092B-C50C-407E-A947-70E740481C1C}">
                           <a14:useLocalDpi xmlns:a14="http://schemas.microsoft.com/office/drawing/2010/main" val="0"/>
@@ -2339,67 +2288,6 @@
                     <a:xfrm>
                       <a:off x="0" y="0"/>
                       <a:ext cx="392400" cy="392400"/>
-                    </a:xfrm>
-                    <a:prstGeom prst="rect">
-                      <a:avLst/>
-                    </a:prstGeom>
-                  </pic:spPr>
-                </pic:pic>
-              </a:graphicData>
-            </a:graphic>
-            <wp14:sizeRelH relativeFrom="margin">
-              <wp14:pctWidth>0</wp14:pctWidth>
-            </wp14:sizeRelH>
-            <wp14:sizeRelV relativeFrom="margin">
-              <wp14:pctHeight>0</wp14:pctHeight>
-            </wp14:sizeRelV>
-          </wp:anchor>
-        </w:drawing>
-      </w:r>
-      <w:r>
-        <w:rPr>
-          <w:noProof/>
-          <w:lang w:eastAsia="fr-FR"/>
-        </w:rPr>
-        <w:drawing>
-          <wp:anchor distT="0" distB="0" distL="114300" distR="114300" simplePos="0" relativeHeight="251696128" behindDoc="1" locked="0" layoutInCell="1" allowOverlap="1" wp14:anchorId="0FC87136" wp14:editId="17ABE4FC">
-            <wp:simplePos x="0" y="0"/>
-            <wp:positionH relativeFrom="leftMargin">
-              <wp:align>right</wp:align>
-            </wp:positionH>
-            <wp:positionV relativeFrom="paragraph">
-              <wp:posOffset>675767</wp:posOffset>
-            </wp:positionV>
-            <wp:extent cx="391795" cy="391795"/>
-            <wp:effectExtent l="0" t="0" r="8255" b="8255"/>
-            <wp:wrapNone/>
-            <wp:docPr id="10" name="Picture 10"/>
-            <wp:cNvGraphicFramePr>
-              <a:graphicFrameLocks xmlns:a="http://schemas.openxmlformats.org/drawingml/2006/main" noChangeAspect="1"/>
-            </wp:cNvGraphicFramePr>
-            <a:graphic xmlns:a="http://schemas.openxmlformats.org/drawingml/2006/main">
-              <a:graphicData uri="http://schemas.openxmlformats.org/drawingml/2006/picture">
-                <pic:pic xmlns:pic="http://schemas.openxmlformats.org/drawingml/2006/picture">
-                  <pic:nvPicPr>
-                    <pic:cNvPr id="1" name="pen.png"/>
-                    <pic:cNvPicPr/>
-                  </pic:nvPicPr>
-                  <pic:blipFill>
-                    <a:blip r:embed="rId10" cstate="print">
-                      <a:extLst>
-                        <a:ext uri="{28A0092B-C50C-407E-A947-70E740481C1C}">
-                          <a14:useLocalDpi xmlns:a14="http://schemas.microsoft.com/office/drawing/2010/main" val="0"/>
-                        </a:ext>
-                      </a:extLst>
-                    </a:blip>
-                    <a:stretch>
-                      <a:fillRect/>
-                    </a:stretch>
-                  </pic:blipFill>
-                  <pic:spPr>
-                    <a:xfrm>
-                      <a:off x="0" y="0"/>
-                      <a:ext cx="391795" cy="391795"/>
                     </a:xfrm>
                     <a:prstGeom prst="rect">
                       <a:avLst/>
@@ -3092,7 +2980,7 @@
                     <pic:cNvPicPr/>
                   </pic:nvPicPr>
                   <pic:blipFill>
-                    <a:blip r:embed="rId13" cstate="print">
+                    <a:blip r:embed="rId12" cstate="print">
                       <a:extLst>
                         <a:ext uri="{28A0092B-C50C-407E-A947-70E740481C1C}">
                           <a14:useLocalDpi xmlns:a14="http://schemas.microsoft.com/office/drawing/2010/main" val="0"/>
@@ -3107,67 +2995,6 @@
                     <a:xfrm>
                       <a:off x="0" y="0"/>
                       <a:ext cx="392400" cy="392400"/>
-                    </a:xfrm>
-                    <a:prstGeom prst="rect">
-                      <a:avLst/>
-                    </a:prstGeom>
-                  </pic:spPr>
-                </pic:pic>
-              </a:graphicData>
-            </a:graphic>
-            <wp14:sizeRelH relativeFrom="margin">
-              <wp14:pctWidth>0</wp14:pctWidth>
-            </wp14:sizeRelH>
-            <wp14:sizeRelV relativeFrom="margin">
-              <wp14:pctHeight>0</wp14:pctHeight>
-            </wp14:sizeRelV>
-          </wp:anchor>
-        </w:drawing>
-      </w:r>
-      <w:r>
-        <w:rPr>
-          <w:noProof/>
-          <w:lang w:eastAsia="fr-FR"/>
-        </w:rPr>
-        <w:drawing>
-          <wp:anchor distT="0" distB="0" distL="114300" distR="114300" simplePos="0" relativeHeight="251698176" behindDoc="1" locked="0" layoutInCell="1" allowOverlap="1" wp14:anchorId="0FC87136" wp14:editId="17ABE4FC">
-            <wp:simplePos x="0" y="0"/>
-            <wp:positionH relativeFrom="leftMargin">
-              <wp:align>right</wp:align>
-            </wp:positionH>
-            <wp:positionV relativeFrom="paragraph">
-              <wp:posOffset>950595</wp:posOffset>
-            </wp:positionV>
-            <wp:extent cx="391795" cy="391795"/>
-            <wp:effectExtent l="0" t="0" r="8255" b="8255"/>
-            <wp:wrapNone/>
-            <wp:docPr id="24" name="Picture 24"/>
-            <wp:cNvGraphicFramePr>
-              <a:graphicFrameLocks xmlns:a="http://schemas.openxmlformats.org/drawingml/2006/main" noChangeAspect="1"/>
-            </wp:cNvGraphicFramePr>
-            <a:graphic xmlns:a="http://schemas.openxmlformats.org/drawingml/2006/main">
-              <a:graphicData uri="http://schemas.openxmlformats.org/drawingml/2006/picture">
-                <pic:pic xmlns:pic="http://schemas.openxmlformats.org/drawingml/2006/picture">
-                  <pic:nvPicPr>
-                    <pic:cNvPr id="1" name="pen.png"/>
-                    <pic:cNvPicPr/>
-                  </pic:nvPicPr>
-                  <pic:blipFill>
-                    <a:blip r:embed="rId10" cstate="print">
-                      <a:extLst>
-                        <a:ext uri="{28A0092B-C50C-407E-A947-70E740481C1C}">
-                          <a14:useLocalDpi xmlns:a14="http://schemas.microsoft.com/office/drawing/2010/main" val="0"/>
-                        </a:ext>
-                      </a:extLst>
-                    </a:blip>
-                    <a:stretch>
-                      <a:fillRect/>
-                    </a:stretch>
-                  </pic:blipFill>
-                  <pic:spPr>
-                    <a:xfrm>
-                      <a:off x="0" y="0"/>
-                      <a:ext cx="391795" cy="391795"/>
                     </a:xfrm>
                     <a:prstGeom prst="rect">
                       <a:avLst/>
@@ -3956,67 +3783,6 @@
           <w:lang w:eastAsia="fr-FR"/>
         </w:rPr>
         <w:drawing>
-          <wp:anchor distT="0" distB="0" distL="114300" distR="114300" simplePos="0" relativeHeight="251700224" behindDoc="1" locked="0" layoutInCell="1" allowOverlap="1" wp14:anchorId="0FC87136" wp14:editId="17ABE4FC">
-            <wp:simplePos x="0" y="0"/>
-            <wp:positionH relativeFrom="leftMargin">
-              <wp:align>right</wp:align>
-            </wp:positionH>
-            <wp:positionV relativeFrom="paragraph">
-              <wp:posOffset>191201</wp:posOffset>
-            </wp:positionV>
-            <wp:extent cx="391795" cy="391795"/>
-            <wp:effectExtent l="0" t="0" r="8255" b="8255"/>
-            <wp:wrapNone/>
-            <wp:docPr id="25" name="Picture 25"/>
-            <wp:cNvGraphicFramePr>
-              <a:graphicFrameLocks xmlns:a="http://schemas.openxmlformats.org/drawingml/2006/main" noChangeAspect="1"/>
-            </wp:cNvGraphicFramePr>
-            <a:graphic xmlns:a="http://schemas.openxmlformats.org/drawingml/2006/main">
-              <a:graphicData uri="http://schemas.openxmlformats.org/drawingml/2006/picture">
-                <pic:pic xmlns:pic="http://schemas.openxmlformats.org/drawingml/2006/picture">
-                  <pic:nvPicPr>
-                    <pic:cNvPr id="1" name="pen.png"/>
-                    <pic:cNvPicPr/>
-                  </pic:nvPicPr>
-                  <pic:blipFill>
-                    <a:blip r:embed="rId10" cstate="print">
-                      <a:extLst>
-                        <a:ext uri="{28A0092B-C50C-407E-A947-70E740481C1C}">
-                          <a14:useLocalDpi xmlns:a14="http://schemas.microsoft.com/office/drawing/2010/main" val="0"/>
-                        </a:ext>
-                      </a:extLst>
-                    </a:blip>
-                    <a:stretch>
-                      <a:fillRect/>
-                    </a:stretch>
-                  </pic:blipFill>
-                  <pic:spPr>
-                    <a:xfrm>
-                      <a:off x="0" y="0"/>
-                      <a:ext cx="391795" cy="391795"/>
-                    </a:xfrm>
-                    <a:prstGeom prst="rect">
-                      <a:avLst/>
-                    </a:prstGeom>
-                  </pic:spPr>
-                </pic:pic>
-              </a:graphicData>
-            </a:graphic>
-            <wp14:sizeRelH relativeFrom="margin">
-              <wp14:pctWidth>0</wp14:pctWidth>
-            </wp14:sizeRelH>
-            <wp14:sizeRelV relativeFrom="margin">
-              <wp14:pctHeight>0</wp14:pctHeight>
-            </wp14:sizeRelV>
-          </wp:anchor>
-        </w:drawing>
-      </w:r>
-      <w:r>
-        <w:rPr>
-          <w:noProof/>
-          <w:lang w:eastAsia="fr-FR"/>
-        </w:rPr>
-        <w:drawing>
           <wp:anchor distT="0" distB="0" distL="114300" distR="114300" simplePos="0" relativeHeight="251720704" behindDoc="1" locked="0" layoutInCell="1" allowOverlap="1" wp14:anchorId="35B8B3B1" wp14:editId="09D260A0">
             <wp:simplePos x="0" y="0"/>
             <wp:positionH relativeFrom="rightMargin">
@@ -4040,7 +3806,7 @@
                     <pic:cNvPicPr/>
                   </pic:nvPicPr>
                   <pic:blipFill>
-                    <a:blip r:embed="rId13" cstate="print">
+                    <a:blip r:embed="rId12" cstate="print">
                       <a:extLst>
                         <a:ext uri="{28A0092B-C50C-407E-A947-70E740481C1C}">
                           <a14:useLocalDpi xmlns:a14="http://schemas.microsoft.com/office/drawing/2010/main" val="0"/>
@@ -4194,7 +3960,7 @@
                     <pic:cNvPicPr/>
                   </pic:nvPicPr>
                   <pic:blipFill>
-                    <a:blip r:embed="rId14" cstate="print">
+                    <a:blip r:embed="rId13" cstate="print">
                       <a:extLst>
                         <a:ext uri="{28A0092B-C50C-407E-A947-70E740481C1C}">
                           <a14:useLocalDpi xmlns:a14="http://schemas.microsoft.com/office/drawing/2010/main" val="0"/>
@@ -4296,7 +4062,7 @@
                     <pic:cNvPicPr/>
                   </pic:nvPicPr>
                   <pic:blipFill rotWithShape="1">
-                    <a:blip r:embed="rId15">
+                    <a:blip r:embed="rId14">
                       <a:extLst>
                         <a:ext uri="{28A0092B-C50C-407E-A947-70E740481C1C}">
                           <a14:useLocalDpi xmlns:a14="http://schemas.microsoft.com/office/drawing/2010/main" val="0"/>
@@ -4620,67 +4386,6 @@
           <w:lang w:eastAsia="fr-FR"/>
         </w:rPr>
         <w:drawing>
-          <wp:anchor distT="0" distB="0" distL="114300" distR="114300" simplePos="0" relativeHeight="251702272" behindDoc="1" locked="0" layoutInCell="1" allowOverlap="1" wp14:anchorId="0FC87136" wp14:editId="17ABE4FC">
-            <wp:simplePos x="0" y="0"/>
-            <wp:positionH relativeFrom="leftMargin">
-              <wp:align>right</wp:align>
-            </wp:positionH>
-            <wp:positionV relativeFrom="paragraph">
-              <wp:posOffset>996759</wp:posOffset>
-            </wp:positionV>
-            <wp:extent cx="391795" cy="391795"/>
-            <wp:effectExtent l="0" t="0" r="8255" b="8255"/>
-            <wp:wrapNone/>
-            <wp:docPr id="26" name="Picture 26"/>
-            <wp:cNvGraphicFramePr>
-              <a:graphicFrameLocks xmlns:a="http://schemas.openxmlformats.org/drawingml/2006/main" noChangeAspect="1"/>
-            </wp:cNvGraphicFramePr>
-            <a:graphic xmlns:a="http://schemas.openxmlformats.org/drawingml/2006/main">
-              <a:graphicData uri="http://schemas.openxmlformats.org/drawingml/2006/picture">
-                <pic:pic xmlns:pic="http://schemas.openxmlformats.org/drawingml/2006/picture">
-                  <pic:nvPicPr>
-                    <pic:cNvPr id="1" name="pen.png"/>
-                    <pic:cNvPicPr/>
-                  </pic:nvPicPr>
-                  <pic:blipFill>
-                    <a:blip r:embed="rId10" cstate="print">
-                      <a:extLst>
-                        <a:ext uri="{28A0092B-C50C-407E-A947-70E740481C1C}">
-                          <a14:useLocalDpi xmlns:a14="http://schemas.microsoft.com/office/drawing/2010/main" val="0"/>
-                        </a:ext>
-                      </a:extLst>
-                    </a:blip>
-                    <a:stretch>
-                      <a:fillRect/>
-                    </a:stretch>
-                  </pic:blipFill>
-                  <pic:spPr>
-                    <a:xfrm>
-                      <a:off x="0" y="0"/>
-                      <a:ext cx="391795" cy="391795"/>
-                    </a:xfrm>
-                    <a:prstGeom prst="rect">
-                      <a:avLst/>
-                    </a:prstGeom>
-                  </pic:spPr>
-                </pic:pic>
-              </a:graphicData>
-            </a:graphic>
-            <wp14:sizeRelH relativeFrom="margin">
-              <wp14:pctWidth>0</wp14:pctWidth>
-            </wp14:sizeRelH>
-            <wp14:sizeRelV relativeFrom="margin">
-              <wp14:pctHeight>0</wp14:pctHeight>
-            </wp14:sizeRelV>
-          </wp:anchor>
-        </w:drawing>
-      </w:r>
-      <w:r>
-        <w:rPr>
-          <w:noProof/>
-          <w:lang w:eastAsia="fr-FR"/>
-        </w:rPr>
-        <w:drawing>
           <wp:anchor distT="0" distB="0" distL="114300" distR="114300" simplePos="0" relativeHeight="251722752" behindDoc="1" locked="0" layoutInCell="1" allowOverlap="1" wp14:anchorId="5C0E3464" wp14:editId="27FCCFC0">
             <wp:simplePos x="0" y="0"/>
             <wp:positionH relativeFrom="rightMargin">
@@ -4704,7 +4409,7 @@
                     <pic:cNvPicPr/>
                   </pic:nvPicPr>
                   <pic:blipFill>
-                    <a:blip r:embed="rId14" cstate="print">
+                    <a:blip r:embed="rId13" cstate="print">
                       <a:extLst>
                         <a:ext uri="{28A0092B-C50C-407E-A947-70E740481C1C}">
                           <a14:useLocalDpi xmlns:a14="http://schemas.microsoft.com/office/drawing/2010/main" val="0"/>
@@ -5728,7 +5433,7 @@
                     <pic:cNvPicPr/>
                   </pic:nvPicPr>
                   <pic:blipFill>
-                    <a:blip r:embed="rId14" cstate="print">
+                    <a:blip r:embed="rId13" cstate="print">
                       <a:extLst>
                         <a:ext uri="{28A0092B-C50C-407E-A947-70E740481C1C}">
                           <a14:useLocalDpi xmlns:a14="http://schemas.microsoft.com/office/drawing/2010/main" val="0"/>
@@ -5743,67 +5448,6 @@
                     <a:xfrm>
                       <a:off x="0" y="0"/>
                       <a:ext cx="392400" cy="392400"/>
-                    </a:xfrm>
-                    <a:prstGeom prst="rect">
-                      <a:avLst/>
-                    </a:prstGeom>
-                  </pic:spPr>
-                </pic:pic>
-              </a:graphicData>
-            </a:graphic>
-            <wp14:sizeRelH relativeFrom="margin">
-              <wp14:pctWidth>0</wp14:pctWidth>
-            </wp14:sizeRelH>
-            <wp14:sizeRelV relativeFrom="margin">
-              <wp14:pctHeight>0</wp14:pctHeight>
-            </wp14:sizeRelV>
-          </wp:anchor>
-        </w:drawing>
-      </w:r>
-      <w:r>
-        <w:rPr>
-          <w:noProof/>
-          <w:lang w:eastAsia="fr-FR"/>
-        </w:rPr>
-        <w:drawing>
-          <wp:anchor distT="0" distB="0" distL="114300" distR="114300" simplePos="0" relativeHeight="251704320" behindDoc="1" locked="0" layoutInCell="1" allowOverlap="1" wp14:anchorId="0FC87136" wp14:editId="17ABE4FC">
-            <wp:simplePos x="0" y="0"/>
-            <wp:positionH relativeFrom="leftMargin">
-              <wp:align>right</wp:align>
-            </wp:positionH>
-            <wp:positionV relativeFrom="paragraph">
-              <wp:posOffset>174792</wp:posOffset>
-            </wp:positionV>
-            <wp:extent cx="391795" cy="391795"/>
-            <wp:effectExtent l="0" t="0" r="8255" b="8255"/>
-            <wp:wrapNone/>
-            <wp:docPr id="28" name="Picture 28"/>
-            <wp:cNvGraphicFramePr>
-              <a:graphicFrameLocks xmlns:a="http://schemas.openxmlformats.org/drawingml/2006/main" noChangeAspect="1"/>
-            </wp:cNvGraphicFramePr>
-            <a:graphic xmlns:a="http://schemas.openxmlformats.org/drawingml/2006/main">
-              <a:graphicData uri="http://schemas.openxmlformats.org/drawingml/2006/picture">
-                <pic:pic xmlns:pic="http://schemas.openxmlformats.org/drawingml/2006/picture">
-                  <pic:nvPicPr>
-                    <pic:cNvPr id="1" name="pen.png"/>
-                    <pic:cNvPicPr/>
-                  </pic:nvPicPr>
-                  <pic:blipFill>
-                    <a:blip r:embed="rId10" cstate="print">
-                      <a:extLst>
-                        <a:ext uri="{28A0092B-C50C-407E-A947-70E740481C1C}">
-                          <a14:useLocalDpi xmlns:a14="http://schemas.microsoft.com/office/drawing/2010/main" val="0"/>
-                        </a:ext>
-                      </a:extLst>
-                    </a:blip>
-                    <a:stretch>
-                      <a:fillRect/>
-                    </a:stretch>
-                  </pic:blipFill>
-                  <pic:spPr>
-                    <a:xfrm>
-                      <a:off x="0" y="0"/>
-                      <a:ext cx="391795" cy="391795"/>
                     </a:xfrm>
                     <a:prstGeom prst="rect">
                       <a:avLst/>
@@ -5938,7 +5582,7 @@
                     <pic:cNvPicPr/>
                   </pic:nvPicPr>
                   <pic:blipFill>
-                    <a:blip r:embed="rId16" cstate="print">
+                    <a:blip r:embed="rId15" cstate="print">
                       <a:extLst>
                         <a:ext uri="{28A0092B-C50C-407E-A947-70E740481C1C}">
                           <a14:useLocalDpi xmlns:a14="http://schemas.microsoft.com/office/drawing/2010/main" val="0"/>
@@ -6050,7 +5694,7 @@
                     <pic:cNvPicPr/>
                   </pic:nvPicPr>
                   <pic:blipFill rotWithShape="1">
-                    <a:blip r:embed="rId12" cstate="print">
+                    <a:blip r:embed="rId11" cstate="print">
                       <a:extLst>
                         <a:ext uri="{28A0092B-C50C-407E-A947-70E740481C1C}">
                           <a14:useLocalDpi xmlns:a14="http://schemas.microsoft.com/office/drawing/2010/main" val="0"/>
@@ -6234,67 +5878,6 @@
           <w:lang w:eastAsia="fr-FR"/>
         </w:rPr>
         <w:drawing>
-          <wp:anchor distT="0" distB="0" distL="114300" distR="114300" simplePos="0" relativeHeight="251706368" behindDoc="1" locked="0" layoutInCell="1" allowOverlap="1" wp14:anchorId="0FC87136" wp14:editId="17ABE4FC">
-            <wp:simplePos x="0" y="0"/>
-            <wp:positionH relativeFrom="leftMargin">
-              <wp:align>right</wp:align>
-            </wp:positionH>
-            <wp:positionV relativeFrom="paragraph">
-              <wp:posOffset>858832</wp:posOffset>
-            </wp:positionV>
-            <wp:extent cx="391795" cy="391795"/>
-            <wp:effectExtent l="0" t="0" r="8255" b="8255"/>
-            <wp:wrapNone/>
-            <wp:docPr id="29" name="Picture 29"/>
-            <wp:cNvGraphicFramePr>
-              <a:graphicFrameLocks xmlns:a="http://schemas.openxmlformats.org/drawingml/2006/main" noChangeAspect="1"/>
-            </wp:cNvGraphicFramePr>
-            <a:graphic xmlns:a="http://schemas.openxmlformats.org/drawingml/2006/main">
-              <a:graphicData uri="http://schemas.openxmlformats.org/drawingml/2006/picture">
-                <pic:pic xmlns:pic="http://schemas.openxmlformats.org/drawingml/2006/picture">
-                  <pic:nvPicPr>
-                    <pic:cNvPr id="1" name="pen.png"/>
-                    <pic:cNvPicPr/>
-                  </pic:nvPicPr>
-                  <pic:blipFill>
-                    <a:blip r:embed="rId10" cstate="print">
-                      <a:extLst>
-                        <a:ext uri="{28A0092B-C50C-407E-A947-70E740481C1C}">
-                          <a14:useLocalDpi xmlns:a14="http://schemas.microsoft.com/office/drawing/2010/main" val="0"/>
-                        </a:ext>
-                      </a:extLst>
-                    </a:blip>
-                    <a:stretch>
-                      <a:fillRect/>
-                    </a:stretch>
-                  </pic:blipFill>
-                  <pic:spPr>
-                    <a:xfrm>
-                      <a:off x="0" y="0"/>
-                      <a:ext cx="391795" cy="391795"/>
-                    </a:xfrm>
-                    <a:prstGeom prst="rect">
-                      <a:avLst/>
-                    </a:prstGeom>
-                  </pic:spPr>
-                </pic:pic>
-              </a:graphicData>
-            </a:graphic>
-            <wp14:sizeRelH relativeFrom="margin">
-              <wp14:pctWidth>0</wp14:pctWidth>
-            </wp14:sizeRelH>
-            <wp14:sizeRelV relativeFrom="margin">
-              <wp14:pctHeight>0</wp14:pctHeight>
-            </wp14:sizeRelV>
-          </wp:anchor>
-        </w:drawing>
-      </w:r>
-      <w:r>
-        <w:rPr>
-          <w:noProof/>
-          <w:lang w:eastAsia="fr-FR"/>
-        </w:rPr>
-        <w:drawing>
           <wp:anchor distT="0" distB="0" distL="114300" distR="114300" simplePos="0" relativeHeight="251726848" behindDoc="1" locked="0" layoutInCell="1" allowOverlap="1" wp14:anchorId="092801C7" wp14:editId="5ED8EFBB">
             <wp:simplePos x="0" y="0"/>
             <wp:positionH relativeFrom="rightMargin">
@@ -6318,7 +5901,7 @@
                     <pic:cNvPicPr/>
                   </pic:nvPicPr>
                   <pic:blipFill>
-                    <a:blip r:embed="rId17" cstate="print">
+                    <a:blip r:embed="rId16" cstate="print">
                       <a:extLst>
                         <a:ext uri="{28A0092B-C50C-407E-A947-70E740481C1C}">
                           <a14:useLocalDpi xmlns:a14="http://schemas.microsoft.com/office/drawing/2010/main" val="0"/>
@@ -6789,7 +6372,7 @@
                     <pic:cNvPicPr/>
                   </pic:nvPicPr>
                   <pic:blipFill>
-                    <a:blip r:embed="rId17" cstate="print">
+                    <a:blip r:embed="rId16" cstate="print">
                       <a:extLst>
                         <a:ext uri="{28A0092B-C50C-407E-A947-70E740481C1C}">
                           <a14:useLocalDpi xmlns:a14="http://schemas.microsoft.com/office/drawing/2010/main" val="0"/>
@@ -6804,67 +6387,6 @@
                     <a:xfrm>
                       <a:off x="0" y="0"/>
                       <a:ext cx="392400" cy="392400"/>
-                    </a:xfrm>
-                    <a:prstGeom prst="rect">
-                      <a:avLst/>
-                    </a:prstGeom>
-                  </pic:spPr>
-                </pic:pic>
-              </a:graphicData>
-            </a:graphic>
-            <wp14:sizeRelH relativeFrom="margin">
-              <wp14:pctWidth>0</wp14:pctWidth>
-            </wp14:sizeRelH>
-            <wp14:sizeRelV relativeFrom="margin">
-              <wp14:pctHeight>0</wp14:pctHeight>
-            </wp14:sizeRelV>
-          </wp:anchor>
-        </w:drawing>
-      </w:r>
-      <w:r>
-        <w:rPr>
-          <w:noProof/>
-          <w:lang w:eastAsia="fr-FR"/>
-        </w:rPr>
-        <w:drawing>
-          <wp:anchor distT="0" distB="0" distL="114300" distR="114300" simplePos="0" relativeHeight="251708416" behindDoc="1" locked="0" layoutInCell="1" allowOverlap="1" wp14:anchorId="0FC87136" wp14:editId="17ABE4FC">
-            <wp:simplePos x="0" y="0"/>
-            <wp:positionH relativeFrom="leftMargin">
-              <wp:align>right</wp:align>
-            </wp:positionH>
-            <wp:positionV relativeFrom="paragraph">
-              <wp:posOffset>392215</wp:posOffset>
-            </wp:positionV>
-            <wp:extent cx="391795" cy="391795"/>
-            <wp:effectExtent l="0" t="0" r="8255" b="8255"/>
-            <wp:wrapNone/>
-            <wp:docPr id="30" name="Picture 30"/>
-            <wp:cNvGraphicFramePr>
-              <a:graphicFrameLocks xmlns:a="http://schemas.openxmlformats.org/drawingml/2006/main" noChangeAspect="1"/>
-            </wp:cNvGraphicFramePr>
-            <a:graphic xmlns:a="http://schemas.openxmlformats.org/drawingml/2006/main">
-              <a:graphicData uri="http://schemas.openxmlformats.org/drawingml/2006/picture">
-                <pic:pic xmlns:pic="http://schemas.openxmlformats.org/drawingml/2006/picture">
-                  <pic:nvPicPr>
-                    <pic:cNvPr id="1" name="pen.png"/>
-                    <pic:cNvPicPr/>
-                  </pic:nvPicPr>
-                  <pic:blipFill>
-                    <a:blip r:embed="rId10" cstate="print">
-                      <a:extLst>
-                        <a:ext uri="{28A0092B-C50C-407E-A947-70E740481C1C}">
-                          <a14:useLocalDpi xmlns:a14="http://schemas.microsoft.com/office/drawing/2010/main" val="0"/>
-                        </a:ext>
-                      </a:extLst>
-                    </a:blip>
-                    <a:stretch>
-                      <a:fillRect/>
-                    </a:stretch>
-                  </pic:blipFill>
-                  <pic:spPr>
-                    <a:xfrm>
-                      <a:off x="0" y="0"/>
-                      <a:ext cx="391795" cy="391795"/>
                     </a:xfrm>
                     <a:prstGeom prst="rect">
                       <a:avLst/>
@@ -7022,6 +6544,15 @@
     <w:p>
       <w:pPr>
         <w:pStyle w:val="Subtitle"/>
+        <w:rPr>
+          <w:noProof/>
+          <w:lang w:eastAsia="fr-FR"/>
+        </w:rPr>
+      </w:pPr>
+    </w:p>
+    <w:p>
+      <w:pPr>
+        <w:pStyle w:val="Subtitle"/>
       </w:pPr>
       <w:r>
         <w:tab/>
@@ -7234,67 +6765,6 @@
     <w:p/>
     <w:p/>
     <w:p>
-      <w:r>
-        <w:rPr>
-          <w:noProof/>
-          <w:lang w:eastAsia="fr-FR"/>
-        </w:rPr>
-        <w:drawing>
-          <wp:anchor distT="0" distB="0" distL="114300" distR="114300" simplePos="0" relativeHeight="251710464" behindDoc="1" locked="0" layoutInCell="1" allowOverlap="1" wp14:anchorId="0FC87136" wp14:editId="17ABE4FC">
-            <wp:simplePos x="0" y="0"/>
-            <wp:positionH relativeFrom="leftMargin">
-              <wp:align>right</wp:align>
-            </wp:positionH>
-            <wp:positionV relativeFrom="paragraph">
-              <wp:posOffset>383696</wp:posOffset>
-            </wp:positionV>
-            <wp:extent cx="391795" cy="391795"/>
-            <wp:effectExtent l="0" t="0" r="8255" b="8255"/>
-            <wp:wrapNone/>
-            <wp:docPr id="31" name="Picture 31"/>
-            <wp:cNvGraphicFramePr>
-              <a:graphicFrameLocks xmlns:a="http://schemas.openxmlformats.org/drawingml/2006/main" noChangeAspect="1"/>
-            </wp:cNvGraphicFramePr>
-            <a:graphic xmlns:a="http://schemas.openxmlformats.org/drawingml/2006/main">
-              <a:graphicData uri="http://schemas.openxmlformats.org/drawingml/2006/picture">
-                <pic:pic xmlns:pic="http://schemas.openxmlformats.org/drawingml/2006/picture">
-                  <pic:nvPicPr>
-                    <pic:cNvPr id="1" name="pen.png"/>
-                    <pic:cNvPicPr/>
-                  </pic:nvPicPr>
-                  <pic:blipFill>
-                    <a:blip r:embed="rId10" cstate="print">
-                      <a:extLst>
-                        <a:ext uri="{28A0092B-C50C-407E-A947-70E740481C1C}">
-                          <a14:useLocalDpi xmlns:a14="http://schemas.microsoft.com/office/drawing/2010/main" val="0"/>
-                        </a:ext>
-                      </a:extLst>
-                    </a:blip>
-                    <a:stretch>
-                      <a:fillRect/>
-                    </a:stretch>
-                  </pic:blipFill>
-                  <pic:spPr>
-                    <a:xfrm>
-                      <a:off x="0" y="0"/>
-                      <a:ext cx="391795" cy="391795"/>
-                    </a:xfrm>
-                    <a:prstGeom prst="rect">
-                      <a:avLst/>
-                    </a:prstGeom>
-                  </pic:spPr>
-                </pic:pic>
-              </a:graphicData>
-            </a:graphic>
-            <wp14:sizeRelH relativeFrom="margin">
-              <wp14:pctWidth>0</wp14:pctWidth>
-            </wp14:sizeRelH>
-            <wp14:sizeRelV relativeFrom="margin">
-              <wp14:pctHeight>0</wp14:pctHeight>
-            </wp14:sizeRelV>
-          </wp:anchor>
-        </w:drawing>
-      </w:r>
       <w:r>
         <w:rPr>
           <w:noProof/>
@@ -7307,7 +6777,7 @@
               <wp:align>left</wp:align>
             </wp:positionH>
             <wp:positionV relativeFrom="paragraph">
-              <wp:posOffset>390417</wp:posOffset>
+              <wp:posOffset>378962</wp:posOffset>
             </wp:positionV>
             <wp:extent cx="392400" cy="392400"/>
             <wp:effectExtent l="0" t="0" r="8255" b="8255"/>
@@ -7324,7 +6794,7 @@
                     <pic:cNvPicPr/>
                   </pic:nvPicPr>
                   <pic:blipFill>
-                    <a:blip r:embed="rId17" cstate="print">
+                    <a:blip r:embed="rId16" cstate="print">
                       <a:extLst>
                         <a:ext uri="{28A0092B-C50C-407E-A947-70E740481C1C}">
                           <a14:useLocalDpi xmlns:a14="http://schemas.microsoft.com/office/drawing/2010/main" val="0"/>
@@ -7357,6 +6827,121 @@
         </w:drawing>
       </w:r>
     </w:p>
+    <w:p>
+      <w:pPr>
+        <w:rPr>
+          <w:noProof/>
+          <w:lang w:eastAsia="fr-FR"/>
+        </w:rPr>
+      </w:pPr>
+    </w:p>
+    <w:p>
+      <w:pPr>
+        <w:rPr>
+          <w:noProof/>
+          <w:lang w:eastAsia="fr-FR"/>
+        </w:rPr>
+      </w:pPr>
+    </w:p>
+    <w:p/>
+    <w:p/>
+    <w:p/>
+    <w:p/>
+    <w:p>
+      <w:r>
+        <w:rPr>
+          <w:noProof/>
+          <w:lang w:eastAsia="fr-FR"/>
+        </w:rPr>
+        <w:drawing>
+          <wp:anchor distT="0" distB="0" distL="114300" distR="114300" simplePos="0" relativeHeight="251806720" behindDoc="0" locked="0" layoutInCell="1" allowOverlap="1">
+            <wp:simplePos x="0" y="0"/>
+            <wp:positionH relativeFrom="margin">
+              <wp:posOffset>-1930400</wp:posOffset>
+            </wp:positionH>
+            <wp:positionV relativeFrom="paragraph">
+              <wp:posOffset>259715</wp:posOffset>
+            </wp:positionV>
+            <wp:extent cx="8796655" cy="4942205"/>
+            <wp:effectExtent l="3175" t="0" r="7620" b="7620"/>
+            <wp:wrapSquare wrapText="bothSides"/>
+            <wp:docPr id="9" name="Picture 9"/>
+            <wp:cNvGraphicFramePr>
+              <a:graphicFrameLocks xmlns:a="http://schemas.openxmlformats.org/drawingml/2006/main" noChangeAspect="1"/>
+            </wp:cNvGraphicFramePr>
+            <a:graphic xmlns:a="http://schemas.openxmlformats.org/drawingml/2006/main">
+              <a:graphicData uri="http://schemas.openxmlformats.org/drawingml/2006/picture">
+                <pic:pic xmlns:pic="http://schemas.openxmlformats.org/drawingml/2006/picture">
+                  <pic:nvPicPr>
+                    <pic:cNvPr id="9" name="Capture d’écran (295).png"/>
+                    <pic:cNvPicPr/>
+                  </pic:nvPicPr>
+                  <pic:blipFill rotWithShape="1">
+                    <a:blip r:embed="rId17" cstate="print">
+                      <a:extLst>
+                        <a:ext uri="{28A0092B-C50C-407E-A947-70E740481C1C}">
+                          <a14:useLocalDpi xmlns:a14="http://schemas.microsoft.com/office/drawing/2010/main" val="0"/>
+                        </a:ext>
+                      </a:extLst>
+                    </a:blip>
+                    <a:srcRect l="8176" t="21061" r="27506" b="14688"/>
+                    <a:stretch/>
+                  </pic:blipFill>
+                  <pic:spPr bwMode="auto">
+                    <a:xfrm rot="16200000">
+                      <a:off x="0" y="0"/>
+                      <a:ext cx="8796655" cy="4942205"/>
+                    </a:xfrm>
+                    <a:prstGeom prst="rect">
+                      <a:avLst/>
+                    </a:prstGeom>
+                    <a:ln>
+                      <a:noFill/>
+                    </a:ln>
+                    <a:extLst>
+                      <a:ext uri="{53640926-AAD7-44D8-BBD7-CCE9431645EC}">
+                        <a14:shadowObscured xmlns:a14="http://schemas.microsoft.com/office/drawing/2010/main"/>
+                      </a:ext>
+                    </a:extLst>
+                  </pic:spPr>
+                </pic:pic>
+              </a:graphicData>
+            </a:graphic>
+            <wp14:sizeRelH relativeFrom="margin">
+              <wp14:pctWidth>0</wp14:pctWidth>
+            </wp14:sizeRelH>
+            <wp14:sizeRelV relativeFrom="margin">
+              <wp14:pctHeight>0</wp14:pctHeight>
+            </wp14:sizeRelV>
+          </wp:anchor>
+        </w:drawing>
+      </w:r>
+    </w:p>
+    <w:p/>
+    <w:p/>
+    <w:p/>
+    <w:p/>
+    <w:p/>
+    <w:p/>
+    <w:p/>
+    <w:p/>
+    <w:p/>
+    <w:p/>
+    <w:p/>
+    <w:p/>
+    <w:p/>
+    <w:p/>
+    <w:p/>
+    <w:p/>
+    <w:p/>
+    <w:p/>
+    <w:p/>
+    <w:p/>
+    <w:p/>
+    <w:p/>
+    <w:p/>
+    <w:p/>
+    <w:p/>
     <w:p>
       <w:pPr>
         <w:pStyle w:val="Heading1"/>
@@ -7889,67 +7474,6 @@
         </w:drawing>
       </w:r>
       <w:r>
-        <w:rPr>
-          <w:noProof/>
-          <w:lang w:eastAsia="fr-FR"/>
-        </w:rPr>
-        <w:drawing>
-          <wp:anchor distT="0" distB="0" distL="114300" distR="114300" simplePos="0" relativeHeight="251764736" behindDoc="1" locked="0" layoutInCell="1" allowOverlap="1" wp14:anchorId="225C6FCA" wp14:editId="4F395274">
-            <wp:simplePos x="0" y="0"/>
-            <wp:positionH relativeFrom="leftMargin">
-              <wp:align>right</wp:align>
-            </wp:positionH>
-            <wp:positionV relativeFrom="paragraph">
-              <wp:posOffset>595235</wp:posOffset>
-            </wp:positionV>
-            <wp:extent cx="391795" cy="391795"/>
-            <wp:effectExtent l="0" t="0" r="8255" b="8255"/>
-            <wp:wrapNone/>
-            <wp:docPr id="22" name="Picture 22"/>
-            <wp:cNvGraphicFramePr>
-              <a:graphicFrameLocks xmlns:a="http://schemas.openxmlformats.org/drawingml/2006/main" noChangeAspect="1"/>
-            </wp:cNvGraphicFramePr>
-            <a:graphic xmlns:a="http://schemas.openxmlformats.org/drawingml/2006/main">
-              <a:graphicData uri="http://schemas.openxmlformats.org/drawingml/2006/picture">
-                <pic:pic xmlns:pic="http://schemas.openxmlformats.org/drawingml/2006/picture">
-                  <pic:nvPicPr>
-                    <pic:cNvPr id="1" name="pen.png"/>
-                    <pic:cNvPicPr/>
-                  </pic:nvPicPr>
-                  <pic:blipFill>
-                    <a:blip r:embed="rId10" cstate="print">
-                      <a:extLst>
-                        <a:ext uri="{28A0092B-C50C-407E-A947-70E740481C1C}">
-                          <a14:useLocalDpi xmlns:a14="http://schemas.microsoft.com/office/drawing/2010/main" val="0"/>
-                        </a:ext>
-                      </a:extLst>
-                    </a:blip>
-                    <a:stretch>
-                      <a:fillRect/>
-                    </a:stretch>
-                  </pic:blipFill>
-                  <pic:spPr>
-                    <a:xfrm>
-                      <a:off x="0" y="0"/>
-                      <a:ext cx="391795" cy="391795"/>
-                    </a:xfrm>
-                    <a:prstGeom prst="rect">
-                      <a:avLst/>
-                    </a:prstGeom>
-                  </pic:spPr>
-                </pic:pic>
-              </a:graphicData>
-            </a:graphic>
-            <wp14:sizeRelH relativeFrom="margin">
-              <wp14:pctWidth>0</wp14:pctWidth>
-            </wp14:sizeRelH>
-            <wp14:sizeRelV relativeFrom="margin">
-              <wp14:pctHeight>0</wp14:pctHeight>
-            </wp14:sizeRelV>
-          </wp:anchor>
-        </w:drawing>
-      </w:r>
-      <w:r>
         <w:t>Le robot quant à lui ne connait pas du tout la commande, c’est même l’inverse (voir partie suivante). La commande est une interface à travers laquelle appeler implicitement (on n’appelle pas le robot depuis l’invocateur), les méthodes du robot.</w:t>
       </w:r>
     </w:p>
@@ -8121,9 +7645,6 @@
       </w:r>
     </w:p>
     <w:p/>
-    <w:p/>
-    <w:p/>
-    <w:p/>
     <w:p>
       <w:r>
         <w:rPr>
@@ -8222,27 +7743,451 @@
         <w:t>Nous avons choisi de montrer le pseudo code pour les commandes figer et avancer. Dans un cas, les attributs du robot ne sont pas modifiés, dans l’autre si.</w:t>
       </w:r>
     </w:p>
-    <w:p/>
     <w:p>
       <w:pPr>
         <w:pStyle w:val="Subtitle"/>
-      </w:pPr>
-      <w:proofErr w:type="spellStart"/>
-      <w:r>
-        <w:lastRenderedPageBreak/>
+        <w:rPr>
+          <w:lang w:val="en-US"/>
+        </w:rPr>
+      </w:pPr>
+      <w:proofErr w:type="spellStart"/>
+      <w:r>
+        <w:rPr>
+          <w:lang w:val="en-US"/>
+        </w:rPr>
         <w:t>CommandeFiger</w:t>
       </w:r>
       <w:proofErr w:type="spellEnd"/>
+      <w:r>
+        <w:rPr>
+          <w:lang w:val="en-US"/>
+        </w:rPr>
+        <w:t>::</w:t>
+      </w:r>
       <w:proofErr w:type="gramStart"/>
       <w:r>
-        <w:t>::</w:t>
-      </w:r>
-      <w:proofErr w:type="spellStart"/>
-      <w:r>
-        <w:t>executer</w:t>
-      </w:r>
-      <w:proofErr w:type="spellEnd"/>
+        <w:rPr>
+          <w:lang w:val="en-US"/>
+        </w:rPr>
+        <w:t>executer()</w:t>
+      </w:r>
       <w:proofErr w:type="gramEnd"/>
+    </w:p>
+    <w:p>
+      <w:pPr>
+        <w:pStyle w:val="Subtitle"/>
+        <w:rPr>
+          <w:lang w:val="en-US"/>
+        </w:rPr>
+      </w:pPr>
+      <w:r>
+        <w:rPr>
+          <w:lang w:val="en-US"/>
+        </w:rPr>
+        <w:t>{</w:t>
+      </w:r>
+    </w:p>
+    <w:p>
+      <w:pPr>
+        <w:pStyle w:val="Subtitle"/>
+        <w:rPr>
+          <w:lang w:val="en-US"/>
+        </w:rPr>
+      </w:pPr>
+      <w:r>
+        <w:rPr>
+          <w:lang w:val="en-US"/>
+        </w:rPr>
+        <w:tab/>
+      </w:r>
+      <w:r>
+        <w:rPr>
+          <w:lang w:val="en-US"/>
+        </w:rPr>
+        <w:t>_</w:t>
+      </w:r>
+      <w:proofErr w:type="spellStart"/>
+      <w:proofErr w:type="gramStart"/>
+      <w:r>
+        <w:rPr>
+          <w:lang w:val="en-US"/>
+        </w:rPr>
+        <w:t>robot.figer</w:t>
+      </w:r>
+      <w:proofErr w:type="spellEnd"/>
+      <w:r>
+        <w:rPr>
+          <w:lang w:val="en-US"/>
+        </w:rPr>
+        <w:t>(</w:t>
+      </w:r>
+      <w:proofErr w:type="gramEnd"/>
+      <w:r>
+        <w:rPr>
+          <w:lang w:val="en-US"/>
+        </w:rPr>
+        <w:t>) ;</w:t>
+      </w:r>
+    </w:p>
+    <w:p>
+      <w:pPr>
+        <w:pStyle w:val="Subtitle"/>
+        <w:rPr>
+          <w:lang w:val="en-US"/>
+        </w:rPr>
+      </w:pPr>
+      <w:r>
+        <w:rPr>
+          <w:lang w:val="en-US"/>
+        </w:rPr>
+        <w:t>}</w:t>
+      </w:r>
+    </w:p>
+    <w:p>
+      <w:pPr>
+        <w:pStyle w:val="Subtitle"/>
+        <w:rPr>
+          <w:lang w:val="en-US"/>
+        </w:rPr>
+      </w:pPr>
+    </w:p>
+    <w:p>
+      <w:pPr>
+        <w:rPr>
+          <w:lang w:val="en-US"/>
+        </w:rPr>
+      </w:pPr>
+      <w:r>
+        <w:rPr>
+          <w:noProof/>
+          <w:lang w:eastAsia="fr-FR"/>
+        </w:rPr>
+        <w:drawing>
+          <wp:anchor distT="0" distB="0" distL="114300" distR="114300" simplePos="0" relativeHeight="251791360" behindDoc="1" locked="0" layoutInCell="1" allowOverlap="1" wp14:anchorId="6ABB750A" wp14:editId="3485DE72">
+            <wp:simplePos x="0" y="0"/>
+            <wp:positionH relativeFrom="rightMargin">
+              <wp:align>left</wp:align>
+            </wp:positionH>
+            <wp:positionV relativeFrom="paragraph">
+              <wp:posOffset>323215</wp:posOffset>
+            </wp:positionV>
+            <wp:extent cx="392400" cy="392400"/>
+            <wp:effectExtent l="0" t="0" r="8255" b="8255"/>
+            <wp:wrapNone/>
+            <wp:docPr id="24" name="Picture 24"/>
+            <wp:cNvGraphicFramePr>
+              <a:graphicFrameLocks xmlns:a="http://schemas.openxmlformats.org/drawingml/2006/main" noChangeAspect="1"/>
+            </wp:cNvGraphicFramePr>
+            <a:graphic xmlns:a="http://schemas.openxmlformats.org/drawingml/2006/main">
+              <a:graphicData uri="http://schemas.openxmlformats.org/drawingml/2006/picture">
+                <pic:pic xmlns:pic="http://schemas.openxmlformats.org/drawingml/2006/picture">
+                  <pic:nvPicPr>
+                    <pic:cNvPr id="27" name="game.png"/>
+                    <pic:cNvPicPr/>
+                  </pic:nvPicPr>
+                  <pic:blipFill>
+                    <a:blip r:embed="rId19" cstate="print">
+                      <a:extLst>
+                        <a:ext uri="{28A0092B-C50C-407E-A947-70E740481C1C}">
+                          <a14:useLocalDpi xmlns:a14="http://schemas.microsoft.com/office/drawing/2010/main" val="0"/>
+                        </a:ext>
+                      </a:extLst>
+                    </a:blip>
+                    <a:stretch>
+                      <a:fillRect/>
+                    </a:stretch>
+                  </pic:blipFill>
+                  <pic:spPr>
+                    <a:xfrm>
+                      <a:off x="0" y="0"/>
+                      <a:ext cx="392400" cy="392400"/>
+                    </a:xfrm>
+                    <a:prstGeom prst="rect">
+                      <a:avLst/>
+                    </a:prstGeom>
+                  </pic:spPr>
+                </pic:pic>
+              </a:graphicData>
+            </a:graphic>
+            <wp14:sizeRelH relativeFrom="margin">
+              <wp14:pctWidth>0</wp14:pctWidth>
+            </wp14:sizeRelH>
+            <wp14:sizeRelV relativeFrom="margin">
+              <wp14:pctHeight>0</wp14:pctHeight>
+            </wp14:sizeRelV>
+          </wp:anchor>
+        </w:drawing>
+      </w:r>
+    </w:p>
+    <w:p>
+      <w:pPr>
+        <w:rPr>
+          <w:lang w:val="en-US"/>
+        </w:rPr>
+      </w:pPr>
+    </w:p>
+    <w:p>
+      <w:pPr>
+        <w:pStyle w:val="Subtitle"/>
+        <w:rPr>
+          <w:lang w:val="en-US"/>
+        </w:rPr>
+      </w:pPr>
+      <w:proofErr w:type="gramStart"/>
+      <w:r>
+        <w:rPr>
+          <w:lang w:val="en-US"/>
+        </w:rPr>
+        <w:t>void</w:t>
+      </w:r>
+      <w:proofErr w:type="gramEnd"/>
+      <w:r>
+        <w:rPr>
+          <w:lang w:val="en-US"/>
+        </w:rPr>
+        <w:t xml:space="preserve"> </w:t>
+      </w:r>
+      <w:proofErr w:type="spellStart"/>
+      <w:r>
+        <w:rPr>
+          <w:lang w:val="en-US"/>
+        </w:rPr>
+        <w:t>CommandeAvancer</w:t>
+      </w:r>
+      <w:proofErr w:type="spellEnd"/>
+      <w:r>
+        <w:rPr>
+          <w:lang w:val="en-US"/>
+        </w:rPr>
+        <w:t>::executer()</w:t>
+      </w:r>
+    </w:p>
+    <w:p>
+      <w:pPr>
+        <w:pStyle w:val="Subtitle"/>
+        <w:rPr>
+          <w:lang w:val="en-US"/>
+        </w:rPr>
+      </w:pPr>
+      <w:r>
+        <w:rPr>
+          <w:lang w:val="en-US"/>
+        </w:rPr>
+        <w:t>{</w:t>
+      </w:r>
+    </w:p>
+    <w:p>
+      <w:pPr>
+        <w:pStyle w:val="Subtitle"/>
+        <w:rPr>
+          <w:lang w:val="en-US"/>
+        </w:rPr>
+      </w:pPr>
+      <w:r>
+        <w:rPr>
+          <w:lang w:val="en-US"/>
+        </w:rPr>
+        <w:tab/>
+      </w:r>
+      <w:r>
+        <w:rPr>
+          <w:lang w:val="en-US"/>
+        </w:rPr>
+        <w:t>_</w:t>
+      </w:r>
+      <w:proofErr w:type="spellStart"/>
+      <w:r>
+        <w:rPr>
+          <w:lang w:val="en-US"/>
+        </w:rPr>
+        <w:t>lastx</w:t>
+      </w:r>
+      <w:proofErr w:type="spellEnd"/>
+      <w:r>
+        <w:rPr>
+          <w:lang w:val="en-US"/>
+        </w:rPr>
+        <w:t xml:space="preserve"> = _</w:t>
+      </w:r>
+      <w:proofErr w:type="spellStart"/>
+      <w:proofErr w:type="gramStart"/>
+      <w:r>
+        <w:rPr>
+          <w:lang w:val="en-US"/>
+        </w:rPr>
+        <w:t>robot.getPosition</w:t>
+      </w:r>
+      <w:proofErr w:type="spellEnd"/>
+      <w:r>
+        <w:rPr>
+          <w:lang w:val="en-US"/>
+        </w:rPr>
+        <w:t>(</w:t>
+      </w:r>
+      <w:proofErr w:type="gramEnd"/>
+      <w:r>
+        <w:rPr>
+          <w:lang w:val="en-US"/>
+        </w:rPr>
+        <w:t>).</w:t>
+      </w:r>
+      <w:proofErr w:type="spellStart"/>
+      <w:r>
+        <w:rPr>
+          <w:lang w:val="en-US"/>
+        </w:rPr>
+        <w:t>getx</w:t>
+      </w:r>
+      <w:proofErr w:type="spellEnd"/>
+      <w:r>
+        <w:rPr>
+          <w:lang w:val="en-US"/>
+        </w:rPr>
+        <w:t>() ;</w:t>
+      </w:r>
+    </w:p>
+    <w:p>
+      <w:pPr>
+        <w:pStyle w:val="Subtitle"/>
+        <w:rPr>
+          <w:lang w:val="en-US"/>
+        </w:rPr>
+      </w:pPr>
+      <w:r>
+        <w:rPr>
+          <w:lang w:val="en-US"/>
+        </w:rPr>
+        <w:tab/>
+      </w:r>
+      <w:r>
+        <w:rPr>
+          <w:lang w:val="en-US"/>
+        </w:rPr>
+        <w:t>_</w:t>
+      </w:r>
+      <w:proofErr w:type="spellStart"/>
+      <w:r>
+        <w:rPr>
+          <w:lang w:val="en-US"/>
+        </w:rPr>
+        <w:t>lasty</w:t>
+      </w:r>
+      <w:proofErr w:type="spellEnd"/>
+      <w:r>
+        <w:rPr>
+          <w:lang w:val="en-US"/>
+        </w:rPr>
+        <w:t xml:space="preserve"> = _</w:t>
+      </w:r>
+      <w:proofErr w:type="spellStart"/>
+      <w:proofErr w:type="gramStart"/>
+      <w:r>
+        <w:rPr>
+          <w:lang w:val="en-US"/>
+        </w:rPr>
+        <w:t>robot.getPosition</w:t>
+      </w:r>
+      <w:proofErr w:type="spellEnd"/>
+      <w:r>
+        <w:rPr>
+          <w:lang w:val="en-US"/>
+        </w:rPr>
+        <w:t>(</w:t>
+      </w:r>
+      <w:proofErr w:type="gramEnd"/>
+      <w:r>
+        <w:rPr>
+          <w:lang w:val="en-US"/>
+        </w:rPr>
+        <w:t>).</w:t>
+      </w:r>
+      <w:proofErr w:type="spellStart"/>
+      <w:r>
+        <w:rPr>
+          <w:lang w:val="en-US"/>
+        </w:rPr>
+        <w:t>gety</w:t>
+      </w:r>
+      <w:proofErr w:type="spellEnd"/>
+      <w:r>
+        <w:rPr>
+          <w:lang w:val="en-US"/>
+        </w:rPr>
+        <w:t>() ;</w:t>
+      </w:r>
+    </w:p>
+    <w:p>
+      <w:pPr>
+        <w:pStyle w:val="Subtitle"/>
+      </w:pPr>
+      <w:r>
+        <w:rPr>
+          <w:lang w:val="en-US"/>
+        </w:rPr>
+        <w:tab/>
+      </w:r>
+      <w:r>
+        <w:t>_</w:t>
+      </w:r>
+      <w:proofErr w:type="spellStart"/>
+      <w:proofErr w:type="gramStart"/>
+      <w:r>
+        <w:t>robot.avancer</w:t>
+      </w:r>
+      <w:proofErr w:type="spellEnd"/>
+      <w:r>
+        <w:t>(</w:t>
+      </w:r>
+      <w:proofErr w:type="gramEnd"/>
+      <w:r>
+        <w:t>_x, _y);</w:t>
+      </w:r>
+    </w:p>
+    <w:p>
+      <w:pPr>
+        <w:pStyle w:val="Subtitle"/>
+      </w:pPr>
+      <w:r>
+        <w:t>}</w:t>
+      </w:r>
+    </w:p>
+    <w:p/>
+    <w:p>
+      <w:r>
+        <w:t xml:space="preserve">Pour l’annulation, </w:t>
+      </w:r>
+      <w:r>
+        <w:t>nous avons choisi un cas simple (repartir et figer, pour montrer leur complémentarité), et un cas qui utilise la sauvegarde de précédents attributs</w:t>
+      </w:r>
+      <w:r>
+        <w:t>.</w:t>
+      </w:r>
+    </w:p>
+    <w:p>
+      <w:pPr>
+        <w:pStyle w:val="Subtitle"/>
+      </w:pPr>
+      <w:proofErr w:type="spellStart"/>
+      <w:r>
+        <w:t>void</w:t>
+      </w:r>
+      <w:proofErr w:type="spellEnd"/>
+      <w:r>
+        <w:t xml:space="preserve"> </w:t>
+      </w:r>
+      <w:proofErr w:type="spellStart"/>
+      <w:r>
+        <w:t>CommandeRepartir</w:t>
+      </w:r>
+      <w:proofErr w:type="spellEnd"/>
+      <w:r>
+        <w:t> </w:t>
+      </w:r>
+      <w:proofErr w:type="gramStart"/>
+      <w:r>
+        <w:t>::annuler</w:t>
+      </w:r>
+      <w:proofErr w:type="gramEnd"/>
       <w:r>
         <w:t>()</w:t>
       </w:r>
@@ -8260,241 +8205,21 @@
         <w:pStyle w:val="Subtitle"/>
       </w:pPr>
       <w:r>
-        <w:tab/>
-      </w:r>
-      <w:r>
-        <w:t>_</w:t>
-      </w:r>
-      <w:proofErr w:type="spellStart"/>
-      <w:proofErr w:type="gramStart"/>
-      <w:r>
-        <w:t>robot.figer</w:t>
-      </w:r>
-      <w:proofErr w:type="spellEnd"/>
-      <w:r>
-        <w:t>(</w:t>
-      </w:r>
-      <w:proofErr w:type="gramEnd"/>
-      <w:r>
-        <w:t>) ;</w:t>
-      </w:r>
-    </w:p>
-    <w:p>
-      <w:pPr>
-        <w:pStyle w:val="Subtitle"/>
-      </w:pPr>
-      <w:r>
-        <w:t>}</w:t>
-      </w:r>
-    </w:p>
-    <w:p>
-      <w:pPr>
-        <w:pStyle w:val="Subtitle"/>
-      </w:pPr>
-    </w:p>
-    <w:p>
-      <w:pPr>
-        <w:pStyle w:val="Subtitle"/>
-      </w:pPr>
-      <w:proofErr w:type="spellStart"/>
-      <w:r>
-        <w:t>CommandeAvancer</w:t>
-      </w:r>
-      <w:proofErr w:type="spellEnd"/>
-      <w:proofErr w:type="gramStart"/>
-      <w:r>
-        <w:t>::</w:t>
-      </w:r>
-      <w:proofErr w:type="spellStart"/>
-      <w:r>
-        <w:t>executer</w:t>
-      </w:r>
-      <w:proofErr w:type="spellEnd"/>
-      <w:proofErr w:type="gramEnd"/>
-      <w:r>
-        <w:t>()</w:t>
-      </w:r>
-    </w:p>
-    <w:p>
-      <w:pPr>
-        <w:pStyle w:val="Subtitle"/>
-      </w:pPr>
-      <w:r>
-        <w:t>{</w:t>
-      </w:r>
-    </w:p>
-    <w:p>
-      <w:pPr>
-        <w:pStyle w:val="Subtitle"/>
-        <w:rPr>
-          <w:lang w:val="en-US"/>
-        </w:rPr>
-      </w:pPr>
-      <w:r>
-        <w:tab/>
-      </w:r>
-      <w:r>
-        <w:rPr>
-          <w:lang w:val="en-US"/>
-        </w:rPr>
-        <w:t>_</w:t>
-      </w:r>
-      <w:proofErr w:type="spellStart"/>
-      <w:r>
-        <w:rPr>
-          <w:lang w:val="en-US"/>
-        </w:rPr>
-        <w:t>lastx</w:t>
-      </w:r>
-      <w:proofErr w:type="spellEnd"/>
-      <w:r>
-        <w:rPr>
-          <w:lang w:val="en-US"/>
-        </w:rPr>
-        <w:t xml:space="preserve"> = _</w:t>
-      </w:r>
-      <w:proofErr w:type="spellStart"/>
-      <w:proofErr w:type="gramStart"/>
-      <w:r>
-        <w:rPr>
-          <w:lang w:val="en-US"/>
-        </w:rPr>
-        <w:t>robot.getPosition</w:t>
-      </w:r>
-      <w:proofErr w:type="spellEnd"/>
-      <w:r>
-        <w:rPr>
-          <w:lang w:val="en-US"/>
-        </w:rPr>
-        <w:t>(</w:t>
-      </w:r>
-      <w:proofErr w:type="gramEnd"/>
-      <w:r>
-        <w:rPr>
-          <w:lang w:val="en-US"/>
-        </w:rPr>
-        <w:t>).</w:t>
-      </w:r>
-      <w:proofErr w:type="spellStart"/>
-      <w:r>
-        <w:rPr>
-          <w:lang w:val="en-US"/>
-        </w:rPr>
-        <w:t>getx</w:t>
-      </w:r>
-      <w:proofErr w:type="spellEnd"/>
-      <w:r>
-        <w:rPr>
-          <w:lang w:val="en-US"/>
-        </w:rPr>
-        <w:t>() ;</w:t>
-      </w:r>
-    </w:p>
-    <w:p>
-      <w:pPr>
-        <w:pStyle w:val="Subtitle"/>
-        <w:rPr>
-          <w:lang w:val="en-US"/>
-        </w:rPr>
-      </w:pPr>
-      <w:r>
-        <w:rPr>
-          <w:lang w:val="en-US"/>
-        </w:rPr>
-        <w:tab/>
-      </w:r>
-      <w:r>
-        <w:rPr>
-          <w:lang w:val="en-US"/>
-        </w:rPr>
-        <w:t>_</w:t>
-      </w:r>
-      <w:proofErr w:type="spellStart"/>
-      <w:r>
-        <w:rPr>
-          <w:lang w:val="en-US"/>
-        </w:rPr>
-        <w:t>lasty</w:t>
-      </w:r>
-      <w:proofErr w:type="spellEnd"/>
-      <w:r>
-        <w:rPr>
-          <w:lang w:val="en-US"/>
-        </w:rPr>
-        <w:t xml:space="preserve"> = _</w:t>
-      </w:r>
-      <w:proofErr w:type="spellStart"/>
-      <w:proofErr w:type="gramStart"/>
-      <w:r>
-        <w:rPr>
-          <w:lang w:val="en-US"/>
-        </w:rPr>
-        <w:t>robot.getPosition</w:t>
-      </w:r>
-      <w:proofErr w:type="spellEnd"/>
-      <w:r>
-        <w:rPr>
-          <w:lang w:val="en-US"/>
-        </w:rPr>
-        <w:t>(</w:t>
-      </w:r>
-      <w:proofErr w:type="gramEnd"/>
-      <w:r>
-        <w:rPr>
-          <w:lang w:val="en-US"/>
-        </w:rPr>
-        <w:t>).</w:t>
-      </w:r>
-      <w:proofErr w:type="spellStart"/>
-      <w:r>
-        <w:rPr>
-          <w:lang w:val="en-US"/>
-        </w:rPr>
-        <w:t>gety</w:t>
-      </w:r>
-      <w:proofErr w:type="spellEnd"/>
-      <w:r>
-        <w:rPr>
-          <w:lang w:val="en-US"/>
-        </w:rPr>
-        <w:t>() ;</w:t>
-      </w:r>
-    </w:p>
-    <w:p>
-      <w:pPr>
-        <w:pStyle w:val="Subtitle"/>
-        <w:rPr>
-          <w:lang w:val="en-US"/>
-        </w:rPr>
-      </w:pPr>
-      <w:r>
-        <w:rPr>
-          <w:lang w:val="en-US"/>
-        </w:rPr>
         <w:tab/>
         <w:t>_</w:t>
       </w:r>
       <w:proofErr w:type="spellStart"/>
       <w:proofErr w:type="gramStart"/>
       <w:r>
-        <w:rPr>
-          <w:lang w:val="en-US"/>
-        </w:rPr>
-        <w:t>robot.avancer</w:t>
-      </w:r>
-      <w:proofErr w:type="spellEnd"/>
-      <w:r>
-        <w:rPr>
-          <w:lang w:val="en-US"/>
-        </w:rPr>
+        <w:t>robot.figer</w:t>
+      </w:r>
+      <w:proofErr w:type="spellEnd"/>
+      <w:r>
         <w:t>(</w:t>
       </w:r>
       <w:proofErr w:type="gramEnd"/>
       <w:r>
-        <w:rPr>
-          <w:lang w:val="en-US"/>
-        </w:rPr>
-        <w:t>_x, _y);</w:t>
+        <w:t>) ;</w:t>
       </w:r>
     </w:p>
     <w:p>
@@ -8505,25 +8230,26 @@
         <w:t>}</w:t>
       </w:r>
     </w:p>
-    <w:p/>
-    <w:p>
-      <w:r>
-        <w:t xml:space="preserve">Pour l’annulation, </w:t>
-      </w:r>
-      <w:r>
-        <w:t>nous avons choisi un cas simple (repartir et figer, pour montrer leur complémentarité), et un cas qui utilise la sauvegarde de précédents attributs</w:t>
-      </w:r>
-      <w:r>
-        <w:t>.</w:t>
-      </w:r>
-    </w:p>
     <w:p>
       <w:pPr>
         <w:pStyle w:val="Subtitle"/>
       </w:pPr>
-      <w:proofErr w:type="spellStart"/>
-      <w:r>
-        <w:t>CommandeRepartir</w:t>
+    </w:p>
+    <w:p>
+      <w:pPr>
+        <w:pStyle w:val="Subtitle"/>
+      </w:pPr>
+      <w:proofErr w:type="spellStart"/>
+      <w:r>
+        <w:t>void</w:t>
+      </w:r>
+      <w:proofErr w:type="spellEnd"/>
+      <w:r>
+        <w:t xml:space="preserve"> </w:t>
+      </w:r>
+      <w:proofErr w:type="spellStart"/>
+      <w:r>
+        <w:t>CommandeFiger</w:t>
       </w:r>
       <w:proofErr w:type="spellEnd"/>
       <w:r>
@@ -8557,7 +8283,7 @@
       <w:proofErr w:type="spellStart"/>
       <w:proofErr w:type="gramStart"/>
       <w:r>
-        <w:t>robot.figer</w:t>
+        <w:t>robot.repartir</w:t>
       </w:r>
       <w:proofErr w:type="spellEnd"/>
       <w:r>
@@ -8587,7 +8313,15 @@
       </w:pPr>
       <w:proofErr w:type="spellStart"/>
       <w:r>
-        <w:t>CommandeFiger</w:t>
+        <w:t>void</w:t>
+      </w:r>
+      <w:proofErr w:type="spellEnd"/>
+      <w:r>
+        <w:t xml:space="preserve"> </w:t>
+      </w:r>
+      <w:proofErr w:type="spellStart"/>
+      <w:r>
+        <w:t>CommandeAvancer</w:t>
       </w:r>
       <w:proofErr w:type="spellEnd"/>
       <w:r>
@@ -8616,12 +8350,14 @@
       </w:pPr>
       <w:r>
         <w:tab/>
+      </w:r>
+      <w:r>
         <w:t>_</w:t>
       </w:r>
       <w:proofErr w:type="spellStart"/>
       <w:proofErr w:type="gramStart"/>
       <w:r>
-        <w:t>robot.repartir</w:t>
+        <w:t>robot.avancer</w:t>
       </w:r>
       <w:proofErr w:type="spellEnd"/>
       <w:r>
@@ -8629,6 +8365,22 @@
       </w:r>
       <w:proofErr w:type="gramEnd"/>
       <w:r>
+        <w:t>_</w:t>
+      </w:r>
+      <w:proofErr w:type="spellStart"/>
+      <w:r>
+        <w:t>lastx</w:t>
+      </w:r>
+      <w:proofErr w:type="spellEnd"/>
+      <w:r>
+        <w:t>, _</w:t>
+      </w:r>
+      <w:proofErr w:type="spellStart"/>
+      <w:r>
+        <w:t>lasty</w:t>
+      </w:r>
+      <w:proofErr w:type="spellEnd"/>
+      <w:r>
         <w:t>) ;</w:t>
       </w:r>
     </w:p>
@@ -8640,54 +8392,129 @@
         <w:t>}</w:t>
       </w:r>
     </w:p>
+    <w:p/>
+    <w:p/>
+    <w:p>
+      <w:r>
+        <w:t>Nous trouvions également pertinent de faire apparaître l’exécution de la commande Annuler.</w:t>
+      </w:r>
+    </w:p>
     <w:p>
       <w:pPr>
         <w:pStyle w:val="Subtitle"/>
-      </w:pPr>
+        <w:rPr>
+          <w:lang w:val="en-US"/>
+        </w:rPr>
+      </w:pPr>
+      <w:proofErr w:type="gramStart"/>
+      <w:r>
+        <w:rPr>
+          <w:lang w:val="en-US"/>
+        </w:rPr>
+        <w:t>void</w:t>
+      </w:r>
+      <w:proofErr w:type="gramEnd"/>
+      <w:r>
+        <w:rPr>
+          <w:lang w:val="en-US"/>
+        </w:rPr>
+        <w:t xml:space="preserve"> </w:t>
+      </w:r>
+      <w:proofErr w:type="spellStart"/>
+      <w:r>
+        <w:rPr>
+          <w:lang w:val="en-US"/>
+        </w:rPr>
+        <w:t>CommandeAnnuler</w:t>
+      </w:r>
+      <w:proofErr w:type="spellEnd"/>
+      <w:r>
+        <w:rPr>
+          <w:lang w:val="en-US"/>
+        </w:rPr>
+        <w:t> ::executer()</w:t>
+      </w:r>
     </w:p>
     <w:p>
       <w:pPr>
         <w:pStyle w:val="Subtitle"/>
-      </w:pPr>
-      <w:proofErr w:type="spellStart"/>
-      <w:r>
-        <w:t>CommandeAvancer</w:t>
-      </w:r>
-      <w:proofErr w:type="spellEnd"/>
-      <w:r>
-        <w:t> </w:t>
+        <w:rPr>
+          <w:lang w:val="en-US"/>
+        </w:rPr>
+      </w:pPr>
+      <w:r>
+        <w:rPr>
+          <w:lang w:val="en-US"/>
+        </w:rPr>
+        <w:t>{</w:t>
+      </w:r>
+    </w:p>
+    <w:p>
+      <w:pPr>
+        <w:pStyle w:val="Subtitle"/>
+        <w:rPr>
+          <w:lang w:val="en-US"/>
+        </w:rPr>
+      </w:pPr>
+      <w:r>
+        <w:rPr>
+          <w:lang w:val="en-US"/>
+        </w:rPr>
+        <w:tab/>
       </w:r>
       <w:proofErr w:type="gramStart"/>
       <w:r>
-        <w:t>::annuler</w:t>
-      </w:r>
+        <w:rPr>
+          <w:lang w:val="en-US"/>
+        </w:rPr>
+        <w:t>if(</w:t>
+      </w:r>
+      <w:proofErr w:type="spellStart"/>
       <w:proofErr w:type="gramEnd"/>
       <w:r>
-        <w:t>()</w:t>
+        <w:rPr>
+          <w:lang w:val="en-US"/>
+        </w:rPr>
+        <w:t>pileActions.size</w:t>
+      </w:r>
+      <w:proofErr w:type="spellEnd"/>
+      <w:r>
+        <w:rPr>
+          <w:lang w:val="en-US"/>
+        </w:rPr>
+        <w:t>() &gt; 0)</w:t>
       </w:r>
     </w:p>
     <w:p>
       <w:pPr>
         <w:pStyle w:val="Subtitle"/>
-      </w:pPr>
-      <w:r>
+        <w:ind w:left="708"/>
+        <w:rPr>
+          <w:lang w:val="en-US"/>
+        </w:rPr>
+      </w:pPr>
+      <w:r>
+        <w:rPr>
+          <w:lang w:val="en-US"/>
+        </w:rPr>
         <w:t>{</w:t>
       </w:r>
     </w:p>
     <w:p>
       <w:pPr>
         <w:pStyle w:val="Subtitle"/>
-      </w:pPr>
-      <w:r>
+        <w:ind w:left="708"/>
+      </w:pPr>
+      <w:r>
+        <w:rPr>
+          <w:lang w:val="en-US"/>
+        </w:rPr>
         <w:tab/>
       </w:r>
-      <w:r>
-        <w:t>_</w:t>
-      </w:r>
       <w:proofErr w:type="spellStart"/>
       <w:proofErr w:type="gramStart"/>
       <w:r>
-        <w:t>robot.avancer</w:t>
+        <w:t>pilesActions.top</w:t>
       </w:r>
       <w:proofErr w:type="spellEnd"/>
       <w:r>
@@ -8695,21 +8522,30 @@
       </w:r>
       <w:proofErr w:type="gramEnd"/>
       <w:r>
-        <w:t>_</w:t>
-      </w:r>
-      <w:proofErr w:type="spellStart"/>
-      <w:r>
-        <w:t>lastx</w:t>
-      </w:r>
-      <w:proofErr w:type="spellEnd"/>
-      <w:r>
-        <w:t>, _</w:t>
-      </w:r>
-      <w:proofErr w:type="spellStart"/>
-      <w:r>
-        <w:t>lasty</w:t>
-      </w:r>
-      <w:proofErr w:type="spellEnd"/>
+        <w:t>).annuler()</w:t>
+      </w:r>
+      <w:r>
+        <w:t>;</w:t>
+      </w:r>
+    </w:p>
+    <w:p>
+      <w:pPr>
+        <w:pStyle w:val="Subtitle"/>
+        <w:ind w:left="708"/>
+      </w:pPr>
+      <w:r>
+        <w:tab/>
+      </w:r>
+      <w:proofErr w:type="spellStart"/>
+      <w:proofErr w:type="gramStart"/>
+      <w:r>
+        <w:t>pilesActions.pop</w:t>
+      </w:r>
+      <w:proofErr w:type="spellEnd"/>
+      <w:r>
+        <w:t>(</w:t>
+      </w:r>
+      <w:proofErr w:type="gramEnd"/>
       <w:r>
         <w:t>) ;</w:t>
       </w:r>
@@ -8717,147 +8553,85 @@
     <w:p>
       <w:pPr>
         <w:pStyle w:val="Subtitle"/>
+        <w:ind w:left="708"/>
       </w:pPr>
       <w:r>
         <w:t>}</w:t>
       </w:r>
     </w:p>
-    <w:p/>
-    <w:p/>
-    <w:p>
-      <w:r>
-        <w:t>Nous trouvions également pertinent de faire apparaître l’exécution de la commande Annuler.</w:t>
-      </w:r>
-      <w:bookmarkStart w:id="0" w:name="_GoBack"/>
-      <w:bookmarkEnd w:id="0"/>
-    </w:p>
     <w:p>
       <w:pPr>
         <w:pStyle w:val="Subtitle"/>
       </w:pPr>
-      <w:proofErr w:type="spellStart"/>
-      <w:r>
-        <w:t>CommandeAnnuler</w:t>
-      </w:r>
-      <w:proofErr w:type="spellEnd"/>
-      <w:r>
-        <w:t> </w:t>
-      </w:r>
-      <w:proofErr w:type="gramStart"/>
-      <w:r>
-        <w:t>::</w:t>
-      </w:r>
-      <w:proofErr w:type="spellStart"/>
-      <w:r>
-        <w:t>executer</w:t>
-      </w:r>
-      <w:proofErr w:type="spellEnd"/>
-      <w:proofErr w:type="gramEnd"/>
-      <w:r>
-        <w:t>()</w:t>
-      </w:r>
-    </w:p>
-    <w:p>
-      <w:pPr>
-        <w:pStyle w:val="Subtitle"/>
-      </w:pPr>
-      <w:r>
-        <w:t>{</w:t>
-      </w:r>
-    </w:p>
-    <w:p>
-      <w:pPr>
-        <w:pStyle w:val="Subtitle"/>
-      </w:pPr>
-      <w:r>
-        <w:tab/>
-      </w:r>
-      <w:proofErr w:type="gramStart"/>
-      <w:r>
-        <w:t>if(</w:t>
-      </w:r>
-      <w:proofErr w:type="spellStart"/>
-      <w:proofErr w:type="gramEnd"/>
-      <w:r>
-        <w:t>pileActions.size</w:t>
-      </w:r>
-      <w:proofErr w:type="spellEnd"/>
-      <w:r>
-        <w:t>() &gt; 0)</w:t>
-      </w:r>
-    </w:p>
-    <w:p>
-      <w:pPr>
-        <w:pStyle w:val="Subtitle"/>
-      </w:pPr>
-      <w:r>
-        <w:t>{</w:t>
-      </w:r>
-    </w:p>
-    <w:p>
-      <w:pPr>
-        <w:pStyle w:val="Subtitle"/>
-      </w:pPr>
-      <w:r>
-        <w:tab/>
-      </w:r>
-      <w:proofErr w:type="spellStart"/>
-      <w:proofErr w:type="gramStart"/>
-      <w:r>
-        <w:t>pilesActions.top</w:t>
-      </w:r>
-      <w:proofErr w:type="spellEnd"/>
-      <w:r>
-        <w:t>(</w:t>
-      </w:r>
-      <w:proofErr w:type="gramEnd"/>
-      <w:r>
-        <w:t>).annuler()</w:t>
-      </w:r>
-      <w:r>
-        <w:t>;</w:t>
-      </w:r>
-    </w:p>
-    <w:p>
-      <w:pPr>
-        <w:pStyle w:val="Subtitle"/>
-      </w:pPr>
-      <w:r>
-        <w:tab/>
-      </w:r>
-      <w:proofErr w:type="spellStart"/>
-      <w:proofErr w:type="gramStart"/>
-      <w:r>
-        <w:t>pilesActions.pop</w:t>
-      </w:r>
-      <w:proofErr w:type="spellEnd"/>
-      <w:r>
-        <w:t>(</w:t>
-      </w:r>
-      <w:proofErr w:type="gramEnd"/>
-      <w:r>
-        <w:t>) ;</w:t>
-      </w:r>
-    </w:p>
-    <w:p>
-      <w:pPr>
-        <w:pStyle w:val="Subtitle"/>
-      </w:pPr>
       <w:r>
         <w:t>}</w:t>
       </w:r>
     </w:p>
-    <w:p>
-      <w:pPr>
-        <w:pStyle w:val="Subtitle"/>
-      </w:pPr>
-      <w:r>
-        <w:t>}</w:t>
-      </w:r>
-    </w:p>
-    <w:p/>
-    <w:p/>
-    <w:p/>
+    <w:p/>
+    <w:p/>
+    <w:p>
+      <w:r>
+        <w:rPr>
+          <w:noProof/>
+          <w:lang w:eastAsia="fr-FR"/>
+        </w:rPr>
+        <w:drawing>
+          <wp:anchor distT="0" distB="0" distL="114300" distR="114300" simplePos="0" relativeHeight="251793408" behindDoc="1" locked="0" layoutInCell="1" allowOverlap="1" wp14:anchorId="6ABB750A" wp14:editId="3485DE72">
+            <wp:simplePos x="0" y="0"/>
+            <wp:positionH relativeFrom="rightMargin">
+              <wp:align>left</wp:align>
+            </wp:positionH>
+            <wp:positionV relativeFrom="paragraph">
+              <wp:posOffset>1371600</wp:posOffset>
+            </wp:positionV>
+            <wp:extent cx="392400" cy="392400"/>
+            <wp:effectExtent l="0" t="0" r="8255" b="8255"/>
+            <wp:wrapNone/>
+            <wp:docPr id="25" name="Picture 25"/>
+            <wp:cNvGraphicFramePr>
+              <a:graphicFrameLocks xmlns:a="http://schemas.openxmlformats.org/drawingml/2006/main" noChangeAspect="1"/>
+            </wp:cNvGraphicFramePr>
+            <a:graphic xmlns:a="http://schemas.openxmlformats.org/drawingml/2006/main">
+              <a:graphicData uri="http://schemas.openxmlformats.org/drawingml/2006/picture">
+                <pic:pic xmlns:pic="http://schemas.openxmlformats.org/drawingml/2006/picture">
+                  <pic:nvPicPr>
+                    <pic:cNvPr id="27" name="game.png"/>
+                    <pic:cNvPicPr/>
+                  </pic:nvPicPr>
+                  <pic:blipFill>
+                    <a:blip r:embed="rId19" cstate="print">
+                      <a:extLst>
+                        <a:ext uri="{28A0092B-C50C-407E-A947-70E740481C1C}">
+                          <a14:useLocalDpi xmlns:a14="http://schemas.microsoft.com/office/drawing/2010/main" val="0"/>
+                        </a:ext>
+                      </a:extLst>
+                    </a:blip>
+                    <a:stretch>
+                      <a:fillRect/>
+                    </a:stretch>
+                  </pic:blipFill>
+                  <pic:spPr>
+                    <a:xfrm>
+                      <a:off x="0" y="0"/>
+                      <a:ext cx="392400" cy="392400"/>
+                    </a:xfrm>
+                    <a:prstGeom prst="rect">
+                      <a:avLst/>
+                    </a:prstGeom>
+                  </pic:spPr>
+                </pic:pic>
+              </a:graphicData>
+            </a:graphic>
+            <wp14:sizeRelH relativeFrom="margin">
+              <wp14:pctWidth>0</wp14:pctWidth>
+            </wp14:sizeRelH>
+            <wp14:sizeRelV relativeFrom="margin">
+              <wp14:pctHeight>0</wp14:pctHeight>
+            </wp14:sizeRelV>
+          </wp:anchor>
+        </w:drawing>
+      </w:r>
+    </w:p>
     <w:p>
       <w:pPr>
         <w:pStyle w:val="Heading1"/>
@@ -9038,173 +8812,171 @@
       <w:r>
         <w:t xml:space="preserve">La manière dont les commandes sont effectuées nous a </w:t>
       </w:r>
+      <w:r>
+        <w:t>poussés</w:t>
+      </w:r>
+      <w:r>
+        <w:t xml:space="preserve"> à  utiliser un constructeur virtuel. En effet, l’utilisateur va saisir </w:t>
+      </w:r>
+      <w:r>
+        <w:t>une</w:t>
+      </w:r>
+      <w:r>
+        <w:t xml:space="preserve"> commande et l’invocateur créera la commande correspondante.</w:t>
+      </w:r>
+      <w:r>
+        <w:t xml:space="preserve"> Sans schéma de conception, nous serions obligés de traiter la commande avec des </w:t>
+      </w:r>
       <w:proofErr w:type="gramStart"/>
       <w:r>
-        <w:t>poussé</w:t>
+        <w:t>if</w:t>
       </w:r>
       <w:proofErr w:type="gramEnd"/>
       <w:r>
-        <w:t xml:space="preserve"> à  utiliser un constructeur virtuel. En effet, l’utilisateur va saisir </w:t>
+        <w:t xml:space="preserve"> successifs. L’ajout d’une nouvelle classe de commande nous forcerait alors à ajouter un autre cas dans </w:t>
+      </w:r>
+      <w:proofErr w:type="gramStart"/>
+      <w:r>
+        <w:t>les if</w:t>
+      </w:r>
+      <w:proofErr w:type="gramEnd"/>
+      <w:r>
+        <w:t>.</w:t>
+      </w:r>
+    </w:p>
+    <w:p>
+      <w:r>
+        <w:t>Cela est contraignant et peu orienté objet.</w:t>
+      </w:r>
+    </w:p>
+    <w:p>
+      <w:r>
+        <w:t xml:space="preserve">Le constructeur virtuel, grâce à sa </w:t>
+      </w:r>
+      <w:proofErr w:type="spellStart"/>
+      <w:r>
+        <w:t>map</w:t>
+      </w:r>
+      <w:proofErr w:type="spellEnd"/>
+      <w:r>
+        <w:t xml:space="preserve"> qui allie </w:t>
       </w:r>
       <w:r>
         <w:t>une</w:t>
       </w:r>
       <w:r>
-        <w:t xml:space="preserve"> commande et l’invocateur créera la commande correspondante.</w:t>
-      </w:r>
-      <w:r>
-        <w:t xml:space="preserve"> Sans schéma de conception, nous serions obligés de traiter la commande avec des </w:t>
-      </w:r>
+        <w:t xml:space="preserve"> co</w:t>
+      </w:r>
+      <w:r>
+        <w:t xml:space="preserve">mmande à une entrée utilisateur (sous forme de string) et sa méthode </w:t>
+      </w:r>
+      <w:proofErr w:type="spellStart"/>
       <w:proofErr w:type="gramStart"/>
       <w:r>
+        <w:t>constructeurVirtuel</w:t>
+      </w:r>
+      <w:proofErr w:type="spellEnd"/>
+      <w:r>
+        <w:t>(</w:t>
+      </w:r>
+      <w:proofErr w:type="gramEnd"/>
+      <w:r>
+        <w:t>)</w:t>
+      </w:r>
+      <w:r>
+        <w:t>,</w:t>
+      </w:r>
+      <w:r>
+        <w:t xml:space="preserve"> nous </w:t>
+      </w:r>
+      <w:r>
+        <w:t>permet</w:t>
+      </w:r>
+      <w:r>
+        <w:t xml:space="preserve"> d’éviter de passer par des if et </w:t>
+      </w:r>
+      <w:r>
+        <w:t xml:space="preserve">de </w:t>
+      </w:r>
+      <w:r>
+        <w:t>créer à la volée une instance de la commande correspondante à ce que l’utilisateur vient d’entrer. C’est justement pour cela que nous l’avons choisi.</w:t>
+      </w:r>
+    </w:p>
+    <w:p/>
+    <w:p>
+      <w:pPr>
+        <w:pStyle w:val="Heading2"/>
+      </w:pPr>
+      <w:r>
+        <w:t>Quelles sont les conséquences ?</w:t>
+      </w:r>
+    </w:p>
+    <w:p/>
+    <w:p>
+      <w:r>
+        <w:t>Les conséquences principales qui ressortent sont une grande simplification de la construction et de l’ajout.</w:t>
+      </w:r>
+    </w:p>
+    <w:p>
+      <w:r>
+        <w:t xml:space="preserve">Au niveau de la construction de commandes, il n’y a qu’à appeler la fonction statique </w:t>
+      </w:r>
+      <w:proofErr w:type="spellStart"/>
+      <w:proofErr w:type="gramStart"/>
+      <w:r>
+        <w:t>nouvelleCommande</w:t>
+      </w:r>
+      <w:proofErr w:type="spellEnd"/>
+      <w:r>
+        <w:t>(</w:t>
+      </w:r>
+      <w:proofErr w:type="gramEnd"/>
+      <w:r>
+        <w:t xml:space="preserve">), qui grâce à l’association entre une string et une commande faite dans la </w:t>
+      </w:r>
+      <w:proofErr w:type="spellStart"/>
+      <w:r>
+        <w:t>map</w:t>
+      </w:r>
+      <w:proofErr w:type="spellEnd"/>
+      <w:r>
+        <w:t xml:space="preserve"> (</w:t>
+      </w:r>
+      <w:proofErr w:type="spellStart"/>
+      <w:r>
+        <w:t>commandesInscrites</w:t>
+      </w:r>
+      <w:proofErr w:type="spellEnd"/>
+      <w:r>
+        <w:t>) renverra une instance correspondante à la commande tapée.</w:t>
+      </w:r>
+    </w:p>
+    <w:p>
+      <w:r>
+        <w:t xml:space="preserve">Pour ce qui est de l’ajout d’un nouveau type de commande, il suffit juste de rajouter une instance de cette commande lors de l’initialisation de la </w:t>
+      </w:r>
+      <w:proofErr w:type="spellStart"/>
+      <w:r>
+        <w:t>map</w:t>
+      </w:r>
+      <w:proofErr w:type="spellEnd"/>
+      <w:r>
+        <w:t xml:space="preserve">, et l’associer à une commande. Cela revient presque à un ajout de cas dans des </w:t>
+      </w:r>
+      <w:proofErr w:type="gramStart"/>
+      <w:r>
         <w:t>if</w:t>
       </w:r>
       <w:proofErr w:type="gramEnd"/>
       <w:r>
-        <w:t xml:space="preserve"> successifs. L’ajout d’une nouvelle classe de commande nous forcerait alors à ajouter un autre cas dans </w:t>
+        <w:t xml:space="preserve"> successifs. La seule différence est le changement de responsabilité. Avec des </w:t>
       </w:r>
       <w:proofErr w:type="gramStart"/>
       <w:r>
-        <w:t>les if</w:t>
+        <w:t>if</w:t>
       </w:r>
       <w:proofErr w:type="gramEnd"/>
       <w:r>
-        <w:t>.</w:t>
-      </w:r>
-    </w:p>
-    <w:p>
-      <w:r>
-        <w:t>Cela est contraignant et peu orienté objet.</w:t>
-      </w:r>
-    </w:p>
-    <w:p>
-      <w:r>
-        <w:t xml:space="preserve">Le constructeur virtuel, grâce à sa </w:t>
-      </w:r>
-      <w:proofErr w:type="spellStart"/>
-      <w:r>
-        <w:t>map</w:t>
-      </w:r>
-      <w:proofErr w:type="spellEnd"/>
-      <w:r>
-        <w:t xml:space="preserve"> qui allie </w:t>
-      </w:r>
-      <w:r>
-        <w:t>une</w:t>
-      </w:r>
-      <w:r>
-        <w:t xml:space="preserve"> co</w:t>
-      </w:r>
-      <w:r>
-        <w:t xml:space="preserve">mmande à une entrée utilisateur (sous forme de string) et sa méthode </w:t>
-      </w:r>
-      <w:proofErr w:type="spellStart"/>
-      <w:proofErr w:type="gramStart"/>
-      <w:r>
-        <w:t>constructeurVirtuel</w:t>
-      </w:r>
-      <w:proofErr w:type="spellEnd"/>
-      <w:r>
-        <w:t>(</w:t>
-      </w:r>
-      <w:proofErr w:type="gramEnd"/>
-      <w:r>
-        <w:t>)</w:t>
-      </w:r>
-      <w:r>
-        <w:t>,</w:t>
-      </w:r>
-      <w:r>
-        <w:t xml:space="preserve"> nous </w:t>
-      </w:r>
-      <w:r>
-        <w:t>permet</w:t>
-      </w:r>
-      <w:r>
-        <w:t xml:space="preserve"> d’éviter de passer par des if et </w:t>
-      </w:r>
-      <w:r>
-        <w:t xml:space="preserve">de </w:t>
-      </w:r>
-      <w:r>
-        <w:t>créer à la volée une instance de la commande correspondante à ce que l’utilisateur vient d’entrer. C’est justement pour cela que nous l’avons choisi.</w:t>
-      </w:r>
-    </w:p>
-    <w:p/>
-    <w:p>
-      <w:pPr>
-        <w:pStyle w:val="Heading2"/>
-      </w:pPr>
-      <w:r>
-        <w:t>Quelles sont les conséquences ?</w:t>
-      </w:r>
-    </w:p>
-    <w:p/>
-    <w:p>
-      <w:r>
-        <w:t>Les conséquences principales qui ressortent sont une grande simplification de la construction et de l’ajout.</w:t>
-      </w:r>
-    </w:p>
-    <w:p>
-      <w:r>
-        <w:t xml:space="preserve">Au niveau de la construction de commandes, il n’y a qu’à appeler la fonction statique </w:t>
-      </w:r>
-      <w:proofErr w:type="spellStart"/>
-      <w:proofErr w:type="gramStart"/>
-      <w:r>
-        <w:t>nouvelleCommande</w:t>
-      </w:r>
-      <w:proofErr w:type="spellEnd"/>
-      <w:r>
-        <w:t>(</w:t>
-      </w:r>
-      <w:proofErr w:type="gramEnd"/>
-      <w:r>
-        <w:t xml:space="preserve">), qui grâce à l’association entre une string et une commande faite dans la </w:t>
-      </w:r>
-      <w:proofErr w:type="spellStart"/>
-      <w:r>
-        <w:t>map</w:t>
-      </w:r>
-      <w:proofErr w:type="spellEnd"/>
-      <w:r>
-        <w:t xml:space="preserve"> (</w:t>
-      </w:r>
-      <w:proofErr w:type="spellStart"/>
-      <w:r>
-        <w:t>commandesInscrites</w:t>
-      </w:r>
-      <w:proofErr w:type="spellEnd"/>
-      <w:r>
-        <w:t>) renverra une instance correspondante à la commande tapée.</w:t>
-      </w:r>
-    </w:p>
-    <w:p>
-      <w:r>
-        <w:t xml:space="preserve">Pour ce qui est de l’ajout d’un nouveau type de commande, il suffit juste de rajouter une instance de cette commande lors de l’initialisation de la </w:t>
-      </w:r>
-      <w:proofErr w:type="spellStart"/>
-      <w:r>
-        <w:t>map</w:t>
-      </w:r>
-      <w:proofErr w:type="spellEnd"/>
-      <w:r>
-        <w:t xml:space="preserve">, et l’associer à une commande. Cela revient presque à un ajout de cas dans des </w:t>
-      </w:r>
-      <w:proofErr w:type="gramStart"/>
-      <w:r>
-        <w:t>if</w:t>
-      </w:r>
-      <w:proofErr w:type="gramEnd"/>
-      <w:r>
-        <w:t xml:space="preserve"> successifs. La seule différence est le changement de responsabilité. Avec des </w:t>
-      </w:r>
-      <w:proofErr w:type="gramStart"/>
-      <w:r>
-        <w:t>if</w:t>
-      </w:r>
-      <w:proofErr w:type="gramEnd"/>
-      <w:r>
         <w:t>, le traitement ne s’effectuerait pas dans la commande. Or ici, l’ajout d’une nouvelle classe à l’instanciation est fait dans la commande. Nous limitons donc les responsabilités relatives aux commandes en dehors des classes commandes.</w:t>
       </w:r>
     </w:p>
@@ -9214,203 +8986,6 @@
       </w:r>
     </w:p>
     <w:p/>
-    <w:p/>
-    <w:p>
-      <w:pPr>
-        <w:pStyle w:val="Heading2"/>
-      </w:pPr>
-      <w:r>
-        <w:lastRenderedPageBreak/>
-        <w:t>Choix particuliers et problèmes</w:t>
-      </w:r>
-    </w:p>
-    <w:p/>
-    <w:p>
-      <w:r>
-        <w:t xml:space="preserve">Tout d’abord, nous devions trouver une solution pour remplir notre </w:t>
-      </w:r>
-      <w:proofErr w:type="spellStart"/>
-      <w:r>
-        <w:t>map</w:t>
-      </w:r>
-      <w:proofErr w:type="spellEnd"/>
-      <w:r>
-        <w:t xml:space="preserve"> de commande pour finaliser le pattern Constructeur Virtuel</w:t>
-      </w:r>
-      <w:r>
-        <w:t xml:space="preserve">. </w:t>
-      </w:r>
-      <w:r>
-        <w:t xml:space="preserve">Nous avons suivi le principe que tout stockage relatif à un objet doit se faire si possible au niveau de l’objet lui-même. Ainsi, chaque classe concrète de commande dispose d’une instance </w:t>
-      </w:r>
-      <w:proofErr w:type="spellStart"/>
-      <w:r>
-        <w:t>static</w:t>
-      </w:r>
-      <w:proofErr w:type="spellEnd"/>
-      <w:r>
-        <w:t xml:space="preserve"> créée dès le départ du programme, et qui grâce au constructeur de Commande, place l’instance dans la </w:t>
-      </w:r>
-      <w:proofErr w:type="spellStart"/>
-      <w:r>
-        <w:t>map</w:t>
-      </w:r>
-      <w:proofErr w:type="spellEnd"/>
-      <w:r>
-        <w:t xml:space="preserve"> avec le mot-clé </w:t>
-      </w:r>
-      <w:r>
-        <w:t>correspondant</w:t>
-      </w:r>
-      <w:r>
-        <w:t xml:space="preserve">. Cela nous permet alors de remplir notre </w:t>
-      </w:r>
-      <w:proofErr w:type="spellStart"/>
-      <w:r>
-        <w:t>map</w:t>
-      </w:r>
-      <w:proofErr w:type="spellEnd"/>
-      <w:r>
-        <w:t xml:space="preserve"> dès le début et en laissant ce traitement dans les commandes, plutôt que de </w:t>
-      </w:r>
-      <w:r>
-        <w:t>faire une instanciation groupée (toutes les instanciations au même endroit dans le même fichier).</w:t>
-      </w:r>
-    </w:p>
-    <w:p/>
-    <w:p>
-      <w:r>
-        <w:t xml:space="preserve">Nous avons ensuite choisi de créer une pile de commandes. Cette pile nous permet de stocker l’action effectuée, et nous pourrons revenir sur cette action dans le cas de l’annulation de la commande suivante. La pile permet un certain historique et permet un fonctionnement du mécanisme d’annulation assez intuitif : </w:t>
-      </w:r>
-    </w:p>
-    <w:p>
-      <w:pPr>
-        <w:pStyle w:val="ListParagraph"/>
-        <w:numPr>
-          <w:ilvl w:val="0"/>
-          <w:numId w:val="2"/>
-        </w:numPr>
-      </w:pPr>
-      <w:r>
-        <w:t>On effectue une action 1, on la stocke dans la pile</w:t>
-      </w:r>
-      <w:r>
-        <w:t>.</w:t>
-      </w:r>
-    </w:p>
-    <w:p>
-      <w:pPr>
-        <w:pStyle w:val="ListParagraph"/>
-        <w:numPr>
-          <w:ilvl w:val="0"/>
-          <w:numId w:val="2"/>
-        </w:numPr>
-      </w:pPr>
-      <w:r>
-        <w:t>On effectue une action 2, on la stocke dans la pile</w:t>
-      </w:r>
-      <w:r>
-        <w:t>.</w:t>
-      </w:r>
-    </w:p>
-    <w:p>
-      <w:pPr>
-        <w:pStyle w:val="ListParagraph"/>
-        <w:numPr>
-          <w:ilvl w:val="0"/>
-          <w:numId w:val="2"/>
-        </w:numPr>
-      </w:pPr>
-      <w:r>
-        <w:t xml:space="preserve">On annule l’action 2, c’est la fonction </w:t>
-      </w:r>
-      <w:proofErr w:type="gramStart"/>
-      <w:r>
-        <w:t>annuler(</w:t>
-      </w:r>
-      <w:proofErr w:type="gramEnd"/>
-      <w:r>
-        <w:t>) de action 2 qui sera appelée (chaque commande a son propre annuler() en fonction des attributs qu’elle manipule)</w:t>
-      </w:r>
-      <w:r>
-        <w:t>.</w:t>
-      </w:r>
-    </w:p>
-    <w:p/>
-    <w:p>
-      <w:r>
-        <w:t xml:space="preserve">Enfin, un choix qui </w:t>
-      </w:r>
-      <w:r>
-        <w:t xml:space="preserve">était moins évident en étudiant le pattern, c’est celui de faire une commande pour l’annulation, autrement dit, une classe </w:t>
-      </w:r>
-      <w:proofErr w:type="spellStart"/>
-      <w:r>
-        <w:t>CommandeAnnuler</w:t>
-      </w:r>
-      <w:proofErr w:type="spellEnd"/>
-      <w:r>
-        <w:t>.</w:t>
-      </w:r>
-      <w:r>
-        <w:t xml:space="preserve"> Nous avons en effet trouvé cela logique car l’annulation est une action comme une autre. La seule </w:t>
-      </w:r>
-      <w:r>
-        <w:t>différence</w:t>
-      </w:r>
-      <w:r>
-        <w:t xml:space="preserve"> est que c’est cette action qui va appeler </w:t>
-      </w:r>
-      <w:proofErr w:type="gramStart"/>
-      <w:r>
-        <w:t>annuler(</w:t>
-      </w:r>
-      <w:proofErr w:type="gramEnd"/>
-      <w:r>
-        <w:t xml:space="preserve">) sur la commande au sommet de la pile, puis la retirer de la pile. Tout cela se fait dans sa fonction </w:t>
-      </w:r>
-      <w:proofErr w:type="spellStart"/>
-      <w:proofErr w:type="gramStart"/>
-      <w:r>
-        <w:t>executer</w:t>
-      </w:r>
-      <w:proofErr w:type="spellEnd"/>
-      <w:r>
-        <w:t>(</w:t>
-      </w:r>
-      <w:proofErr w:type="gramEnd"/>
-      <w:r>
-        <w:t>).</w:t>
-      </w:r>
-      <w:r>
-        <w:t xml:space="preserve"> Outre la possibilité de bien isoler la responsabilité de modification de la pile en cas d’annulation, cette manière de procéder nous permet de </w:t>
-      </w:r>
-      <w:r>
-        <w:t xml:space="preserve">limiter le code concernant le ‘pop’ de la pile à une seule classe. Nous gagnons donc en respect du Single </w:t>
-      </w:r>
-      <w:proofErr w:type="spellStart"/>
-      <w:r>
-        <w:t>R</w:t>
-      </w:r>
-      <w:r>
-        <w:t>esponsibility</w:t>
-      </w:r>
-      <w:proofErr w:type="spellEnd"/>
-      <w:r>
-        <w:t xml:space="preserve"> </w:t>
-      </w:r>
-      <w:proofErr w:type="spellStart"/>
-      <w:r>
-        <w:t>Principle</w:t>
-      </w:r>
-      <w:proofErr w:type="spellEnd"/>
-      <w:r>
-        <w:t>, et nous économisons des lignes de code.</w:t>
-      </w:r>
-    </w:p>
-    <w:p/>
-    <w:p/>
-    <w:p/>
     <w:p>
       <w:r>
         <w:rPr>
@@ -9418,18 +8993,18 @@
           <w:lang w:eastAsia="fr-FR"/>
         </w:rPr>
         <w:drawing>
-          <wp:anchor distT="0" distB="0" distL="114300" distR="114300" simplePos="0" relativeHeight="251768832" behindDoc="1" locked="0" layoutInCell="1" allowOverlap="1" wp14:anchorId="0D0299FD" wp14:editId="37DA353C">
+          <wp:anchor distT="0" distB="0" distL="114300" distR="114300" simplePos="0" relativeHeight="251795456" behindDoc="1" locked="0" layoutInCell="1" allowOverlap="1" wp14:anchorId="5C00A2B5" wp14:editId="1F6EF10B">
             <wp:simplePos x="0" y="0"/>
-            <wp:positionH relativeFrom="leftMargin">
-              <wp:posOffset>738708</wp:posOffset>
+            <wp:positionH relativeFrom="rightMargin">
+              <wp:align>left</wp:align>
             </wp:positionH>
             <wp:positionV relativeFrom="paragraph">
-              <wp:posOffset>90119</wp:posOffset>
+              <wp:posOffset>484505</wp:posOffset>
             </wp:positionV>
             <wp:extent cx="391795" cy="391795"/>
             <wp:effectExtent l="0" t="0" r="8255" b="8255"/>
             <wp:wrapNone/>
-            <wp:docPr id="60" name="Picture 60"/>
+            <wp:docPr id="26" name="Picture 26"/>
             <wp:cNvGraphicFramePr>
               <a:graphicFrameLocks xmlns:a="http://schemas.openxmlformats.org/drawingml/2006/main" noChangeAspect="1"/>
             </wp:cNvGraphicFramePr>
@@ -9437,11 +9012,11 @@
               <a:graphicData uri="http://schemas.openxmlformats.org/drawingml/2006/picture">
                 <pic:pic xmlns:pic="http://schemas.openxmlformats.org/drawingml/2006/picture">
                   <pic:nvPicPr>
-                    <pic:cNvPr id="1" name="pen.png"/>
+                    <pic:cNvPr id="66" name="people.png"/>
                     <pic:cNvPicPr/>
                   </pic:nvPicPr>
                   <pic:blipFill>
-                    <a:blip r:embed="rId10" cstate="print">
+                    <a:blip r:embed="rId21" cstate="print">
                       <a:extLst>
                         <a:ext uri="{28A0092B-C50C-407E-A947-70E740481C1C}">
                           <a14:useLocalDpi xmlns:a14="http://schemas.microsoft.com/office/drawing/2010/main" val="0"/>
@@ -9474,6 +9049,232 @@
         </w:drawing>
       </w:r>
     </w:p>
+    <w:p>
+      <w:pPr>
+        <w:pStyle w:val="Heading2"/>
+      </w:pPr>
+      <w:r>
+        <w:lastRenderedPageBreak/>
+        <w:t>Choix particuliers et problèmes</w:t>
+      </w:r>
+    </w:p>
+    <w:p/>
+    <w:p>
+      <w:r>
+        <w:t xml:space="preserve">Tout d’abord, nous devions trouver une solution pour remplir notre </w:t>
+      </w:r>
+      <w:proofErr w:type="spellStart"/>
+      <w:r>
+        <w:t>map</w:t>
+      </w:r>
+      <w:proofErr w:type="spellEnd"/>
+      <w:r>
+        <w:t xml:space="preserve"> de commande pour finaliser le pattern Constructeur Virtuel</w:t>
+      </w:r>
+      <w:r>
+        <w:t xml:space="preserve">. </w:t>
+      </w:r>
+      <w:r>
+        <w:t xml:space="preserve">Nous avons suivi le principe que tout stockage relatif à un objet doit se faire si possible au niveau de l’objet lui-même. Ainsi, chaque classe concrète de commande dispose d’une instance </w:t>
+      </w:r>
+      <w:proofErr w:type="spellStart"/>
+      <w:r>
+        <w:t>static</w:t>
+      </w:r>
+      <w:proofErr w:type="spellEnd"/>
+      <w:r>
+        <w:t xml:space="preserve"> créée dès le départ du programme, et qui grâce au constructeur de Commande, place l’instance dans la </w:t>
+      </w:r>
+      <w:proofErr w:type="spellStart"/>
+      <w:r>
+        <w:t>map</w:t>
+      </w:r>
+      <w:proofErr w:type="spellEnd"/>
+      <w:r>
+        <w:t xml:space="preserve"> avec le mot-clé </w:t>
+      </w:r>
+      <w:r>
+        <w:t>correspondant</w:t>
+      </w:r>
+      <w:r>
+        <w:t xml:space="preserve">. Cela nous permet alors de remplir notre </w:t>
+      </w:r>
+      <w:proofErr w:type="spellStart"/>
+      <w:r>
+        <w:t>map</w:t>
+      </w:r>
+      <w:proofErr w:type="spellEnd"/>
+      <w:r>
+        <w:t xml:space="preserve"> dès le début et en laissant ce traitement dans les commandes, plutôt que de </w:t>
+      </w:r>
+      <w:r>
+        <w:t>faire une instanciation groupée (toutes les instanciations au même endroit dans le même fichier).</w:t>
+      </w:r>
+    </w:p>
+    <w:p/>
+    <w:p>
+      <w:r>
+        <w:t xml:space="preserve">Nous avons ensuite choisi de créer une pile de commandes. Cette pile nous permet de stocker l’action effectuée, et nous pourrons revenir sur cette action dans le cas de l’annulation de la commande suivante. La pile permet un certain historique et permet un fonctionnement du mécanisme d’annulation assez intuitif : </w:t>
+      </w:r>
+    </w:p>
+    <w:p>
+      <w:pPr>
+        <w:pStyle w:val="ListParagraph"/>
+        <w:numPr>
+          <w:ilvl w:val="0"/>
+          <w:numId w:val="2"/>
+        </w:numPr>
+      </w:pPr>
+      <w:r>
+        <w:t>On effectue une action 1, on la stocke dans la pile</w:t>
+      </w:r>
+      <w:r>
+        <w:t>.</w:t>
+      </w:r>
+    </w:p>
+    <w:p>
+      <w:pPr>
+        <w:pStyle w:val="ListParagraph"/>
+        <w:numPr>
+          <w:ilvl w:val="0"/>
+          <w:numId w:val="2"/>
+        </w:numPr>
+      </w:pPr>
+      <w:r>
+        <w:t>On effectue une action 2, on la stocke dans la pile</w:t>
+      </w:r>
+      <w:r>
+        <w:t>.</w:t>
+      </w:r>
+    </w:p>
+    <w:p>
+      <w:pPr>
+        <w:pStyle w:val="ListParagraph"/>
+        <w:numPr>
+          <w:ilvl w:val="0"/>
+          <w:numId w:val="2"/>
+        </w:numPr>
+      </w:pPr>
+      <w:r>
+        <w:t xml:space="preserve">On annule l’action 2, c’est la fonction </w:t>
+      </w:r>
+      <w:proofErr w:type="gramStart"/>
+      <w:r>
+        <w:t>annuler(</w:t>
+      </w:r>
+      <w:proofErr w:type="gramEnd"/>
+      <w:r>
+        <w:t>) de action 2 qui sera appelée (chaque commande a son propre annuler() en fonction des attributs qu’elle manipule)</w:t>
+      </w:r>
+      <w:r>
+        <w:t>.</w:t>
+      </w:r>
+    </w:p>
+    <w:p/>
+    <w:p>
+      <w:r>
+        <w:t xml:space="preserve">Enfin, un choix qui </w:t>
+      </w:r>
+      <w:r>
+        <w:t xml:space="preserve">était moins évident en étudiant le pattern, c’est celui de faire une commande pour l’annulation, autrement dit, une classe </w:t>
+      </w:r>
+      <w:proofErr w:type="spellStart"/>
+      <w:r>
+        <w:t>CommandeAnnuler</w:t>
+      </w:r>
+      <w:proofErr w:type="spellEnd"/>
+      <w:r>
+        <w:t>.</w:t>
+      </w:r>
+      <w:r>
+        <w:t xml:space="preserve"> Nous avons en effet trouvé cela logique car l’annulation est une action comme une autre. La seule </w:t>
+      </w:r>
+      <w:r>
+        <w:t>différence</w:t>
+      </w:r>
+      <w:r>
+        <w:t xml:space="preserve"> est que c’est cette action qui va appeler </w:t>
+      </w:r>
+      <w:proofErr w:type="gramStart"/>
+      <w:r>
+        <w:t>annuler(</w:t>
+      </w:r>
+      <w:proofErr w:type="gramEnd"/>
+      <w:r>
+        <w:t xml:space="preserve">) sur la commande au sommet de la pile, puis la retirer de la pile. Tout cela se fait dans sa fonction </w:t>
+      </w:r>
+      <w:proofErr w:type="spellStart"/>
+      <w:proofErr w:type="gramStart"/>
+      <w:r>
+        <w:t>executer</w:t>
+      </w:r>
+      <w:proofErr w:type="spellEnd"/>
+      <w:r>
+        <w:t>(</w:t>
+      </w:r>
+      <w:proofErr w:type="gramEnd"/>
+      <w:r>
+        <w:t>).</w:t>
+      </w:r>
+      <w:r>
+        <w:t xml:space="preserve"> Outre la possibilité de bien isoler la responsabilité de modification de la pile en cas d’annulation, cette manière de procéder nous permet de </w:t>
+      </w:r>
+      <w:r>
+        <w:t xml:space="preserve">limiter le code concernant le ‘pop’ de la pile à une seule classe. Nous gagnons donc en respect du Single </w:t>
+      </w:r>
+      <w:proofErr w:type="spellStart"/>
+      <w:r>
+        <w:t>R</w:t>
+      </w:r>
+      <w:r>
+        <w:t>esponsibility</w:t>
+      </w:r>
+      <w:proofErr w:type="spellEnd"/>
+      <w:r>
+        <w:t xml:space="preserve"> </w:t>
+      </w:r>
+      <w:proofErr w:type="spellStart"/>
+      <w:r>
+        <w:t>Principle</w:t>
+      </w:r>
+      <w:proofErr w:type="spellEnd"/>
+      <w:r>
+        <w:t>, et nous économisons des lignes de code.</w:t>
+      </w:r>
+    </w:p>
+    <w:p/>
+    <w:p>
+      <w:r>
+        <w:t xml:space="preserve">Par ailleurs, l’implémentation du projet ne nous permet pas de compléter </w:t>
+      </w:r>
+      <w:proofErr w:type="gramStart"/>
+      <w:r>
+        <w:t>annuler(</w:t>
+      </w:r>
+      <w:proofErr w:type="gramEnd"/>
+      <w:r>
+        <w:t xml:space="preserve">) pour la commande </w:t>
+      </w:r>
+      <w:proofErr w:type="spellStart"/>
+      <w:r>
+        <w:t>rencontrerPlot</w:t>
+      </w:r>
+      <w:proofErr w:type="spellEnd"/>
+      <w:r>
+        <w:t>.</w:t>
+      </w:r>
+      <w:r>
+        <w:t xml:space="preserve"> En effet, nous ne disposons pas de moyen de </w:t>
+      </w:r>
+      <w:proofErr w:type="spellStart"/>
+      <w:r>
+        <w:t>dérencontrer</w:t>
+      </w:r>
+      <w:proofErr w:type="spellEnd"/>
+      <w:r>
+        <w:t xml:space="preserve"> un plot.</w:t>
+      </w:r>
+    </w:p>
     <w:p/>
     <w:p/>
     <w:p/>
@@ -9487,18 +9288,18 @@
           <w:lang w:eastAsia="fr-FR"/>
         </w:rPr>
         <w:drawing>
-          <wp:anchor distT="0" distB="0" distL="114300" distR="114300" simplePos="0" relativeHeight="251769856" behindDoc="1" locked="0" layoutInCell="1" allowOverlap="1" wp14:anchorId="2CA9EB73" wp14:editId="0DBA773E">
+          <wp:anchor distT="0" distB="0" distL="114300" distR="114300" simplePos="0" relativeHeight="251797504" behindDoc="1" locked="0" layoutInCell="1" allowOverlap="1" wp14:anchorId="57F5F949" wp14:editId="126959A9">
             <wp:simplePos x="0" y="0"/>
             <wp:positionH relativeFrom="rightMargin">
-              <wp:posOffset>36576</wp:posOffset>
+              <wp:align>left</wp:align>
             </wp:positionH>
             <wp:positionV relativeFrom="paragraph">
-              <wp:posOffset>99771</wp:posOffset>
+              <wp:posOffset>361950</wp:posOffset>
             </wp:positionV>
             <wp:extent cx="391795" cy="391795"/>
             <wp:effectExtent l="0" t="0" r="8255" b="8255"/>
             <wp:wrapNone/>
-            <wp:docPr id="61" name="Picture 61"/>
+            <wp:docPr id="29" name="Picture 29"/>
             <wp:cNvGraphicFramePr>
               <a:graphicFrameLocks xmlns:a="http://schemas.openxmlformats.org/drawingml/2006/main" noChangeAspect="1"/>
             </wp:cNvGraphicFramePr>
@@ -9506,11 +9307,11 @@
               <a:graphicData uri="http://schemas.openxmlformats.org/drawingml/2006/picture">
                 <pic:pic xmlns:pic="http://schemas.openxmlformats.org/drawingml/2006/picture">
                   <pic:nvPicPr>
-                    <pic:cNvPr id="27" name="game.png"/>
+                    <pic:cNvPr id="66" name="people.png"/>
                     <pic:cNvPicPr/>
                   </pic:nvPicPr>
                   <pic:blipFill>
-                    <a:blip r:embed="rId19" cstate="print">
+                    <a:blip r:embed="rId21" cstate="print">
                       <a:extLst>
                         <a:ext uri="{28A0092B-C50C-407E-A947-70E740481C1C}">
                           <a14:useLocalDpi xmlns:a14="http://schemas.microsoft.com/office/drawing/2010/main" val="0"/>
@@ -9543,9 +9344,1540 @@
         </w:drawing>
       </w:r>
     </w:p>
-    <w:p/>
+    <w:p>
+      <w:r>
+        <w:rPr>
+          <w:noProof/>
+          <w:lang w:eastAsia="fr-FR"/>
+        </w:rPr>
+        <w:lastRenderedPageBreak/>
+        <mc:AlternateContent>
+          <mc:Choice Requires="wps">
+            <w:drawing>
+              <wp:anchor distT="0" distB="0" distL="114300" distR="114300" simplePos="0" relativeHeight="251783168" behindDoc="0" locked="0" layoutInCell="1" allowOverlap="1" wp14:anchorId="6ED5D6EB" wp14:editId="1CA2F4C0">
+                <wp:simplePos x="0" y="0"/>
+                <wp:positionH relativeFrom="column">
+                  <wp:posOffset>-276446</wp:posOffset>
+                </wp:positionH>
+                <wp:positionV relativeFrom="paragraph">
+                  <wp:posOffset>204337</wp:posOffset>
+                </wp:positionV>
+                <wp:extent cx="0" cy="360000"/>
+                <wp:effectExtent l="0" t="0" r="19050" b="21590"/>
+                <wp:wrapNone/>
+                <wp:docPr id="67" name="Straight Connector 67"/>
+                <wp:cNvGraphicFramePr/>
+                <a:graphic xmlns:a="http://schemas.openxmlformats.org/drawingml/2006/main">
+                  <a:graphicData uri="http://schemas.microsoft.com/office/word/2010/wordprocessingShape">
+                    <wps:wsp>
+                      <wps:cNvCnPr/>
+                      <wps:spPr>
+                        <a:xfrm>
+                          <a:off x="0" y="0"/>
+                          <a:ext cx="0" cy="360000"/>
+                        </a:xfrm>
+                        <a:prstGeom prst="line">
+                          <a:avLst/>
+                        </a:prstGeom>
+                        <a:ln>
+                          <a:solidFill>
+                            <a:srgbClr val="AA00FF"/>
+                          </a:solidFill>
+                        </a:ln>
+                      </wps:spPr>
+                      <wps:style>
+                        <a:lnRef idx="1">
+                          <a:schemeClr val="accent1"/>
+                        </a:lnRef>
+                        <a:fillRef idx="0">
+                          <a:schemeClr val="accent1"/>
+                        </a:fillRef>
+                        <a:effectRef idx="0">
+                          <a:schemeClr val="accent1"/>
+                        </a:effectRef>
+                        <a:fontRef idx="minor">
+                          <a:schemeClr val="tx1"/>
+                        </a:fontRef>
+                      </wps:style>
+                      <wps:bodyPr/>
+                    </wps:wsp>
+                  </a:graphicData>
+                </a:graphic>
+                <wp14:sizeRelH relativeFrom="margin">
+                  <wp14:pctWidth>0</wp14:pctWidth>
+                </wp14:sizeRelH>
+                <wp14:sizeRelV relativeFrom="margin">
+                  <wp14:pctHeight>0</wp14:pctHeight>
+                </wp14:sizeRelV>
+              </wp:anchor>
+            </w:drawing>
+          </mc:Choice>
+          <mc:Fallback>
+            <w:pict>
+              <v:line w14:anchorId="0058418E" id="Straight Connector 67" o:spid="_x0000_s1026" style="position:absolute;z-index:251783168;visibility:visible;mso-wrap-style:square;mso-width-percent:0;mso-height-percent:0;mso-wrap-distance-left:9pt;mso-wrap-distance-top:0;mso-wrap-distance-right:9pt;mso-wrap-distance-bottom:0;mso-position-horizontal:absolute;mso-position-horizontal-relative:text;mso-position-vertical:absolute;mso-position-vertical-relative:text;mso-width-percent:0;mso-height-percent:0;mso-width-relative:margin;mso-height-relative:margin" from="-21.75pt,16.1pt" to="-21.75pt,44.45pt" o:gfxdata="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" strokecolor="#a0f" strokeweight=".5pt">
+                <v:stroke joinstyle="miter"/>
+              </v:line>
+            </w:pict>
+          </mc:Fallback>
+        </mc:AlternateContent>
+      </w:r>
+    </w:p>
+    <w:p>
+      <w:pPr>
+        <w:pStyle w:val="Heading2"/>
+      </w:pPr>
+      <w:r>
+        <w:t>Pseudo code</w:t>
+      </w:r>
+    </w:p>
+    <w:p/>
+    <w:p>
+      <w:r>
+        <w:t>Nous présentons dans un premier temps</w:t>
+      </w:r>
+      <w:r>
+        <w:t xml:space="preserve"> </w:t>
+      </w:r>
+      <w:r>
+        <w:t>le</w:t>
+      </w:r>
+      <w:r>
+        <w:t xml:space="preserve"> </w:t>
+      </w:r>
+      <w:r>
+        <w:t xml:space="preserve">pseudo code pertinent pour le remplissage de la </w:t>
+      </w:r>
+      <w:proofErr w:type="spellStart"/>
+      <w:r>
+        <w:t>map</w:t>
+      </w:r>
+      <w:proofErr w:type="spellEnd"/>
+      <w:r>
+        <w:t xml:space="preserve"> de commandes.</w:t>
+      </w:r>
+    </w:p>
+    <w:p/>
+    <w:p>
+      <w:pPr>
+        <w:pStyle w:val="Subtitle"/>
+      </w:pPr>
+      <w:proofErr w:type="spellStart"/>
+      <w:r>
+        <w:t>map</w:t>
+      </w:r>
+      <w:proofErr w:type="spellEnd"/>
+      <w:r>
+        <w:t>&lt;</w:t>
+      </w:r>
+      <w:proofErr w:type="spellStart"/>
+      <w:r>
+        <w:t>string</w:t>
+      </w:r>
+      <w:proofErr w:type="gramStart"/>
+      <w:r>
+        <w:t>,Commande</w:t>
+      </w:r>
+      <w:proofErr w:type="spellEnd"/>
+      <w:proofErr w:type="gramEnd"/>
+      <w:r>
+        <w:t>&gt; Commande ::</w:t>
+      </w:r>
+      <w:proofErr w:type="spellStart"/>
+      <w:r>
+        <w:t>commandesInscrites</w:t>
+      </w:r>
+      <w:proofErr w:type="spellEnd"/>
+      <w:r>
+        <w:t>()</w:t>
+      </w:r>
+    </w:p>
+    <w:p>
+      <w:pPr>
+        <w:pStyle w:val="Subtitle"/>
+      </w:pPr>
+      <w:r>
+        <w:t>{</w:t>
+      </w:r>
+    </w:p>
+    <w:p>
+      <w:pPr>
+        <w:pStyle w:val="Subtitle"/>
+        <w:ind w:left="708"/>
+      </w:pPr>
+      <w:proofErr w:type="spellStart"/>
+      <w:r>
+        <w:t>static</w:t>
+      </w:r>
+      <w:proofErr w:type="spellEnd"/>
+      <w:r>
+        <w:t xml:space="preserve"> </w:t>
+      </w:r>
+      <w:proofErr w:type="spellStart"/>
+      <w:r>
+        <w:t>map</w:t>
+      </w:r>
+      <w:proofErr w:type="spellEnd"/>
+      <w:r>
+        <w:t xml:space="preserve">&lt;string, Commande&gt; </w:t>
+      </w:r>
+      <w:proofErr w:type="spellStart"/>
+      <w:r>
+        <w:t>commandesInscrites</w:t>
+      </w:r>
+      <w:proofErr w:type="spellEnd"/>
+      <w:r>
+        <w:t xml:space="preserve"> = new </w:t>
+      </w:r>
+      <w:proofErr w:type="spellStart"/>
+      <w:proofErr w:type="gramStart"/>
+      <w:r>
+        <w:t>map</w:t>
+      </w:r>
+      <w:proofErr w:type="spellEnd"/>
+      <w:r>
+        <w:t>(</w:t>
+      </w:r>
+      <w:proofErr w:type="gramEnd"/>
+      <w:r>
+        <w:t>) ;</w:t>
+      </w:r>
+    </w:p>
+    <w:p>
+      <w:pPr>
+        <w:pStyle w:val="Subtitle"/>
+        <w:ind w:left="708"/>
+      </w:pPr>
+      <w:proofErr w:type="gramStart"/>
+      <w:r>
+        <w:t>return</w:t>
+      </w:r>
+      <w:proofErr w:type="gramEnd"/>
+      <w:r>
+        <w:t xml:space="preserve"> </w:t>
+      </w:r>
+      <w:proofErr w:type="spellStart"/>
+      <w:r>
+        <w:t>commandesInscrites</w:t>
+      </w:r>
+      <w:proofErr w:type="spellEnd"/>
+      <w:r>
+        <w:t> ;</w:t>
+      </w:r>
+    </w:p>
+    <w:p>
+      <w:pPr>
+        <w:pStyle w:val="Subtitle"/>
+      </w:pPr>
+      <w:r>
+        <w:t>}</w:t>
+      </w:r>
+    </w:p>
+    <w:p/>
+    <w:p>
+      <w:pPr>
+        <w:pStyle w:val="Subtitle"/>
+      </w:pPr>
+      <w:r>
+        <w:t>Commande </w:t>
+      </w:r>
+      <w:proofErr w:type="gramStart"/>
+      <w:r>
+        <w:t>::Commande</w:t>
+      </w:r>
+      <w:proofErr w:type="gramEnd"/>
+      <w:r>
+        <w:t xml:space="preserve">(string </w:t>
+      </w:r>
+      <w:proofErr w:type="spellStart"/>
+      <w:r>
+        <w:t>name</w:t>
+      </w:r>
+      <w:proofErr w:type="spellEnd"/>
+      <w:r>
+        <w:t>)</w:t>
+      </w:r>
+    </w:p>
+    <w:p>
+      <w:pPr>
+        <w:pStyle w:val="Subtitle"/>
+      </w:pPr>
+      <w:r>
+        <w:t>{</w:t>
+      </w:r>
+    </w:p>
+    <w:p>
+      <w:pPr>
+        <w:pStyle w:val="Subtitle"/>
+        <w:ind w:firstLine="708"/>
+      </w:pPr>
+      <w:proofErr w:type="spellStart"/>
+      <w:proofErr w:type="gramStart"/>
+      <w:r>
+        <w:t>commandesInscrites</w:t>
+      </w:r>
+      <w:proofErr w:type="spellEnd"/>
+      <w:r>
+        <w:t>(</w:t>
+      </w:r>
+      <w:proofErr w:type="gramEnd"/>
+      <w:r>
+        <w:t>)[</w:t>
+      </w:r>
+      <w:proofErr w:type="spellStart"/>
+      <w:r>
+        <w:t>name</w:t>
+      </w:r>
+      <w:proofErr w:type="spellEnd"/>
+      <w:r>
+        <w:t xml:space="preserve">] = </w:t>
+      </w:r>
+      <w:proofErr w:type="spellStart"/>
+      <w:r>
+        <w:t>this</w:t>
+      </w:r>
+      <w:proofErr w:type="spellEnd"/>
+      <w:r>
+        <w:t> ;</w:t>
+      </w:r>
+    </w:p>
+    <w:p>
+      <w:pPr>
+        <w:pStyle w:val="Subtitle"/>
+      </w:pPr>
+      <w:r>
+        <w:t>}</w:t>
+      </w:r>
+    </w:p>
+    <w:p/>
+    <w:p>
+      <w:r>
+        <w:t xml:space="preserve">De plus, dans chaque classe de commande concrète, </w:t>
+      </w:r>
+      <w:r>
+        <w:t>il y a une instance statique de cette commande</w:t>
+      </w:r>
+      <w:r>
+        <w:t xml:space="preserve">. L’instanciation de cette variable statique </w:t>
+      </w:r>
+      <w:r>
+        <w:t xml:space="preserve">va appeler le constructeur défini ci-dessus </w:t>
+      </w:r>
+      <w:r>
+        <w:t xml:space="preserve">et ainsi peupler la </w:t>
+      </w:r>
+      <w:proofErr w:type="spellStart"/>
+      <w:r>
+        <w:t>map</w:t>
+      </w:r>
+      <w:proofErr w:type="spellEnd"/>
+      <w:r>
+        <w:t xml:space="preserve"> de commandes inscrites. C’est ce </w:t>
+      </w:r>
+      <w:proofErr w:type="spellStart"/>
+      <w:r>
+        <w:t>méchanisme</w:t>
+      </w:r>
+      <w:proofErr w:type="spellEnd"/>
+      <w:r>
+        <w:t xml:space="preserve"> qui permet de remplir notre </w:t>
+      </w:r>
+      <w:proofErr w:type="spellStart"/>
+      <w:r>
+        <w:t>map</w:t>
+      </w:r>
+      <w:proofErr w:type="spellEnd"/>
+      <w:r>
+        <w:t xml:space="preserve"> dès le début.</w:t>
+      </w:r>
+    </w:p>
+    <w:p/>
+    <w:p>
+      <w:r>
+        <w:t>Cela est complété par la création statique d’une commande dans cha</w:t>
+      </w:r>
+      <w:r>
+        <w:t xml:space="preserve">que classe de commande concrète, pour bien disposer de toutes les classes de commande concrète dans la </w:t>
+      </w:r>
+      <w:proofErr w:type="spellStart"/>
+      <w:r>
+        <w:t>map</w:t>
+      </w:r>
+      <w:proofErr w:type="spellEnd"/>
+      <w:r>
+        <w:t xml:space="preserve"> dès le début.</w:t>
+      </w:r>
+    </w:p>
+    <w:p>
+      <w:proofErr w:type="spellStart"/>
+      <w:r>
+        <w:t>static</w:t>
+      </w:r>
+      <w:proofErr w:type="spellEnd"/>
+      <w:r>
+        <w:t xml:space="preserve"> </w:t>
+      </w:r>
+      <w:proofErr w:type="spellStart"/>
+      <w:r>
+        <w:t>CommandeAvancer</w:t>
+      </w:r>
+      <w:proofErr w:type="spellEnd"/>
+      <w:r>
+        <w:t xml:space="preserve"> </w:t>
+      </w:r>
+      <w:proofErr w:type="spellStart"/>
+      <w:r>
+        <w:t>maCommande</w:t>
+      </w:r>
+      <w:proofErr w:type="spellEnd"/>
+      <w:r>
+        <w:t xml:space="preserve"> = new </w:t>
+      </w:r>
+      <w:proofErr w:type="spellStart"/>
+      <w:proofErr w:type="gramStart"/>
+      <w:r>
+        <w:t>CommandeAvancer</w:t>
+      </w:r>
+      <w:proofErr w:type="spellEnd"/>
+      <w:r>
+        <w:t>(</w:t>
+      </w:r>
+      <w:proofErr w:type="gramEnd"/>
+      <w:r>
+        <w:t>‘’avancer’’) ;</w:t>
+      </w:r>
+    </w:p>
+    <w:p/>
+    <w:p>
+      <w:r>
+        <w:t>Passons maintenant à la création de commande dynamique (c’est-à-dire durant l’exécution)</w:t>
+      </w:r>
+      <w:r>
+        <w:t>.</w:t>
+      </w:r>
+    </w:p>
+    <w:p>
+      <w:pPr>
+        <w:pStyle w:val="Subtitle"/>
+      </w:pPr>
+      <w:r>
+        <w:t xml:space="preserve">Commande </w:t>
+      </w:r>
+      <w:r>
+        <w:t>Commande</w:t>
+      </w:r>
+      <w:proofErr w:type="gramStart"/>
+      <w:r>
+        <w:t>::</w:t>
+      </w:r>
+      <w:proofErr w:type="spellStart"/>
+      <w:r>
+        <w:t>nouvelleCommande</w:t>
+      </w:r>
+      <w:proofErr w:type="spellEnd"/>
+      <w:proofErr w:type="gramEnd"/>
+      <w:r>
+        <w:t xml:space="preserve">(string </w:t>
+      </w:r>
+      <w:proofErr w:type="spellStart"/>
+      <w:r>
+        <w:t>nouvelleCommande</w:t>
+      </w:r>
+      <w:proofErr w:type="spellEnd"/>
+      <w:r>
+        <w:t>, Invocateur i)</w:t>
+      </w:r>
+    </w:p>
+    <w:p>
+      <w:pPr>
+        <w:pStyle w:val="Subtitle"/>
+      </w:pPr>
+      <w:r>
+        <w:t>{</w:t>
+      </w:r>
+    </w:p>
+    <w:p>
+      <w:pPr>
+        <w:pStyle w:val="Subtitle"/>
+        <w:ind w:left="705"/>
+      </w:pPr>
+      <w:r>
+        <w:t xml:space="preserve">return </w:t>
+      </w:r>
+      <w:proofErr w:type="spellStart"/>
+      <w:proofErr w:type="gramStart"/>
+      <w:r>
+        <w:t>c</w:t>
+      </w:r>
+      <w:r>
+        <w:t>ommandesInscrites</w:t>
+      </w:r>
+      <w:proofErr w:type="spellEnd"/>
+      <w:r>
+        <w:t>(</w:t>
+      </w:r>
+      <w:proofErr w:type="gramEnd"/>
+      <w:r>
+        <w:t>)[</w:t>
+      </w:r>
+      <w:proofErr w:type="spellStart"/>
+      <w:r>
+        <w:t>nouvelle_commande</w:t>
+      </w:r>
+      <w:proofErr w:type="spellEnd"/>
+      <w:r>
+        <w:t>].</w:t>
+      </w:r>
+      <w:proofErr w:type="spellStart"/>
+      <w:r>
+        <w:t>constructeurVirtuel</w:t>
+      </w:r>
+      <w:proofErr w:type="spellEnd"/>
+      <w:r>
+        <w:t>(i);</w:t>
+      </w:r>
+    </w:p>
+    <w:p>
+      <w:pPr>
+        <w:pStyle w:val="Subtitle"/>
+      </w:pPr>
+      <w:r>
+        <w:t>}</w:t>
+      </w:r>
+    </w:p>
+    <w:p/>
+    <w:p>
+      <w:pPr>
+        <w:rPr>
+          <w:noProof/>
+          <w:lang w:eastAsia="fr-FR"/>
+        </w:rPr>
+      </w:pPr>
+      <w:r>
+        <w:t xml:space="preserve">Ici, nous appelons le constructeur virtuel sur l’instance de la commande correspondante, grâce à la </w:t>
+      </w:r>
+      <w:proofErr w:type="spellStart"/>
+      <w:r>
+        <w:t>map</w:t>
+      </w:r>
+      <w:proofErr w:type="spellEnd"/>
+      <w:r>
+        <w:t xml:space="preserve"> de commande. Nous passons l’invocateur car ce dernier contient le robot dont nous avons besoin pour l’exécution de nos commandes.</w:t>
+      </w:r>
+      <w:r>
+        <w:rPr>
+          <w:noProof/>
+          <w:lang w:eastAsia="fr-FR"/>
+        </w:rPr>
+        <w:t xml:space="preserve"> </w:t>
+      </w:r>
+    </w:p>
+    <w:p>
+      <w:bookmarkStart w:id="0" w:name="_GoBack"/>
+      <w:r>
+        <w:rPr>
+          <w:noProof/>
+          <w:lang w:eastAsia="fr-FR"/>
+        </w:rPr>
+        <w:drawing>
+          <wp:anchor distT="0" distB="0" distL="114300" distR="114300" simplePos="0" relativeHeight="251799552" behindDoc="1" locked="0" layoutInCell="1" allowOverlap="1" wp14:anchorId="57F5F949" wp14:editId="126959A9">
+            <wp:simplePos x="0" y="0"/>
+            <wp:positionH relativeFrom="rightMargin">
+              <wp:align>left</wp:align>
+            </wp:positionH>
+            <wp:positionV relativeFrom="paragraph">
+              <wp:posOffset>492125</wp:posOffset>
+            </wp:positionV>
+            <wp:extent cx="391795" cy="391795"/>
+            <wp:effectExtent l="0" t="0" r="8255" b="8255"/>
+            <wp:wrapNone/>
+            <wp:docPr id="30" name="Picture 30"/>
+            <wp:cNvGraphicFramePr>
+              <a:graphicFrameLocks xmlns:a="http://schemas.openxmlformats.org/drawingml/2006/main" noChangeAspect="1"/>
+            </wp:cNvGraphicFramePr>
+            <a:graphic xmlns:a="http://schemas.openxmlformats.org/drawingml/2006/main">
+              <a:graphicData uri="http://schemas.openxmlformats.org/drawingml/2006/picture">
+                <pic:pic xmlns:pic="http://schemas.openxmlformats.org/drawingml/2006/picture">
+                  <pic:nvPicPr>
+                    <pic:cNvPr id="66" name="people.png"/>
+                    <pic:cNvPicPr/>
+                  </pic:nvPicPr>
+                  <pic:blipFill>
+                    <a:blip r:embed="rId21" cstate="print">
+                      <a:extLst>
+                        <a:ext uri="{28A0092B-C50C-407E-A947-70E740481C1C}">
+                          <a14:useLocalDpi xmlns:a14="http://schemas.microsoft.com/office/drawing/2010/main" val="0"/>
+                        </a:ext>
+                      </a:extLst>
+                    </a:blip>
+                    <a:stretch>
+                      <a:fillRect/>
+                    </a:stretch>
+                  </pic:blipFill>
+                  <pic:spPr>
+                    <a:xfrm>
+                      <a:off x="0" y="0"/>
+                      <a:ext cx="391795" cy="391795"/>
+                    </a:xfrm>
+                    <a:prstGeom prst="rect">
+                      <a:avLst/>
+                    </a:prstGeom>
+                  </pic:spPr>
+                </pic:pic>
+              </a:graphicData>
+            </a:graphic>
+            <wp14:sizeRelH relativeFrom="margin">
+              <wp14:pctWidth>0</wp14:pctWidth>
+            </wp14:sizeRelH>
+            <wp14:sizeRelV relativeFrom="margin">
+              <wp14:pctHeight>0</wp14:pctHeight>
+            </wp14:sizeRelV>
+          </wp:anchor>
+        </w:drawing>
+      </w:r>
+      <w:bookmarkEnd w:id="0"/>
+    </w:p>
+    <w:p>
+      <w:r>
+        <w:lastRenderedPageBreak/>
+        <w:t xml:space="preserve"> </w:t>
+      </w:r>
+      <w:proofErr w:type="gramStart"/>
+      <w:r>
+        <w:t>Passer</w:t>
+      </w:r>
+      <w:proofErr w:type="gramEnd"/>
+      <w:r>
+        <w:t xml:space="preserve"> l’invocateur plutôt que le robot permet de garder un constructeur plus générique qui restera valide si nous ajoutons des commandes qui n’agissent pas sur le robot.</w:t>
+      </w:r>
+    </w:p>
+    <w:p/>
+    <w:p/>
+    <w:p>
+      <w:pPr>
+        <w:pStyle w:val="Subtitle"/>
+      </w:pPr>
+      <w:r>
+        <w:t xml:space="preserve">Commande </w:t>
+      </w:r>
+      <w:proofErr w:type="spellStart"/>
+      <w:r>
+        <w:t>CommandeAvancer</w:t>
+      </w:r>
+      <w:proofErr w:type="spellEnd"/>
+      <w:r>
+        <w:t> </w:t>
+      </w:r>
+      <w:proofErr w:type="gramStart"/>
+      <w:r>
+        <w:t>::</w:t>
+      </w:r>
+      <w:proofErr w:type="spellStart"/>
+      <w:r>
+        <w:t>constructeurVirtuel</w:t>
+      </w:r>
+      <w:proofErr w:type="spellEnd"/>
+      <w:proofErr w:type="gramEnd"/>
+      <w:r>
+        <w:t>(Invocateur i)</w:t>
+      </w:r>
+    </w:p>
+    <w:p>
+      <w:pPr>
+        <w:pStyle w:val="Subtitle"/>
+        <w:rPr>
+          <w:lang w:val="en-US"/>
+        </w:rPr>
+      </w:pPr>
+      <w:r>
+        <w:rPr>
+          <w:lang w:val="en-US"/>
+        </w:rPr>
+        <w:t>{</w:t>
+      </w:r>
+    </w:p>
+    <w:p>
+      <w:pPr>
+        <w:pStyle w:val="Subtitle"/>
+        <w:ind w:left="708"/>
+        <w:rPr>
+          <w:lang w:val="en-US"/>
+        </w:rPr>
+      </w:pPr>
+      <w:proofErr w:type="spellStart"/>
+      <w:r>
+        <w:rPr>
+          <w:lang w:val="en-US"/>
+        </w:rPr>
+        <w:t>Commande</w:t>
+      </w:r>
+      <w:proofErr w:type="spellEnd"/>
+      <w:r>
+        <w:rPr>
+          <w:lang w:val="en-US"/>
+        </w:rPr>
+        <w:t xml:space="preserve"> </w:t>
+      </w:r>
+      <w:proofErr w:type="spellStart"/>
+      <w:r>
+        <w:rPr>
+          <w:lang w:val="en-US"/>
+        </w:rPr>
+        <w:t>tmp</w:t>
+      </w:r>
+      <w:proofErr w:type="spellEnd"/>
+      <w:r>
+        <w:rPr>
+          <w:lang w:val="en-US"/>
+        </w:rPr>
+        <w:t xml:space="preserve"> = new </w:t>
+      </w:r>
+      <w:proofErr w:type="spellStart"/>
+      <w:proofErr w:type="gramStart"/>
+      <w:r>
+        <w:rPr>
+          <w:lang w:val="en-US"/>
+        </w:rPr>
+        <w:t>CommandeAvancer</w:t>
+      </w:r>
+      <w:proofErr w:type="spellEnd"/>
+      <w:r>
+        <w:rPr>
+          <w:lang w:val="en-US"/>
+        </w:rPr>
+        <w:t>(</w:t>
+      </w:r>
+      <w:proofErr w:type="spellStart"/>
+      <w:proofErr w:type="gramEnd"/>
+      <w:r>
+        <w:rPr>
+          <w:lang w:val="en-US"/>
+        </w:rPr>
+        <w:t>i.getRobot</w:t>
+      </w:r>
+      <w:proofErr w:type="spellEnd"/>
+      <w:r>
+        <w:rPr>
+          <w:lang w:val="en-US"/>
+        </w:rPr>
+        <w:t xml:space="preserve">(), </w:t>
+      </w:r>
+      <w:proofErr w:type="spellStart"/>
+      <w:r>
+        <w:rPr>
+          <w:lang w:val="en-US"/>
+        </w:rPr>
+        <w:t>i.getInt</w:t>
+      </w:r>
+      <w:proofErr w:type="spellEnd"/>
+      <w:r>
+        <w:rPr>
+          <w:lang w:val="en-US"/>
+        </w:rPr>
+        <w:t xml:space="preserve">(), </w:t>
+      </w:r>
+      <w:proofErr w:type="spellStart"/>
+      <w:r>
+        <w:rPr>
+          <w:lang w:val="en-US"/>
+        </w:rPr>
+        <w:t>i.getInt</w:t>
+      </w:r>
+      <w:proofErr w:type="spellEnd"/>
+      <w:r>
+        <w:rPr>
+          <w:lang w:val="en-US"/>
+        </w:rPr>
+        <w:t>()) ;</w:t>
+      </w:r>
+    </w:p>
+    <w:p>
+      <w:pPr>
+        <w:pStyle w:val="Subtitle"/>
+        <w:ind w:left="708"/>
+        <w:rPr>
+          <w:lang w:val="en-US"/>
+        </w:rPr>
+      </w:pPr>
+      <w:proofErr w:type="spellStart"/>
+      <w:proofErr w:type="gramStart"/>
+      <w:r>
+        <w:rPr>
+          <w:lang w:val="en-US"/>
+        </w:rPr>
+        <w:t>pileActions.push</w:t>
+      </w:r>
+      <w:proofErr w:type="spellEnd"/>
+      <w:r>
+        <w:rPr>
+          <w:lang w:val="en-US"/>
+        </w:rPr>
+        <w:t>(</w:t>
+      </w:r>
+      <w:proofErr w:type="spellStart"/>
+      <w:proofErr w:type="gramEnd"/>
+      <w:r>
+        <w:rPr>
+          <w:lang w:val="en-US"/>
+        </w:rPr>
+        <w:t>tmp</w:t>
+      </w:r>
+      <w:proofErr w:type="spellEnd"/>
+      <w:r>
+        <w:rPr>
+          <w:lang w:val="en-US"/>
+        </w:rPr>
+        <w:t>) ;</w:t>
+      </w:r>
+    </w:p>
+    <w:p>
+      <w:pPr>
+        <w:pStyle w:val="Subtitle"/>
+        <w:ind w:left="708"/>
+        <w:rPr>
+          <w:lang w:val="en-US"/>
+        </w:rPr>
+      </w:pPr>
+      <w:proofErr w:type="gramStart"/>
+      <w:r>
+        <w:rPr>
+          <w:lang w:val="en-US"/>
+        </w:rPr>
+        <w:t>return</w:t>
+      </w:r>
+      <w:proofErr w:type="gramEnd"/>
+      <w:r>
+        <w:rPr>
+          <w:lang w:val="en-US"/>
+        </w:rPr>
+        <w:t xml:space="preserve"> </w:t>
+      </w:r>
+      <w:proofErr w:type="spellStart"/>
+      <w:r>
+        <w:rPr>
+          <w:lang w:val="en-US"/>
+        </w:rPr>
+        <w:t>tmp</w:t>
+      </w:r>
+      <w:proofErr w:type="spellEnd"/>
+      <w:r>
+        <w:rPr>
+          <w:lang w:val="en-US"/>
+        </w:rPr>
+        <w:t> ;</w:t>
+      </w:r>
+    </w:p>
+    <w:p>
+      <w:pPr>
+        <w:pStyle w:val="Subtitle"/>
+      </w:pPr>
+      <w:r>
+        <w:t>}</w:t>
+      </w:r>
+    </w:p>
+    <w:p/>
+    <w:p/>
+    <w:p/>
+    <w:p/>
+    <w:p/>
+    <w:p/>
+    <w:p/>
+    <w:p/>
+    <w:p/>
+    <w:p/>
+    <w:p/>
+    <w:p/>
+    <w:p/>
+    <w:p/>
+    <w:p/>
+    <w:p/>
+    <w:p/>
+    <w:p/>
+    <w:p/>
+    <w:p/>
+    <w:p/>
+    <w:p/>
+    <w:p/>
+    <w:p>
+      <w:r>
+        <w:rPr>
+          <w:noProof/>
+          <w:lang w:eastAsia="fr-FR"/>
+        </w:rPr>
+        <w:drawing>
+          <wp:anchor distT="0" distB="0" distL="114300" distR="114300" simplePos="0" relativeHeight="251801600" behindDoc="1" locked="0" layoutInCell="1" allowOverlap="1" wp14:anchorId="57F5F949" wp14:editId="126959A9">
+            <wp:simplePos x="0" y="0"/>
+            <wp:positionH relativeFrom="rightMargin">
+              <wp:align>left</wp:align>
+            </wp:positionH>
+            <wp:positionV relativeFrom="paragraph">
+              <wp:posOffset>223520</wp:posOffset>
+            </wp:positionV>
+            <wp:extent cx="391795" cy="391795"/>
+            <wp:effectExtent l="0" t="0" r="8255" b="8255"/>
+            <wp:wrapNone/>
+            <wp:docPr id="31" name="Picture 31"/>
+            <wp:cNvGraphicFramePr>
+              <a:graphicFrameLocks xmlns:a="http://schemas.openxmlformats.org/drawingml/2006/main" noChangeAspect="1"/>
+            </wp:cNvGraphicFramePr>
+            <a:graphic xmlns:a="http://schemas.openxmlformats.org/drawingml/2006/main">
+              <a:graphicData uri="http://schemas.openxmlformats.org/drawingml/2006/picture">
+                <pic:pic xmlns:pic="http://schemas.openxmlformats.org/drawingml/2006/picture">
+                  <pic:nvPicPr>
+                    <pic:cNvPr id="66" name="people.png"/>
+                    <pic:cNvPicPr/>
+                  </pic:nvPicPr>
+                  <pic:blipFill>
+                    <a:blip r:embed="rId21" cstate="print">
+                      <a:extLst>
+                        <a:ext uri="{28A0092B-C50C-407E-A947-70E740481C1C}">
+                          <a14:useLocalDpi xmlns:a14="http://schemas.microsoft.com/office/drawing/2010/main" val="0"/>
+                        </a:ext>
+                      </a:extLst>
+                    </a:blip>
+                    <a:stretch>
+                      <a:fillRect/>
+                    </a:stretch>
+                  </pic:blipFill>
+                  <pic:spPr>
+                    <a:xfrm>
+                      <a:off x="0" y="0"/>
+                      <a:ext cx="391795" cy="391795"/>
+                    </a:xfrm>
+                    <a:prstGeom prst="rect">
+                      <a:avLst/>
+                    </a:prstGeom>
+                  </pic:spPr>
+                </pic:pic>
+              </a:graphicData>
+            </a:graphic>
+            <wp14:sizeRelH relativeFrom="margin">
+              <wp14:pctWidth>0</wp14:pctWidth>
+            </wp14:sizeRelH>
+            <wp14:sizeRelV relativeFrom="margin">
+              <wp14:pctHeight>0</wp14:pctHeight>
+            </wp14:sizeRelV>
+          </wp:anchor>
+        </w:drawing>
+      </w:r>
+    </w:p>
+    <w:p>
+      <w:pPr>
+        <w:pStyle w:val="Heading1"/>
+        <w:ind w:left="3540"/>
+        <w:rPr>
+          <w:noProof/>
+          <w:lang w:eastAsia="fr-FR"/>
+        </w:rPr>
+      </w:pPr>
+      <w:r>
+        <w:rPr>
+          <w:noProof/>
+          <w:lang w:eastAsia="fr-FR"/>
+        </w:rPr>
+        <w:lastRenderedPageBreak/>
+        <mc:AlternateContent>
+          <mc:Choice Requires="wps">
+            <w:drawing>
+              <wp:anchor distT="0" distB="0" distL="114300" distR="114300" simplePos="0" relativeHeight="251787264" behindDoc="0" locked="0" layoutInCell="1" allowOverlap="1" wp14:anchorId="7434790B" wp14:editId="1C148193">
+                <wp:simplePos x="0" y="0"/>
+                <wp:positionH relativeFrom="column">
+                  <wp:posOffset>1821960</wp:posOffset>
+                </wp:positionH>
+                <wp:positionV relativeFrom="paragraph">
+                  <wp:posOffset>-2647</wp:posOffset>
+                </wp:positionV>
+                <wp:extent cx="1905" cy="936000"/>
+                <wp:effectExtent l="0" t="0" r="36195" b="35560"/>
+                <wp:wrapNone/>
+                <wp:docPr id="8" name="Straight Connector 8"/>
+                <wp:cNvGraphicFramePr/>
+                <a:graphic xmlns:a="http://schemas.openxmlformats.org/drawingml/2006/main">
+                  <a:graphicData uri="http://schemas.microsoft.com/office/word/2010/wordprocessingShape">
+                    <wps:wsp>
+                      <wps:cNvCnPr/>
+                      <wps:spPr>
+                        <a:xfrm>
+                          <a:off x="0" y="0"/>
+                          <a:ext cx="1905" cy="936000"/>
+                        </a:xfrm>
+                        <a:prstGeom prst="line">
+                          <a:avLst/>
+                        </a:prstGeom>
+                        <a:ln>
+                          <a:solidFill>
+                            <a:schemeClr val="bg1">
+                              <a:lumMod val="65000"/>
+                            </a:schemeClr>
+                          </a:solidFill>
+                        </a:ln>
+                      </wps:spPr>
+                      <wps:style>
+                        <a:lnRef idx="1">
+                          <a:schemeClr val="accent1"/>
+                        </a:lnRef>
+                        <a:fillRef idx="0">
+                          <a:schemeClr val="accent1"/>
+                        </a:fillRef>
+                        <a:effectRef idx="0">
+                          <a:schemeClr val="accent1"/>
+                        </a:effectRef>
+                        <a:fontRef idx="minor">
+                          <a:schemeClr val="tx1"/>
+                        </a:fontRef>
+                      </wps:style>
+                      <wps:bodyPr/>
+                    </wps:wsp>
+                  </a:graphicData>
+                </a:graphic>
+                <wp14:sizeRelH relativeFrom="margin">
+                  <wp14:pctWidth>0</wp14:pctWidth>
+                </wp14:sizeRelH>
+                <wp14:sizeRelV relativeFrom="margin">
+                  <wp14:pctHeight>0</wp14:pctHeight>
+                </wp14:sizeRelV>
+              </wp:anchor>
+            </w:drawing>
+          </mc:Choice>
+          <mc:Fallback>
+            <w:pict>
+              <v:line w14:anchorId="587CFF83" id="Straight Connector 8" o:spid="_x0000_s1026" style="position:absolute;z-index:251787264;visibility:visible;mso-wrap-style:square;mso-width-percent:0;mso-height-percent:0;mso-wrap-distance-left:9pt;mso-wrap-distance-top:0;mso-wrap-distance-right:9pt;mso-wrap-distance-bottom:0;mso-position-horizontal:absolute;mso-position-horizontal-relative:text;mso-position-vertical:absolute;mso-position-vertical-relative:text;mso-width-percent:0;mso-height-percent:0;mso-width-relative:margin;mso-height-relative:margin" from="143.45pt,-.2pt" to="143.6pt,73.5pt" o:gfxdata="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" strokecolor="#a5a5a5 [2092]" strokeweight=".5pt">
+                <v:stroke joinstyle="miter"/>
+              </v:line>
+            </w:pict>
+          </mc:Fallback>
+        </mc:AlternateContent>
+      </w:r>
+      <w:r>
+        <w:rPr>
+          <w:noProof/>
+          <w:lang w:eastAsia="fr-FR"/>
+        </w:rPr>
+        <w:drawing>
+          <wp:anchor distT="0" distB="0" distL="114300" distR="114300" simplePos="0" relativeHeight="251788288" behindDoc="1" locked="0" layoutInCell="1" allowOverlap="1">
+            <wp:simplePos x="0" y="0"/>
+            <wp:positionH relativeFrom="column">
+              <wp:posOffset>-31722</wp:posOffset>
+            </wp:positionH>
+            <wp:positionV relativeFrom="paragraph">
+              <wp:posOffset>539</wp:posOffset>
+            </wp:positionV>
+            <wp:extent cx="1068705" cy="1068705"/>
+            <wp:effectExtent l="0" t="0" r="0" b="0"/>
+            <wp:wrapThrough wrapText="bothSides">
+              <wp:wrapPolygon edited="0">
+                <wp:start x="9241" y="385"/>
+                <wp:lineTo x="3465" y="3850"/>
+                <wp:lineTo x="3080" y="4620"/>
+                <wp:lineTo x="5775" y="7316"/>
+                <wp:lineTo x="1540" y="13476"/>
+                <wp:lineTo x="0" y="18866"/>
+                <wp:lineTo x="0" y="20791"/>
+                <wp:lineTo x="15401" y="20791"/>
+                <wp:lineTo x="18096" y="19636"/>
+                <wp:lineTo x="19636" y="16556"/>
+                <wp:lineTo x="19251" y="13476"/>
+                <wp:lineTo x="21176" y="11936"/>
+                <wp:lineTo x="21176" y="10396"/>
+                <wp:lineTo x="15786" y="7316"/>
+                <wp:lineTo x="18481" y="5005"/>
+                <wp:lineTo x="17711" y="3465"/>
+                <wp:lineTo x="11936" y="385"/>
+                <wp:lineTo x="9241" y="385"/>
+              </wp:wrapPolygon>
+            </wp:wrapThrough>
+            <wp:docPr id="10" name="Picture 10"/>
+            <wp:cNvGraphicFramePr>
+              <a:graphicFrameLocks xmlns:a="http://schemas.openxmlformats.org/drawingml/2006/main" noChangeAspect="1"/>
+            </wp:cNvGraphicFramePr>
+            <a:graphic xmlns:a="http://schemas.openxmlformats.org/drawingml/2006/main">
+              <a:graphicData uri="http://schemas.openxmlformats.org/drawingml/2006/picture">
+                <pic:pic xmlns:pic="http://schemas.openxmlformats.org/drawingml/2006/picture">
+                  <pic:nvPicPr>
+                    <pic:cNvPr id="10" name="chemical-composition.png"/>
+                    <pic:cNvPicPr/>
+                  </pic:nvPicPr>
+                  <pic:blipFill>
+                    <a:blip r:embed="rId22" cstate="print">
+                      <a:extLst>
+                        <a:ext uri="{28A0092B-C50C-407E-A947-70E740481C1C}">
+                          <a14:useLocalDpi xmlns:a14="http://schemas.microsoft.com/office/drawing/2010/main" val="0"/>
+                        </a:ext>
+                      </a:extLst>
+                    </a:blip>
+                    <a:stretch>
+                      <a:fillRect/>
+                    </a:stretch>
+                  </pic:blipFill>
+                  <pic:spPr>
+                    <a:xfrm>
+                      <a:off x="0" y="0"/>
+                      <a:ext cx="1068705" cy="1068705"/>
+                    </a:xfrm>
+                    <a:prstGeom prst="rect">
+                      <a:avLst/>
+                    </a:prstGeom>
+                  </pic:spPr>
+                </pic:pic>
+              </a:graphicData>
+            </a:graphic>
+          </wp:anchor>
+        </w:drawing>
+      </w:r>
+      <w:r>
+        <w:rPr>
+          <w:noProof/>
+          <w:lang w:eastAsia="fr-FR"/>
+        </w:rPr>
+        <w:t>La macro</w:t>
+      </w:r>
+      <w:r>
+        <w:rPr>
+          <w:noProof/>
+          <w:lang w:eastAsia="fr-FR"/>
+        </w:rPr>
+        <w:t>-</w:t>
+      </w:r>
+      <w:r>
+        <w:rPr>
+          <w:noProof/>
+          <w:lang w:eastAsia="fr-FR"/>
+        </w:rPr>
+        <w:t xml:space="preserve">commande </w:t>
+      </w:r>
+      <w:r>
+        <w:rPr>
+          <w:noProof/>
+          <w:lang w:eastAsia="fr-FR"/>
+        </w:rPr>
+        <w:t>est</w:t>
+      </w:r>
+      <w:r>
+        <w:rPr>
+          <w:noProof/>
+          <w:lang w:eastAsia="fr-FR"/>
+        </w:rPr>
+        <w:t xml:space="preserve"> un </w:t>
+      </w:r>
+      <w:r>
+        <w:rPr>
+          <w:rFonts w:ascii="Zona Pro Bold" w:hAnsi="Zona Pro Bold"/>
+          <w:b/>
+          <w:noProof/>
+          <w:lang w:eastAsia="fr-FR"/>
+        </w:rPr>
+        <w:t>Composite</w:t>
+      </w:r>
+      <w:r>
+        <w:rPr>
+          <w:rFonts w:ascii="Zona Pro Bold" w:hAnsi="Zona Pro Bold"/>
+          <w:b/>
+          <w:noProof/>
+          <w:lang w:eastAsia="fr-FR"/>
+        </w:rPr>
+        <w:t xml:space="preserve"> </w:t>
+      </w:r>
+    </w:p>
+    <w:p/>
+    <w:p/>
+    <w:p>
+      <w:pPr>
+        <w:rPr>
+          <w:noProof/>
+          <w:lang w:eastAsia="fr-FR"/>
+        </w:rPr>
+      </w:pPr>
+      <w:r>
+        <w:rPr>
+          <w:noProof/>
+          <w:lang w:eastAsia="fr-FR"/>
+        </w:rPr>
+        <w:drawing>
+          <wp:anchor distT="0" distB="0" distL="114300" distR="114300" simplePos="0" relativeHeight="251789312" behindDoc="0" locked="0" layoutInCell="1" allowOverlap="1">
+            <wp:simplePos x="0" y="0"/>
+            <wp:positionH relativeFrom="margin">
+              <wp:align>center</wp:align>
+            </wp:positionH>
+            <wp:positionV relativeFrom="paragraph">
+              <wp:posOffset>225646</wp:posOffset>
+            </wp:positionV>
+            <wp:extent cx="6393815" cy="2425065"/>
+            <wp:effectExtent l="0" t="0" r="6985" b="0"/>
+            <wp:wrapSquare wrapText="bothSides"/>
+            <wp:docPr id="22" name="Picture 22"/>
+            <wp:cNvGraphicFramePr>
+              <a:graphicFrameLocks xmlns:a="http://schemas.openxmlformats.org/drawingml/2006/main" noChangeAspect="1"/>
+            </wp:cNvGraphicFramePr>
+            <a:graphic xmlns:a="http://schemas.openxmlformats.org/drawingml/2006/main">
+              <a:graphicData uri="http://schemas.openxmlformats.org/drawingml/2006/picture">
+                <pic:pic xmlns:pic="http://schemas.openxmlformats.org/drawingml/2006/picture">
+                  <pic:nvPicPr>
+                    <pic:cNvPr id="22" name="Capture d’écran (294).png"/>
+                    <pic:cNvPicPr/>
+                  </pic:nvPicPr>
+                  <pic:blipFill rotWithShape="1">
+                    <a:blip r:embed="rId23" cstate="print">
+                      <a:extLst>
+                        <a:ext uri="{28A0092B-C50C-407E-A947-70E740481C1C}">
+                          <a14:useLocalDpi xmlns:a14="http://schemas.microsoft.com/office/drawing/2010/main" val="0"/>
+                        </a:ext>
+                      </a:extLst>
+                    </a:blip>
+                    <a:srcRect l="16013" t="22330" r="34852" b="44539"/>
+                    <a:stretch/>
+                  </pic:blipFill>
+                  <pic:spPr bwMode="auto">
+                    <a:xfrm>
+                      <a:off x="0" y="0"/>
+                      <a:ext cx="6393815" cy="2425065"/>
+                    </a:xfrm>
+                    <a:prstGeom prst="rect">
+                      <a:avLst/>
+                    </a:prstGeom>
+                    <a:ln>
+                      <a:noFill/>
+                    </a:ln>
+                    <a:extLst>
+                      <a:ext uri="{53640926-AAD7-44D8-BBD7-CCE9431645EC}">
+                        <a14:shadowObscured xmlns:a14="http://schemas.microsoft.com/office/drawing/2010/main"/>
+                      </a:ext>
+                    </a:extLst>
+                  </pic:spPr>
+                </pic:pic>
+              </a:graphicData>
+            </a:graphic>
+            <wp14:sizeRelH relativeFrom="margin">
+              <wp14:pctWidth>0</wp14:pctWidth>
+            </wp14:sizeRelH>
+            <wp14:sizeRelV relativeFrom="margin">
+              <wp14:pctHeight>0</wp14:pctHeight>
+            </wp14:sizeRelV>
+          </wp:anchor>
+        </w:drawing>
+      </w:r>
+    </w:p>
+    <w:p/>
+    <w:p>
+      <w:pPr>
+        <w:pStyle w:val="Heading2"/>
+      </w:pPr>
+      <w:r>
+        <w:t>Pourquoi un Composite</w:t>
+      </w:r>
+      <w:r>
+        <w:t> ?</w:t>
+      </w:r>
+    </w:p>
+    <w:p/>
+    <w:p>
+      <w:r>
+        <w:t xml:space="preserve">En lisant la partie consacrée aux macro-commandes, nous nous sommes </w:t>
+      </w:r>
+      <w:r>
+        <w:t>rendu</w:t>
+      </w:r>
+      <w:r>
+        <w:t xml:space="preserve"> compte d’une chose : une macro-commande est composée d’autres commandes</w:t>
+      </w:r>
+      <w:r>
+        <w:t>.</w:t>
+      </w:r>
+      <w:r>
+        <w:t xml:space="preserve"> Par logique structurelle, nous avons conclu qu’une macro-commande devait contenir la liste des commandes qui la compose. C’est pour cela que nous avons choisi le pattern Composite.</w:t>
+      </w:r>
+    </w:p>
+    <w:p>
+      <w:pPr>
+        <w:pStyle w:val="Heading2"/>
+      </w:pPr>
+      <w:r>
+        <w:t>Quelles-sont les conséquences</w:t>
+      </w:r>
+      <w:r>
+        <w:t> ?</w:t>
+      </w:r>
+    </w:p>
+    <w:p/>
+    <w:p>
+      <w:r>
+        <w:t>La première conséquence est la limitation des liens entre les classes. Grâce à l’héritage, une simple liaison d’</w:t>
+      </w:r>
+      <w:r>
+        <w:t>agrégation</w:t>
+      </w:r>
+      <w:r>
+        <w:t xml:space="preserve"> permet de dire qu’une macro commande peut contenir plusieurs commandes.</w:t>
+      </w:r>
+    </w:p>
+    <w:p>
+      <w:r>
+        <w:t xml:space="preserve">L’ajout d’une autre classe macro est à présent simple puisqu’il n’y a qu’à faire </w:t>
+      </w:r>
+      <w:r>
+        <w:t>un</w:t>
+      </w:r>
+      <w:r>
+        <w:t xml:space="preserve"> héritage de </w:t>
+      </w:r>
+      <w:proofErr w:type="spellStart"/>
+      <w:r>
+        <w:t>Comma</w:t>
+      </w:r>
+      <w:r>
+        <w:t>ndeMacro</w:t>
+      </w:r>
+      <w:proofErr w:type="spellEnd"/>
+      <w:r>
+        <w:t>.</w:t>
+      </w:r>
+      <w:r>
+        <w:t xml:space="preserve"> </w:t>
+      </w:r>
+      <w:r>
+        <w:t xml:space="preserve"> Le diagramme UML s’en retrouve d’ailleurs allégé.</w:t>
+      </w:r>
+      <w:r>
+        <w:t xml:space="preserve"> </w:t>
+      </w:r>
+    </w:p>
+    <w:p>
+      <w:r>
+        <w:t xml:space="preserve">Enfin, ce pattern nous permet de garder un même traitement pour tous les objets composite et de ce fait, nous permet de jouer sur la généralité de notre programme, en tirant partie de l’héritage, pour limiter les traitements dans notre code. Nous gardons ainsi un seul et même traitement (sauf dans un cas où la distinction </w:t>
+      </w:r>
+      <w:r>
+        <w:t>des composites doits</w:t>
+      </w:r>
+      <w:r>
+        <w:t xml:space="preserve"> se faire) pour tous les objets composite.</w:t>
+      </w:r>
+    </w:p>
+    <w:p/>
+    <w:p>
+      <w:r>
+        <w:rPr>
+          <w:noProof/>
+          <w:lang w:eastAsia="fr-FR"/>
+        </w:rPr>
+        <w:drawing>
+          <wp:anchor distT="0" distB="0" distL="114300" distR="114300" simplePos="0" relativeHeight="251803648" behindDoc="1" locked="0" layoutInCell="1" allowOverlap="1" wp14:anchorId="152521F8" wp14:editId="4C94D134">
+            <wp:simplePos x="0" y="0"/>
+            <wp:positionH relativeFrom="rightMargin">
+              <wp:align>left</wp:align>
+            </wp:positionH>
+            <wp:positionV relativeFrom="paragraph">
+              <wp:posOffset>438785</wp:posOffset>
+            </wp:positionV>
+            <wp:extent cx="392400" cy="392400"/>
+            <wp:effectExtent l="0" t="0" r="8255" b="8255"/>
+            <wp:wrapNone/>
+            <wp:docPr id="60" name="Picture 60"/>
+            <wp:cNvGraphicFramePr>
+              <a:graphicFrameLocks xmlns:a="http://schemas.openxmlformats.org/drawingml/2006/main" noChangeAspect="1"/>
+            </wp:cNvGraphicFramePr>
+            <a:graphic xmlns:a="http://schemas.openxmlformats.org/drawingml/2006/main">
+              <a:graphicData uri="http://schemas.openxmlformats.org/drawingml/2006/picture">
+                <pic:pic xmlns:pic="http://schemas.openxmlformats.org/drawingml/2006/picture">
+                  <pic:nvPicPr>
+                    <pic:cNvPr id="10" name="chemical-composition.png"/>
+                    <pic:cNvPicPr/>
+                  </pic:nvPicPr>
+                  <pic:blipFill>
+                    <a:blip r:embed="rId24" cstate="print">
+                      <a:extLst>
+                        <a:ext uri="{28A0092B-C50C-407E-A947-70E740481C1C}">
+                          <a14:useLocalDpi xmlns:a14="http://schemas.microsoft.com/office/drawing/2010/main" val="0"/>
+                        </a:ext>
+                      </a:extLst>
+                    </a:blip>
+                    <a:stretch>
+                      <a:fillRect/>
+                    </a:stretch>
+                  </pic:blipFill>
+                  <pic:spPr>
+                    <a:xfrm>
+                      <a:off x="0" y="0"/>
+                      <a:ext cx="392400" cy="392400"/>
+                    </a:xfrm>
+                    <a:prstGeom prst="rect">
+                      <a:avLst/>
+                    </a:prstGeom>
+                  </pic:spPr>
+                </pic:pic>
+              </a:graphicData>
+            </a:graphic>
+            <wp14:sizeRelH relativeFrom="margin">
+              <wp14:pctWidth>0</wp14:pctWidth>
+            </wp14:sizeRelH>
+            <wp14:sizeRelV relativeFrom="margin">
+              <wp14:pctHeight>0</wp14:pctHeight>
+            </wp14:sizeRelV>
+          </wp:anchor>
+        </w:drawing>
+      </w:r>
+    </w:p>
+    <w:p>
+      <w:pPr>
+        <w:pStyle w:val="Heading2"/>
+      </w:pPr>
+      <w:r>
+        <w:lastRenderedPageBreak/>
+        <w:t>Choix particuliers et problèmes </w:t>
+      </w:r>
+    </w:p>
+    <w:p/>
+    <w:p>
+      <w:r>
+        <w:t xml:space="preserve">Nous avons choisi de traiter la macro-commande exactement comme une commande. De ce fait, elle dispose toujours des méthodes </w:t>
+      </w:r>
+      <w:proofErr w:type="spellStart"/>
+      <w:proofErr w:type="gramStart"/>
+      <w:r>
+        <w:t>executer</w:t>
+      </w:r>
+      <w:proofErr w:type="spellEnd"/>
+      <w:r>
+        <w:t>(</w:t>
+      </w:r>
+      <w:proofErr w:type="gramEnd"/>
+      <w:r>
+        <w:t xml:space="preserve">) et annuler(). </w:t>
+      </w:r>
+      <w:proofErr w:type="spellStart"/>
+      <w:proofErr w:type="gramStart"/>
+      <w:r>
+        <w:t>executer</w:t>
+      </w:r>
+      <w:proofErr w:type="spellEnd"/>
+      <w:r>
+        <w:t>(</w:t>
+      </w:r>
+      <w:proofErr w:type="gramEnd"/>
+      <w:r>
+        <w:t xml:space="preserve">) appellera les méthodes </w:t>
+      </w:r>
+      <w:proofErr w:type="spellStart"/>
+      <w:r>
+        <w:t>executer</w:t>
+      </w:r>
+      <w:proofErr w:type="spellEnd"/>
+      <w:r>
+        <w:t xml:space="preserve">() de toutes les commandes dans la liste de commandes de la macro. Il en est de même pour </w:t>
+      </w:r>
+      <w:proofErr w:type="gramStart"/>
+      <w:r>
+        <w:t>annuler(</w:t>
+      </w:r>
+      <w:proofErr w:type="gramEnd"/>
+      <w:r>
+        <w:t>), qui appellera les annuler() de chaque commande.</w:t>
+      </w:r>
+    </w:p>
+    <w:p/>
+    <w:p>
+      <w:r>
+        <w:t>De plus, nous avons composé la macro-commande de commandes pour Robot.</w:t>
+      </w:r>
+      <w:r>
+        <w:t xml:space="preserve"> Nous aurions certes pu la composer de Commandes pour avoir plus d’extensibilité, cependant, le contexte du sujet nous a convaincu que la macro-commande ne servirai que pour le robot (un composite de commande aurait donné lieu à trop de supposition).</w:t>
+      </w:r>
+    </w:p>
+    <w:p>
+      <w:r>
+        <w:t xml:space="preserve">Cela peut conduire à un léger problème dans le cas où l’on ajoute des commandes susceptibles d’être dans des macro-commandes, mais qui ne sont pas des </w:t>
+      </w:r>
+      <w:proofErr w:type="spellStart"/>
+      <w:r>
+        <w:t>CommandesRobot</w:t>
+      </w:r>
+      <w:proofErr w:type="spellEnd"/>
+      <w:r>
+        <w:t>.</w:t>
+      </w:r>
+    </w:p>
+    <w:p/>
+    <w:p>
+      <w:r>
+        <w:rPr>
+          <w:noProof/>
+          <w:lang w:eastAsia="fr-FR"/>
+        </w:rPr>
+        <w:drawing>
+          <wp:anchor distT="0" distB="0" distL="114300" distR="114300" simplePos="0" relativeHeight="251805696" behindDoc="1" locked="0" layoutInCell="1" allowOverlap="1" wp14:anchorId="3A9414FF" wp14:editId="5DF657EC">
+            <wp:simplePos x="0" y="0"/>
+            <wp:positionH relativeFrom="rightMargin">
+              <wp:align>left</wp:align>
+            </wp:positionH>
+            <wp:positionV relativeFrom="paragraph">
+              <wp:posOffset>5350510</wp:posOffset>
+            </wp:positionV>
+            <wp:extent cx="392400" cy="392400"/>
+            <wp:effectExtent l="0" t="0" r="8255" b="8255"/>
+            <wp:wrapNone/>
+            <wp:docPr id="72" name="Picture 72"/>
+            <wp:cNvGraphicFramePr>
+              <a:graphicFrameLocks xmlns:a="http://schemas.openxmlformats.org/drawingml/2006/main" noChangeAspect="1"/>
+            </wp:cNvGraphicFramePr>
+            <a:graphic xmlns:a="http://schemas.openxmlformats.org/drawingml/2006/main">
+              <a:graphicData uri="http://schemas.openxmlformats.org/drawingml/2006/picture">
+                <pic:pic xmlns:pic="http://schemas.openxmlformats.org/drawingml/2006/picture">
+                  <pic:nvPicPr>
+                    <pic:cNvPr id="10" name="chemical-composition.png"/>
+                    <pic:cNvPicPr/>
+                  </pic:nvPicPr>
+                  <pic:blipFill>
+                    <a:blip r:embed="rId24" cstate="print">
+                      <a:extLst>
+                        <a:ext uri="{28A0092B-C50C-407E-A947-70E740481C1C}">
+                          <a14:useLocalDpi xmlns:a14="http://schemas.microsoft.com/office/drawing/2010/main" val="0"/>
+                        </a:ext>
+                      </a:extLst>
+                    </a:blip>
+                    <a:stretch>
+                      <a:fillRect/>
+                    </a:stretch>
+                  </pic:blipFill>
+                  <pic:spPr>
+                    <a:xfrm>
+                      <a:off x="0" y="0"/>
+                      <a:ext cx="392400" cy="392400"/>
+                    </a:xfrm>
+                    <a:prstGeom prst="rect">
+                      <a:avLst/>
+                    </a:prstGeom>
+                  </pic:spPr>
+                </pic:pic>
+              </a:graphicData>
+            </a:graphic>
+            <wp14:sizeRelH relativeFrom="margin">
+              <wp14:pctWidth>0</wp14:pctWidth>
+            </wp14:sizeRelH>
+            <wp14:sizeRelV relativeFrom="margin">
+              <wp14:pctHeight>0</wp14:pctHeight>
+            </wp14:sizeRelV>
+          </wp:anchor>
+        </w:drawing>
+      </w:r>
+      <w:r>
+        <w:t xml:space="preserve">Par ailleurs, le principal problème que présente ce pattern est la difficulté à ajouter des contraintes sur les éléments composites. L’héritage et le polymorphisme, qui nous avaient bien servi jusque-là, nous empêchent ici de préciser </w:t>
+      </w:r>
+      <w:proofErr w:type="gramStart"/>
+      <w:r>
+        <w:t>le</w:t>
+      </w:r>
+      <w:proofErr w:type="gramEnd"/>
+      <w:r>
+        <w:t xml:space="preserve"> carde d’utilisation de certaines commandes ou macro-commandes.</w:t>
+      </w:r>
+      <w:r>
+        <w:rPr>
+          <w:noProof/>
+          <w:lang w:eastAsia="fr-FR"/>
+        </w:rPr>
+        <w:t xml:space="preserve"> </w:t>
+      </w:r>
+    </w:p>
     <w:sectPr>
-      <w:headerReference w:type="default" r:id="rId21"/>
+      <w:headerReference w:type="default" r:id="rId25"/>
+      <w:footerReference w:type="default" r:id="rId26"/>
       <w:pgSz w:w="11906" w:h="16838"/>
       <w:pgMar w:top="1417" w:right="1417" w:bottom="1417" w:left="1417" w:header="708" w:footer="708" w:gutter="0"/>
       <w:cols w:space="708"/>
@@ -9578,6 +10910,86 @@
     </w:p>
   </w:endnote>
 </w:endnotes>
+</file>
+
+<file path=word/footer1.xml><?xml version="1.0" encoding="utf-8"?>
+<w:ftr xmlns:wpc="http://schemas.microsoft.com/office/word/2010/wordprocessingCanvas" xmlns:mc="http://schemas.openxmlformats.org/markup-compatibility/2006" xmlns:o="urn:schemas-microsoft-com:office:office" xmlns:r="http://schemas.openxmlformats.org/officeDocument/2006/relationships" xmlns:m="http://schemas.openxmlformats.org/officeDocument/2006/math" xmlns:v="urn:schemas-microsoft-com:vml" xmlns:wp14="http://schemas.microsoft.com/office/word/2010/wordprocessingDrawing" xmlns:wp="http://schemas.openxmlformats.org/drawingml/2006/wordprocessingDrawing" xmlns:w10="urn:schemas-microsoft-com:office:word" xmlns:w="http://schemas.openxmlformats.org/wordprocessingml/2006/main" xmlns:w14="http://schemas.microsoft.com/office/word/2010/wordml" xmlns:w15="http://schemas.microsoft.com/office/word/2012/wordml" xmlns:wpg="http://schemas.microsoft.com/office/word/2010/wordprocessingGroup" xmlns:wpi="http://schemas.microsoft.com/office/word/2010/wordprocessingInk" xmlns:wne="http://schemas.microsoft.com/office/word/2006/wordml" xmlns:wps="http://schemas.microsoft.com/office/word/2010/wordprocessingShape" mc:Ignorable="w14 w15 wp14">
+  <w:p>
+    <w:pPr>
+      <w:pStyle w:val="Footer"/>
+    </w:pPr>
+    <w:r>
+      <w:rPr>
+        <w:noProof/>
+        <w:lang w:eastAsia="fr-FR"/>
+      </w:rPr>
+      <w:drawing>
+        <wp:anchor distT="0" distB="0" distL="114300" distR="114300" simplePos="0" relativeHeight="251658240" behindDoc="1" locked="0" layoutInCell="1" allowOverlap="1">
+          <wp:simplePos x="0" y="0"/>
+          <wp:positionH relativeFrom="leftMargin">
+            <wp:align>right</wp:align>
+          </wp:positionH>
+          <wp:positionV relativeFrom="paragraph">
+            <wp:posOffset>-142757</wp:posOffset>
+          </wp:positionV>
+          <wp:extent cx="417269" cy="417269"/>
+          <wp:effectExtent l="0" t="0" r="1905" b="1905"/>
+          <wp:wrapTight wrapText="bothSides">
+            <wp:wrapPolygon edited="0">
+              <wp:start x="5918" y="0"/>
+              <wp:lineTo x="0" y="9863"/>
+              <wp:lineTo x="986" y="20712"/>
+              <wp:lineTo x="19726" y="20712"/>
+              <wp:lineTo x="20712" y="9863"/>
+              <wp:lineTo x="15781" y="0"/>
+              <wp:lineTo x="5918" y="0"/>
+            </wp:wrapPolygon>
+          </wp:wrapTight>
+          <wp:docPr id="68" name="Picture 68"/>
+          <wp:cNvGraphicFramePr>
+            <a:graphicFrameLocks xmlns:a="http://schemas.openxmlformats.org/drawingml/2006/main" noChangeAspect="1"/>
+          </wp:cNvGraphicFramePr>
+          <a:graphic xmlns:a="http://schemas.openxmlformats.org/drawingml/2006/main">
+            <a:graphicData uri="http://schemas.openxmlformats.org/drawingml/2006/picture">
+              <pic:pic xmlns:pic="http://schemas.openxmlformats.org/drawingml/2006/picture">
+                <pic:nvPicPr>
+                  <pic:cNvPr id="68" name="pen.png"/>
+                  <pic:cNvPicPr/>
+                </pic:nvPicPr>
+                <pic:blipFill>
+                  <a:blip r:embed="rId1" cstate="print">
+                    <a:extLst>
+                      <a:ext uri="{28A0092B-C50C-407E-A947-70E740481C1C}">
+                        <a14:useLocalDpi xmlns:a14="http://schemas.microsoft.com/office/drawing/2010/main" val="0"/>
+                      </a:ext>
+                    </a:extLst>
+                  </a:blip>
+                  <a:stretch>
+                    <a:fillRect/>
+                  </a:stretch>
+                </pic:blipFill>
+                <pic:spPr>
+                  <a:xfrm>
+                    <a:off x="0" y="0"/>
+                    <a:ext cx="417269" cy="417269"/>
+                  </a:xfrm>
+                  <a:prstGeom prst="rect">
+                    <a:avLst/>
+                  </a:prstGeom>
+                </pic:spPr>
+              </pic:pic>
+            </a:graphicData>
+          </a:graphic>
+        </wp:anchor>
+      </w:drawing>
+    </w:r>
+  </w:p>
+  <w:p>
+    <w:pPr>
+      <w:pStyle w:val="Footer"/>
+    </w:pPr>
+  </w:p>
+</w:ftr>
 </file>
 
 <file path=word/footnotes.xml><?xml version="1.0" encoding="utf-8"?>
@@ -9639,7 +11051,7 @@
           <w:rPr>
             <w:noProof/>
           </w:rPr>
-          <w:t>9</w:t>
+          <w:t>20</w:t>
         </w:r>
         <w:r>
           <w:rPr>

</xml_diff>

<commit_message>
https://www.youtube.com/watch?v=fJAuNd7cuu4&t=2m14s  and I'm done :muscle:
</commit_message>
<xml_diff>
--- a/The source of all charisma/Souris Cochon.docx
+++ b/The source of all charisma/Souris Cochon.docx
@@ -6088,6 +6088,12 @@
     <w:p/>
     <w:p/>
     <w:p>
+      <w:pPr>
+        <w:rPr>
+          <w:noProof/>
+          <w:lang w:eastAsia="fr-FR"/>
+        </w:rPr>
+      </w:pPr>
       <w:r>
         <w:rPr>
           <w:noProof/>
@@ -6149,24 +6155,36 @@
           </wp:anchor>
         </w:drawing>
       </w:r>
+    </w:p>
+    <w:p>
+      <w:bookmarkStart w:id="0" w:name="_GoBack"/>
+      <w:bookmarkEnd w:id="0"/>
       <w:r>
         <w:rPr>
           <w:noProof/>
           <w:lang w:eastAsia="fr-FR"/>
         </w:rPr>
         <w:drawing>
-          <wp:anchor distT="0" distB="0" distL="114300" distR="114300" simplePos="0" relativeHeight="251807744" behindDoc="0" locked="0" layoutInCell="1" allowOverlap="1" wp14:anchorId="1E0EC7DB" wp14:editId="3815E7B6">
+          <wp:anchor distT="0" distB="0" distL="114300" distR="114300" simplePos="0" relativeHeight="251810816" behindDoc="1" locked="0" layoutInCell="1" allowOverlap="1">
             <wp:simplePos x="0" y="0"/>
             <wp:positionH relativeFrom="margin">
-              <wp:posOffset>-753745</wp:posOffset>
+              <wp:align>center</wp:align>
             </wp:positionH>
             <wp:positionV relativeFrom="paragraph">
-              <wp:posOffset>1204595</wp:posOffset>
+              <wp:posOffset>1121410</wp:posOffset>
             </wp:positionV>
-            <wp:extent cx="7120255" cy="4000500"/>
-            <wp:effectExtent l="0" t="2222" r="2222" b="2223"/>
-            <wp:wrapSquare wrapText="bothSides"/>
-            <wp:docPr id="9" name="Picture 9"/>
+            <wp:extent cx="7295515" cy="4109720"/>
+            <wp:effectExtent l="0" t="7302" r="0" b="0"/>
+            <wp:wrapTight wrapText="bothSides">
+              <wp:wrapPolygon edited="0">
+                <wp:start x="21622" y="38"/>
+                <wp:lineTo x="76" y="38"/>
+                <wp:lineTo x="76" y="21465"/>
+                <wp:lineTo x="21622" y="21465"/>
+                <wp:lineTo x="21622" y="38"/>
+              </wp:wrapPolygon>
+            </wp:wrapTight>
+            <wp:docPr id="13" name="Picture 13"/>
             <wp:cNvGraphicFramePr>
               <a:graphicFrameLocks xmlns:a="http://schemas.openxmlformats.org/drawingml/2006/main" noChangeAspect="1"/>
             </wp:cNvGraphicFramePr>
@@ -6174,7 +6192,7 @@
               <a:graphicData uri="http://schemas.openxmlformats.org/drawingml/2006/picture">
                 <pic:pic xmlns:pic="http://schemas.openxmlformats.org/drawingml/2006/picture">
                   <pic:nvPicPr>
-                    <pic:cNvPr id="9" name="Capture d’écran (295).png"/>
+                    <pic:cNvPr id="13" name="Capture d’écran (297).png"/>
                     <pic:cNvPicPr/>
                   </pic:nvPicPr>
                   <pic:blipFill rotWithShape="1">
@@ -6185,13 +6203,13 @@
                         </a:ext>
                       </a:extLst>
                     </a:blip>
-                    <a:srcRect l="8176" t="21061" r="27506" b="14688"/>
+                    <a:srcRect l="9260" t="5291" r="26366" b="30238"/>
                     <a:stretch/>
                   </pic:blipFill>
                   <pic:spPr bwMode="auto">
                     <a:xfrm rot="16200000">
                       <a:off x="0" y="0"/>
-                      <a:ext cx="7120255" cy="4000500"/>
+                      <a:ext cx="7295515" cy="4109720"/>
                     </a:xfrm>
                     <a:prstGeom prst="rect">
                       <a:avLst/>
@@ -6291,7 +6309,7 @@
           </mc:Choice>
           <mc:Fallback>
             <w:pict>
-              <v:line w14:anchorId="2D2347E2" id="Straight Connector 62" o:spid="_x0000_s1026" style="position:absolute;z-index:-251544576;visibility:visible;mso-wrap-style:square;mso-width-percent:0;mso-height-percent:0;mso-wrap-distance-left:9pt;mso-wrap-distance-top:0;mso-wrap-distance-right:9pt;mso-wrap-distance-bottom:0;mso-position-horizontal:absolute;mso-position-horizontal-relative:text;mso-position-vertical:absolute;mso-position-vertical-relative:text;mso-width-percent:0;mso-height-percent:0;mso-width-relative:margin;mso-height-relative:margin" from="-21.95pt,-6.35pt" to="-21.95pt,22pt" o:gfxdata="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" strokecolor="#a0f" strokeweight=".5pt">
+              <v:line w14:anchorId="6A6C2190" id="Straight Connector 62" o:spid="_x0000_s1026" style="position:absolute;z-index:-251544576;visibility:visible;mso-wrap-style:square;mso-width-percent:0;mso-height-percent:0;mso-wrap-distance-left:9pt;mso-wrap-distance-top:0;mso-wrap-distance-right:9pt;mso-wrap-distance-bottom:0;mso-position-horizontal:absolute;mso-position-horizontal-relative:text;mso-position-vertical:absolute;mso-position-vertical-relative:text;mso-width-percent:0;mso-height-percent:0;mso-width-relative:margin;mso-height-relative:margin" from="-21.95pt,-6.35pt" to="-21.95pt,22pt" o:gfxdata="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" strokecolor="#a0f" strokeweight=".5pt">
                 <v:stroke joinstyle="miter"/>
               </v:line>
             </w:pict>
@@ -6319,12 +6337,7 @@
     </w:p>
     <w:p>
       <w:r>
-        <w:t>C’est donc log</w:t>
-      </w:r>
-      <w:bookmarkStart w:id="0" w:name="_GoBack"/>
-      <w:bookmarkEnd w:id="0"/>
-      <w:r>
-        <w:t>iquement que nous nous sommes tournés vers le schéma Commande</w:t>
+        <w:t>C’est donc logiquement que nous nous sommes tournés vers le schéma Commande</w:t>
       </w:r>
       <w:r>
         <w:t>, qui en plus d’être un choix logique de par son nom, est un choix logique de par sa structure.</w:t>
@@ -6953,181 +6966,188 @@
     <w:p>
       <w:pPr>
         <w:pStyle w:val="Subtitle"/>
-        <w:rPr>
-          <w:lang w:val="en-US"/>
-        </w:rPr>
-      </w:pPr>
-      <w:r>
-        <w:rPr>
-          <w:lang w:val="en-US"/>
-        </w:rPr>
-        <w:t>CommandeFiger::executer()</w:t>
+      </w:pPr>
+      <w:proofErr w:type="spellStart"/>
+      <w:r>
+        <w:t>CommandeFiger</w:t>
+      </w:r>
+      <w:proofErr w:type="spellEnd"/>
+      <w:proofErr w:type="gramStart"/>
+      <w:r>
+        <w:t>::</w:t>
+      </w:r>
+      <w:proofErr w:type="spellStart"/>
+      <w:r>
+        <w:t>executer</w:t>
+      </w:r>
+      <w:proofErr w:type="spellEnd"/>
+      <w:proofErr w:type="gramEnd"/>
+      <w:r>
+        <w:t>()</w:t>
       </w:r>
     </w:p>
     <w:p>
       <w:pPr>
         <w:pStyle w:val="Subtitle"/>
-        <w:rPr>
-          <w:lang w:val="en-US"/>
-        </w:rPr>
-      </w:pPr>
-      <w:r>
-        <w:rPr>
-          <w:lang w:val="en-US"/>
-        </w:rPr>
+      </w:pPr>
+      <w:r>
         <w:t>{</w:t>
       </w:r>
     </w:p>
     <w:p>
       <w:pPr>
         <w:pStyle w:val="Subtitle"/>
-        <w:rPr>
-          <w:lang w:val="en-US"/>
-        </w:rPr>
-      </w:pPr>
-      <w:r>
-        <w:rPr>
-          <w:lang w:val="en-US"/>
-        </w:rPr>
+      </w:pPr>
+      <w:r>
         <w:tab/>
       </w:r>
       <w:r>
-        <w:rPr>
-          <w:lang w:val="en-US"/>
-        </w:rPr>
-        <w:t>_robot.figer() ;</w:t>
+        <w:t>_</w:t>
+      </w:r>
+      <w:proofErr w:type="spellStart"/>
+      <w:proofErr w:type="gramStart"/>
+      <w:r>
+        <w:t>robot.figer</w:t>
+      </w:r>
+      <w:proofErr w:type="spellEnd"/>
+      <w:r>
+        <w:t>(</w:t>
+      </w:r>
+      <w:proofErr w:type="gramEnd"/>
+      <w:r>
+        <w:t>) ;</w:t>
       </w:r>
     </w:p>
     <w:p>
       <w:pPr>
         <w:pStyle w:val="Subtitle"/>
-        <w:rPr>
-          <w:lang w:val="en-US"/>
-        </w:rPr>
-      </w:pPr>
-      <w:r>
-        <w:rPr>
-          <w:lang w:val="en-US"/>
-        </w:rPr>
+      </w:pPr>
+      <w:r>
         <w:t>}</w:t>
       </w:r>
     </w:p>
     <w:p>
       <w:pPr>
         <w:pStyle w:val="Subtitle"/>
-        <w:rPr>
-          <w:lang w:val="en-US"/>
-        </w:rPr>
-      </w:pPr>
-    </w:p>
-    <w:p>
-      <w:pPr>
-        <w:rPr>
-          <w:lang w:val="en-US"/>
-        </w:rPr>
-      </w:pPr>
-    </w:p>
-    <w:p>
-      <w:pPr>
-        <w:rPr>
-          <w:lang w:val="en-US"/>
-        </w:rPr>
-      </w:pPr>
-    </w:p>
+      </w:pPr>
+    </w:p>
+    <w:p/>
+    <w:p/>
     <w:p>
       <w:pPr>
         <w:pStyle w:val="Subtitle"/>
-        <w:rPr>
-          <w:lang w:val="en-US"/>
-        </w:rPr>
-      </w:pPr>
+      </w:pPr>
+      <w:proofErr w:type="spellStart"/>
+      <w:r>
+        <w:t>void</w:t>
+      </w:r>
+      <w:proofErr w:type="spellEnd"/>
+      <w:r>
+        <w:t xml:space="preserve"> </w:t>
+      </w:r>
+      <w:r>
+        <w:t>CommandeAvancer</w:t>
+      </w:r>
       <w:proofErr w:type="gramStart"/>
       <w:r>
-        <w:rPr>
-          <w:lang w:val="en-US"/>
-        </w:rPr>
-        <w:t>void</w:t>
-      </w:r>
+        <w:t>::</w:t>
+      </w:r>
+      <w:proofErr w:type="spellStart"/>
+      <w:r>
+        <w:t>executer</w:t>
+      </w:r>
+      <w:proofErr w:type="spellEnd"/>
       <w:proofErr w:type="gramEnd"/>
       <w:r>
-        <w:rPr>
-          <w:lang w:val="en-US"/>
-        </w:rPr>
-        <w:t xml:space="preserve"> </w:t>
-      </w:r>
-      <w:r>
-        <w:rPr>
-          <w:lang w:val="en-US"/>
-        </w:rPr>
-        <w:t>CommandeAvancer::executer()</w:t>
+        <w:t>()</w:t>
       </w:r>
     </w:p>
     <w:p>
       <w:pPr>
         <w:pStyle w:val="Subtitle"/>
-        <w:rPr>
-          <w:lang w:val="en-US"/>
-        </w:rPr>
-      </w:pPr>
-      <w:r>
-        <w:rPr>
-          <w:lang w:val="en-US"/>
-        </w:rPr>
+      </w:pPr>
+      <w:r>
         <w:t>{</w:t>
       </w:r>
     </w:p>
     <w:p>
       <w:pPr>
         <w:pStyle w:val="Subtitle"/>
-        <w:rPr>
-          <w:lang w:val="en-US"/>
-        </w:rPr>
-      </w:pPr>
-      <w:r>
-        <w:rPr>
-          <w:lang w:val="en-US"/>
-        </w:rPr>
+      </w:pPr>
+      <w:r>
         <w:tab/>
       </w:r>
       <w:r>
-        <w:rPr>
-          <w:lang w:val="en-US"/>
-        </w:rPr>
-        <w:t>_lastx = _robot.getPosition().getx() ;</w:t>
+        <w:t>_</w:t>
+      </w:r>
+      <w:proofErr w:type="spellStart"/>
+      <w:r>
+        <w:t>lastx</w:t>
+      </w:r>
+      <w:proofErr w:type="spellEnd"/>
+      <w:r>
+        <w:t xml:space="preserve"> = _</w:t>
+      </w:r>
+      <w:proofErr w:type="spellStart"/>
+      <w:proofErr w:type="gramStart"/>
+      <w:r>
+        <w:t>robot.getPosition</w:t>
+      </w:r>
+      <w:proofErr w:type="spellEnd"/>
+      <w:r>
+        <w:t>(</w:t>
+      </w:r>
+      <w:proofErr w:type="gramEnd"/>
+      <w:r>
+        <w:t>).</w:t>
+      </w:r>
+      <w:proofErr w:type="spellStart"/>
+      <w:r>
+        <w:t>getx</w:t>
+      </w:r>
+      <w:proofErr w:type="spellEnd"/>
+      <w:r>
+        <w:t>() ;</w:t>
       </w:r>
     </w:p>
     <w:p>
       <w:pPr>
         <w:pStyle w:val="Subtitle"/>
-        <w:rPr>
-          <w:lang w:val="en-US"/>
-        </w:rPr>
-      </w:pPr>
-      <w:r>
-        <w:rPr>
-          <w:lang w:val="en-US"/>
-        </w:rPr>
+      </w:pPr>
+      <w:r>
         <w:tab/>
       </w:r>
       <w:r>
-        <w:rPr>
-          <w:lang w:val="en-US"/>
-        </w:rPr>
-        <w:t>_lasty = _</w:t>
-      </w:r>
+        <w:t>_</w:t>
+      </w:r>
+      <w:proofErr w:type="spellStart"/>
+      <w:r>
+        <w:t>lasty</w:t>
+      </w:r>
+      <w:proofErr w:type="spellEnd"/>
+      <w:r>
+        <w:t xml:space="preserve"> = _</w:t>
+      </w:r>
+      <w:proofErr w:type="spellStart"/>
       <w:proofErr w:type="gramStart"/>
       <w:r>
-        <w:rPr>
-          <w:lang w:val="en-US"/>
-        </w:rPr>
-        <w:t>robot.getPosition(</w:t>
+        <w:t>robot.getPosition</w:t>
+      </w:r>
+      <w:proofErr w:type="spellEnd"/>
+      <w:r>
+        <w:t>(</w:t>
       </w:r>
       <w:proofErr w:type="gramEnd"/>
       <w:r>
-        <w:rPr>
-          <w:lang w:val="en-US"/>
-        </w:rPr>
-        <w:t>).gety() ;</w:t>
+        <w:t>).</w:t>
+      </w:r>
+      <w:proofErr w:type="spellStart"/>
+      <w:r>
+        <w:t>gety</w:t>
+      </w:r>
+      <w:proofErr w:type="spellEnd"/>
+      <w:r>
+        <w:t>() ;</w:t>
       </w:r>
     </w:p>
     <w:p>
@@ -7135,13 +7155,23 @@
         <w:pStyle w:val="Subtitle"/>
       </w:pPr>
       <w:r>
-        <w:rPr>
-          <w:lang w:val="en-US"/>
-        </w:rPr>
         <w:tab/>
       </w:r>
       <w:r>
-        <w:t>_robot.avancer(_x, _y);</w:t>
+        <w:t>_</w:t>
+      </w:r>
+      <w:proofErr w:type="spellStart"/>
+      <w:proofErr w:type="gramStart"/>
+      <w:r>
+        <w:t>robot.avancer</w:t>
+      </w:r>
+      <w:proofErr w:type="spellEnd"/>
+      <w:r>
+        <w:t>(</w:t>
+      </w:r>
+      <w:proofErr w:type="gramEnd"/>
+      <w:r>
+        <w:t>_x, _y);</w:t>
       </w:r>
     </w:p>
     <w:p>
@@ -7436,14 +7466,8 @@
       <w:pPr>
         <w:pStyle w:val="Subtitle"/>
         <w:ind w:left="708"/>
-        <w:rPr>
-          <w:lang w:val="en-US"/>
-        </w:rPr>
-      </w:pPr>
-      <w:r>
-        <w:rPr>
-          <w:lang w:val="en-US"/>
-        </w:rPr>
+      </w:pPr>
+      <w:r>
         <w:t>{</w:t>
       </w:r>
     </w:p>
@@ -7453,13 +7477,20 @@
         <w:ind w:left="708"/>
       </w:pPr>
       <w:r>
-        <w:rPr>
-          <w:lang w:val="en-US"/>
-        </w:rPr>
         <w:tab/>
       </w:r>
-      <w:r>
-        <w:t>pilesActions.top().annuler()</w:t>
+      <w:proofErr w:type="spellStart"/>
+      <w:proofErr w:type="gramStart"/>
+      <w:r>
+        <w:t>pilesActions.top</w:t>
+      </w:r>
+      <w:proofErr w:type="spellEnd"/>
+      <w:r>
+        <w:t>(</w:t>
+      </w:r>
+      <w:proofErr w:type="gramEnd"/>
+      <w:r>
+        <w:t>).annuler()</w:t>
       </w:r>
       <w:r>
         <w:t>;</w:t>
@@ -9185,7 +9216,7 @@
           <w:rPr>
             <w:noProof/>
           </w:rPr>
-          <w:t>19</w:t>
+          <w:t>18</w:t>
         </w:r>
         <w:r>
           <w:rPr>

</xml_diff>